<commit_message>
Agregando estructura Desarrollo y agregando Solicitud de cambio
</commit_message>
<xml_diff>
--- a/Documentos/PlaGesCon.docx
+++ b/Documentos/PlaGesCon.docx
@@ -1,6 +1,6 @@
 
 <file path=word/document.xml><?xml version="1.0" encoding="utf-8"?>
-<w:document xmlns:wpc="http://schemas.microsoft.com/office/word/2010/wordprocessingCanvas" xmlns:cx="http://schemas.microsoft.com/office/drawing/2014/chartex" xmlns:cx1="http://schemas.microsoft.com/office/drawing/2015/9/8/chartex" xmlns:cx2="http://schemas.microsoft.com/office/drawing/2015/10/21/chartex" xmlns:cx3="http://schemas.microsoft.com/office/drawing/2016/5/9/chartex" xmlns:cx4="http://schemas.microsoft.com/office/drawing/2016/5/10/chartex" xmlns:cx5="http://schemas.microsoft.com/office/drawing/2016/5/11/chartex" xmlns:cx6="http://schemas.microsoft.com/office/drawing/2016/5/12/chartex" xmlns:cx7="http://schemas.microsoft.com/office/drawing/2016/5/13/chartex" xmlns:cx8="http://schemas.microsoft.com/office/drawing/2016/5/14/chartex" xmlns:mc="http://schemas.openxmlformats.org/markup-compatibility/2006" xmlns:aink="http://schemas.microsoft.com/office/drawing/2016/ink" xmlns:am3d="http://schemas.microsoft.com/office/drawing/2017/model3d" xmlns:o="urn:schemas-microsoft-com:office:office" xmlns:r="http://schemas.openxmlformats.org/officeDocument/2006/relationships" xmlns:m="http://schemas.openxmlformats.org/officeDocument/2006/math" xmlns:v="urn:schemas-microsoft-com:vml" xmlns:wp14="http://schemas.microsoft.com/office/word/2010/wordprocessingDrawing" xmlns:wp="http://schemas.openxmlformats.org/drawingml/2006/wordprocessingDrawing" xmlns:w10="urn:schemas-microsoft-com:office:word" xmlns:w="http://schemas.openxmlformats.org/wordprocessingml/2006/main" xmlns:w14="http://schemas.microsoft.com/office/word/2010/wordml" xmlns:w15="http://schemas.microsoft.com/office/word/2012/wordml" xmlns:w16cid="http://schemas.microsoft.com/office/word/2016/wordml/cid" xmlns:w16se="http://schemas.microsoft.com/office/word/2015/wordml/symex" xmlns:wpg="http://schemas.microsoft.com/office/word/2010/wordprocessingGroup" xmlns:wpi="http://schemas.microsoft.com/office/word/2010/wordprocessingInk" xmlns:wne="http://schemas.microsoft.com/office/word/2006/wordml" xmlns:wps="http://schemas.microsoft.com/office/word/2010/wordprocessingShape" mc:Ignorable="w14 w15 w16se w16cid wp14">
+<w:document xmlns:wpc="http://schemas.microsoft.com/office/word/2010/wordprocessingCanvas" xmlns:cx="http://schemas.microsoft.com/office/drawing/2014/chartex" xmlns:mc="http://schemas.openxmlformats.org/markup-compatibility/2006" xmlns:o="urn:schemas-microsoft-com:office:office" xmlns:r="http://schemas.openxmlformats.org/officeDocument/2006/relationships" xmlns:m="http://schemas.openxmlformats.org/officeDocument/2006/math" xmlns:v="urn:schemas-microsoft-com:vml" xmlns:wp14="http://schemas.microsoft.com/office/word/2010/wordprocessingDrawing" xmlns:wp="http://schemas.openxmlformats.org/drawingml/2006/wordprocessingDrawing" xmlns:w10="urn:schemas-microsoft-com:office:word" xmlns:w="http://schemas.openxmlformats.org/wordprocessingml/2006/main" xmlns:w14="http://schemas.microsoft.com/office/word/2010/wordml" xmlns:w15="http://schemas.microsoft.com/office/word/2012/wordml" xmlns:w16se="http://schemas.microsoft.com/office/word/2015/wordml/symex" xmlns:wpg="http://schemas.microsoft.com/office/word/2010/wordprocessingGroup" xmlns:wpi="http://schemas.microsoft.com/office/word/2010/wordprocessingInk" xmlns:wne="http://schemas.microsoft.com/office/word/2006/wordml" xmlns:wps="http://schemas.microsoft.com/office/word/2010/wordprocessingShape" mc:Ignorable="w14 w15 w16se wp14">
   <w:body>
     <w:p>
       <w:pPr>
@@ -41,18 +41,8 @@
           <w:sz w:val="36"/>
           <w:szCs w:val="36"/>
         </w:rPr>
-        <w:t xml:space="preserve">Consultora </w:t>
-      </w:r>
-      <w:proofErr w:type="spellStart"/>
-      <w:r>
-        <w:rPr>
-          <w:b/>
-          <w:sz w:val="36"/>
-          <w:szCs w:val="36"/>
-        </w:rPr>
-        <w:t>ElmerX</w:t>
-      </w:r>
-      <w:proofErr w:type="spellEnd"/>
+        <w:t>Consultora ElmerX</w:t>
+      </w:r>
     </w:p>
     <w:p>
       <w:pPr>
@@ -419,33 +409,8 @@
                 <w:sz w:val="20"/>
                 <w:szCs w:val="20"/>
               </w:rPr>
-              <w:t xml:space="preserve">Steve </w:t>
-            </w:r>
-            <w:proofErr w:type="spellStart"/>
-            <w:r>
-              <w:rPr>
-                <w:sz w:val="20"/>
-                <w:szCs w:val="20"/>
-              </w:rPr>
-              <w:t>Sader</w:t>
-            </w:r>
-            <w:proofErr w:type="spellEnd"/>
-            <w:r>
-              <w:rPr>
-                <w:sz w:val="20"/>
-                <w:szCs w:val="20"/>
-              </w:rPr>
-              <w:t xml:space="preserve"> Matos </w:t>
-            </w:r>
-            <w:proofErr w:type="spellStart"/>
-            <w:r>
-              <w:rPr>
-                <w:sz w:val="20"/>
-                <w:szCs w:val="20"/>
-              </w:rPr>
-              <w:t>Manguinuri</w:t>
-            </w:r>
-            <w:proofErr w:type="spellEnd"/>
+              <w:t>Steve Sader Matos Manguinuri</w:t>
+            </w:r>
           </w:p>
         </w:tc>
       </w:tr>
@@ -549,21 +514,12 @@
                 <w:szCs w:val="20"/>
               </w:rPr>
             </w:pPr>
-            <w:proofErr w:type="spellStart"/>
             <w:r>
               <w:rPr>
                 <w:sz w:val="20"/>
                 <w:szCs w:val="20"/>
               </w:rPr>
-              <w:t>Introduccion</w:t>
-            </w:r>
-            <w:proofErr w:type="spellEnd"/>
-            <w:r>
-              <w:rPr>
-                <w:sz w:val="20"/>
-                <w:szCs w:val="20"/>
-              </w:rPr>
-              <w:t xml:space="preserve"> Agregada</w:t>
+              <w:t>Introduccion Agregada</w:t>
             </w:r>
           </w:p>
         </w:tc>
@@ -853,23 +809,7 @@
                 <w:sz w:val="20"/>
                 <w:szCs w:val="20"/>
               </w:rPr>
-              <w:t xml:space="preserve">Correcciones </w:t>
-            </w:r>
-            <w:proofErr w:type="spellStart"/>
-            <w:r>
-              <w:rPr>
-                <w:sz w:val="20"/>
-                <w:szCs w:val="20"/>
-              </w:rPr>
-              <w:t>Identificacion</w:t>
-            </w:r>
-            <w:proofErr w:type="spellEnd"/>
-            <w:r>
-              <w:rPr>
-                <w:sz w:val="20"/>
-                <w:szCs w:val="20"/>
-              </w:rPr>
-              <w:t xml:space="preserve"> Hechas</w:t>
+              <w:t>Correcciones Identificacion Hechas</w:t>
             </w:r>
           </w:p>
         </w:tc>
@@ -3427,23 +3367,7 @@
         <w:contextualSpacing w:val="0"/>
       </w:pPr>
       <w:r>
-        <w:t xml:space="preserve">Estos problemas se generan por una falta de comunicación entre los miembros del equipo y el jefe de proyecto, así como también la falta de capacitación en el uso de repositorios como </w:t>
-      </w:r>
-      <w:proofErr w:type="spellStart"/>
-      <w:r>
-        <w:t>github</w:t>
-      </w:r>
-      <w:proofErr w:type="spellEnd"/>
-      <w:r>
-        <w:t xml:space="preserve">, los miembros del equipo no saben lo que deben hacer cada vez que quieren cambiar algo es por eso </w:t>
-      </w:r>
-      <w:proofErr w:type="gramStart"/>
-      <w:r>
-        <w:t>que</w:t>
-      </w:r>
-      <w:proofErr w:type="gramEnd"/>
-      <w:r>
-        <w:t xml:space="preserve"> cada uno trabaja por su propia cuenta.</w:t>
+        <w:t>Estos problemas se generan por una falta de comunicación entre los miembros del equipo y el jefe de proyecto, así como también la falta de capacitación en el uso de repositorios como github, los miembros del equipo no saben lo que deben hacer cada vez que quieren cambiar algo es por eso que cada uno trabaja por su propia cuenta.</w:t>
       </w:r>
     </w:p>
     <w:p>
@@ -3750,9 +3674,8 @@
                 <w:szCs w:val="20"/>
                 <w:shd w:val="clear" w:color="auto" w:fill="FFFFFF"/>
               </w:rPr>
-              <w:t xml:space="preserve">, </w:t>
-            </w:r>
-            <w:proofErr w:type="gramStart"/>
+              <w:t>, conjuntamente con el documento</w:t>
+            </w:r>
             <w:r>
               <w:rPr>
                 <w:color w:val="000000"/>
@@ -3760,9 +3683,8 @@
                 <w:szCs w:val="20"/>
                 <w:shd w:val="clear" w:color="auto" w:fill="FFFFFF"/>
               </w:rPr>
-              <w:t>conjuntamente con</w:t>
-            </w:r>
-            <w:proofErr w:type="gramEnd"/>
+              <w:t xml:space="preserve"> de Gestión de la configuración</w:t>
+            </w:r>
             <w:r>
               <w:rPr>
                 <w:color w:val="000000"/>
@@ -3770,17 +3692,61 @@
                 <w:szCs w:val="20"/>
                 <w:shd w:val="clear" w:color="auto" w:fill="FFFFFF"/>
               </w:rPr>
-              <w:t xml:space="preserve"> el documento</w:t>
-            </w:r>
-            <w:r>
+              <w:t xml:space="preserve">. </w:t>
+            </w:r>
+          </w:p>
+          <w:p>
+            <w:pPr>
+              <w:spacing w:line="240" w:lineRule="auto"/>
+              <w:contextualSpacing w:val="0"/>
               <w:rPr>
                 <w:color w:val="000000"/>
                 <w:sz w:val="20"/>
                 <w:szCs w:val="20"/>
                 <w:shd w:val="clear" w:color="auto" w:fill="FFFFFF"/>
               </w:rPr>
-              <w:t xml:space="preserve"> de Gestión de la configuración</w:t>
-            </w:r>
+            </w:pPr>
+          </w:p>
+        </w:tc>
+        <w:tc>
+          <w:tcPr>
+            <w:tcW w:w="2453" w:type="dxa"/>
+          </w:tcPr>
+          <w:p>
+            <w:pPr>
+              <w:spacing w:line="240" w:lineRule="auto"/>
+              <w:contextualSpacing w:val="0"/>
+            </w:pPr>
+            <w:r>
+              <w:t>1</w:t>
+            </w:r>
+          </w:p>
+        </w:tc>
+      </w:tr>
+      <w:tr>
+        <w:tc>
+          <w:tcPr>
+            <w:tcW w:w="2589" w:type="dxa"/>
+          </w:tcPr>
+          <w:p>
+            <w:pPr>
+              <w:spacing w:line="240" w:lineRule="auto"/>
+              <w:contextualSpacing w:val="0"/>
+            </w:pPr>
+            <w:r>
+              <w:t>Gestor de la configuración</w:t>
+            </w:r>
+          </w:p>
+        </w:tc>
+        <w:tc>
+          <w:tcPr>
+            <w:tcW w:w="2763" w:type="dxa"/>
+          </w:tcPr>
+          <w:p>
+            <w:pPr>
+              <w:spacing w:line="240" w:lineRule="auto"/>
+              <w:contextualSpacing w:val="0"/>
+            </w:pPr>
             <w:r>
               <w:rPr>
                 <w:color w:val="000000"/>
@@ -3788,33 +3754,21 @@
                 <w:szCs w:val="20"/>
                 <w:shd w:val="clear" w:color="auto" w:fill="FFFFFF"/>
               </w:rPr>
-              <w:t xml:space="preserve">. </w:t>
-            </w:r>
-          </w:p>
+              <w:t>Se encargara de gestionar la infraestructura global de la gestión de la configuración y el entorno del equipo de desarrollo de los productos</w:t>
+            </w:r>
+          </w:p>
+        </w:tc>
+        <w:tc>
+          <w:tcPr>
+            <w:tcW w:w="2453" w:type="dxa"/>
+          </w:tcPr>
           <w:p>
             <w:pPr>
               <w:spacing w:line="240" w:lineRule="auto"/>
               <w:contextualSpacing w:val="0"/>
-              <w:rPr>
-                <w:color w:val="000000"/>
-                <w:sz w:val="20"/>
-                <w:szCs w:val="20"/>
-                <w:shd w:val="clear" w:color="auto" w:fill="FFFFFF"/>
-              </w:rPr>
-            </w:pPr>
-          </w:p>
-        </w:tc>
-        <w:tc>
-          <w:tcPr>
-            <w:tcW w:w="2453" w:type="dxa"/>
-          </w:tcPr>
-          <w:p>
-            <w:pPr>
-              <w:spacing w:line="240" w:lineRule="auto"/>
-              <w:contextualSpacing w:val="0"/>
-            </w:pPr>
-            <w:r>
-              <w:t>1</w:t>
+            </w:pPr>
+            <w:r>
+              <w:t>2</w:t>
             </w:r>
           </w:p>
         </w:tc>
@@ -3830,7 +3784,8 @@
               <w:contextualSpacing w:val="0"/>
             </w:pPr>
             <w:r>
-              <w:t>Gestor de la configuración</w:t>
+              <w:lastRenderedPageBreak/>
+              <w:t>Gerente funcional</w:t>
             </w:r>
           </w:p>
         </w:tc>
@@ -3844,33 +3799,7 @@
               <w:contextualSpacing w:val="0"/>
             </w:pPr>
             <w:r>
-              <w:rPr>
-                <w:color w:val="000000"/>
-                <w:sz w:val="20"/>
-                <w:szCs w:val="20"/>
-                <w:shd w:val="clear" w:color="auto" w:fill="FFFFFF"/>
-              </w:rPr>
-              <w:t xml:space="preserve">Se </w:t>
-            </w:r>
-            <w:proofErr w:type="gramStart"/>
-            <w:r>
-              <w:rPr>
-                <w:color w:val="000000"/>
-                <w:sz w:val="20"/>
-                <w:szCs w:val="20"/>
-                <w:shd w:val="clear" w:color="auto" w:fill="FFFFFF"/>
-              </w:rPr>
-              <w:t>encargara</w:t>
-            </w:r>
-            <w:proofErr w:type="gramEnd"/>
-            <w:r>
-              <w:rPr>
-                <w:color w:val="000000"/>
-                <w:sz w:val="20"/>
-                <w:szCs w:val="20"/>
-                <w:shd w:val="clear" w:color="auto" w:fill="FFFFFF"/>
-              </w:rPr>
-              <w:t xml:space="preserve"> de gestionar la infraestructura global de la gestión de la configuración y el entorno del equipo de desarrollo de los productos</w:t>
+              <w:t>Se encargara de aprobar y vigilar la utilización de los recursos para los proyecto sin afectar notoriamente el capital o recursos internos de la empresa.</w:t>
             </w:r>
           </w:p>
         </w:tc>
@@ -3884,7 +3813,7 @@
               <w:contextualSpacing w:val="0"/>
             </w:pPr>
             <w:r>
-              <w:t>2</w:t>
+              <w:t>1</w:t>
             </w:r>
           </w:p>
         </w:tc>
@@ -3900,8 +3829,7 @@
               <w:contextualSpacing w:val="0"/>
             </w:pPr>
             <w:r>
-              <w:lastRenderedPageBreak/>
-              <w:t>Gerente funcional</w:t>
+              <w:t>Bibliotecario</w:t>
             </w:r>
           </w:p>
         </w:tc>
@@ -3915,73 +3843,16 @@
               <w:contextualSpacing w:val="0"/>
             </w:pPr>
             <w:r>
-              <w:t xml:space="preserve">Se </w:t>
-            </w:r>
-            <w:proofErr w:type="gramStart"/>
-            <w:r>
-              <w:t>encargara</w:t>
-            </w:r>
-            <w:proofErr w:type="gramEnd"/>
-            <w:r>
-              <w:t xml:space="preserve"> de aprobar y vigilar la utilización de los recursos para los proyecto sin afectar notoriamente el capital o recursos internos de la empresa.</w:t>
-            </w:r>
-          </w:p>
-        </w:tc>
-        <w:tc>
-          <w:tcPr>
-            <w:tcW w:w="2453" w:type="dxa"/>
-          </w:tcPr>
+              <w:t>Mantiene los documentos y código controlado.</w:t>
+            </w:r>
+          </w:p>
           <w:p>
             <w:pPr>
               <w:spacing w:line="240" w:lineRule="auto"/>
               <w:contextualSpacing w:val="0"/>
             </w:pPr>
             <w:r>
-              <w:t>1</w:t>
-            </w:r>
-          </w:p>
-        </w:tc>
-      </w:tr>
-      <w:tr>
-        <w:tc>
-          <w:tcPr>
-            <w:tcW w:w="2589" w:type="dxa"/>
-          </w:tcPr>
-          <w:p>
-            <w:pPr>
-              <w:spacing w:line="240" w:lineRule="auto"/>
-              <w:contextualSpacing w:val="0"/>
-            </w:pPr>
-            <w:r>
-              <w:t>Bibliotecario</w:t>
-            </w:r>
-          </w:p>
-        </w:tc>
-        <w:tc>
-          <w:tcPr>
-            <w:tcW w:w="2763" w:type="dxa"/>
-          </w:tcPr>
-          <w:p>
-            <w:pPr>
-              <w:spacing w:line="240" w:lineRule="auto"/>
-              <w:contextualSpacing w:val="0"/>
-            </w:pPr>
-            <w:r>
-              <w:t>Mantiene los documentos y código controlado.</w:t>
-            </w:r>
-          </w:p>
-          <w:p>
-            <w:pPr>
-              <w:spacing w:line="240" w:lineRule="auto"/>
-              <w:contextualSpacing w:val="0"/>
-            </w:pPr>
-            <w:proofErr w:type="gramStart"/>
-            <w:r>
-              <w:t>Además</w:t>
-            </w:r>
-            <w:proofErr w:type="gramEnd"/>
-            <w:r>
-              <w:t xml:space="preserve"> trabaja en conjunto con el gestor de la configuración.</w:t>
+              <w:t>Además trabaja en conjunto con el gestor de la configuración.</w:t>
             </w:r>
           </w:p>
         </w:tc>
@@ -4224,7 +4095,7 @@
     </w:p>
     <w:tbl>
       <w:tblPr>
-        <w:tblStyle w:val="Tablaconcuadrcula1clara-nfasis5"/>
+        <w:tblStyle w:val="Tabladecuadrcula1clara-nfasis5"/>
         <w:tblW w:w="9169" w:type="dxa"/>
         <w:tblInd w:w="720" w:type="dxa"/>
         <w:tblLook w:val="04A0" w:firstRow="1" w:lastRow="0" w:firstColumn="1" w:lastColumn="0" w:noHBand="0" w:noVBand="1"/>
@@ -4719,35 +4590,7 @@
           <w:lang w:val="es-PE"/>
         </w:rPr>
         <w:lastRenderedPageBreak/>
-        <w:t>e integrados con los entregables de las iteraciones anteriores. (</w:t>
-      </w:r>
-      <w:proofErr w:type="spellStart"/>
-      <w:r>
-        <w:rPr>
-          <w:lang w:val="es-PE"/>
-        </w:rPr>
-        <w:t>ElmerX</w:t>
-      </w:r>
-      <w:proofErr w:type="spellEnd"/>
-      <w:r>
-        <w:rPr>
-          <w:lang w:val="es-PE"/>
-        </w:rPr>
-        <w:t>/</w:t>
-      </w:r>
-      <w:proofErr w:type="spellStart"/>
-      <w:r>
-        <w:rPr>
-          <w:lang w:val="es-PE"/>
-        </w:rPr>
-        <w:t>NombreProyecto</w:t>
-      </w:r>
-      <w:proofErr w:type="spellEnd"/>
-      <w:r>
-        <w:rPr>
-          <w:lang w:val="es-PE"/>
-        </w:rPr>
-        <w:t>/Gestión)</w:t>
+        <w:t>e integrados con los entregables de las iteraciones anteriores. (ElmerX/NombreProyecto/Gestión)</w:t>
       </w:r>
     </w:p>
     <w:p>
@@ -4767,35 +4610,7 @@
         <w:rPr>
           <w:lang w:val="es-PE"/>
         </w:rPr>
-        <w:t>Cada requisito debe ser independiente del resto de los requisitos, en la medida de lo posible. (</w:t>
-      </w:r>
-      <w:proofErr w:type="spellStart"/>
-      <w:r>
-        <w:rPr>
-          <w:lang w:val="es-PE"/>
-        </w:rPr>
-        <w:t>ElmerX</w:t>
-      </w:r>
-      <w:proofErr w:type="spellEnd"/>
-      <w:r>
-        <w:rPr>
-          <w:lang w:val="es-PE"/>
-        </w:rPr>
-        <w:t>/</w:t>
-      </w:r>
-      <w:proofErr w:type="spellStart"/>
-      <w:r>
-        <w:rPr>
-          <w:lang w:val="es-PE"/>
-        </w:rPr>
-        <w:t>NombreProyecto</w:t>
-      </w:r>
-      <w:proofErr w:type="spellEnd"/>
-      <w:r>
-        <w:rPr>
-          <w:lang w:val="es-PE"/>
-        </w:rPr>
-        <w:t>/Análisis)</w:t>
+        <w:t>Cada requisito debe ser independiente del resto de los requisitos, en la medida de lo posible. (ElmerX/NombreProyecto/Análisis)</w:t>
       </w:r>
     </w:p>
     <w:p>
@@ -4815,35 +4630,7 @@
         <w:rPr>
           <w:lang w:val="es-PE"/>
         </w:rPr>
-        <w:t>Cada requisito debe ser demostrable, permitiendo cómo comprobar con el cliente que el requisito está completado y que se cumplen sus expectativas. (</w:t>
-      </w:r>
-      <w:proofErr w:type="spellStart"/>
-      <w:r>
-        <w:rPr>
-          <w:lang w:val="es-PE"/>
-        </w:rPr>
-        <w:t>ElmerX</w:t>
-      </w:r>
-      <w:proofErr w:type="spellEnd"/>
-      <w:r>
-        <w:rPr>
-          <w:lang w:val="es-PE"/>
-        </w:rPr>
-        <w:t>/</w:t>
-      </w:r>
-      <w:proofErr w:type="spellStart"/>
-      <w:r>
-        <w:rPr>
-          <w:lang w:val="es-PE"/>
-        </w:rPr>
-        <w:t>NombreProyecto</w:t>
-      </w:r>
-      <w:proofErr w:type="spellEnd"/>
-      <w:r>
-        <w:rPr>
-          <w:lang w:val="es-PE"/>
-        </w:rPr>
-        <w:t>/Análisis)</w:t>
+        <w:t>Cada requisito debe ser demostrable, permitiendo cómo comprobar con el cliente que el requisito está completado y que se cumplen sus expectativas. (ElmerX/NombreProyecto/Análisis)</w:t>
       </w:r>
     </w:p>
     <w:p>
@@ -4863,35 +4650,7 @@
         <w:rPr>
           <w:lang w:val="es-PE"/>
         </w:rPr>
-        <w:t>El requisito debe ser de un grado de esfuerzo para ser completado semejante al del resto de requisitos: de manera que la organización y el cliente, puedan realizar una extrapolación del progreso del proyecto. (</w:t>
-      </w:r>
-      <w:proofErr w:type="spellStart"/>
-      <w:r>
-        <w:rPr>
-          <w:lang w:val="es-PE"/>
-        </w:rPr>
-        <w:t>ElmerX</w:t>
-      </w:r>
-      <w:proofErr w:type="spellEnd"/>
-      <w:r>
-        <w:rPr>
-          <w:lang w:val="es-PE"/>
-        </w:rPr>
-        <w:t>/</w:t>
-      </w:r>
-      <w:proofErr w:type="spellStart"/>
-      <w:r>
-        <w:rPr>
-          <w:lang w:val="es-PE"/>
-        </w:rPr>
-        <w:t>NombreProyecto</w:t>
-      </w:r>
-      <w:proofErr w:type="spellEnd"/>
-      <w:r>
-        <w:rPr>
-          <w:lang w:val="es-PE"/>
-        </w:rPr>
-        <w:t>/Análisis)</w:t>
+        <w:t>El requisito debe ser de un grado de esfuerzo para ser completado semejante al del resto de requisitos: de manera que la organización y el cliente, puedan realizar una extrapolación del progreso del proyecto. (ElmerX/NombreProyecto/Análisis)</w:t>
       </w:r>
     </w:p>
     <w:p>
@@ -4917,35 +4676,7 @@
         <w:rPr>
           <w:lang w:val="es-PE"/>
         </w:rPr>
-        <w:t>(</w:t>
-      </w:r>
-      <w:proofErr w:type="spellStart"/>
-      <w:r>
-        <w:rPr>
-          <w:lang w:val="es-PE"/>
-        </w:rPr>
-        <w:t>ElmerX</w:t>
-      </w:r>
-      <w:proofErr w:type="spellEnd"/>
-      <w:r>
-        <w:rPr>
-          <w:lang w:val="es-PE"/>
-        </w:rPr>
-        <w:t>/</w:t>
-      </w:r>
-      <w:proofErr w:type="spellStart"/>
-      <w:r>
-        <w:rPr>
-          <w:lang w:val="es-PE"/>
-        </w:rPr>
-        <w:t>NombreProyecto</w:t>
-      </w:r>
-      <w:proofErr w:type="spellEnd"/>
-      <w:r>
-        <w:rPr>
-          <w:lang w:val="es-PE"/>
-        </w:rPr>
-        <w:t>/Desarrollo)</w:t>
+        <w:t>(ElmerX/NombreProyecto/Desarrollo)</w:t>
       </w:r>
     </w:p>
     <w:p>
@@ -4985,21 +4716,7 @@
         <w:rPr>
           <w:lang w:val="es-PE"/>
         </w:rPr>
-        <w:t xml:space="preserve">El desarrollo del componente de software que conformarán la </w:t>
-      </w:r>
-      <w:proofErr w:type="gramStart"/>
-      <w:r>
-        <w:rPr>
-          <w:lang w:val="es-PE"/>
-        </w:rPr>
-        <w:t>solución,</w:t>
-      </w:r>
-      <w:proofErr w:type="gramEnd"/>
-      <w:r>
-        <w:rPr>
-          <w:lang w:val="es-PE"/>
-        </w:rPr>
-        <w:t xml:space="preserve"> deberá ser liberados en varias iteraciones.</w:t>
+        <w:t>El desarrollo del componente de software que conformarán la solución, deberá ser liberados en varias iteraciones.</w:t>
       </w:r>
     </w:p>
     <w:p>
@@ -5101,35 +4818,7 @@
         <w:rPr>
           <w:lang w:val="es-PE"/>
         </w:rPr>
-        <w:t xml:space="preserve">Cada proyecto debe incorporar las prácticas de TDD (Test </w:t>
-      </w:r>
-      <w:proofErr w:type="spellStart"/>
-      <w:r>
-        <w:rPr>
-          <w:lang w:val="es-PE"/>
-        </w:rPr>
-        <w:t>Driven</w:t>
-      </w:r>
-      <w:proofErr w:type="spellEnd"/>
-      <w:r>
-        <w:rPr>
-          <w:lang w:val="es-PE"/>
-        </w:rPr>
-        <w:t xml:space="preserve"> </w:t>
-      </w:r>
-      <w:proofErr w:type="spellStart"/>
-      <w:r>
-        <w:rPr>
-          <w:lang w:val="es-PE"/>
-        </w:rPr>
-        <w:t>Development</w:t>
-      </w:r>
-      <w:proofErr w:type="spellEnd"/>
-      <w:r>
-        <w:rPr>
-          <w:lang w:val="es-PE"/>
-        </w:rPr>
-        <w:t>).</w:t>
+        <w:t>Cada proyecto debe incorporar las prácticas de TDD (Test Driven Development).</w:t>
       </w:r>
     </w:p>
     <w:p>
@@ -5149,77 +4838,7 @@
         <w:rPr>
           <w:lang w:val="es-PE"/>
         </w:rPr>
-        <w:t xml:space="preserve">Cada uno de los entregables, deberá contener scripts de pruebas unitarias, integrales, funcionales, </w:t>
-      </w:r>
-      <w:proofErr w:type="spellStart"/>
-      <w:r>
-        <w:rPr>
-          <w:lang w:val="es-PE"/>
-        </w:rPr>
-        <w:t>etc</w:t>
-      </w:r>
-      <w:proofErr w:type="spellEnd"/>
-      <w:r>
-        <w:rPr>
-          <w:lang w:val="es-PE"/>
-        </w:rPr>
-        <w:t xml:space="preserve">; mediante la utilización de </w:t>
-      </w:r>
-      <w:proofErr w:type="spellStart"/>
-      <w:r>
-        <w:rPr>
-          <w:lang w:val="es-PE"/>
-        </w:rPr>
-        <w:t>frameworks</w:t>
-      </w:r>
-      <w:proofErr w:type="spellEnd"/>
-      <w:r>
-        <w:rPr>
-          <w:lang w:val="es-PE"/>
-        </w:rPr>
-        <w:t xml:space="preserve"> como </w:t>
-      </w:r>
-      <w:proofErr w:type="spellStart"/>
-      <w:r>
-        <w:rPr>
-          <w:lang w:val="es-PE"/>
-        </w:rPr>
-        <w:t>junit</w:t>
-      </w:r>
-      <w:proofErr w:type="spellEnd"/>
-      <w:r>
-        <w:rPr>
-          <w:lang w:val="es-PE"/>
-        </w:rPr>
-        <w:t xml:space="preserve">, </w:t>
-      </w:r>
-      <w:proofErr w:type="spellStart"/>
-      <w:r>
-        <w:rPr>
-          <w:lang w:val="es-PE"/>
-        </w:rPr>
-        <w:t>dbunit</w:t>
-      </w:r>
-      <w:proofErr w:type="spellEnd"/>
-      <w:r>
-        <w:rPr>
-          <w:lang w:val="es-PE"/>
-        </w:rPr>
-        <w:t xml:space="preserve">, </w:t>
-      </w:r>
-      <w:proofErr w:type="spellStart"/>
-      <w:r>
-        <w:rPr>
-          <w:lang w:val="es-PE"/>
-        </w:rPr>
-        <w:t>mockObjtects</w:t>
-      </w:r>
-      <w:proofErr w:type="spellEnd"/>
-      <w:r>
-        <w:rPr>
-          <w:lang w:val="es-PE"/>
-        </w:rPr>
-        <w:t>, etc.</w:t>
+        <w:t>Cada uno de los entregables, deberá contener scripts de pruebas unitarias, integrales, funcionales, etc; mediante la utilización de frameworks como junit, dbunit, mockObjtects, etc.</w:t>
       </w:r>
     </w:p>
     <w:p>
@@ -5261,49 +4880,7 @@
         <w:rPr>
           <w:lang w:val="es-PE"/>
         </w:rPr>
-        <w:t xml:space="preserve">La documentación de los proyectos, específicamente:  manual de usuario, manual de operaciones, arquitectura de la solución, especificaciones, </w:t>
-      </w:r>
-      <w:proofErr w:type="spellStart"/>
-      <w:r>
-        <w:rPr>
-          <w:lang w:val="es-PE"/>
-        </w:rPr>
-        <w:t>etc</w:t>
-      </w:r>
-      <w:proofErr w:type="spellEnd"/>
-      <w:r>
-        <w:rPr>
-          <w:lang w:val="es-PE"/>
-        </w:rPr>
-        <w:t>; deberán ser entregables parciales para cada una de las iteraciones, es decir, la documentación no se liberará al final del proyecto, sino en entregables parciales. (</w:t>
-      </w:r>
-      <w:proofErr w:type="spellStart"/>
-      <w:r>
-        <w:rPr>
-          <w:lang w:val="es-PE"/>
-        </w:rPr>
-        <w:t>ElmerX</w:t>
-      </w:r>
-      <w:proofErr w:type="spellEnd"/>
-      <w:r>
-        <w:rPr>
-          <w:lang w:val="es-PE"/>
-        </w:rPr>
-        <w:t>/</w:t>
-      </w:r>
-      <w:proofErr w:type="spellStart"/>
-      <w:r>
-        <w:rPr>
-          <w:lang w:val="es-PE"/>
-        </w:rPr>
-        <w:t>NombreProyecto</w:t>
-      </w:r>
-      <w:proofErr w:type="spellEnd"/>
-      <w:r>
-        <w:rPr>
-          <w:lang w:val="es-PE"/>
-        </w:rPr>
-        <w:t>/Análisis)</w:t>
+        <w:t>La documentación de los proyectos, específicamente:  manual de usuario, manual de operaciones, arquitectura de la solución, especificaciones, etc; deberán ser entregables parciales para cada una de las iteraciones, es decir, la documentación no se liberará al final del proyecto, sino en entregables parciales. (ElmerX/NombreProyecto/Análisis)</w:t>
       </w:r>
     </w:p>
     <w:p>
@@ -5345,35 +4922,7 @@
         <w:rPr>
           <w:lang w:val="es-PE"/>
         </w:rPr>
-        <w:t>Cada uno de los entregables, serán sometidos a un script de calidad, que ejecutara la organización, y no serán admitidos como productos del proyecto hasta alcanzar un nivel aceptable. (</w:t>
-      </w:r>
-      <w:proofErr w:type="spellStart"/>
-      <w:r>
-        <w:rPr>
-          <w:lang w:val="es-PE"/>
-        </w:rPr>
-        <w:t>ElmerX</w:t>
-      </w:r>
-      <w:proofErr w:type="spellEnd"/>
-      <w:r>
-        <w:rPr>
-          <w:lang w:val="es-PE"/>
-        </w:rPr>
-        <w:t>/</w:t>
-      </w:r>
-      <w:proofErr w:type="spellStart"/>
-      <w:r>
-        <w:rPr>
-          <w:lang w:val="es-PE"/>
-        </w:rPr>
-        <w:t>NombreProyecto</w:t>
-      </w:r>
-      <w:proofErr w:type="spellEnd"/>
-      <w:r>
-        <w:rPr>
-          <w:lang w:val="es-PE"/>
-        </w:rPr>
-        <w:t>/Gestión)</w:t>
+        <w:t>Cada uno de los entregables, serán sometidos a un script de calidad, que ejecutara la organización, y no serán admitidos como productos del proyecto hasta alcanzar un nivel aceptable. (ElmerX/NombreProyecto/Gestión)</w:t>
       </w:r>
     </w:p>
     <w:p>
@@ -5422,35 +4971,7 @@
           <w:lang w:val="es-PE"/>
         </w:rPr>
         <w:lastRenderedPageBreak/>
-        <w:t>“Lista de Riesgos”, añadiendo además la lista de riesgos más importantes actualizada por cada iteración. (</w:t>
-      </w:r>
-      <w:proofErr w:type="spellStart"/>
-      <w:r>
-        <w:rPr>
-          <w:lang w:val="es-PE"/>
-        </w:rPr>
-        <w:t>ElmerX</w:t>
-      </w:r>
-      <w:proofErr w:type="spellEnd"/>
-      <w:r>
-        <w:rPr>
-          <w:lang w:val="es-PE"/>
-        </w:rPr>
-        <w:t>/</w:t>
-      </w:r>
-      <w:proofErr w:type="spellStart"/>
-      <w:r>
-        <w:rPr>
-          <w:lang w:val="es-PE"/>
-        </w:rPr>
-        <w:t>NombreProyecto</w:t>
-      </w:r>
-      <w:proofErr w:type="spellEnd"/>
-      <w:r>
-        <w:rPr>
-          <w:lang w:val="es-PE"/>
-        </w:rPr>
-        <w:t>/Gestión)</w:t>
+        <w:t>“Lista de Riesgos”, añadiendo además la lista de riesgos más importantes actualizada por cada iteración. (ElmerX/NombreProyecto/Gestión)</w:t>
       </w:r>
     </w:p>
     <w:p>
@@ -5512,21 +5033,7 @@
         <w:rPr>
           <w:lang w:val="es-PE"/>
         </w:rPr>
-        <w:t xml:space="preserve">La organización </w:t>
-      </w:r>
-      <w:proofErr w:type="spellStart"/>
-      <w:r>
-        <w:rPr>
-          <w:lang w:val="es-PE"/>
-        </w:rPr>
-        <w:t>disponibilizara</w:t>
-      </w:r>
-      <w:proofErr w:type="spellEnd"/>
-      <w:r>
-        <w:rPr>
-          <w:lang w:val="es-PE"/>
-        </w:rPr>
-        <w:t xml:space="preserve"> un sistema de control de versiones, que deberá ser actualizado por el cliente de forma remota.</w:t>
+        <w:t>La organización disponibilizara un sistema de control de versiones, que deberá ser actualizado por el cliente de forma remota.</w:t>
       </w:r>
     </w:p>
     <w:p>
@@ -5753,13 +5260,8 @@
               <w:contextualSpacing w:val="0"/>
             </w:pPr>
             <w:r>
-              <w:t xml:space="preserve">Spring </w:t>
-            </w:r>
-            <w:proofErr w:type="spellStart"/>
-            <w:r>
-              <w:t>Boot</w:t>
-            </w:r>
-            <w:proofErr w:type="spellEnd"/>
+              <w:t>Spring Boot</w:t>
+            </w:r>
           </w:p>
         </w:tc>
         <w:tc>
@@ -5778,21 +5280,7 @@
               <w:rPr>
                 <w:lang w:val="es-ES"/>
               </w:rPr>
-              <w:t xml:space="preserve">Spring </w:t>
-            </w:r>
-            <w:proofErr w:type="spellStart"/>
-            <w:r>
-              <w:rPr>
-                <w:lang w:val="es-ES"/>
-              </w:rPr>
-              <w:t>Boot</w:t>
-            </w:r>
-            <w:proofErr w:type="spellEnd"/>
-            <w:r>
-              <w:rPr>
-                <w:lang w:val="es-ES"/>
-              </w:rPr>
-              <w:t xml:space="preserve"> facilita la creación de aplicaciones basadas en Spring independientes y de grado de producción que puede "simplemente ejecutar".</w:t>
+              <w:t>Spring Boot facilita la creación de aplicaciones basadas en Spring independientes y de grado de producción que puede "simplemente ejecutar".</w:t>
             </w:r>
           </w:p>
           <w:p>
@@ -5817,21 +5305,7 @@
               <w:rPr>
                 <w:lang w:val="es-ES"/>
               </w:rPr>
-              <w:t xml:space="preserve">Tomamos una opinión de la plataforma Spring y las bibliotecas de terceros para que pueda comenzar con el mínimo esfuerzo. La mayoría de las aplicaciones Spring </w:t>
-            </w:r>
-            <w:proofErr w:type="spellStart"/>
-            <w:r>
-              <w:rPr>
-                <w:lang w:val="es-ES"/>
-              </w:rPr>
-              <w:t>Boot</w:t>
-            </w:r>
-            <w:proofErr w:type="spellEnd"/>
-            <w:r>
-              <w:rPr>
-                <w:lang w:val="es-ES"/>
-              </w:rPr>
-              <w:t xml:space="preserve"> necesitan muy poca configuración Spring.</w:t>
+              <w:t>Tomamos una opinión de la plataforma Spring y las bibliotecas de terceros para que pueda comenzar con el mínimo esfuerzo. La mayoría de las aplicaciones Spring Boot necesitan muy poca configuración Spring.</w:t>
             </w:r>
           </w:p>
         </w:tc>
@@ -5851,11 +5325,9 @@
               <w:ind w:left="0"/>
               <w:contextualSpacing w:val="0"/>
             </w:pPr>
-            <w:proofErr w:type="spellStart"/>
             <w:r>
               <w:t>Glassfish</w:t>
             </w:r>
-            <w:proofErr w:type="spellEnd"/>
           </w:p>
         </w:tc>
         <w:tc>
@@ -5935,11 +5407,9 @@
               <w:ind w:left="0"/>
               <w:contextualSpacing w:val="0"/>
             </w:pPr>
-            <w:proofErr w:type="spellStart"/>
             <w:r>
               <w:t>Postgresql</w:t>
             </w:r>
-            <w:proofErr w:type="spellEnd"/>
           </w:p>
         </w:tc>
         <w:tc>
@@ -5972,11 +5442,9 @@
               <w:ind w:left="0"/>
               <w:contextualSpacing w:val="0"/>
             </w:pPr>
-            <w:proofErr w:type="spellStart"/>
             <w:r>
               <w:t>Heroku</w:t>
             </w:r>
-            <w:proofErr w:type="spellEnd"/>
           </w:p>
         </w:tc>
         <w:tc>
@@ -6025,15 +5493,7 @@
               <w:contextualSpacing w:val="0"/>
             </w:pPr>
             <w:r>
-              <w:t xml:space="preserve">Amazon Web </w:t>
-            </w:r>
-            <w:proofErr w:type="spellStart"/>
-            <w:r>
-              <w:t>Services</w:t>
-            </w:r>
-            <w:proofErr w:type="spellEnd"/>
-            <w:r>
-              <w:t xml:space="preserve"> (AWS)</w:t>
+              <w:t>Amazon Web Services (AWS)</w:t>
             </w:r>
           </w:p>
         </w:tc>
@@ -6179,7 +5639,7 @@
     </w:p>
     <w:tbl>
       <w:tblPr>
-        <w:tblStyle w:val="Tablaconcuadrcula1clara"/>
+        <w:tblStyle w:val="Tabladecuadrcula1clara"/>
         <w:tblW w:w="9157" w:type="dxa"/>
         <w:tblInd w:w="720" w:type="dxa"/>
         <w:tblLook w:val="04A0" w:firstRow="1" w:lastRow="0" w:firstColumn="1" w:lastColumn="0" w:noHBand="0" w:noVBand="1"/>
@@ -7737,18 +7197,8 @@
                 <w:color w:val="000000"/>
                 <w:lang w:val="es-PE" w:eastAsia="es-PE"/>
               </w:rPr>
-              <w:t xml:space="preserve">Inventariar los </w:t>
-            </w:r>
-            <w:proofErr w:type="spellStart"/>
-            <w:r>
-              <w:rPr>
-                <w:rFonts w:ascii="Calibri" w:eastAsia="Times New Roman" w:hAnsi="Calibri" w:cs="Calibri"/>
-                <w:color w:val="000000"/>
-                <w:lang w:val="es-PE" w:eastAsia="es-PE"/>
-              </w:rPr>
-              <w:t>Items</w:t>
-            </w:r>
-            <w:proofErr w:type="spellEnd"/>
+              <w:t>Inventariar los Items</w:t>
+            </w:r>
           </w:p>
         </w:tc>
         <w:tc>
@@ -10880,26 +10330,16 @@
           <w:color w:val="000000"/>
           <w:lang w:val="es-PE" w:eastAsia="es-PE"/>
         </w:rPr>
-        <w:t xml:space="preserve">Acrónimo del ítem: </w:t>
-      </w:r>
-      <w:proofErr w:type="spellStart"/>
+        <w:t>Acrónimo del ítem: P</w:t>
+      </w:r>
       <w:r>
         <w:rPr>
           <w:rFonts w:eastAsia="Times New Roman"/>
           <w:color w:val="000000"/>
           <w:lang w:val="es-PE" w:eastAsia="es-PE"/>
         </w:rPr>
-        <w:t>P</w:t>
-      </w:r>
-      <w:r>
-        <w:rPr>
-          <w:rFonts w:eastAsia="Times New Roman"/>
-          <w:color w:val="000000"/>
-          <w:lang w:val="es-PE" w:eastAsia="es-PE"/>
-        </w:rPr>
         <w:t>laGesCon</w:t>
       </w:r>
-      <w:proofErr w:type="spellEnd"/>
     </w:p>
     <w:p>
       <w:pPr>
@@ -11399,23 +10839,13 @@
               </w:rPr>
               <w:t xml:space="preserve"> CU </w:t>
             </w:r>
-            <w:proofErr w:type="gramStart"/>
             <w:r>
               <w:rPr>
                 <w:rFonts w:eastAsia="Times New Roman"/>
                 <w:color w:val="000000"/>
                 <w:lang w:val="es-PE" w:eastAsia="es-PE"/>
               </w:rPr>
-              <w:t>+“</w:t>
-            </w:r>
-            <w:proofErr w:type="gramEnd"/>
-            <w:r>
-              <w:rPr>
-                <w:rFonts w:eastAsia="Times New Roman"/>
-                <w:color w:val="000000"/>
-                <w:lang w:val="es-PE" w:eastAsia="es-PE"/>
-              </w:rPr>
-              <w:t>numeración”</w:t>
+              <w:t>+“numeración”</w:t>
             </w:r>
             <w:r>
               <w:rPr>
@@ -12702,21 +12132,7 @@
         <w:rPr>
           <w:lang w:val="es-PE"/>
         </w:rPr>
-        <w:t xml:space="preserve">omando como referencia el proyecto sistema de taxi san marcos en la siguiente tabla se define la línea base junto a los elementos que han sido aceptados </w:t>
-      </w:r>
-      <w:proofErr w:type="gramStart"/>
-      <w:r>
-        <w:rPr>
-          <w:lang w:val="es-PE"/>
-        </w:rPr>
-        <w:t>de acuerdo a</w:t>
-      </w:r>
-      <w:proofErr w:type="gramEnd"/>
-      <w:r>
-        <w:rPr>
-          <w:lang w:val="es-PE"/>
-        </w:rPr>
-        <w:t xml:space="preserve"> los hitos del cronograma del proyecto.</w:t>
+        <w:t>omando como referencia el proyecto sistema de taxi san marcos en la siguiente tabla se define la línea base junto a los elementos que han sido aceptados de acuerdo a los hitos del cronograma del proyecto.</w:t>
       </w:r>
     </w:p>
     <w:p>
@@ -13214,18 +12630,8 @@
                 <w:color w:val="000000"/>
                 <w:lang w:val="es-PE"/>
               </w:rPr>
-              <w:t>Código fuente del back-</w:t>
-            </w:r>
-            <w:proofErr w:type="spellStart"/>
-            <w:r>
-              <w:rPr>
-                <w:rFonts w:eastAsia="Times New Roman"/>
-                <w:color w:val="000000"/>
-                <w:lang w:val="es-PE"/>
-              </w:rPr>
-              <w:t>end</w:t>
-            </w:r>
-            <w:proofErr w:type="spellEnd"/>
+              <w:t>Código fuente del back-end</w:t>
+            </w:r>
           </w:p>
           <w:p>
             <w:pPr>
@@ -13244,25 +12650,7 @@
                 <w:color w:val="000000"/>
                 <w:lang w:val="es-PE"/>
               </w:rPr>
-              <w:t xml:space="preserve">Código fuente de la </w:t>
-            </w:r>
-            <w:proofErr w:type="gramStart"/>
-            <w:r>
-              <w:rPr>
-                <w:rFonts w:eastAsia="Times New Roman"/>
-                <w:color w:val="000000"/>
-                <w:lang w:val="es-PE"/>
-              </w:rPr>
-              <w:t>app</w:t>
-            </w:r>
-            <w:proofErr w:type="gramEnd"/>
-            <w:r>
-              <w:rPr>
-                <w:rFonts w:eastAsia="Times New Roman"/>
-                <w:color w:val="000000"/>
-                <w:lang w:val="es-PE"/>
-              </w:rPr>
-              <w:t xml:space="preserve"> móvil</w:t>
+              <w:t>Código fuente de la app móvil</w:t>
             </w:r>
           </w:p>
           <w:p>
@@ -13540,7 +12928,7 @@
         <w:rPr>
           <w:noProof/>
           <w:color w:val="000000"/>
-          <w:lang w:val="es-PE" w:eastAsia="es-PE"/>
+          <w:lang w:val="en-US"/>
         </w:rPr>
         <w:lastRenderedPageBreak/>
         <w:drawing>
@@ -15193,25 +14581,7 @@
                 <w:color w:val="000000"/>
                 <w:lang w:val="es-PE" w:eastAsia="es-PE"/>
               </w:rPr>
-              <w:t>-</w:t>
-            </w:r>
-            <w:proofErr w:type="gramStart"/>
-            <w:r>
-              <w:rPr>
-                <w:rFonts w:eastAsia="Times New Roman"/>
-                <w:color w:val="000000"/>
-                <w:lang w:val="es-PE" w:eastAsia="es-PE"/>
-              </w:rPr>
-              <w:t>Escribir(</w:t>
-            </w:r>
-            <w:proofErr w:type="gramEnd"/>
-            <w:r>
-              <w:rPr>
-                <w:rFonts w:eastAsia="Times New Roman"/>
-                <w:color w:val="000000"/>
-                <w:lang w:val="es-PE" w:eastAsia="es-PE"/>
-              </w:rPr>
-              <w:t>con autorización del gestor de la configuración)</w:t>
+              <w:t>-Escribir(con autorización del gestor de la configuración)</w:t>
             </w:r>
           </w:p>
         </w:tc>
@@ -15309,25 +14679,7 @@
                 <w:color w:val="000000"/>
                 <w:lang w:val="es-PE" w:eastAsia="es-PE"/>
               </w:rPr>
-              <w:t>-</w:t>
-            </w:r>
-            <w:proofErr w:type="gramStart"/>
-            <w:r>
-              <w:rPr>
-                <w:rFonts w:eastAsia="Times New Roman"/>
-                <w:color w:val="000000"/>
-                <w:lang w:val="es-PE" w:eastAsia="es-PE"/>
-              </w:rPr>
-              <w:t>Escribir(</w:t>
-            </w:r>
-            <w:proofErr w:type="gramEnd"/>
-            <w:r>
-              <w:rPr>
-                <w:rFonts w:eastAsia="Times New Roman"/>
-                <w:color w:val="000000"/>
-                <w:lang w:val="es-PE" w:eastAsia="es-PE"/>
-              </w:rPr>
-              <w:t>con autorización del gestor de la configuración)</w:t>
+              <w:t>-Escribir(con autorización del gestor de la configuración)</w:t>
             </w:r>
           </w:p>
         </w:tc>
@@ -15446,59 +14798,13 @@
           <w:lang w:val="es-PE" w:eastAsia="es-PE"/>
         </w:rPr>
       </w:pPr>
-      <w:proofErr w:type="spellStart"/>
       <w:r>
         <w:rPr>
           <w:rFonts w:eastAsia="Times New Roman"/>
           <w:color w:val="000000"/>
           <w:lang w:val="es-PE" w:eastAsia="es-PE"/>
         </w:rPr>
-        <w:t>Check</w:t>
-      </w:r>
-      <w:proofErr w:type="spellEnd"/>
-      <w:r>
-        <w:rPr>
-          <w:rFonts w:eastAsia="Times New Roman"/>
-          <w:color w:val="000000"/>
-          <w:lang w:val="es-PE" w:eastAsia="es-PE"/>
-        </w:rPr>
-        <w:t xml:space="preserve"> in y </w:t>
-      </w:r>
-      <w:proofErr w:type="spellStart"/>
-      <w:r>
-        <w:rPr>
-          <w:rFonts w:eastAsia="Times New Roman"/>
-          <w:color w:val="000000"/>
-          <w:lang w:val="es-PE" w:eastAsia="es-PE"/>
-        </w:rPr>
-        <w:t>check</w:t>
-      </w:r>
-      <w:proofErr w:type="spellEnd"/>
-      <w:r>
-        <w:rPr>
-          <w:rFonts w:eastAsia="Times New Roman"/>
-          <w:color w:val="000000"/>
-          <w:lang w:val="es-PE" w:eastAsia="es-PE"/>
-        </w:rPr>
-        <w:t xml:space="preserve"> </w:t>
-      </w:r>
-      <w:proofErr w:type="spellStart"/>
-      <w:r>
-        <w:rPr>
-          <w:rFonts w:eastAsia="Times New Roman"/>
-          <w:color w:val="000000"/>
-          <w:lang w:val="es-PE" w:eastAsia="es-PE"/>
-        </w:rPr>
-        <w:t>out</w:t>
-      </w:r>
-      <w:proofErr w:type="spellEnd"/>
-      <w:r>
-        <w:rPr>
-          <w:rFonts w:eastAsia="Times New Roman"/>
-          <w:color w:val="000000"/>
-          <w:lang w:val="es-PE" w:eastAsia="es-PE"/>
-        </w:rPr>
-        <w:t xml:space="preserve"> de los elementos pertenecientes al desarrollo del proyecto, el código, documentación, etc.</w:t>
+        <w:t>Check in y check out de los elementos pertenecientes al desarrollo del proyecto, el código, documentación, etc.</w:t>
       </w:r>
     </w:p>
     <w:p>
@@ -17220,21 +16526,7 @@
               <w:rPr>
                 <w:lang w:val="es-ES"/>
               </w:rPr>
-              <w:t xml:space="preserve">Andrés Junior </w:t>
-            </w:r>
-            <w:proofErr w:type="spellStart"/>
-            <w:r>
-              <w:rPr>
-                <w:lang w:val="es-ES"/>
-              </w:rPr>
-              <w:t>Ccopa</w:t>
-            </w:r>
-            <w:proofErr w:type="spellEnd"/>
-            <w:r>
-              <w:rPr>
-                <w:lang w:val="es-ES"/>
-              </w:rPr>
-              <w:t xml:space="preserve"> Mamani / Pasajero</w:t>
+              <w:t>Andrés Junior Ccopa Mamani / Pasajero</w:t>
             </w:r>
           </w:p>
         </w:tc>
@@ -17371,8 +16663,6 @@
           <w:lang w:eastAsia="es-PE"/>
         </w:rPr>
       </w:pPr>
-      <w:bookmarkStart w:id="35" w:name="_GoBack"/>
-      <w:bookmarkEnd w:id="35"/>
     </w:p>
     <w:p>
       <w:pPr>
@@ -17483,7 +16773,21 @@
               <w:rPr>
                 <w:lang w:val="es-ES"/>
               </w:rPr>
-              <w:t>03</w:t>
+              <w:t>0</w:t>
+            </w:r>
+            <w:r>
+              <w:rPr>
+                <w:lang w:val="es-ES"/>
+              </w:rPr>
+              <w:t>0</w:t>
+            </w:r>
+            <w:bookmarkStart w:id="35" w:name="_GoBack"/>
+            <w:bookmarkEnd w:id="35"/>
+            <w:r>
+              <w:rPr>
+                <w:lang w:val="es-ES"/>
+              </w:rPr>
+              <w:t>3</w:t>
             </w:r>
           </w:p>
         </w:tc>
@@ -17675,21 +16979,7 @@
               <w:rPr>
                 <w:lang w:val="es-ES"/>
               </w:rPr>
-              <w:t xml:space="preserve">Se solicita la implementación de un módulo en el cual se pueda visualizar un </w:t>
-            </w:r>
-            <w:proofErr w:type="spellStart"/>
-            <w:r>
-              <w:rPr>
-                <w:lang w:val="es-ES"/>
-              </w:rPr>
-              <w:t>raking</w:t>
-            </w:r>
-            <w:proofErr w:type="spellEnd"/>
-            <w:r>
-              <w:rPr>
-                <w:lang w:val="es-ES"/>
-              </w:rPr>
-              <w:t xml:space="preserve"> de los conductores filtrado por rutas.</w:t>
+              <w:t>Se solicita la implementación de un módulo en el cual se pueda visualizar un raking de los conductores filtrado por rutas.</w:t>
             </w:r>
           </w:p>
         </w:tc>
@@ -17824,6 +17114,291 @@
         <w:t>Ejemplo 6</w:t>
       </w:r>
     </w:p>
+    <w:tbl>
+      <w:tblPr>
+        <w:tblStyle w:val="Tablaconcuadrcula"/>
+        <w:tblW w:w="5000" w:type="pct"/>
+        <w:tblLook w:val="04A0" w:firstRow="1" w:lastRow="0" w:firstColumn="1" w:lastColumn="0" w:noHBand="0" w:noVBand="1"/>
+      </w:tblPr>
+      <w:tblGrid>
+        <w:gridCol w:w="1665"/>
+        <w:gridCol w:w="2494"/>
+        <w:gridCol w:w="904"/>
+        <w:gridCol w:w="4182"/>
+      </w:tblGrid>
+      <w:tr>
+        <w:tc>
+          <w:tcPr>
+            <w:tcW w:w="900" w:type="pct"/>
+          </w:tcPr>
+          <w:p>
+            <w:pPr>
+              <w:rPr>
+                <w:lang w:val="es-ES"/>
+              </w:rPr>
+            </w:pPr>
+            <w:r>
+              <w:rPr>
+                <w:lang w:val="es-ES"/>
+              </w:rPr>
+              <w:t>ID</w:t>
+            </w:r>
+          </w:p>
+        </w:tc>
+        <w:tc>
+          <w:tcPr>
+            <w:tcW w:w="1349" w:type="pct"/>
+          </w:tcPr>
+          <w:p>
+            <w:pPr>
+              <w:rPr>
+                <w:lang w:val="es-ES"/>
+              </w:rPr>
+            </w:pPr>
+            <w:r>
+              <w:rPr>
+                <w:lang w:val="es-ES"/>
+              </w:rPr>
+              <w:t>006</w:t>
+            </w:r>
+          </w:p>
+        </w:tc>
+        <w:tc>
+          <w:tcPr>
+            <w:tcW w:w="489" w:type="pct"/>
+          </w:tcPr>
+          <w:p>
+            <w:pPr>
+              <w:rPr>
+                <w:lang w:val="es-ES"/>
+              </w:rPr>
+            </w:pPr>
+            <w:r>
+              <w:rPr>
+                <w:lang w:val="es-ES"/>
+              </w:rPr>
+              <w:t>Fecha:</w:t>
+            </w:r>
+          </w:p>
+        </w:tc>
+        <w:tc>
+          <w:tcPr>
+            <w:tcW w:w="2263" w:type="pct"/>
+          </w:tcPr>
+          <w:p>
+            <w:pPr>
+              <w:rPr>
+                <w:lang w:val="es-ES"/>
+              </w:rPr>
+            </w:pPr>
+            <w:r>
+              <w:rPr>
+                <w:lang w:val="es-ES"/>
+              </w:rPr>
+              <w:t>26/10/18</w:t>
+            </w:r>
+          </w:p>
+        </w:tc>
+      </w:tr>
+      <w:tr>
+        <w:tc>
+          <w:tcPr>
+            <w:tcW w:w="900" w:type="pct"/>
+          </w:tcPr>
+          <w:p>
+            <w:pPr>
+              <w:rPr>
+                <w:lang w:val="es-ES"/>
+              </w:rPr>
+            </w:pPr>
+            <w:r>
+              <w:rPr>
+                <w:lang w:val="es-ES"/>
+              </w:rPr>
+              <w:t>Sistema</w:t>
+            </w:r>
+          </w:p>
+        </w:tc>
+        <w:tc>
+          <w:tcPr>
+            <w:tcW w:w="4100" w:type="pct"/>
+            <w:gridSpan w:val="3"/>
+          </w:tcPr>
+          <w:p>
+            <w:pPr>
+              <w:rPr>
+                <w:lang w:val="es-ES"/>
+              </w:rPr>
+            </w:pPr>
+            <w:r>
+              <w:rPr>
+                <w:lang w:val="es-ES"/>
+              </w:rPr>
+              <w:t>Sistema de Taxi San Marcos</w:t>
+            </w:r>
+          </w:p>
+        </w:tc>
+      </w:tr>
+      <w:tr>
+        <w:tc>
+          <w:tcPr>
+            <w:tcW w:w="900" w:type="pct"/>
+          </w:tcPr>
+          <w:p>
+            <w:pPr>
+              <w:rPr>
+                <w:lang w:val="es-ES"/>
+              </w:rPr>
+            </w:pPr>
+            <w:r>
+              <w:rPr>
+                <w:lang w:val="es-ES"/>
+              </w:rPr>
+              <w:t>Fuente</w:t>
+            </w:r>
+          </w:p>
+        </w:tc>
+        <w:tc>
+          <w:tcPr>
+            <w:tcW w:w="4100" w:type="pct"/>
+            <w:gridSpan w:val="3"/>
+          </w:tcPr>
+          <w:p>
+            <w:pPr>
+              <w:rPr>
+                <w:lang w:val="es-ES"/>
+              </w:rPr>
+            </w:pPr>
+            <w:r>
+              <w:rPr>
+                <w:lang w:val="es-ES"/>
+              </w:rPr>
+              <w:t>Steve Sader Matos Manguinuri / Pasajero</w:t>
+            </w:r>
+          </w:p>
+        </w:tc>
+      </w:tr>
+      <w:tr>
+        <w:tc>
+          <w:tcPr>
+            <w:tcW w:w="900" w:type="pct"/>
+          </w:tcPr>
+          <w:p>
+            <w:pPr>
+              <w:rPr>
+                <w:lang w:val="es-ES"/>
+              </w:rPr>
+            </w:pPr>
+            <w:r>
+              <w:rPr>
+                <w:lang w:val="es-ES"/>
+              </w:rPr>
+              <w:t>Autor</w:t>
+            </w:r>
+          </w:p>
+        </w:tc>
+        <w:tc>
+          <w:tcPr>
+            <w:tcW w:w="4100" w:type="pct"/>
+            <w:gridSpan w:val="3"/>
+          </w:tcPr>
+          <w:p>
+            <w:pPr>
+              <w:rPr>
+                <w:lang w:val="es-ES"/>
+              </w:rPr>
+            </w:pPr>
+            <w:r>
+              <w:rPr>
+                <w:lang w:val="es-ES"/>
+              </w:rPr>
+              <w:t>Steve Matos / Administrador</w:t>
+            </w:r>
+          </w:p>
+        </w:tc>
+      </w:tr>
+      <w:tr>
+        <w:tc>
+          <w:tcPr>
+            <w:tcW w:w="900" w:type="pct"/>
+          </w:tcPr>
+          <w:p>
+            <w:pPr>
+              <w:rPr>
+                <w:lang w:val="es-ES"/>
+              </w:rPr>
+            </w:pPr>
+            <w:r>
+              <w:rPr>
+                <w:lang w:val="es-ES"/>
+              </w:rPr>
+              <w:t>Descripción</w:t>
+            </w:r>
+          </w:p>
+        </w:tc>
+        <w:tc>
+          <w:tcPr>
+            <w:tcW w:w="4100" w:type="pct"/>
+            <w:gridSpan w:val="3"/>
+          </w:tcPr>
+          <w:p>
+            <w:pPr>
+              <w:rPr>
+                <w:lang w:val="es-ES"/>
+              </w:rPr>
+            </w:pPr>
+            <w:r>
+              <w:rPr>
+                <w:lang w:val="es-ES"/>
+              </w:rPr>
+              <w:t xml:space="preserve">Se solicita que el sistema pueda tener un control de rutas eficientes y mostrarlas en un mapa en la aplicación móvil, y también poner algunos iconos para referenciar de la mejor manera.  </w:t>
+            </w:r>
+          </w:p>
+        </w:tc>
+      </w:tr>
+      <w:tr>
+        <w:trPr>
+          <w:trHeight w:val="70"/>
+        </w:trPr>
+        <w:tc>
+          <w:tcPr>
+            <w:tcW w:w="900" w:type="pct"/>
+          </w:tcPr>
+          <w:p>
+            <w:pPr>
+              <w:rPr>
+                <w:lang w:val="es-ES"/>
+              </w:rPr>
+            </w:pPr>
+            <w:r>
+              <w:rPr>
+                <w:lang w:val="es-ES"/>
+              </w:rPr>
+              <w:t>Justificación</w:t>
+            </w:r>
+          </w:p>
+        </w:tc>
+        <w:tc>
+          <w:tcPr>
+            <w:tcW w:w="4100" w:type="pct"/>
+            <w:gridSpan w:val="3"/>
+          </w:tcPr>
+          <w:p>
+            <w:pPr>
+              <w:rPr>
+                <w:lang w:val="es-ES"/>
+              </w:rPr>
+            </w:pPr>
+            <w:r>
+              <w:rPr>
+                <w:lang w:val="es-ES"/>
+              </w:rPr>
+              <w:t>Nosotros los pasajeros nos seria de mucha ayuda saber en qué rutas ira cada taxi y poder tomar la ruta más rápida sin necesidad de consultar al conductor u otro pasajero.</w:t>
+            </w:r>
+          </w:p>
+        </w:tc>
+      </w:tr>
+    </w:tbl>
     <w:p>
       <w:pPr>
         <w:pStyle w:val="Prrafodelista"/>
@@ -17856,7 +17431,7 @@
 </file>
 
 <file path=word/endnotes.xml><?xml version="1.0" encoding="utf-8"?>
-<w:endnotes xmlns:wpc="http://schemas.microsoft.com/office/word/2010/wordprocessingCanvas" xmlns:cx="http://schemas.microsoft.com/office/drawing/2014/chartex" xmlns:cx1="http://schemas.microsoft.com/office/drawing/2015/9/8/chartex" xmlns:cx2="http://schemas.microsoft.com/office/drawing/2015/10/21/chartex" xmlns:cx3="http://schemas.microsoft.com/office/drawing/2016/5/9/chartex" xmlns:cx4="http://schemas.microsoft.com/office/drawing/2016/5/10/chartex" xmlns:cx5="http://schemas.microsoft.com/office/drawing/2016/5/11/chartex" xmlns:cx6="http://schemas.microsoft.com/office/drawing/2016/5/12/chartex" xmlns:cx7="http://schemas.microsoft.com/office/drawing/2016/5/13/chartex" xmlns:cx8="http://schemas.microsoft.com/office/drawing/2016/5/14/chartex" xmlns:mc="http://schemas.openxmlformats.org/markup-compatibility/2006" xmlns:aink="http://schemas.microsoft.com/office/drawing/2016/ink" xmlns:am3d="http://schemas.microsoft.com/office/drawing/2017/model3d" xmlns:o="urn:schemas-microsoft-com:office:office" xmlns:r="http://schemas.openxmlformats.org/officeDocument/2006/relationships" xmlns:m="http://schemas.openxmlformats.org/officeDocument/2006/math" xmlns:v="urn:schemas-microsoft-com:vml" xmlns:wp14="http://schemas.microsoft.com/office/word/2010/wordprocessingDrawing" xmlns:wp="http://schemas.openxmlformats.org/drawingml/2006/wordprocessingDrawing" xmlns:w10="urn:schemas-microsoft-com:office:word" xmlns:w="http://schemas.openxmlformats.org/wordprocessingml/2006/main" xmlns:w14="http://schemas.microsoft.com/office/word/2010/wordml" xmlns:w15="http://schemas.microsoft.com/office/word/2012/wordml" xmlns:w16cid="http://schemas.microsoft.com/office/word/2016/wordml/cid" xmlns:w16se="http://schemas.microsoft.com/office/word/2015/wordml/symex" xmlns:wpg="http://schemas.microsoft.com/office/word/2010/wordprocessingGroup" xmlns:wpi="http://schemas.microsoft.com/office/word/2010/wordprocessingInk" xmlns:wne="http://schemas.microsoft.com/office/word/2006/wordml" xmlns:wps="http://schemas.microsoft.com/office/word/2010/wordprocessingShape" mc:Ignorable="w14 w15 w16se w16cid wp14">
+<w:endnotes xmlns:wpc="http://schemas.microsoft.com/office/word/2010/wordprocessingCanvas" xmlns:cx="http://schemas.microsoft.com/office/drawing/2014/chartex" xmlns:mc="http://schemas.openxmlformats.org/markup-compatibility/2006" xmlns:o="urn:schemas-microsoft-com:office:office" xmlns:r="http://schemas.openxmlformats.org/officeDocument/2006/relationships" xmlns:m="http://schemas.openxmlformats.org/officeDocument/2006/math" xmlns:v="urn:schemas-microsoft-com:vml" xmlns:wp14="http://schemas.microsoft.com/office/word/2010/wordprocessingDrawing" xmlns:wp="http://schemas.openxmlformats.org/drawingml/2006/wordprocessingDrawing" xmlns:w10="urn:schemas-microsoft-com:office:word" xmlns:w="http://schemas.openxmlformats.org/wordprocessingml/2006/main" xmlns:w14="http://schemas.microsoft.com/office/word/2010/wordml" xmlns:w15="http://schemas.microsoft.com/office/word/2012/wordml" xmlns:w16se="http://schemas.microsoft.com/office/word/2015/wordml/symex" xmlns:wpg="http://schemas.microsoft.com/office/word/2010/wordprocessingGroup" xmlns:wpi="http://schemas.microsoft.com/office/word/2010/wordprocessingInk" xmlns:wne="http://schemas.microsoft.com/office/word/2006/wordml" xmlns:wps="http://schemas.microsoft.com/office/word/2010/wordprocessingShape" mc:Ignorable="w14 w15 w16se wp14">
   <w:endnote w:type="separator" w:id="-1">
     <w:p>
       <w:pPr>
@@ -17881,7 +17456,7 @@
 </file>
 
 <file path=word/footer1.xml><?xml version="1.0" encoding="utf-8"?>
-<w:ftr xmlns:wpc="http://schemas.microsoft.com/office/word/2010/wordprocessingCanvas" xmlns:cx="http://schemas.microsoft.com/office/drawing/2014/chartex" xmlns:cx1="http://schemas.microsoft.com/office/drawing/2015/9/8/chartex" xmlns:cx2="http://schemas.microsoft.com/office/drawing/2015/10/21/chartex" xmlns:cx3="http://schemas.microsoft.com/office/drawing/2016/5/9/chartex" xmlns:cx4="http://schemas.microsoft.com/office/drawing/2016/5/10/chartex" xmlns:cx5="http://schemas.microsoft.com/office/drawing/2016/5/11/chartex" xmlns:cx6="http://schemas.microsoft.com/office/drawing/2016/5/12/chartex" xmlns:cx7="http://schemas.microsoft.com/office/drawing/2016/5/13/chartex" xmlns:cx8="http://schemas.microsoft.com/office/drawing/2016/5/14/chartex" xmlns:mc="http://schemas.openxmlformats.org/markup-compatibility/2006" xmlns:aink="http://schemas.microsoft.com/office/drawing/2016/ink" xmlns:am3d="http://schemas.microsoft.com/office/drawing/2017/model3d" xmlns:o="urn:schemas-microsoft-com:office:office" xmlns:r="http://schemas.openxmlformats.org/officeDocument/2006/relationships" xmlns:m="http://schemas.openxmlformats.org/officeDocument/2006/math" xmlns:v="urn:schemas-microsoft-com:vml" xmlns:wp14="http://schemas.microsoft.com/office/word/2010/wordprocessingDrawing" xmlns:wp="http://schemas.openxmlformats.org/drawingml/2006/wordprocessingDrawing" xmlns:w10="urn:schemas-microsoft-com:office:word" xmlns:w="http://schemas.openxmlformats.org/wordprocessingml/2006/main" xmlns:w14="http://schemas.microsoft.com/office/word/2010/wordml" xmlns:w15="http://schemas.microsoft.com/office/word/2012/wordml" xmlns:w16cid="http://schemas.microsoft.com/office/word/2016/wordml/cid" xmlns:w16se="http://schemas.microsoft.com/office/word/2015/wordml/symex" xmlns:wpg="http://schemas.microsoft.com/office/word/2010/wordprocessingGroup" xmlns:wpi="http://schemas.microsoft.com/office/word/2010/wordprocessingInk" xmlns:wne="http://schemas.microsoft.com/office/word/2006/wordml" xmlns:wps="http://schemas.microsoft.com/office/word/2010/wordprocessingShape" mc:Ignorable="w14 w15 w16se w16cid wp14">
+<w:ftr xmlns:wpc="http://schemas.microsoft.com/office/word/2010/wordprocessingCanvas" xmlns:cx="http://schemas.microsoft.com/office/drawing/2014/chartex" xmlns:mc="http://schemas.openxmlformats.org/markup-compatibility/2006" xmlns:o="urn:schemas-microsoft-com:office:office" xmlns:r="http://schemas.openxmlformats.org/officeDocument/2006/relationships" xmlns:m="http://schemas.openxmlformats.org/officeDocument/2006/math" xmlns:v="urn:schemas-microsoft-com:vml" xmlns:wp14="http://schemas.microsoft.com/office/word/2010/wordprocessingDrawing" xmlns:wp="http://schemas.openxmlformats.org/drawingml/2006/wordprocessingDrawing" xmlns:w10="urn:schemas-microsoft-com:office:word" xmlns:w="http://schemas.openxmlformats.org/wordprocessingml/2006/main" xmlns:w14="http://schemas.microsoft.com/office/word/2010/wordml" xmlns:w15="http://schemas.microsoft.com/office/word/2012/wordml" xmlns:w16se="http://schemas.microsoft.com/office/word/2015/wordml/symex" xmlns:wpg="http://schemas.microsoft.com/office/word/2010/wordprocessingGroup" xmlns:wpi="http://schemas.microsoft.com/office/word/2010/wordprocessingInk" xmlns:wne="http://schemas.microsoft.com/office/word/2006/wordml" xmlns:wps="http://schemas.microsoft.com/office/word/2010/wordprocessingShape" mc:Ignorable="w14 w15 w16se wp14">
   <w:p>
     <w:pPr>
       <w:contextualSpacing w:val="0"/>
@@ -17899,7 +17474,7 @@
       <w:rPr>
         <w:noProof/>
       </w:rPr>
-      <w:t>10</w:t>
+      <w:t>14</w:t>
     </w:r>
     <w:r>
       <w:fldChar w:fldCharType="end"/>
@@ -17909,7 +17484,7 @@
 </file>
 
 <file path=word/footer2.xml><?xml version="1.0" encoding="utf-8"?>
-<w:ftr xmlns:wpc="http://schemas.microsoft.com/office/word/2010/wordprocessingCanvas" xmlns:cx="http://schemas.microsoft.com/office/drawing/2014/chartex" xmlns:cx1="http://schemas.microsoft.com/office/drawing/2015/9/8/chartex" xmlns:cx2="http://schemas.microsoft.com/office/drawing/2015/10/21/chartex" xmlns:cx3="http://schemas.microsoft.com/office/drawing/2016/5/9/chartex" xmlns:cx4="http://schemas.microsoft.com/office/drawing/2016/5/10/chartex" xmlns:cx5="http://schemas.microsoft.com/office/drawing/2016/5/11/chartex" xmlns:cx6="http://schemas.microsoft.com/office/drawing/2016/5/12/chartex" xmlns:cx7="http://schemas.microsoft.com/office/drawing/2016/5/13/chartex" xmlns:cx8="http://schemas.microsoft.com/office/drawing/2016/5/14/chartex" xmlns:mc="http://schemas.openxmlformats.org/markup-compatibility/2006" xmlns:aink="http://schemas.microsoft.com/office/drawing/2016/ink" xmlns:am3d="http://schemas.microsoft.com/office/drawing/2017/model3d" xmlns:o="urn:schemas-microsoft-com:office:office" xmlns:r="http://schemas.openxmlformats.org/officeDocument/2006/relationships" xmlns:m="http://schemas.openxmlformats.org/officeDocument/2006/math" xmlns:v="urn:schemas-microsoft-com:vml" xmlns:wp14="http://schemas.microsoft.com/office/word/2010/wordprocessingDrawing" xmlns:wp="http://schemas.openxmlformats.org/drawingml/2006/wordprocessingDrawing" xmlns:w10="urn:schemas-microsoft-com:office:word" xmlns:w="http://schemas.openxmlformats.org/wordprocessingml/2006/main" xmlns:w14="http://schemas.microsoft.com/office/word/2010/wordml" xmlns:w15="http://schemas.microsoft.com/office/word/2012/wordml" xmlns:w16cid="http://schemas.microsoft.com/office/word/2016/wordml/cid" xmlns:w16se="http://schemas.microsoft.com/office/word/2015/wordml/symex" xmlns:wpg="http://schemas.microsoft.com/office/word/2010/wordprocessingGroup" xmlns:wpi="http://schemas.microsoft.com/office/word/2010/wordprocessingInk" xmlns:wne="http://schemas.microsoft.com/office/word/2006/wordml" xmlns:wps="http://schemas.microsoft.com/office/word/2010/wordprocessingShape" mc:Ignorable="w14 w15 w16se w16cid wp14">
+<w:ftr xmlns:wpc="http://schemas.microsoft.com/office/word/2010/wordprocessingCanvas" xmlns:cx="http://schemas.microsoft.com/office/drawing/2014/chartex" xmlns:mc="http://schemas.openxmlformats.org/markup-compatibility/2006" xmlns:o="urn:schemas-microsoft-com:office:office" xmlns:r="http://schemas.openxmlformats.org/officeDocument/2006/relationships" xmlns:m="http://schemas.openxmlformats.org/officeDocument/2006/math" xmlns:v="urn:schemas-microsoft-com:vml" xmlns:wp14="http://schemas.microsoft.com/office/word/2010/wordprocessingDrawing" xmlns:wp="http://schemas.openxmlformats.org/drawingml/2006/wordprocessingDrawing" xmlns:w10="urn:schemas-microsoft-com:office:word" xmlns:w="http://schemas.openxmlformats.org/wordprocessingml/2006/main" xmlns:w14="http://schemas.microsoft.com/office/word/2010/wordml" xmlns:w15="http://schemas.microsoft.com/office/word/2012/wordml" xmlns:w16se="http://schemas.microsoft.com/office/word/2015/wordml/symex" xmlns:wpg="http://schemas.microsoft.com/office/word/2010/wordprocessingGroup" xmlns:wpi="http://schemas.microsoft.com/office/word/2010/wordprocessingInk" xmlns:wne="http://schemas.microsoft.com/office/word/2006/wordml" xmlns:wps="http://schemas.microsoft.com/office/word/2010/wordprocessingShape" mc:Ignorable="w14 w15 w16se wp14">
   <w:p>
     <w:pPr>
       <w:contextualSpacing w:val="0"/>
@@ -17919,7 +17494,7 @@
 </file>
 
 <file path=word/footnotes.xml><?xml version="1.0" encoding="utf-8"?>
-<w:footnotes xmlns:wpc="http://schemas.microsoft.com/office/word/2010/wordprocessingCanvas" xmlns:cx="http://schemas.microsoft.com/office/drawing/2014/chartex" xmlns:cx1="http://schemas.microsoft.com/office/drawing/2015/9/8/chartex" xmlns:cx2="http://schemas.microsoft.com/office/drawing/2015/10/21/chartex" xmlns:cx3="http://schemas.microsoft.com/office/drawing/2016/5/9/chartex" xmlns:cx4="http://schemas.microsoft.com/office/drawing/2016/5/10/chartex" xmlns:cx5="http://schemas.microsoft.com/office/drawing/2016/5/11/chartex" xmlns:cx6="http://schemas.microsoft.com/office/drawing/2016/5/12/chartex" xmlns:cx7="http://schemas.microsoft.com/office/drawing/2016/5/13/chartex" xmlns:cx8="http://schemas.microsoft.com/office/drawing/2016/5/14/chartex" xmlns:mc="http://schemas.openxmlformats.org/markup-compatibility/2006" xmlns:aink="http://schemas.microsoft.com/office/drawing/2016/ink" xmlns:am3d="http://schemas.microsoft.com/office/drawing/2017/model3d" xmlns:o="urn:schemas-microsoft-com:office:office" xmlns:r="http://schemas.openxmlformats.org/officeDocument/2006/relationships" xmlns:m="http://schemas.openxmlformats.org/officeDocument/2006/math" xmlns:v="urn:schemas-microsoft-com:vml" xmlns:wp14="http://schemas.microsoft.com/office/word/2010/wordprocessingDrawing" xmlns:wp="http://schemas.openxmlformats.org/drawingml/2006/wordprocessingDrawing" xmlns:w10="urn:schemas-microsoft-com:office:word" xmlns:w="http://schemas.openxmlformats.org/wordprocessingml/2006/main" xmlns:w14="http://schemas.microsoft.com/office/word/2010/wordml" xmlns:w15="http://schemas.microsoft.com/office/word/2012/wordml" xmlns:w16cid="http://schemas.microsoft.com/office/word/2016/wordml/cid" xmlns:w16se="http://schemas.microsoft.com/office/word/2015/wordml/symex" xmlns:wpg="http://schemas.microsoft.com/office/word/2010/wordprocessingGroup" xmlns:wpi="http://schemas.microsoft.com/office/word/2010/wordprocessingInk" xmlns:wne="http://schemas.microsoft.com/office/word/2006/wordml" xmlns:wps="http://schemas.microsoft.com/office/word/2010/wordprocessingShape" mc:Ignorable="w14 w15 w16se w16cid wp14">
+<w:footnotes xmlns:wpc="http://schemas.microsoft.com/office/word/2010/wordprocessingCanvas" xmlns:cx="http://schemas.microsoft.com/office/drawing/2014/chartex" xmlns:mc="http://schemas.openxmlformats.org/markup-compatibility/2006" xmlns:o="urn:schemas-microsoft-com:office:office" xmlns:r="http://schemas.openxmlformats.org/officeDocument/2006/relationships" xmlns:m="http://schemas.openxmlformats.org/officeDocument/2006/math" xmlns:v="urn:schemas-microsoft-com:vml" xmlns:wp14="http://schemas.microsoft.com/office/word/2010/wordprocessingDrawing" xmlns:wp="http://schemas.openxmlformats.org/drawingml/2006/wordprocessingDrawing" xmlns:w10="urn:schemas-microsoft-com:office:word" xmlns:w="http://schemas.openxmlformats.org/wordprocessingml/2006/main" xmlns:w14="http://schemas.microsoft.com/office/word/2010/wordml" xmlns:w15="http://schemas.microsoft.com/office/word/2012/wordml" xmlns:w16se="http://schemas.microsoft.com/office/word/2015/wordml/symex" xmlns:wpg="http://schemas.microsoft.com/office/word/2010/wordprocessingGroup" xmlns:wpi="http://schemas.microsoft.com/office/word/2010/wordprocessingInk" xmlns:wne="http://schemas.microsoft.com/office/word/2006/wordml" xmlns:wps="http://schemas.microsoft.com/office/word/2010/wordprocessingShape" mc:Ignorable="w14 w15 w16se wp14">
   <w:footnote w:type="separator" w:id="-1">
     <w:p>
       <w:pPr>
@@ -17944,7 +17519,7 @@
 </file>
 
 <file path=word/header1.xml><?xml version="1.0" encoding="utf-8"?>
-<w:hdr xmlns:wpc="http://schemas.microsoft.com/office/word/2010/wordprocessingCanvas" xmlns:cx="http://schemas.microsoft.com/office/drawing/2014/chartex" xmlns:cx1="http://schemas.microsoft.com/office/drawing/2015/9/8/chartex" xmlns:cx2="http://schemas.microsoft.com/office/drawing/2015/10/21/chartex" xmlns:cx3="http://schemas.microsoft.com/office/drawing/2016/5/9/chartex" xmlns:cx4="http://schemas.microsoft.com/office/drawing/2016/5/10/chartex" xmlns:cx5="http://schemas.microsoft.com/office/drawing/2016/5/11/chartex" xmlns:cx6="http://schemas.microsoft.com/office/drawing/2016/5/12/chartex" xmlns:cx7="http://schemas.microsoft.com/office/drawing/2016/5/13/chartex" xmlns:cx8="http://schemas.microsoft.com/office/drawing/2016/5/14/chartex" xmlns:mc="http://schemas.openxmlformats.org/markup-compatibility/2006" xmlns:aink="http://schemas.microsoft.com/office/drawing/2016/ink" xmlns:am3d="http://schemas.microsoft.com/office/drawing/2017/model3d" xmlns:o="urn:schemas-microsoft-com:office:office" xmlns:r="http://schemas.openxmlformats.org/officeDocument/2006/relationships" xmlns:m="http://schemas.openxmlformats.org/officeDocument/2006/math" xmlns:v="urn:schemas-microsoft-com:vml" xmlns:wp14="http://schemas.microsoft.com/office/word/2010/wordprocessingDrawing" xmlns:wp="http://schemas.openxmlformats.org/drawingml/2006/wordprocessingDrawing" xmlns:w10="urn:schemas-microsoft-com:office:word" xmlns:w="http://schemas.openxmlformats.org/wordprocessingml/2006/main" xmlns:w14="http://schemas.microsoft.com/office/word/2010/wordml" xmlns:w15="http://schemas.microsoft.com/office/word/2012/wordml" xmlns:w16cid="http://schemas.microsoft.com/office/word/2016/wordml/cid" xmlns:w16se="http://schemas.microsoft.com/office/word/2015/wordml/symex" xmlns:wpg="http://schemas.microsoft.com/office/word/2010/wordprocessingGroup" xmlns:wpi="http://schemas.microsoft.com/office/word/2010/wordprocessingInk" xmlns:wne="http://schemas.microsoft.com/office/word/2006/wordml" xmlns:wps="http://schemas.microsoft.com/office/word/2010/wordprocessingShape" mc:Ignorable="w14 w15 w16se w16cid wp14">
+<w:hdr xmlns:wpc="http://schemas.microsoft.com/office/word/2010/wordprocessingCanvas" xmlns:cx="http://schemas.microsoft.com/office/drawing/2014/chartex" xmlns:mc="http://schemas.openxmlformats.org/markup-compatibility/2006" xmlns:o="urn:schemas-microsoft-com:office:office" xmlns:r="http://schemas.openxmlformats.org/officeDocument/2006/relationships" xmlns:m="http://schemas.openxmlformats.org/officeDocument/2006/math" xmlns:v="urn:schemas-microsoft-com:vml" xmlns:wp14="http://schemas.microsoft.com/office/word/2010/wordprocessingDrawing" xmlns:wp="http://schemas.openxmlformats.org/drawingml/2006/wordprocessingDrawing" xmlns:w10="urn:schemas-microsoft-com:office:word" xmlns:w="http://schemas.openxmlformats.org/wordprocessingml/2006/main" xmlns:w14="http://schemas.microsoft.com/office/word/2010/wordml" xmlns:w15="http://schemas.microsoft.com/office/word/2012/wordml" xmlns:w16se="http://schemas.microsoft.com/office/word/2015/wordml/symex" xmlns:wpg="http://schemas.microsoft.com/office/word/2010/wordprocessingGroup" xmlns:wpi="http://schemas.microsoft.com/office/word/2010/wordprocessingInk" xmlns:wne="http://schemas.microsoft.com/office/word/2006/wordml" xmlns:wps="http://schemas.microsoft.com/office/word/2010/wordprocessingShape" mc:Ignorable="w14 w15 w16se wp14">
   <w:p>
     <w:pPr>
       <w:contextualSpacing w:val="0"/>
@@ -18033,7 +17608,7 @@
 </file>
 
 <file path=word/numbering.xml><?xml version="1.0" encoding="utf-8"?>
-<w:numbering xmlns:wpc="http://schemas.microsoft.com/office/word/2010/wordprocessingCanvas" xmlns:cx="http://schemas.microsoft.com/office/drawing/2014/chartex" xmlns:cx1="http://schemas.microsoft.com/office/drawing/2015/9/8/chartex" xmlns:cx2="http://schemas.microsoft.com/office/drawing/2015/10/21/chartex" xmlns:cx3="http://schemas.microsoft.com/office/drawing/2016/5/9/chartex" xmlns:cx4="http://schemas.microsoft.com/office/drawing/2016/5/10/chartex" xmlns:cx5="http://schemas.microsoft.com/office/drawing/2016/5/11/chartex" xmlns:cx6="http://schemas.microsoft.com/office/drawing/2016/5/12/chartex" xmlns:cx7="http://schemas.microsoft.com/office/drawing/2016/5/13/chartex" xmlns:cx8="http://schemas.microsoft.com/office/drawing/2016/5/14/chartex" xmlns:mc="http://schemas.openxmlformats.org/markup-compatibility/2006" xmlns:aink="http://schemas.microsoft.com/office/drawing/2016/ink" xmlns:am3d="http://schemas.microsoft.com/office/drawing/2017/model3d" xmlns:o="urn:schemas-microsoft-com:office:office" xmlns:r="http://schemas.openxmlformats.org/officeDocument/2006/relationships" xmlns:m="http://schemas.openxmlformats.org/officeDocument/2006/math" xmlns:v="urn:schemas-microsoft-com:vml" xmlns:wp14="http://schemas.microsoft.com/office/word/2010/wordprocessingDrawing" xmlns:wp="http://schemas.openxmlformats.org/drawingml/2006/wordprocessingDrawing" xmlns:w10="urn:schemas-microsoft-com:office:word" xmlns:w="http://schemas.openxmlformats.org/wordprocessingml/2006/main" xmlns:w14="http://schemas.microsoft.com/office/word/2010/wordml" xmlns:w15="http://schemas.microsoft.com/office/word/2012/wordml" xmlns:w16cid="http://schemas.microsoft.com/office/word/2016/wordml/cid" xmlns:w16se="http://schemas.microsoft.com/office/word/2015/wordml/symex" xmlns:wpg="http://schemas.microsoft.com/office/word/2010/wordprocessingGroup" xmlns:wpi="http://schemas.microsoft.com/office/word/2010/wordprocessingInk" xmlns:wne="http://schemas.microsoft.com/office/word/2006/wordml" xmlns:wps="http://schemas.microsoft.com/office/word/2010/wordprocessingShape" mc:Ignorable="w14 w15 w16se w16cid wp14">
+<w:numbering xmlns:wpc="http://schemas.microsoft.com/office/word/2010/wordprocessingCanvas" xmlns:cx="http://schemas.microsoft.com/office/drawing/2014/chartex" xmlns:mc="http://schemas.openxmlformats.org/markup-compatibility/2006" xmlns:o="urn:schemas-microsoft-com:office:office" xmlns:r="http://schemas.openxmlformats.org/officeDocument/2006/relationships" xmlns:m="http://schemas.openxmlformats.org/officeDocument/2006/math" xmlns:v="urn:schemas-microsoft-com:vml" xmlns:wp14="http://schemas.microsoft.com/office/word/2010/wordprocessingDrawing" xmlns:wp="http://schemas.openxmlformats.org/drawingml/2006/wordprocessingDrawing" xmlns:w10="urn:schemas-microsoft-com:office:word" xmlns:w="http://schemas.openxmlformats.org/wordprocessingml/2006/main" xmlns:w14="http://schemas.microsoft.com/office/word/2010/wordml" xmlns:w15="http://schemas.microsoft.com/office/word/2012/wordml" xmlns:w16se="http://schemas.microsoft.com/office/word/2015/wordml/symex" xmlns:wpg="http://schemas.microsoft.com/office/word/2010/wordprocessingGroup" xmlns:wpi="http://schemas.microsoft.com/office/word/2010/wordprocessingInk" xmlns:wne="http://schemas.microsoft.com/office/word/2006/wordml" xmlns:wps="http://schemas.microsoft.com/office/word/2010/wordprocessingShape" mc:Ignorable="w14 w15 w16se wp14">
   <w:abstractNum w:abstractNumId="0" w15:restartNumberingAfterBreak="0">
     <w:nsid w:val="93F34A6E"/>
     <w:multiLevelType w:val="singleLevel"/>
@@ -22407,7 +21982,7 @@
 </file>
 
 <file path=word/styles.xml><?xml version="1.0" encoding="utf-8"?>
-<w:styles xmlns:mc="http://schemas.openxmlformats.org/markup-compatibility/2006" xmlns:r="http://schemas.openxmlformats.org/officeDocument/2006/relationships" xmlns:w="http://schemas.openxmlformats.org/wordprocessingml/2006/main" xmlns:w14="http://schemas.microsoft.com/office/word/2010/wordml" xmlns:w15="http://schemas.microsoft.com/office/word/2012/wordml" xmlns:w16cid="http://schemas.microsoft.com/office/word/2016/wordml/cid" xmlns:w16se="http://schemas.microsoft.com/office/word/2015/wordml/symex" mc:Ignorable="w14 w15 w16se w16cid">
+<w:styles xmlns:mc="http://schemas.openxmlformats.org/markup-compatibility/2006" xmlns:r="http://schemas.openxmlformats.org/officeDocument/2006/relationships" xmlns:w="http://schemas.openxmlformats.org/wordprocessingml/2006/main" xmlns:w14="http://schemas.microsoft.com/office/word/2010/wordml" xmlns:w15="http://schemas.microsoft.com/office/word/2012/wordml" xmlns:w16se="http://schemas.microsoft.com/office/word/2015/wordml/symex" mc:Ignorable="w14 w15 w16se">
   <w:docDefaults>
     <w:rPrDefault>
       <w:rPr>
@@ -22421,7 +21996,7 @@
       </w:pPr>
     </w:pPrDefault>
   </w:docDefaults>
-  <w:latentStyles w:defLockedState="0" w:defUIPriority="99" w:defSemiHidden="0" w:defUnhideWhenUsed="0" w:defQFormat="0" w:count="375">
+  <w:latentStyles w:defLockedState="0" w:defUIPriority="99" w:defSemiHidden="0" w:defUnhideWhenUsed="0" w:defQFormat="0" w:count="371">
     <w:lsdException w:name="Normal" w:uiPriority="0" w:qFormat="1"/>
     <w:lsdException w:name="heading 1" w:uiPriority="0" w:qFormat="1"/>
     <w:lsdException w:name="heading 2" w:uiPriority="0" w:qFormat="1"/>
@@ -22790,10 +22365,6 @@
     <w:lsdException w:name="List Table 5 Dark Accent 6" w:uiPriority="50"/>
     <w:lsdException w:name="List Table 6 Colorful Accent 6" w:uiPriority="51"/>
     <w:lsdException w:name="List Table 7 Colorful Accent 6" w:uiPriority="52"/>
-    <w:lsdException w:name="Mention" w:semiHidden="1" w:unhideWhenUsed="1"/>
-    <w:lsdException w:name="Smart Hyperlink" w:semiHidden="1" w:unhideWhenUsed="1"/>
-    <w:lsdException w:name="Hashtag" w:semiHidden="1" w:unhideWhenUsed="1"/>
-    <w:lsdException w:name="Unresolved Mention" w:semiHidden="1" w:unhideWhenUsed="1"/>
   </w:latentStyles>
   <w:style w:type="paragraph" w:default="1" w:styleId="Normal">
     <w:name w:val="Normal"/>
@@ -23346,7 +22917,7 @@
       <w:ind w:left="720"/>
     </w:pPr>
   </w:style>
-  <w:style w:type="table" w:styleId="Tablaconcuadrcula1clara-nfasis5">
+  <w:style w:type="table" w:styleId="Tabladecuadrcula1clara-nfasis5">
     <w:name w:val="Grid Table 1 Light Accent 5"/>
     <w:basedOn w:val="Tablanormal"/>
     <w:uiPriority w:val="46"/>
@@ -23403,7 +22974,7 @@
       </w:rPr>
     </w:tblStylePr>
   </w:style>
-  <w:style w:type="table" w:styleId="Tablaconcuadrcula1clara">
+  <w:style w:type="table" w:styleId="Tabladecuadrcula1clara">
     <w:name w:val="Grid Table 1 Light"/>
     <w:basedOn w:val="Tablanormal"/>
     <w:uiPriority w:val="46"/>

</xml_diff>

<commit_message>
Solicitud de cambio 004
</commit_message>
<xml_diff>
--- a/Documentos/PlaGesCon.docx
+++ b/Documentos/PlaGesCon.docx
@@ -1,6 +1,6 @@
 
 <file path=word/document.xml><?xml version="1.0" encoding="utf-8"?>
-<w:document xmlns:wpc="http://schemas.microsoft.com/office/word/2010/wordprocessingCanvas" xmlns:cx="http://schemas.microsoft.com/office/drawing/2014/chartex" xmlns:mc="http://schemas.openxmlformats.org/markup-compatibility/2006" xmlns:o="urn:schemas-microsoft-com:office:office" xmlns:r="http://schemas.openxmlformats.org/officeDocument/2006/relationships" xmlns:m="http://schemas.openxmlformats.org/officeDocument/2006/math" xmlns:v="urn:schemas-microsoft-com:vml" xmlns:wp14="http://schemas.microsoft.com/office/word/2010/wordprocessingDrawing" xmlns:wp="http://schemas.openxmlformats.org/drawingml/2006/wordprocessingDrawing" xmlns:w10="urn:schemas-microsoft-com:office:word" xmlns:w="http://schemas.openxmlformats.org/wordprocessingml/2006/main" xmlns:w14="http://schemas.microsoft.com/office/word/2010/wordml" xmlns:w15="http://schemas.microsoft.com/office/word/2012/wordml" xmlns:w16se="http://schemas.microsoft.com/office/word/2015/wordml/symex" xmlns:wpg="http://schemas.microsoft.com/office/word/2010/wordprocessingGroup" xmlns:wpi="http://schemas.microsoft.com/office/word/2010/wordprocessingInk" xmlns:wne="http://schemas.microsoft.com/office/word/2006/wordml" xmlns:wps="http://schemas.microsoft.com/office/word/2010/wordprocessingShape" mc:Ignorable="w14 w15 w16se wp14">
+<w:document xmlns:wpc="http://schemas.microsoft.com/office/word/2010/wordprocessingCanvas" xmlns:cx="http://schemas.microsoft.com/office/drawing/2014/chartex" xmlns:cx1="http://schemas.microsoft.com/office/drawing/2015/9/8/chartex" xmlns:cx2="http://schemas.microsoft.com/office/drawing/2015/10/21/chartex" xmlns:cx3="http://schemas.microsoft.com/office/drawing/2016/5/9/chartex" xmlns:cx4="http://schemas.microsoft.com/office/drawing/2016/5/10/chartex" xmlns:cx5="http://schemas.microsoft.com/office/drawing/2016/5/11/chartex" xmlns:cx6="http://schemas.microsoft.com/office/drawing/2016/5/12/chartex" xmlns:cx7="http://schemas.microsoft.com/office/drawing/2016/5/13/chartex" xmlns:cx8="http://schemas.microsoft.com/office/drawing/2016/5/14/chartex" xmlns:mc="http://schemas.openxmlformats.org/markup-compatibility/2006" xmlns:aink="http://schemas.microsoft.com/office/drawing/2016/ink" xmlns:am3d="http://schemas.microsoft.com/office/drawing/2017/model3d" xmlns:o="urn:schemas-microsoft-com:office:office" xmlns:r="http://schemas.openxmlformats.org/officeDocument/2006/relationships" xmlns:m="http://schemas.openxmlformats.org/officeDocument/2006/math" xmlns:v="urn:schemas-microsoft-com:vml" xmlns:wp14="http://schemas.microsoft.com/office/word/2010/wordprocessingDrawing" xmlns:wp="http://schemas.openxmlformats.org/drawingml/2006/wordprocessingDrawing" xmlns:w10="urn:schemas-microsoft-com:office:word" xmlns:w="http://schemas.openxmlformats.org/wordprocessingml/2006/main" xmlns:w14="http://schemas.microsoft.com/office/word/2010/wordml" xmlns:w15="http://schemas.microsoft.com/office/word/2012/wordml" xmlns:w16cid="http://schemas.microsoft.com/office/word/2016/wordml/cid" xmlns:w16se="http://schemas.microsoft.com/office/word/2015/wordml/symex" xmlns:wpg="http://schemas.microsoft.com/office/word/2010/wordprocessingGroup" xmlns:wpi="http://schemas.microsoft.com/office/word/2010/wordprocessingInk" xmlns:wne="http://schemas.microsoft.com/office/word/2006/wordml" xmlns:wps="http://schemas.microsoft.com/office/word/2010/wordprocessingShape" mc:Ignorable="w14 w15 w16se w16cid wp14">
   <w:body>
     <w:p>
       <w:pPr>
@@ -41,8 +41,18 @@
           <w:sz w:val="36"/>
           <w:szCs w:val="36"/>
         </w:rPr>
-        <w:t>Consultora ElmerX</w:t>
-      </w:r>
+        <w:t xml:space="preserve">Consultora </w:t>
+      </w:r>
+      <w:proofErr w:type="spellStart"/>
+      <w:r>
+        <w:rPr>
+          <w:b/>
+          <w:sz w:val="36"/>
+          <w:szCs w:val="36"/>
+        </w:rPr>
+        <w:t>ElmerX</w:t>
+      </w:r>
+      <w:proofErr w:type="spellEnd"/>
     </w:p>
     <w:p>
       <w:pPr>
@@ -409,8 +419,33 @@
                 <w:sz w:val="20"/>
                 <w:szCs w:val="20"/>
               </w:rPr>
-              <w:t>Steve Sader Matos Manguinuri</w:t>
-            </w:r>
+              <w:t xml:space="preserve">Steve </w:t>
+            </w:r>
+            <w:proofErr w:type="spellStart"/>
+            <w:r>
+              <w:rPr>
+                <w:sz w:val="20"/>
+                <w:szCs w:val="20"/>
+              </w:rPr>
+              <w:t>Sader</w:t>
+            </w:r>
+            <w:proofErr w:type="spellEnd"/>
+            <w:r>
+              <w:rPr>
+                <w:sz w:val="20"/>
+                <w:szCs w:val="20"/>
+              </w:rPr>
+              <w:t xml:space="preserve"> Matos </w:t>
+            </w:r>
+            <w:proofErr w:type="spellStart"/>
+            <w:r>
+              <w:rPr>
+                <w:sz w:val="20"/>
+                <w:szCs w:val="20"/>
+              </w:rPr>
+              <w:t>Manguinuri</w:t>
+            </w:r>
+            <w:proofErr w:type="spellEnd"/>
           </w:p>
         </w:tc>
       </w:tr>
@@ -514,12 +549,21 @@
                 <w:szCs w:val="20"/>
               </w:rPr>
             </w:pPr>
+            <w:proofErr w:type="spellStart"/>
             <w:r>
               <w:rPr>
                 <w:sz w:val="20"/>
                 <w:szCs w:val="20"/>
               </w:rPr>
-              <w:t>Introduccion Agregada</w:t>
+              <w:t>Introduccion</w:t>
+            </w:r>
+            <w:proofErr w:type="spellEnd"/>
+            <w:r>
+              <w:rPr>
+                <w:sz w:val="20"/>
+                <w:szCs w:val="20"/>
+              </w:rPr>
+              <w:t xml:space="preserve"> Agregada</w:t>
             </w:r>
           </w:p>
         </w:tc>
@@ -809,7 +853,23 @@
                 <w:sz w:val="20"/>
                 <w:szCs w:val="20"/>
               </w:rPr>
-              <w:t>Correcciones Identificacion Hechas</w:t>
+              <w:t xml:space="preserve">Correcciones </w:t>
+            </w:r>
+            <w:proofErr w:type="spellStart"/>
+            <w:r>
+              <w:rPr>
+                <w:sz w:val="20"/>
+                <w:szCs w:val="20"/>
+              </w:rPr>
+              <w:t>Identificacion</w:t>
+            </w:r>
+            <w:proofErr w:type="spellEnd"/>
+            <w:r>
+              <w:rPr>
+                <w:sz w:val="20"/>
+                <w:szCs w:val="20"/>
+              </w:rPr>
+              <w:t xml:space="preserve"> Hechas</w:t>
             </w:r>
           </w:p>
         </w:tc>
@@ -3367,7 +3427,23 @@
         <w:contextualSpacing w:val="0"/>
       </w:pPr>
       <w:r>
-        <w:t>Estos problemas se generan por una falta de comunicación entre los miembros del equipo y el jefe de proyecto, así como también la falta de capacitación en el uso de repositorios como github, los miembros del equipo no saben lo que deben hacer cada vez que quieren cambiar algo es por eso que cada uno trabaja por su propia cuenta.</w:t>
+        <w:t xml:space="preserve">Estos problemas se generan por una falta de comunicación entre los miembros del equipo y el jefe de proyecto, así como también la falta de capacitación en el uso de repositorios como </w:t>
+      </w:r>
+      <w:proofErr w:type="spellStart"/>
+      <w:r>
+        <w:t>github</w:t>
+      </w:r>
+      <w:proofErr w:type="spellEnd"/>
+      <w:r>
+        <w:t xml:space="preserve">, los miembros del equipo no saben lo que deben hacer cada vez que quieren cambiar algo es por eso </w:t>
+      </w:r>
+      <w:proofErr w:type="gramStart"/>
+      <w:r>
+        <w:t>que</w:t>
+      </w:r>
+      <w:proofErr w:type="gramEnd"/>
+      <w:r>
+        <w:t xml:space="preserve"> cada uno trabaja por su propia cuenta.</w:t>
       </w:r>
     </w:p>
     <w:p>
@@ -3674,8 +3750,9 @@
                 <w:szCs w:val="20"/>
                 <w:shd w:val="clear" w:color="auto" w:fill="FFFFFF"/>
               </w:rPr>
-              <w:t>, conjuntamente con el documento</w:t>
-            </w:r>
+              <w:t xml:space="preserve">, </w:t>
+            </w:r>
+            <w:proofErr w:type="gramStart"/>
             <w:r>
               <w:rPr>
                 <w:color w:val="000000"/>
@@ -3683,8 +3760,9 @@
                 <w:szCs w:val="20"/>
                 <w:shd w:val="clear" w:color="auto" w:fill="FFFFFF"/>
               </w:rPr>
-              <w:t xml:space="preserve"> de Gestión de la configuración</w:t>
-            </w:r>
+              <w:t>conjuntamente con</w:t>
+            </w:r>
+            <w:proofErr w:type="gramEnd"/>
             <w:r>
               <w:rPr>
                 <w:color w:val="000000"/>
@@ -3692,61 +3770,17 @@
                 <w:szCs w:val="20"/>
                 <w:shd w:val="clear" w:color="auto" w:fill="FFFFFF"/>
               </w:rPr>
-              <w:t xml:space="preserve">. </w:t>
-            </w:r>
-          </w:p>
-          <w:p>
-            <w:pPr>
-              <w:spacing w:line="240" w:lineRule="auto"/>
-              <w:contextualSpacing w:val="0"/>
+              <w:t xml:space="preserve"> el documento</w:t>
+            </w:r>
+            <w:r>
               <w:rPr>
                 <w:color w:val="000000"/>
                 <w:sz w:val="20"/>
                 <w:szCs w:val="20"/>
                 <w:shd w:val="clear" w:color="auto" w:fill="FFFFFF"/>
               </w:rPr>
-            </w:pPr>
-          </w:p>
-        </w:tc>
-        <w:tc>
-          <w:tcPr>
-            <w:tcW w:w="2453" w:type="dxa"/>
-          </w:tcPr>
-          <w:p>
-            <w:pPr>
-              <w:spacing w:line="240" w:lineRule="auto"/>
-              <w:contextualSpacing w:val="0"/>
-            </w:pPr>
-            <w:r>
-              <w:t>1</w:t>
-            </w:r>
-          </w:p>
-        </w:tc>
-      </w:tr>
-      <w:tr>
-        <w:tc>
-          <w:tcPr>
-            <w:tcW w:w="2589" w:type="dxa"/>
-          </w:tcPr>
-          <w:p>
-            <w:pPr>
-              <w:spacing w:line="240" w:lineRule="auto"/>
-              <w:contextualSpacing w:val="0"/>
-            </w:pPr>
-            <w:r>
-              <w:t>Gestor de la configuración</w:t>
-            </w:r>
-          </w:p>
-        </w:tc>
-        <w:tc>
-          <w:tcPr>
-            <w:tcW w:w="2763" w:type="dxa"/>
-          </w:tcPr>
-          <w:p>
-            <w:pPr>
-              <w:spacing w:line="240" w:lineRule="auto"/>
-              <w:contextualSpacing w:val="0"/>
-            </w:pPr>
+              <w:t xml:space="preserve"> de Gestión de la configuración</w:t>
+            </w:r>
             <w:r>
               <w:rPr>
                 <w:color w:val="000000"/>
@@ -3754,8 +3788,20 @@
                 <w:szCs w:val="20"/>
                 <w:shd w:val="clear" w:color="auto" w:fill="FFFFFF"/>
               </w:rPr>
-              <w:t>Se encargara de gestionar la infraestructura global de la gestión de la configuración y el entorno del equipo de desarrollo de los productos</w:t>
-            </w:r>
+              <w:t xml:space="preserve">. </w:t>
+            </w:r>
+          </w:p>
+          <w:p>
+            <w:pPr>
+              <w:spacing w:line="240" w:lineRule="auto"/>
+              <w:contextualSpacing w:val="0"/>
+              <w:rPr>
+                <w:color w:val="000000"/>
+                <w:sz w:val="20"/>
+                <w:szCs w:val="20"/>
+                <w:shd w:val="clear" w:color="auto" w:fill="FFFFFF"/>
+              </w:rPr>
+            </w:pPr>
           </w:p>
         </w:tc>
         <w:tc>
@@ -3768,7 +3814,7 @@
               <w:contextualSpacing w:val="0"/>
             </w:pPr>
             <w:r>
-              <w:t>2</w:t>
+              <w:t>1</w:t>
             </w:r>
           </w:p>
         </w:tc>
@@ -3784,6 +3830,76 @@
               <w:contextualSpacing w:val="0"/>
             </w:pPr>
             <w:r>
+              <w:t>Gestor de la configuración</w:t>
+            </w:r>
+          </w:p>
+        </w:tc>
+        <w:tc>
+          <w:tcPr>
+            <w:tcW w:w="2763" w:type="dxa"/>
+          </w:tcPr>
+          <w:p>
+            <w:pPr>
+              <w:spacing w:line="240" w:lineRule="auto"/>
+              <w:contextualSpacing w:val="0"/>
+            </w:pPr>
+            <w:r>
+              <w:rPr>
+                <w:color w:val="000000"/>
+                <w:sz w:val="20"/>
+                <w:szCs w:val="20"/>
+                <w:shd w:val="clear" w:color="auto" w:fill="FFFFFF"/>
+              </w:rPr>
+              <w:t xml:space="preserve">Se </w:t>
+            </w:r>
+            <w:proofErr w:type="gramStart"/>
+            <w:r>
+              <w:rPr>
+                <w:color w:val="000000"/>
+                <w:sz w:val="20"/>
+                <w:szCs w:val="20"/>
+                <w:shd w:val="clear" w:color="auto" w:fill="FFFFFF"/>
+              </w:rPr>
+              <w:t>encargara</w:t>
+            </w:r>
+            <w:proofErr w:type="gramEnd"/>
+            <w:r>
+              <w:rPr>
+                <w:color w:val="000000"/>
+                <w:sz w:val="20"/>
+                <w:szCs w:val="20"/>
+                <w:shd w:val="clear" w:color="auto" w:fill="FFFFFF"/>
+              </w:rPr>
+              <w:t xml:space="preserve"> de gestionar la infraestructura global de la gestión de la configuración y el entorno del equipo de desarrollo de los productos</w:t>
+            </w:r>
+          </w:p>
+        </w:tc>
+        <w:tc>
+          <w:tcPr>
+            <w:tcW w:w="2453" w:type="dxa"/>
+          </w:tcPr>
+          <w:p>
+            <w:pPr>
+              <w:spacing w:line="240" w:lineRule="auto"/>
+              <w:contextualSpacing w:val="0"/>
+            </w:pPr>
+            <w:r>
+              <w:t>2</w:t>
+            </w:r>
+          </w:p>
+        </w:tc>
+      </w:tr>
+      <w:tr>
+        <w:tc>
+          <w:tcPr>
+            <w:tcW w:w="2589" w:type="dxa"/>
+          </w:tcPr>
+          <w:p>
+            <w:pPr>
+              <w:spacing w:line="240" w:lineRule="auto"/>
+              <w:contextualSpacing w:val="0"/>
+            </w:pPr>
+            <w:r>
               <w:lastRenderedPageBreak/>
               <w:t>Gerente funcional</w:t>
             </w:r>
@@ -3799,7 +3915,15 @@
               <w:contextualSpacing w:val="0"/>
             </w:pPr>
             <w:r>
-              <w:t>Se encargara de aprobar y vigilar la utilización de los recursos para los proyecto sin afectar notoriamente el capital o recursos internos de la empresa.</w:t>
+              <w:t xml:space="preserve">Se </w:t>
+            </w:r>
+            <w:proofErr w:type="gramStart"/>
+            <w:r>
+              <w:t>encargara</w:t>
+            </w:r>
+            <w:proofErr w:type="gramEnd"/>
+            <w:r>
+              <w:t xml:space="preserve"> de aprobar y vigilar la utilización de los recursos para los proyecto sin afectar notoriamente el capital o recursos internos de la empresa.</w:t>
             </w:r>
           </w:p>
         </w:tc>
@@ -3851,8 +3975,13 @@
               <w:spacing w:line="240" w:lineRule="auto"/>
               <w:contextualSpacing w:val="0"/>
             </w:pPr>
-            <w:r>
-              <w:t>Además trabaja en conjunto con el gestor de la configuración.</w:t>
+            <w:proofErr w:type="gramStart"/>
+            <w:r>
+              <w:t>Además</w:t>
+            </w:r>
+            <w:proofErr w:type="gramEnd"/>
+            <w:r>
+              <w:t xml:space="preserve"> trabaja en conjunto con el gestor de la configuración.</w:t>
             </w:r>
           </w:p>
         </w:tc>
@@ -4095,7 +4224,7 @@
     </w:p>
     <w:tbl>
       <w:tblPr>
-        <w:tblStyle w:val="Tabladecuadrcula1clara-nfasis5"/>
+        <w:tblStyle w:val="Tablaconcuadrcula1clara-nfasis5"/>
         <w:tblW w:w="9169" w:type="dxa"/>
         <w:tblInd w:w="720" w:type="dxa"/>
         <w:tblLook w:val="04A0" w:firstRow="1" w:lastRow="0" w:firstColumn="1" w:lastColumn="0" w:noHBand="0" w:noVBand="1"/>
@@ -4590,7 +4719,35 @@
           <w:lang w:val="es-PE"/>
         </w:rPr>
         <w:lastRenderedPageBreak/>
-        <w:t>e integrados con los entregables de las iteraciones anteriores. (ElmerX/NombreProyecto/Gestión)</w:t>
+        <w:t>e integrados con los entregables de las iteraciones anteriores. (</w:t>
+      </w:r>
+      <w:proofErr w:type="spellStart"/>
+      <w:r>
+        <w:rPr>
+          <w:lang w:val="es-PE"/>
+        </w:rPr>
+        <w:t>ElmerX</w:t>
+      </w:r>
+      <w:proofErr w:type="spellEnd"/>
+      <w:r>
+        <w:rPr>
+          <w:lang w:val="es-PE"/>
+        </w:rPr>
+        <w:t>/</w:t>
+      </w:r>
+      <w:proofErr w:type="spellStart"/>
+      <w:r>
+        <w:rPr>
+          <w:lang w:val="es-PE"/>
+        </w:rPr>
+        <w:t>NombreProyecto</w:t>
+      </w:r>
+      <w:proofErr w:type="spellEnd"/>
+      <w:r>
+        <w:rPr>
+          <w:lang w:val="es-PE"/>
+        </w:rPr>
+        <w:t>/Gestión)</w:t>
       </w:r>
     </w:p>
     <w:p>
@@ -4610,7 +4767,35 @@
         <w:rPr>
           <w:lang w:val="es-PE"/>
         </w:rPr>
-        <w:t>Cada requisito debe ser independiente del resto de los requisitos, en la medida de lo posible. (ElmerX/NombreProyecto/Análisis)</w:t>
+        <w:t>Cada requisito debe ser independiente del resto de los requisitos, en la medida de lo posible. (</w:t>
+      </w:r>
+      <w:proofErr w:type="spellStart"/>
+      <w:r>
+        <w:rPr>
+          <w:lang w:val="es-PE"/>
+        </w:rPr>
+        <w:t>ElmerX</w:t>
+      </w:r>
+      <w:proofErr w:type="spellEnd"/>
+      <w:r>
+        <w:rPr>
+          <w:lang w:val="es-PE"/>
+        </w:rPr>
+        <w:t>/</w:t>
+      </w:r>
+      <w:proofErr w:type="spellStart"/>
+      <w:r>
+        <w:rPr>
+          <w:lang w:val="es-PE"/>
+        </w:rPr>
+        <w:t>NombreProyecto</w:t>
+      </w:r>
+      <w:proofErr w:type="spellEnd"/>
+      <w:r>
+        <w:rPr>
+          <w:lang w:val="es-PE"/>
+        </w:rPr>
+        <w:t>/Análisis)</w:t>
       </w:r>
     </w:p>
     <w:p>
@@ -4630,7 +4815,35 @@
         <w:rPr>
           <w:lang w:val="es-PE"/>
         </w:rPr>
-        <w:t>Cada requisito debe ser demostrable, permitiendo cómo comprobar con el cliente que el requisito está completado y que se cumplen sus expectativas. (ElmerX/NombreProyecto/Análisis)</w:t>
+        <w:t>Cada requisito debe ser demostrable, permitiendo cómo comprobar con el cliente que el requisito está completado y que se cumplen sus expectativas. (</w:t>
+      </w:r>
+      <w:proofErr w:type="spellStart"/>
+      <w:r>
+        <w:rPr>
+          <w:lang w:val="es-PE"/>
+        </w:rPr>
+        <w:t>ElmerX</w:t>
+      </w:r>
+      <w:proofErr w:type="spellEnd"/>
+      <w:r>
+        <w:rPr>
+          <w:lang w:val="es-PE"/>
+        </w:rPr>
+        <w:t>/</w:t>
+      </w:r>
+      <w:proofErr w:type="spellStart"/>
+      <w:r>
+        <w:rPr>
+          <w:lang w:val="es-PE"/>
+        </w:rPr>
+        <w:t>NombreProyecto</w:t>
+      </w:r>
+      <w:proofErr w:type="spellEnd"/>
+      <w:r>
+        <w:rPr>
+          <w:lang w:val="es-PE"/>
+        </w:rPr>
+        <w:t>/Análisis)</w:t>
       </w:r>
     </w:p>
     <w:p>
@@ -4650,7 +4863,35 @@
         <w:rPr>
           <w:lang w:val="es-PE"/>
         </w:rPr>
-        <w:t>El requisito debe ser de un grado de esfuerzo para ser completado semejante al del resto de requisitos: de manera que la organización y el cliente, puedan realizar una extrapolación del progreso del proyecto. (ElmerX/NombreProyecto/Análisis)</w:t>
+        <w:t>El requisito debe ser de un grado de esfuerzo para ser completado semejante al del resto de requisitos: de manera que la organización y el cliente, puedan realizar una extrapolación del progreso del proyecto. (</w:t>
+      </w:r>
+      <w:proofErr w:type="spellStart"/>
+      <w:r>
+        <w:rPr>
+          <w:lang w:val="es-PE"/>
+        </w:rPr>
+        <w:t>ElmerX</w:t>
+      </w:r>
+      <w:proofErr w:type="spellEnd"/>
+      <w:r>
+        <w:rPr>
+          <w:lang w:val="es-PE"/>
+        </w:rPr>
+        <w:t>/</w:t>
+      </w:r>
+      <w:proofErr w:type="spellStart"/>
+      <w:r>
+        <w:rPr>
+          <w:lang w:val="es-PE"/>
+        </w:rPr>
+        <w:t>NombreProyecto</w:t>
+      </w:r>
+      <w:proofErr w:type="spellEnd"/>
+      <w:r>
+        <w:rPr>
+          <w:lang w:val="es-PE"/>
+        </w:rPr>
+        <w:t>/Análisis)</w:t>
       </w:r>
     </w:p>
     <w:p>
@@ -4676,7 +4917,35 @@
         <w:rPr>
           <w:lang w:val="es-PE"/>
         </w:rPr>
-        <w:t>(ElmerX/NombreProyecto/Desarrollo)</w:t>
+        <w:t>(</w:t>
+      </w:r>
+      <w:proofErr w:type="spellStart"/>
+      <w:r>
+        <w:rPr>
+          <w:lang w:val="es-PE"/>
+        </w:rPr>
+        <w:t>ElmerX</w:t>
+      </w:r>
+      <w:proofErr w:type="spellEnd"/>
+      <w:r>
+        <w:rPr>
+          <w:lang w:val="es-PE"/>
+        </w:rPr>
+        <w:t>/</w:t>
+      </w:r>
+      <w:proofErr w:type="spellStart"/>
+      <w:r>
+        <w:rPr>
+          <w:lang w:val="es-PE"/>
+        </w:rPr>
+        <w:t>NombreProyecto</w:t>
+      </w:r>
+      <w:proofErr w:type="spellEnd"/>
+      <w:r>
+        <w:rPr>
+          <w:lang w:val="es-PE"/>
+        </w:rPr>
+        <w:t>/Desarrollo)</w:t>
       </w:r>
     </w:p>
     <w:p>
@@ -4716,7 +4985,21 @@
         <w:rPr>
           <w:lang w:val="es-PE"/>
         </w:rPr>
-        <w:t>El desarrollo del componente de software que conformarán la solución, deberá ser liberados en varias iteraciones.</w:t>
+        <w:t xml:space="preserve">El desarrollo del componente de software que conformarán la </w:t>
+      </w:r>
+      <w:proofErr w:type="gramStart"/>
+      <w:r>
+        <w:rPr>
+          <w:lang w:val="es-PE"/>
+        </w:rPr>
+        <w:t>solución,</w:t>
+      </w:r>
+      <w:proofErr w:type="gramEnd"/>
+      <w:r>
+        <w:rPr>
+          <w:lang w:val="es-PE"/>
+        </w:rPr>
+        <w:t xml:space="preserve"> deberá ser liberados en varias iteraciones.</w:t>
       </w:r>
     </w:p>
     <w:p>
@@ -4818,7 +5101,35 @@
         <w:rPr>
           <w:lang w:val="es-PE"/>
         </w:rPr>
-        <w:t>Cada proyecto debe incorporar las prácticas de TDD (Test Driven Development).</w:t>
+        <w:t xml:space="preserve">Cada proyecto debe incorporar las prácticas de TDD (Test </w:t>
+      </w:r>
+      <w:proofErr w:type="spellStart"/>
+      <w:r>
+        <w:rPr>
+          <w:lang w:val="es-PE"/>
+        </w:rPr>
+        <w:t>Driven</w:t>
+      </w:r>
+      <w:proofErr w:type="spellEnd"/>
+      <w:r>
+        <w:rPr>
+          <w:lang w:val="es-PE"/>
+        </w:rPr>
+        <w:t xml:space="preserve"> </w:t>
+      </w:r>
+      <w:proofErr w:type="spellStart"/>
+      <w:r>
+        <w:rPr>
+          <w:lang w:val="es-PE"/>
+        </w:rPr>
+        <w:t>Development</w:t>
+      </w:r>
+      <w:proofErr w:type="spellEnd"/>
+      <w:r>
+        <w:rPr>
+          <w:lang w:val="es-PE"/>
+        </w:rPr>
+        <w:t>).</w:t>
       </w:r>
     </w:p>
     <w:p>
@@ -4838,7 +5149,77 @@
         <w:rPr>
           <w:lang w:val="es-PE"/>
         </w:rPr>
-        <w:t>Cada uno de los entregables, deberá contener scripts de pruebas unitarias, integrales, funcionales, etc; mediante la utilización de frameworks como junit, dbunit, mockObjtects, etc.</w:t>
+        <w:t xml:space="preserve">Cada uno de los entregables, deberá contener scripts de pruebas unitarias, integrales, funcionales, </w:t>
+      </w:r>
+      <w:proofErr w:type="spellStart"/>
+      <w:r>
+        <w:rPr>
+          <w:lang w:val="es-PE"/>
+        </w:rPr>
+        <w:t>etc</w:t>
+      </w:r>
+      <w:proofErr w:type="spellEnd"/>
+      <w:r>
+        <w:rPr>
+          <w:lang w:val="es-PE"/>
+        </w:rPr>
+        <w:t xml:space="preserve">; mediante la utilización de </w:t>
+      </w:r>
+      <w:proofErr w:type="spellStart"/>
+      <w:r>
+        <w:rPr>
+          <w:lang w:val="es-PE"/>
+        </w:rPr>
+        <w:t>frameworks</w:t>
+      </w:r>
+      <w:proofErr w:type="spellEnd"/>
+      <w:r>
+        <w:rPr>
+          <w:lang w:val="es-PE"/>
+        </w:rPr>
+        <w:t xml:space="preserve"> como </w:t>
+      </w:r>
+      <w:proofErr w:type="spellStart"/>
+      <w:r>
+        <w:rPr>
+          <w:lang w:val="es-PE"/>
+        </w:rPr>
+        <w:t>junit</w:t>
+      </w:r>
+      <w:proofErr w:type="spellEnd"/>
+      <w:r>
+        <w:rPr>
+          <w:lang w:val="es-PE"/>
+        </w:rPr>
+        <w:t xml:space="preserve">, </w:t>
+      </w:r>
+      <w:proofErr w:type="spellStart"/>
+      <w:r>
+        <w:rPr>
+          <w:lang w:val="es-PE"/>
+        </w:rPr>
+        <w:t>dbunit</w:t>
+      </w:r>
+      <w:proofErr w:type="spellEnd"/>
+      <w:r>
+        <w:rPr>
+          <w:lang w:val="es-PE"/>
+        </w:rPr>
+        <w:t xml:space="preserve">, </w:t>
+      </w:r>
+      <w:proofErr w:type="spellStart"/>
+      <w:r>
+        <w:rPr>
+          <w:lang w:val="es-PE"/>
+        </w:rPr>
+        <w:t>mockObjtects</w:t>
+      </w:r>
+      <w:proofErr w:type="spellEnd"/>
+      <w:r>
+        <w:rPr>
+          <w:lang w:val="es-PE"/>
+        </w:rPr>
+        <w:t>, etc.</w:t>
       </w:r>
     </w:p>
     <w:p>
@@ -4880,7 +5261,49 @@
         <w:rPr>
           <w:lang w:val="es-PE"/>
         </w:rPr>
-        <w:t>La documentación de los proyectos, específicamente:  manual de usuario, manual de operaciones, arquitectura de la solución, especificaciones, etc; deberán ser entregables parciales para cada una de las iteraciones, es decir, la documentación no se liberará al final del proyecto, sino en entregables parciales. (ElmerX/NombreProyecto/Análisis)</w:t>
+        <w:t xml:space="preserve">La documentación de los proyectos, específicamente:  manual de usuario, manual de operaciones, arquitectura de la solución, especificaciones, </w:t>
+      </w:r>
+      <w:proofErr w:type="spellStart"/>
+      <w:r>
+        <w:rPr>
+          <w:lang w:val="es-PE"/>
+        </w:rPr>
+        <w:t>etc</w:t>
+      </w:r>
+      <w:proofErr w:type="spellEnd"/>
+      <w:r>
+        <w:rPr>
+          <w:lang w:val="es-PE"/>
+        </w:rPr>
+        <w:t>; deberán ser entregables parciales para cada una de las iteraciones, es decir, la documentación no se liberará al final del proyecto, sino en entregables parciales. (</w:t>
+      </w:r>
+      <w:proofErr w:type="spellStart"/>
+      <w:r>
+        <w:rPr>
+          <w:lang w:val="es-PE"/>
+        </w:rPr>
+        <w:t>ElmerX</w:t>
+      </w:r>
+      <w:proofErr w:type="spellEnd"/>
+      <w:r>
+        <w:rPr>
+          <w:lang w:val="es-PE"/>
+        </w:rPr>
+        <w:t>/</w:t>
+      </w:r>
+      <w:proofErr w:type="spellStart"/>
+      <w:r>
+        <w:rPr>
+          <w:lang w:val="es-PE"/>
+        </w:rPr>
+        <w:t>NombreProyecto</w:t>
+      </w:r>
+      <w:proofErr w:type="spellEnd"/>
+      <w:r>
+        <w:rPr>
+          <w:lang w:val="es-PE"/>
+        </w:rPr>
+        <w:t>/Análisis)</w:t>
       </w:r>
     </w:p>
     <w:p>
@@ -4922,7 +5345,35 @@
         <w:rPr>
           <w:lang w:val="es-PE"/>
         </w:rPr>
-        <w:t>Cada uno de los entregables, serán sometidos a un script de calidad, que ejecutara la organización, y no serán admitidos como productos del proyecto hasta alcanzar un nivel aceptable. (ElmerX/NombreProyecto/Gestión)</w:t>
+        <w:t>Cada uno de los entregables, serán sometidos a un script de calidad, que ejecutara la organización, y no serán admitidos como productos del proyecto hasta alcanzar un nivel aceptable. (</w:t>
+      </w:r>
+      <w:proofErr w:type="spellStart"/>
+      <w:r>
+        <w:rPr>
+          <w:lang w:val="es-PE"/>
+        </w:rPr>
+        <w:t>ElmerX</w:t>
+      </w:r>
+      <w:proofErr w:type="spellEnd"/>
+      <w:r>
+        <w:rPr>
+          <w:lang w:val="es-PE"/>
+        </w:rPr>
+        <w:t>/</w:t>
+      </w:r>
+      <w:proofErr w:type="spellStart"/>
+      <w:r>
+        <w:rPr>
+          <w:lang w:val="es-PE"/>
+        </w:rPr>
+        <w:t>NombreProyecto</w:t>
+      </w:r>
+      <w:proofErr w:type="spellEnd"/>
+      <w:r>
+        <w:rPr>
+          <w:lang w:val="es-PE"/>
+        </w:rPr>
+        <w:t>/Gestión)</w:t>
       </w:r>
     </w:p>
     <w:p>
@@ -4971,7 +5422,35 @@
           <w:lang w:val="es-PE"/>
         </w:rPr>
         <w:lastRenderedPageBreak/>
-        <w:t>“Lista de Riesgos”, añadiendo además la lista de riesgos más importantes actualizada por cada iteración. (ElmerX/NombreProyecto/Gestión)</w:t>
+        <w:t>“Lista de Riesgos”, añadiendo además la lista de riesgos más importantes actualizada por cada iteración. (</w:t>
+      </w:r>
+      <w:proofErr w:type="spellStart"/>
+      <w:r>
+        <w:rPr>
+          <w:lang w:val="es-PE"/>
+        </w:rPr>
+        <w:t>ElmerX</w:t>
+      </w:r>
+      <w:proofErr w:type="spellEnd"/>
+      <w:r>
+        <w:rPr>
+          <w:lang w:val="es-PE"/>
+        </w:rPr>
+        <w:t>/</w:t>
+      </w:r>
+      <w:proofErr w:type="spellStart"/>
+      <w:r>
+        <w:rPr>
+          <w:lang w:val="es-PE"/>
+        </w:rPr>
+        <w:t>NombreProyecto</w:t>
+      </w:r>
+      <w:proofErr w:type="spellEnd"/>
+      <w:r>
+        <w:rPr>
+          <w:lang w:val="es-PE"/>
+        </w:rPr>
+        <w:t>/Gestión)</w:t>
       </w:r>
     </w:p>
     <w:p>
@@ -5033,7 +5512,21 @@
         <w:rPr>
           <w:lang w:val="es-PE"/>
         </w:rPr>
-        <w:t>La organización disponibilizara un sistema de control de versiones, que deberá ser actualizado por el cliente de forma remota.</w:t>
+        <w:t xml:space="preserve">La organización </w:t>
+      </w:r>
+      <w:proofErr w:type="spellStart"/>
+      <w:r>
+        <w:rPr>
+          <w:lang w:val="es-PE"/>
+        </w:rPr>
+        <w:t>disponibilizara</w:t>
+      </w:r>
+      <w:proofErr w:type="spellEnd"/>
+      <w:r>
+        <w:rPr>
+          <w:lang w:val="es-PE"/>
+        </w:rPr>
+        <w:t xml:space="preserve"> un sistema de control de versiones, que deberá ser actualizado por el cliente de forma remota.</w:t>
       </w:r>
     </w:p>
     <w:p>
@@ -5260,8 +5753,13 @@
               <w:contextualSpacing w:val="0"/>
             </w:pPr>
             <w:r>
-              <w:t>Spring Boot</w:t>
-            </w:r>
+              <w:t xml:space="preserve">Spring </w:t>
+            </w:r>
+            <w:proofErr w:type="spellStart"/>
+            <w:r>
+              <w:t>Boot</w:t>
+            </w:r>
+            <w:proofErr w:type="spellEnd"/>
           </w:p>
         </w:tc>
         <w:tc>
@@ -5280,7 +5778,21 @@
               <w:rPr>
                 <w:lang w:val="es-ES"/>
               </w:rPr>
-              <w:t>Spring Boot facilita la creación de aplicaciones basadas en Spring independientes y de grado de producción que puede "simplemente ejecutar".</w:t>
+              <w:t xml:space="preserve">Spring </w:t>
+            </w:r>
+            <w:proofErr w:type="spellStart"/>
+            <w:r>
+              <w:rPr>
+                <w:lang w:val="es-ES"/>
+              </w:rPr>
+              <w:t>Boot</w:t>
+            </w:r>
+            <w:proofErr w:type="spellEnd"/>
+            <w:r>
+              <w:rPr>
+                <w:lang w:val="es-ES"/>
+              </w:rPr>
+              <w:t xml:space="preserve"> facilita la creación de aplicaciones basadas en Spring independientes y de grado de producción que puede "simplemente ejecutar".</w:t>
             </w:r>
           </w:p>
           <w:p>
@@ -5305,7 +5817,21 @@
               <w:rPr>
                 <w:lang w:val="es-ES"/>
               </w:rPr>
-              <w:t>Tomamos una opinión de la plataforma Spring y las bibliotecas de terceros para que pueda comenzar con el mínimo esfuerzo. La mayoría de las aplicaciones Spring Boot necesitan muy poca configuración Spring.</w:t>
+              <w:t xml:space="preserve">Tomamos una opinión de la plataforma Spring y las bibliotecas de terceros para que pueda comenzar con el mínimo esfuerzo. La mayoría de las aplicaciones Spring </w:t>
+            </w:r>
+            <w:proofErr w:type="spellStart"/>
+            <w:r>
+              <w:rPr>
+                <w:lang w:val="es-ES"/>
+              </w:rPr>
+              <w:t>Boot</w:t>
+            </w:r>
+            <w:proofErr w:type="spellEnd"/>
+            <w:r>
+              <w:rPr>
+                <w:lang w:val="es-ES"/>
+              </w:rPr>
+              <w:t xml:space="preserve"> necesitan muy poca configuración Spring.</w:t>
             </w:r>
           </w:p>
         </w:tc>
@@ -5325,9 +5851,11 @@
               <w:ind w:left="0"/>
               <w:contextualSpacing w:val="0"/>
             </w:pPr>
+            <w:proofErr w:type="spellStart"/>
             <w:r>
               <w:t>Glassfish</w:t>
             </w:r>
+            <w:proofErr w:type="spellEnd"/>
           </w:p>
         </w:tc>
         <w:tc>
@@ -5407,9 +5935,11 @@
               <w:ind w:left="0"/>
               <w:contextualSpacing w:val="0"/>
             </w:pPr>
+            <w:proofErr w:type="spellStart"/>
             <w:r>
               <w:t>Postgresql</w:t>
             </w:r>
+            <w:proofErr w:type="spellEnd"/>
           </w:p>
         </w:tc>
         <w:tc>
@@ -5442,9 +5972,11 @@
               <w:ind w:left="0"/>
               <w:contextualSpacing w:val="0"/>
             </w:pPr>
+            <w:proofErr w:type="spellStart"/>
             <w:r>
               <w:t>Heroku</w:t>
             </w:r>
+            <w:proofErr w:type="spellEnd"/>
           </w:p>
         </w:tc>
         <w:tc>
@@ -5493,7 +6025,15 @@
               <w:contextualSpacing w:val="0"/>
             </w:pPr>
             <w:r>
-              <w:t>Amazon Web Services (AWS)</w:t>
+              <w:t xml:space="preserve">Amazon Web </w:t>
+            </w:r>
+            <w:proofErr w:type="spellStart"/>
+            <w:r>
+              <w:t>Services</w:t>
+            </w:r>
+            <w:proofErr w:type="spellEnd"/>
+            <w:r>
+              <w:t xml:space="preserve"> (AWS)</w:t>
             </w:r>
           </w:p>
         </w:tc>
@@ -5639,7 +6179,7 @@
     </w:p>
     <w:tbl>
       <w:tblPr>
-        <w:tblStyle w:val="Tabladecuadrcula1clara"/>
+        <w:tblStyle w:val="Tablaconcuadrcula1clara"/>
         <w:tblW w:w="9157" w:type="dxa"/>
         <w:tblInd w:w="720" w:type="dxa"/>
         <w:tblLook w:val="04A0" w:firstRow="1" w:lastRow="0" w:firstColumn="1" w:lastColumn="0" w:noHBand="0" w:noVBand="1"/>
@@ -7197,8 +7737,18 @@
                 <w:color w:val="000000"/>
                 <w:lang w:val="es-PE" w:eastAsia="es-PE"/>
               </w:rPr>
-              <w:t>Inventariar los Items</w:t>
-            </w:r>
+              <w:t xml:space="preserve">Inventariar los </w:t>
+            </w:r>
+            <w:proofErr w:type="spellStart"/>
+            <w:r>
+              <w:rPr>
+                <w:rFonts w:ascii="Calibri" w:eastAsia="Times New Roman" w:hAnsi="Calibri" w:cs="Calibri"/>
+                <w:color w:val="000000"/>
+                <w:lang w:val="es-PE" w:eastAsia="es-PE"/>
+              </w:rPr>
+              <w:t>Items</w:t>
+            </w:r>
+            <w:proofErr w:type="spellEnd"/>
           </w:p>
         </w:tc>
         <w:tc>
@@ -10330,16 +10880,26 @@
           <w:color w:val="000000"/>
           <w:lang w:val="es-PE" w:eastAsia="es-PE"/>
         </w:rPr>
-        <w:t>Acrónimo del ítem: P</w:t>
-      </w:r>
+        <w:t xml:space="preserve">Acrónimo del ítem: </w:t>
+      </w:r>
+      <w:proofErr w:type="spellStart"/>
       <w:r>
         <w:rPr>
           <w:rFonts w:eastAsia="Times New Roman"/>
           <w:color w:val="000000"/>
           <w:lang w:val="es-PE" w:eastAsia="es-PE"/>
         </w:rPr>
+        <w:t>P</w:t>
+      </w:r>
+      <w:r>
+        <w:rPr>
+          <w:rFonts w:eastAsia="Times New Roman"/>
+          <w:color w:val="000000"/>
+          <w:lang w:val="es-PE" w:eastAsia="es-PE"/>
+        </w:rPr>
         <w:t>laGesCon</w:t>
       </w:r>
+      <w:proofErr w:type="spellEnd"/>
     </w:p>
     <w:p>
       <w:pPr>
@@ -10382,16 +10942,26 @@
           <w:color w:val="000000"/>
           <w:lang w:val="es-PE" w:eastAsia="es-PE"/>
         </w:rPr>
-        <w:t>Acrónimo del ítem: P</w:t>
-      </w:r>
+        <w:t xml:space="preserve">Acrónimo del ítem: </w:t>
+      </w:r>
+      <w:proofErr w:type="spellStart"/>
       <w:r>
         <w:rPr>
           <w:rFonts w:eastAsia="Times New Roman"/>
           <w:color w:val="000000"/>
           <w:lang w:val="es-PE" w:eastAsia="es-PE"/>
         </w:rPr>
+        <w:t>P</w:t>
+      </w:r>
+      <w:r>
+        <w:rPr>
+          <w:rFonts w:eastAsia="Times New Roman"/>
+          <w:color w:val="000000"/>
+          <w:lang w:val="es-PE" w:eastAsia="es-PE"/>
+        </w:rPr>
         <w:t>laGesProSof</w:t>
       </w:r>
+      <w:proofErr w:type="spellEnd"/>
     </w:p>
     <w:p>
       <w:pPr>
@@ -10839,13 +11409,23 @@
               </w:rPr>
               <w:t xml:space="preserve"> CU </w:t>
             </w:r>
+            <w:proofErr w:type="gramStart"/>
             <w:r>
               <w:rPr>
                 <w:rFonts w:eastAsia="Times New Roman"/>
                 <w:color w:val="000000"/>
                 <w:lang w:val="es-PE" w:eastAsia="es-PE"/>
               </w:rPr>
-              <w:t>+“numeración”</w:t>
+              <w:t>+“</w:t>
+            </w:r>
+            <w:proofErr w:type="gramEnd"/>
+            <w:r>
+              <w:rPr>
+                <w:rFonts w:eastAsia="Times New Roman"/>
+                <w:color w:val="000000"/>
+                <w:lang w:val="es-PE" w:eastAsia="es-PE"/>
+              </w:rPr>
+              <w:t>numeración”</w:t>
             </w:r>
             <w:r>
               <w:rPr>
@@ -12132,7 +12712,21 @@
         <w:rPr>
           <w:lang w:val="es-PE"/>
         </w:rPr>
-        <w:t>omando como referencia el proyecto sistema de taxi san marcos en la siguiente tabla se define la línea base junto a los elementos que han sido aceptados de acuerdo a los hitos del cronograma del proyecto.</w:t>
+        <w:t xml:space="preserve">omando como referencia el proyecto sistema de taxi san marcos en la siguiente tabla se define la línea base junto a los elementos que han sido aceptados </w:t>
+      </w:r>
+      <w:proofErr w:type="gramStart"/>
+      <w:r>
+        <w:rPr>
+          <w:lang w:val="es-PE"/>
+        </w:rPr>
+        <w:t>de acuerdo a</w:t>
+      </w:r>
+      <w:proofErr w:type="gramEnd"/>
+      <w:r>
+        <w:rPr>
+          <w:lang w:val="es-PE"/>
+        </w:rPr>
+        <w:t xml:space="preserve"> los hitos del cronograma del proyecto.</w:t>
       </w:r>
     </w:p>
     <w:p>
@@ -12630,8 +13224,18 @@
                 <w:color w:val="000000"/>
                 <w:lang w:val="es-PE"/>
               </w:rPr>
-              <w:t>Código fuente del back-end</w:t>
-            </w:r>
+              <w:t>Código fuente del back-</w:t>
+            </w:r>
+            <w:proofErr w:type="spellStart"/>
+            <w:r>
+              <w:rPr>
+                <w:rFonts w:eastAsia="Times New Roman"/>
+                <w:color w:val="000000"/>
+                <w:lang w:val="es-PE"/>
+              </w:rPr>
+              <w:t>end</w:t>
+            </w:r>
+            <w:proofErr w:type="spellEnd"/>
           </w:p>
           <w:p>
             <w:pPr>
@@ -12650,7 +13254,25 @@
                 <w:color w:val="000000"/>
                 <w:lang w:val="es-PE"/>
               </w:rPr>
-              <w:t>Código fuente de la app móvil</w:t>
+              <w:t xml:space="preserve">Código fuente de la </w:t>
+            </w:r>
+            <w:proofErr w:type="gramStart"/>
+            <w:r>
+              <w:rPr>
+                <w:rFonts w:eastAsia="Times New Roman"/>
+                <w:color w:val="000000"/>
+                <w:lang w:val="es-PE"/>
+              </w:rPr>
+              <w:t>app</w:t>
+            </w:r>
+            <w:proofErr w:type="gramEnd"/>
+            <w:r>
+              <w:rPr>
+                <w:rFonts w:eastAsia="Times New Roman"/>
+                <w:color w:val="000000"/>
+                <w:lang w:val="es-PE"/>
+              </w:rPr>
+              <w:t xml:space="preserve"> móvil</w:t>
             </w:r>
           </w:p>
           <w:p>
@@ -14581,7 +15203,25 @@
                 <w:color w:val="000000"/>
                 <w:lang w:val="es-PE" w:eastAsia="es-PE"/>
               </w:rPr>
-              <w:t>-Escribir(con autorización del gestor de la configuración)</w:t>
+              <w:t>-</w:t>
+            </w:r>
+            <w:proofErr w:type="gramStart"/>
+            <w:r>
+              <w:rPr>
+                <w:rFonts w:eastAsia="Times New Roman"/>
+                <w:color w:val="000000"/>
+                <w:lang w:val="es-PE" w:eastAsia="es-PE"/>
+              </w:rPr>
+              <w:t>Escribir(</w:t>
+            </w:r>
+            <w:proofErr w:type="gramEnd"/>
+            <w:r>
+              <w:rPr>
+                <w:rFonts w:eastAsia="Times New Roman"/>
+                <w:color w:val="000000"/>
+                <w:lang w:val="es-PE" w:eastAsia="es-PE"/>
+              </w:rPr>
+              <w:t>con autorización del gestor de la configuración)</w:t>
             </w:r>
           </w:p>
         </w:tc>
@@ -14679,7 +15319,25 @@
                 <w:color w:val="000000"/>
                 <w:lang w:val="es-PE" w:eastAsia="es-PE"/>
               </w:rPr>
-              <w:t>-Escribir(con autorización del gestor de la configuración)</w:t>
+              <w:t>-</w:t>
+            </w:r>
+            <w:proofErr w:type="gramStart"/>
+            <w:r>
+              <w:rPr>
+                <w:rFonts w:eastAsia="Times New Roman"/>
+                <w:color w:val="000000"/>
+                <w:lang w:val="es-PE" w:eastAsia="es-PE"/>
+              </w:rPr>
+              <w:t>Escribir(</w:t>
+            </w:r>
+            <w:proofErr w:type="gramEnd"/>
+            <w:r>
+              <w:rPr>
+                <w:rFonts w:eastAsia="Times New Roman"/>
+                <w:color w:val="000000"/>
+                <w:lang w:val="es-PE" w:eastAsia="es-PE"/>
+              </w:rPr>
+              <w:t>con autorización del gestor de la configuración)</w:t>
             </w:r>
           </w:p>
         </w:tc>
@@ -14798,13 +15456,59 @@
           <w:lang w:val="es-PE" w:eastAsia="es-PE"/>
         </w:rPr>
       </w:pPr>
+      <w:proofErr w:type="spellStart"/>
       <w:r>
         <w:rPr>
           <w:rFonts w:eastAsia="Times New Roman"/>
           <w:color w:val="000000"/>
           <w:lang w:val="es-PE" w:eastAsia="es-PE"/>
         </w:rPr>
-        <w:t>Check in y check out de los elementos pertenecientes al desarrollo del proyecto, el código, documentación, etc.</w:t>
+        <w:t>Check</w:t>
+      </w:r>
+      <w:proofErr w:type="spellEnd"/>
+      <w:r>
+        <w:rPr>
+          <w:rFonts w:eastAsia="Times New Roman"/>
+          <w:color w:val="000000"/>
+          <w:lang w:val="es-PE" w:eastAsia="es-PE"/>
+        </w:rPr>
+        <w:t xml:space="preserve"> in y </w:t>
+      </w:r>
+      <w:proofErr w:type="spellStart"/>
+      <w:r>
+        <w:rPr>
+          <w:rFonts w:eastAsia="Times New Roman"/>
+          <w:color w:val="000000"/>
+          <w:lang w:val="es-PE" w:eastAsia="es-PE"/>
+        </w:rPr>
+        <w:t>check</w:t>
+      </w:r>
+      <w:proofErr w:type="spellEnd"/>
+      <w:r>
+        <w:rPr>
+          <w:rFonts w:eastAsia="Times New Roman"/>
+          <w:color w:val="000000"/>
+          <w:lang w:val="es-PE" w:eastAsia="es-PE"/>
+        </w:rPr>
+        <w:t xml:space="preserve"> </w:t>
+      </w:r>
+      <w:proofErr w:type="spellStart"/>
+      <w:r>
+        <w:rPr>
+          <w:rFonts w:eastAsia="Times New Roman"/>
+          <w:color w:val="000000"/>
+          <w:lang w:val="es-PE" w:eastAsia="es-PE"/>
+        </w:rPr>
+        <w:t>out</w:t>
+      </w:r>
+      <w:proofErr w:type="spellEnd"/>
+      <w:r>
+        <w:rPr>
+          <w:rFonts w:eastAsia="Times New Roman"/>
+          <w:color w:val="000000"/>
+          <w:lang w:val="es-PE" w:eastAsia="es-PE"/>
+        </w:rPr>
+        <w:t xml:space="preserve"> de los elementos pertenecientes al desarrollo del proyecto, el código, documentación, etc.</w:t>
       </w:r>
     </w:p>
     <w:p>
@@ -16781,8 +17485,6 @@
               </w:rPr>
               <w:t>0</w:t>
             </w:r>
-            <w:bookmarkStart w:id="35" w:name="_GoBack"/>
-            <w:bookmarkEnd w:id="35"/>
             <w:r>
               <w:rPr>
                 <w:lang w:val="es-ES"/>
@@ -16979,7 +17681,21 @@
               <w:rPr>
                 <w:lang w:val="es-ES"/>
               </w:rPr>
-              <w:t>Se solicita la implementación de un módulo en el cual se pueda visualizar un raking de los conductores filtrado por rutas.</w:t>
+              <w:t xml:space="preserve">Se solicita la implementación de un módulo en el cual se pueda visualizar un </w:t>
+            </w:r>
+            <w:proofErr w:type="spellStart"/>
+            <w:r>
+              <w:rPr>
+                <w:lang w:val="es-ES"/>
+              </w:rPr>
+              <w:t>raking</w:t>
+            </w:r>
+            <w:proofErr w:type="spellEnd"/>
+            <w:r>
+              <w:rPr>
+                <w:lang w:val="es-ES"/>
+              </w:rPr>
+              <w:t xml:space="preserve"> de los conductores filtrado por rutas.</w:t>
             </w:r>
           </w:p>
         </w:tc>
@@ -17066,11 +17782,6 @@
     </w:p>
     <w:p>
       <w:pPr>
-        <w:pStyle w:val="Prrafodelista"/>
-        <w:numPr>
-          <w:ilvl w:val="2"/>
-          <w:numId w:val="1"/>
-        </w:numPr>
         <w:spacing w:after="0" w:line="240" w:lineRule="auto"/>
         <w:contextualSpacing w:val="0"/>
         <w:textAlignment w:val="baseline"/>
@@ -17080,39 +17791,6 @@
           <w:lang w:eastAsia="es-PE"/>
         </w:rPr>
       </w:pPr>
-      <w:r>
-        <w:rPr>
-          <w:rFonts w:eastAsia="Times New Roman"/>
-          <w:color w:val="000000"/>
-          <w:lang w:eastAsia="es-PE"/>
-        </w:rPr>
-        <w:t>Ejemplo 5</w:t>
-      </w:r>
-    </w:p>
-    <w:p>
-      <w:pPr>
-        <w:pStyle w:val="Prrafodelista"/>
-        <w:numPr>
-          <w:ilvl w:val="2"/>
-          <w:numId w:val="1"/>
-        </w:numPr>
-        <w:spacing w:after="0" w:line="240" w:lineRule="auto"/>
-        <w:contextualSpacing w:val="0"/>
-        <w:textAlignment w:val="baseline"/>
-        <w:rPr>
-          <w:rFonts w:eastAsia="Times New Roman"/>
-          <w:color w:val="000000"/>
-          <w:lang w:eastAsia="es-PE"/>
-        </w:rPr>
-      </w:pPr>
-      <w:r>
-        <w:rPr>
-          <w:rFonts w:eastAsia="Times New Roman"/>
-          <w:color w:val="000000"/>
-          <w:lang w:eastAsia="es-PE"/>
-        </w:rPr>
-        <w:t>Ejemplo 6</w:t>
-      </w:r>
     </w:p>
     <w:tbl>
       <w:tblPr>
@@ -17159,7 +17837,7 @@
               <w:rPr>
                 <w:lang w:val="es-ES"/>
               </w:rPr>
-              <w:t>006</w:t>
+              <w:t>004</w:t>
             </w:r>
           </w:p>
         </w:tc>
@@ -17183,7 +17861,7 @@
         </w:tc>
         <w:tc>
           <w:tcPr>
-            <w:tcW w:w="2263" w:type="pct"/>
+            <w:tcW w:w="2262" w:type="pct"/>
           </w:tcPr>
           <w:p>
             <w:pPr>
@@ -17273,7 +17951,7 @@
               <w:rPr>
                 <w:lang w:val="es-ES"/>
               </w:rPr>
-              <w:t>Steve Sader Matos Manguinuri / Pasajero</w:t>
+              <w:t>Juan Rolando Eneque Pisfil/ Pasajero</w:t>
             </w:r>
           </w:p>
         </w:tc>
@@ -17351,7 +18029,7 @@
               <w:rPr>
                 <w:lang w:val="es-ES"/>
               </w:rPr>
-              <w:t xml:space="preserve">Se solicita que el sistema pueda tener un control de rutas eficientes y mostrarlas en un mapa en la aplicación móvil, y también poner algunos iconos para referenciar de la mejor manera.  </w:t>
+              <w:t>Se requiere una imagen interactiva de los asientos de un carro, para que se pueda visualizar mejor la cantidad de asientos disponibles. Cada vez que se ocupe un asiento, la imagen del asiento debe cambiar de color, indicando así que quedan pocos asientos disponibles.</w:t>
             </w:r>
           </w:p>
         </w:tc>
@@ -17393,7 +18071,391 @@
               <w:rPr>
                 <w:lang w:val="es-ES"/>
               </w:rPr>
-              <w:t>Nosotros los pasajeros nos seria de mucha ayuda saber en qué rutas ira cada taxi y poder tomar la ruta más rápida sin necesidad de consultar al conductor u otro pasajero.</w:t>
+              <w:t xml:space="preserve">Mejor interacción de los usuarios pasajeros con la aplicación. </w:t>
+            </w:r>
+          </w:p>
+        </w:tc>
+      </w:tr>
+    </w:tbl>
+    <w:p>
+      <w:pPr>
+        <w:spacing w:after="0" w:line="240" w:lineRule="auto"/>
+        <w:contextualSpacing w:val="0"/>
+        <w:textAlignment w:val="baseline"/>
+        <w:rPr>
+          <w:rFonts w:eastAsia="Times New Roman"/>
+          <w:color w:val="000000"/>
+          <w:lang w:eastAsia="es-PE"/>
+        </w:rPr>
+      </w:pPr>
+      <w:bookmarkStart w:id="35" w:name="_GoBack"/>
+      <w:bookmarkEnd w:id="35"/>
+    </w:p>
+    <w:p>
+      <w:pPr>
+        <w:pStyle w:val="Prrafodelista"/>
+        <w:numPr>
+          <w:ilvl w:val="2"/>
+          <w:numId w:val="1"/>
+        </w:numPr>
+        <w:spacing w:after="0" w:line="240" w:lineRule="auto"/>
+        <w:contextualSpacing w:val="0"/>
+        <w:textAlignment w:val="baseline"/>
+        <w:rPr>
+          <w:rFonts w:eastAsia="Times New Roman"/>
+          <w:color w:val="000000"/>
+          <w:lang w:eastAsia="es-PE"/>
+        </w:rPr>
+      </w:pPr>
+      <w:r>
+        <w:rPr>
+          <w:rFonts w:eastAsia="Times New Roman"/>
+          <w:color w:val="000000"/>
+          <w:lang w:eastAsia="es-PE"/>
+        </w:rPr>
+        <w:t>Ejemplo 5</w:t>
+      </w:r>
+    </w:p>
+    <w:p>
+      <w:pPr>
+        <w:pStyle w:val="Prrafodelista"/>
+        <w:numPr>
+          <w:ilvl w:val="2"/>
+          <w:numId w:val="1"/>
+        </w:numPr>
+        <w:spacing w:after="0" w:line="240" w:lineRule="auto"/>
+        <w:contextualSpacing w:val="0"/>
+        <w:textAlignment w:val="baseline"/>
+        <w:rPr>
+          <w:rFonts w:eastAsia="Times New Roman"/>
+          <w:color w:val="000000"/>
+          <w:lang w:eastAsia="es-PE"/>
+        </w:rPr>
+      </w:pPr>
+      <w:r>
+        <w:rPr>
+          <w:rFonts w:eastAsia="Times New Roman"/>
+          <w:color w:val="000000"/>
+          <w:lang w:eastAsia="es-PE"/>
+        </w:rPr>
+        <w:t>Ejemplo 6</w:t>
+      </w:r>
+    </w:p>
+    <w:tbl>
+      <w:tblPr>
+        <w:tblStyle w:val="Tablaconcuadrcula"/>
+        <w:tblW w:w="5000" w:type="pct"/>
+        <w:tblLook w:val="04A0" w:firstRow="1" w:lastRow="0" w:firstColumn="1" w:lastColumn="0" w:noHBand="0" w:noVBand="1"/>
+      </w:tblPr>
+      <w:tblGrid>
+        <w:gridCol w:w="1665"/>
+        <w:gridCol w:w="2494"/>
+        <w:gridCol w:w="904"/>
+        <w:gridCol w:w="4182"/>
+      </w:tblGrid>
+      <w:tr>
+        <w:tc>
+          <w:tcPr>
+            <w:tcW w:w="900" w:type="pct"/>
+          </w:tcPr>
+          <w:p>
+            <w:pPr>
+              <w:rPr>
+                <w:lang w:val="es-ES"/>
+              </w:rPr>
+            </w:pPr>
+            <w:r>
+              <w:rPr>
+                <w:lang w:val="es-ES"/>
+              </w:rPr>
+              <w:t>ID</w:t>
+            </w:r>
+          </w:p>
+        </w:tc>
+        <w:tc>
+          <w:tcPr>
+            <w:tcW w:w="1349" w:type="pct"/>
+          </w:tcPr>
+          <w:p>
+            <w:pPr>
+              <w:rPr>
+                <w:lang w:val="es-ES"/>
+              </w:rPr>
+            </w:pPr>
+            <w:r>
+              <w:rPr>
+                <w:lang w:val="es-ES"/>
+              </w:rPr>
+              <w:t>006</w:t>
+            </w:r>
+          </w:p>
+        </w:tc>
+        <w:tc>
+          <w:tcPr>
+            <w:tcW w:w="489" w:type="pct"/>
+          </w:tcPr>
+          <w:p>
+            <w:pPr>
+              <w:rPr>
+                <w:lang w:val="es-ES"/>
+              </w:rPr>
+            </w:pPr>
+            <w:r>
+              <w:rPr>
+                <w:lang w:val="es-ES"/>
+              </w:rPr>
+              <w:t>Fecha:</w:t>
+            </w:r>
+          </w:p>
+        </w:tc>
+        <w:tc>
+          <w:tcPr>
+            <w:tcW w:w="2263" w:type="pct"/>
+          </w:tcPr>
+          <w:p>
+            <w:pPr>
+              <w:rPr>
+                <w:lang w:val="es-ES"/>
+              </w:rPr>
+            </w:pPr>
+            <w:r>
+              <w:rPr>
+                <w:lang w:val="es-ES"/>
+              </w:rPr>
+              <w:t>26/10/18</w:t>
+            </w:r>
+          </w:p>
+        </w:tc>
+      </w:tr>
+      <w:tr>
+        <w:tc>
+          <w:tcPr>
+            <w:tcW w:w="900" w:type="pct"/>
+          </w:tcPr>
+          <w:p>
+            <w:pPr>
+              <w:rPr>
+                <w:lang w:val="es-ES"/>
+              </w:rPr>
+            </w:pPr>
+            <w:r>
+              <w:rPr>
+                <w:lang w:val="es-ES"/>
+              </w:rPr>
+              <w:t>Sistema</w:t>
+            </w:r>
+          </w:p>
+        </w:tc>
+        <w:tc>
+          <w:tcPr>
+            <w:tcW w:w="4100" w:type="pct"/>
+            <w:gridSpan w:val="3"/>
+          </w:tcPr>
+          <w:p>
+            <w:pPr>
+              <w:rPr>
+                <w:lang w:val="es-ES"/>
+              </w:rPr>
+            </w:pPr>
+            <w:r>
+              <w:rPr>
+                <w:lang w:val="es-ES"/>
+              </w:rPr>
+              <w:t>Sistema de Taxi San Marcos</w:t>
+            </w:r>
+          </w:p>
+        </w:tc>
+      </w:tr>
+      <w:tr>
+        <w:tc>
+          <w:tcPr>
+            <w:tcW w:w="900" w:type="pct"/>
+          </w:tcPr>
+          <w:p>
+            <w:pPr>
+              <w:rPr>
+                <w:lang w:val="es-ES"/>
+              </w:rPr>
+            </w:pPr>
+            <w:r>
+              <w:rPr>
+                <w:lang w:val="es-ES"/>
+              </w:rPr>
+              <w:t>Fuente</w:t>
+            </w:r>
+          </w:p>
+        </w:tc>
+        <w:tc>
+          <w:tcPr>
+            <w:tcW w:w="4100" w:type="pct"/>
+            <w:gridSpan w:val="3"/>
+          </w:tcPr>
+          <w:p>
+            <w:pPr>
+              <w:rPr>
+                <w:lang w:val="es-ES"/>
+              </w:rPr>
+            </w:pPr>
+            <w:r>
+              <w:rPr>
+                <w:lang w:val="es-ES"/>
+              </w:rPr>
+              <w:t xml:space="preserve">Steve </w:t>
+            </w:r>
+            <w:proofErr w:type="spellStart"/>
+            <w:r>
+              <w:rPr>
+                <w:lang w:val="es-ES"/>
+              </w:rPr>
+              <w:t>Sader</w:t>
+            </w:r>
+            <w:proofErr w:type="spellEnd"/>
+            <w:r>
+              <w:rPr>
+                <w:lang w:val="es-ES"/>
+              </w:rPr>
+              <w:t xml:space="preserve"> Matos </w:t>
+            </w:r>
+            <w:proofErr w:type="spellStart"/>
+            <w:r>
+              <w:rPr>
+                <w:lang w:val="es-ES"/>
+              </w:rPr>
+              <w:t>Manguinuri</w:t>
+            </w:r>
+            <w:proofErr w:type="spellEnd"/>
+            <w:r>
+              <w:rPr>
+                <w:lang w:val="es-ES"/>
+              </w:rPr>
+              <w:t xml:space="preserve"> / Pasajero</w:t>
+            </w:r>
+          </w:p>
+        </w:tc>
+      </w:tr>
+      <w:tr>
+        <w:tc>
+          <w:tcPr>
+            <w:tcW w:w="900" w:type="pct"/>
+          </w:tcPr>
+          <w:p>
+            <w:pPr>
+              <w:rPr>
+                <w:lang w:val="es-ES"/>
+              </w:rPr>
+            </w:pPr>
+            <w:r>
+              <w:rPr>
+                <w:lang w:val="es-ES"/>
+              </w:rPr>
+              <w:t>Autor</w:t>
+            </w:r>
+          </w:p>
+        </w:tc>
+        <w:tc>
+          <w:tcPr>
+            <w:tcW w:w="4100" w:type="pct"/>
+            <w:gridSpan w:val="3"/>
+          </w:tcPr>
+          <w:p>
+            <w:pPr>
+              <w:rPr>
+                <w:lang w:val="es-ES"/>
+              </w:rPr>
+            </w:pPr>
+            <w:r>
+              <w:rPr>
+                <w:lang w:val="es-ES"/>
+              </w:rPr>
+              <w:t>Steve Matos / Administrador</w:t>
+            </w:r>
+          </w:p>
+        </w:tc>
+      </w:tr>
+      <w:tr>
+        <w:tc>
+          <w:tcPr>
+            <w:tcW w:w="900" w:type="pct"/>
+          </w:tcPr>
+          <w:p>
+            <w:pPr>
+              <w:rPr>
+                <w:lang w:val="es-ES"/>
+              </w:rPr>
+            </w:pPr>
+            <w:r>
+              <w:rPr>
+                <w:lang w:val="es-ES"/>
+              </w:rPr>
+              <w:t>Descripción</w:t>
+            </w:r>
+          </w:p>
+        </w:tc>
+        <w:tc>
+          <w:tcPr>
+            <w:tcW w:w="4100" w:type="pct"/>
+            <w:gridSpan w:val="3"/>
+          </w:tcPr>
+          <w:p>
+            <w:pPr>
+              <w:rPr>
+                <w:lang w:val="es-ES"/>
+              </w:rPr>
+            </w:pPr>
+            <w:r>
+              <w:rPr>
+                <w:lang w:val="es-ES"/>
+              </w:rPr>
+              <w:t xml:space="preserve">Se solicita que el sistema pueda tener un control de rutas eficientes y mostrarlas en un mapa en la aplicación móvil, y también poner algunos iconos para referenciar de la mejor manera.  </w:t>
+            </w:r>
+          </w:p>
+        </w:tc>
+      </w:tr>
+      <w:tr>
+        <w:trPr>
+          <w:trHeight w:val="70"/>
+        </w:trPr>
+        <w:tc>
+          <w:tcPr>
+            <w:tcW w:w="900" w:type="pct"/>
+          </w:tcPr>
+          <w:p>
+            <w:pPr>
+              <w:rPr>
+                <w:lang w:val="es-ES"/>
+              </w:rPr>
+            </w:pPr>
+            <w:r>
+              <w:rPr>
+                <w:lang w:val="es-ES"/>
+              </w:rPr>
+              <w:t>Justificación</w:t>
+            </w:r>
+          </w:p>
+        </w:tc>
+        <w:tc>
+          <w:tcPr>
+            <w:tcW w:w="4100" w:type="pct"/>
+            <w:gridSpan w:val="3"/>
+          </w:tcPr>
+          <w:p>
+            <w:pPr>
+              <w:rPr>
+                <w:lang w:val="es-ES"/>
+              </w:rPr>
+            </w:pPr>
+            <w:r>
+              <w:rPr>
+                <w:lang w:val="es-ES"/>
+              </w:rPr>
+              <w:t xml:space="preserve">Nosotros los pasajeros nos seria de mucha ayuda saber en qué rutas ira </w:t>
+            </w:r>
+            <w:r>
+              <w:rPr>
+                <w:lang w:val="es-ES"/>
+              </w:rPr>
+              <w:lastRenderedPageBreak/>
+              <w:t>cada taxi y poder tomar la ruta más rápida sin necesidad de consultar al conductor u otro pasajero.</w:t>
             </w:r>
           </w:p>
         </w:tc>
@@ -17431,7 +18493,7 @@
 </file>
 
 <file path=word/endnotes.xml><?xml version="1.0" encoding="utf-8"?>
-<w:endnotes xmlns:wpc="http://schemas.microsoft.com/office/word/2010/wordprocessingCanvas" xmlns:cx="http://schemas.microsoft.com/office/drawing/2014/chartex" xmlns:mc="http://schemas.openxmlformats.org/markup-compatibility/2006" xmlns:o="urn:schemas-microsoft-com:office:office" xmlns:r="http://schemas.openxmlformats.org/officeDocument/2006/relationships" xmlns:m="http://schemas.openxmlformats.org/officeDocument/2006/math" xmlns:v="urn:schemas-microsoft-com:vml" xmlns:wp14="http://schemas.microsoft.com/office/word/2010/wordprocessingDrawing" xmlns:wp="http://schemas.openxmlformats.org/drawingml/2006/wordprocessingDrawing" xmlns:w10="urn:schemas-microsoft-com:office:word" xmlns:w="http://schemas.openxmlformats.org/wordprocessingml/2006/main" xmlns:w14="http://schemas.microsoft.com/office/word/2010/wordml" xmlns:w15="http://schemas.microsoft.com/office/word/2012/wordml" xmlns:w16se="http://schemas.microsoft.com/office/word/2015/wordml/symex" xmlns:wpg="http://schemas.microsoft.com/office/word/2010/wordprocessingGroup" xmlns:wpi="http://schemas.microsoft.com/office/word/2010/wordprocessingInk" xmlns:wne="http://schemas.microsoft.com/office/word/2006/wordml" xmlns:wps="http://schemas.microsoft.com/office/word/2010/wordprocessingShape" mc:Ignorable="w14 w15 w16se wp14">
+<w:endnotes xmlns:wpc="http://schemas.microsoft.com/office/word/2010/wordprocessingCanvas" xmlns:cx="http://schemas.microsoft.com/office/drawing/2014/chartex" xmlns:cx1="http://schemas.microsoft.com/office/drawing/2015/9/8/chartex" xmlns:cx2="http://schemas.microsoft.com/office/drawing/2015/10/21/chartex" xmlns:cx3="http://schemas.microsoft.com/office/drawing/2016/5/9/chartex" xmlns:cx4="http://schemas.microsoft.com/office/drawing/2016/5/10/chartex" xmlns:cx5="http://schemas.microsoft.com/office/drawing/2016/5/11/chartex" xmlns:cx6="http://schemas.microsoft.com/office/drawing/2016/5/12/chartex" xmlns:cx7="http://schemas.microsoft.com/office/drawing/2016/5/13/chartex" xmlns:cx8="http://schemas.microsoft.com/office/drawing/2016/5/14/chartex" xmlns:mc="http://schemas.openxmlformats.org/markup-compatibility/2006" xmlns:aink="http://schemas.microsoft.com/office/drawing/2016/ink" xmlns:am3d="http://schemas.microsoft.com/office/drawing/2017/model3d" xmlns:o="urn:schemas-microsoft-com:office:office" xmlns:r="http://schemas.openxmlformats.org/officeDocument/2006/relationships" xmlns:m="http://schemas.openxmlformats.org/officeDocument/2006/math" xmlns:v="urn:schemas-microsoft-com:vml" xmlns:wp14="http://schemas.microsoft.com/office/word/2010/wordprocessingDrawing" xmlns:wp="http://schemas.openxmlformats.org/drawingml/2006/wordprocessingDrawing" xmlns:w10="urn:schemas-microsoft-com:office:word" xmlns:w="http://schemas.openxmlformats.org/wordprocessingml/2006/main" xmlns:w14="http://schemas.microsoft.com/office/word/2010/wordml" xmlns:w15="http://schemas.microsoft.com/office/word/2012/wordml" xmlns:w16cid="http://schemas.microsoft.com/office/word/2016/wordml/cid" xmlns:w16se="http://schemas.microsoft.com/office/word/2015/wordml/symex" xmlns:wpg="http://schemas.microsoft.com/office/word/2010/wordprocessingGroup" xmlns:wpi="http://schemas.microsoft.com/office/word/2010/wordprocessingInk" xmlns:wne="http://schemas.microsoft.com/office/word/2006/wordml" xmlns:wps="http://schemas.microsoft.com/office/word/2010/wordprocessingShape" mc:Ignorable="w14 w15 w16se w16cid wp14">
   <w:endnote w:type="separator" w:id="-1">
     <w:p>
       <w:pPr>
@@ -17456,7 +18518,7 @@
 </file>
 
 <file path=word/footer1.xml><?xml version="1.0" encoding="utf-8"?>
-<w:ftr xmlns:wpc="http://schemas.microsoft.com/office/word/2010/wordprocessingCanvas" xmlns:cx="http://schemas.microsoft.com/office/drawing/2014/chartex" xmlns:mc="http://schemas.openxmlformats.org/markup-compatibility/2006" xmlns:o="urn:schemas-microsoft-com:office:office" xmlns:r="http://schemas.openxmlformats.org/officeDocument/2006/relationships" xmlns:m="http://schemas.openxmlformats.org/officeDocument/2006/math" xmlns:v="urn:schemas-microsoft-com:vml" xmlns:wp14="http://schemas.microsoft.com/office/word/2010/wordprocessingDrawing" xmlns:wp="http://schemas.openxmlformats.org/drawingml/2006/wordprocessingDrawing" xmlns:w10="urn:schemas-microsoft-com:office:word" xmlns:w="http://schemas.openxmlformats.org/wordprocessingml/2006/main" xmlns:w14="http://schemas.microsoft.com/office/word/2010/wordml" xmlns:w15="http://schemas.microsoft.com/office/word/2012/wordml" xmlns:w16se="http://schemas.microsoft.com/office/word/2015/wordml/symex" xmlns:wpg="http://schemas.microsoft.com/office/word/2010/wordprocessingGroup" xmlns:wpi="http://schemas.microsoft.com/office/word/2010/wordprocessingInk" xmlns:wne="http://schemas.microsoft.com/office/word/2006/wordml" xmlns:wps="http://schemas.microsoft.com/office/word/2010/wordprocessingShape" mc:Ignorable="w14 w15 w16se wp14">
+<w:ftr xmlns:wpc="http://schemas.microsoft.com/office/word/2010/wordprocessingCanvas" xmlns:cx="http://schemas.microsoft.com/office/drawing/2014/chartex" xmlns:cx1="http://schemas.microsoft.com/office/drawing/2015/9/8/chartex" xmlns:cx2="http://schemas.microsoft.com/office/drawing/2015/10/21/chartex" xmlns:cx3="http://schemas.microsoft.com/office/drawing/2016/5/9/chartex" xmlns:cx4="http://schemas.microsoft.com/office/drawing/2016/5/10/chartex" xmlns:cx5="http://schemas.microsoft.com/office/drawing/2016/5/11/chartex" xmlns:cx6="http://schemas.microsoft.com/office/drawing/2016/5/12/chartex" xmlns:cx7="http://schemas.microsoft.com/office/drawing/2016/5/13/chartex" xmlns:cx8="http://schemas.microsoft.com/office/drawing/2016/5/14/chartex" xmlns:mc="http://schemas.openxmlformats.org/markup-compatibility/2006" xmlns:aink="http://schemas.microsoft.com/office/drawing/2016/ink" xmlns:am3d="http://schemas.microsoft.com/office/drawing/2017/model3d" xmlns:o="urn:schemas-microsoft-com:office:office" xmlns:r="http://schemas.openxmlformats.org/officeDocument/2006/relationships" xmlns:m="http://schemas.openxmlformats.org/officeDocument/2006/math" xmlns:v="urn:schemas-microsoft-com:vml" xmlns:wp14="http://schemas.microsoft.com/office/word/2010/wordprocessingDrawing" xmlns:wp="http://schemas.openxmlformats.org/drawingml/2006/wordprocessingDrawing" xmlns:w10="urn:schemas-microsoft-com:office:word" xmlns:w="http://schemas.openxmlformats.org/wordprocessingml/2006/main" xmlns:w14="http://schemas.microsoft.com/office/word/2010/wordml" xmlns:w15="http://schemas.microsoft.com/office/word/2012/wordml" xmlns:w16cid="http://schemas.microsoft.com/office/word/2016/wordml/cid" xmlns:w16se="http://schemas.microsoft.com/office/word/2015/wordml/symex" xmlns:wpg="http://schemas.microsoft.com/office/word/2010/wordprocessingGroup" xmlns:wpi="http://schemas.microsoft.com/office/word/2010/wordprocessingInk" xmlns:wne="http://schemas.microsoft.com/office/word/2006/wordml" xmlns:wps="http://schemas.microsoft.com/office/word/2010/wordprocessingShape" mc:Ignorable="w14 w15 w16se w16cid wp14">
   <w:p>
     <w:pPr>
       <w:contextualSpacing w:val="0"/>
@@ -17484,7 +18546,7 @@
 </file>
 
 <file path=word/footer2.xml><?xml version="1.0" encoding="utf-8"?>
-<w:ftr xmlns:wpc="http://schemas.microsoft.com/office/word/2010/wordprocessingCanvas" xmlns:cx="http://schemas.microsoft.com/office/drawing/2014/chartex" xmlns:mc="http://schemas.openxmlformats.org/markup-compatibility/2006" xmlns:o="urn:schemas-microsoft-com:office:office" xmlns:r="http://schemas.openxmlformats.org/officeDocument/2006/relationships" xmlns:m="http://schemas.openxmlformats.org/officeDocument/2006/math" xmlns:v="urn:schemas-microsoft-com:vml" xmlns:wp14="http://schemas.microsoft.com/office/word/2010/wordprocessingDrawing" xmlns:wp="http://schemas.openxmlformats.org/drawingml/2006/wordprocessingDrawing" xmlns:w10="urn:schemas-microsoft-com:office:word" xmlns:w="http://schemas.openxmlformats.org/wordprocessingml/2006/main" xmlns:w14="http://schemas.microsoft.com/office/word/2010/wordml" xmlns:w15="http://schemas.microsoft.com/office/word/2012/wordml" xmlns:w16se="http://schemas.microsoft.com/office/word/2015/wordml/symex" xmlns:wpg="http://schemas.microsoft.com/office/word/2010/wordprocessingGroup" xmlns:wpi="http://schemas.microsoft.com/office/word/2010/wordprocessingInk" xmlns:wne="http://schemas.microsoft.com/office/word/2006/wordml" xmlns:wps="http://schemas.microsoft.com/office/word/2010/wordprocessingShape" mc:Ignorable="w14 w15 w16se wp14">
+<w:ftr xmlns:wpc="http://schemas.microsoft.com/office/word/2010/wordprocessingCanvas" xmlns:cx="http://schemas.microsoft.com/office/drawing/2014/chartex" xmlns:cx1="http://schemas.microsoft.com/office/drawing/2015/9/8/chartex" xmlns:cx2="http://schemas.microsoft.com/office/drawing/2015/10/21/chartex" xmlns:cx3="http://schemas.microsoft.com/office/drawing/2016/5/9/chartex" xmlns:cx4="http://schemas.microsoft.com/office/drawing/2016/5/10/chartex" xmlns:cx5="http://schemas.microsoft.com/office/drawing/2016/5/11/chartex" xmlns:cx6="http://schemas.microsoft.com/office/drawing/2016/5/12/chartex" xmlns:cx7="http://schemas.microsoft.com/office/drawing/2016/5/13/chartex" xmlns:cx8="http://schemas.microsoft.com/office/drawing/2016/5/14/chartex" xmlns:mc="http://schemas.openxmlformats.org/markup-compatibility/2006" xmlns:aink="http://schemas.microsoft.com/office/drawing/2016/ink" xmlns:am3d="http://schemas.microsoft.com/office/drawing/2017/model3d" xmlns:o="urn:schemas-microsoft-com:office:office" xmlns:r="http://schemas.openxmlformats.org/officeDocument/2006/relationships" xmlns:m="http://schemas.openxmlformats.org/officeDocument/2006/math" xmlns:v="urn:schemas-microsoft-com:vml" xmlns:wp14="http://schemas.microsoft.com/office/word/2010/wordprocessingDrawing" xmlns:wp="http://schemas.openxmlformats.org/drawingml/2006/wordprocessingDrawing" xmlns:w10="urn:schemas-microsoft-com:office:word" xmlns:w="http://schemas.openxmlformats.org/wordprocessingml/2006/main" xmlns:w14="http://schemas.microsoft.com/office/word/2010/wordml" xmlns:w15="http://schemas.microsoft.com/office/word/2012/wordml" xmlns:w16cid="http://schemas.microsoft.com/office/word/2016/wordml/cid" xmlns:w16se="http://schemas.microsoft.com/office/word/2015/wordml/symex" xmlns:wpg="http://schemas.microsoft.com/office/word/2010/wordprocessingGroup" xmlns:wpi="http://schemas.microsoft.com/office/word/2010/wordprocessingInk" xmlns:wne="http://schemas.microsoft.com/office/word/2006/wordml" xmlns:wps="http://schemas.microsoft.com/office/word/2010/wordprocessingShape" mc:Ignorable="w14 w15 w16se w16cid wp14">
   <w:p>
     <w:pPr>
       <w:contextualSpacing w:val="0"/>
@@ -17494,7 +18556,7 @@
 </file>
 
 <file path=word/footnotes.xml><?xml version="1.0" encoding="utf-8"?>
-<w:footnotes xmlns:wpc="http://schemas.microsoft.com/office/word/2010/wordprocessingCanvas" xmlns:cx="http://schemas.microsoft.com/office/drawing/2014/chartex" xmlns:mc="http://schemas.openxmlformats.org/markup-compatibility/2006" xmlns:o="urn:schemas-microsoft-com:office:office" xmlns:r="http://schemas.openxmlformats.org/officeDocument/2006/relationships" xmlns:m="http://schemas.openxmlformats.org/officeDocument/2006/math" xmlns:v="urn:schemas-microsoft-com:vml" xmlns:wp14="http://schemas.microsoft.com/office/word/2010/wordprocessingDrawing" xmlns:wp="http://schemas.openxmlformats.org/drawingml/2006/wordprocessingDrawing" xmlns:w10="urn:schemas-microsoft-com:office:word" xmlns:w="http://schemas.openxmlformats.org/wordprocessingml/2006/main" xmlns:w14="http://schemas.microsoft.com/office/word/2010/wordml" xmlns:w15="http://schemas.microsoft.com/office/word/2012/wordml" xmlns:w16se="http://schemas.microsoft.com/office/word/2015/wordml/symex" xmlns:wpg="http://schemas.microsoft.com/office/word/2010/wordprocessingGroup" xmlns:wpi="http://schemas.microsoft.com/office/word/2010/wordprocessingInk" xmlns:wne="http://schemas.microsoft.com/office/word/2006/wordml" xmlns:wps="http://schemas.microsoft.com/office/word/2010/wordprocessingShape" mc:Ignorable="w14 w15 w16se wp14">
+<w:footnotes xmlns:wpc="http://schemas.microsoft.com/office/word/2010/wordprocessingCanvas" xmlns:cx="http://schemas.microsoft.com/office/drawing/2014/chartex" xmlns:cx1="http://schemas.microsoft.com/office/drawing/2015/9/8/chartex" xmlns:cx2="http://schemas.microsoft.com/office/drawing/2015/10/21/chartex" xmlns:cx3="http://schemas.microsoft.com/office/drawing/2016/5/9/chartex" xmlns:cx4="http://schemas.microsoft.com/office/drawing/2016/5/10/chartex" xmlns:cx5="http://schemas.microsoft.com/office/drawing/2016/5/11/chartex" xmlns:cx6="http://schemas.microsoft.com/office/drawing/2016/5/12/chartex" xmlns:cx7="http://schemas.microsoft.com/office/drawing/2016/5/13/chartex" xmlns:cx8="http://schemas.microsoft.com/office/drawing/2016/5/14/chartex" xmlns:mc="http://schemas.openxmlformats.org/markup-compatibility/2006" xmlns:aink="http://schemas.microsoft.com/office/drawing/2016/ink" xmlns:am3d="http://schemas.microsoft.com/office/drawing/2017/model3d" xmlns:o="urn:schemas-microsoft-com:office:office" xmlns:r="http://schemas.openxmlformats.org/officeDocument/2006/relationships" xmlns:m="http://schemas.openxmlformats.org/officeDocument/2006/math" xmlns:v="urn:schemas-microsoft-com:vml" xmlns:wp14="http://schemas.microsoft.com/office/word/2010/wordprocessingDrawing" xmlns:wp="http://schemas.openxmlformats.org/drawingml/2006/wordprocessingDrawing" xmlns:w10="urn:schemas-microsoft-com:office:word" xmlns:w="http://schemas.openxmlformats.org/wordprocessingml/2006/main" xmlns:w14="http://schemas.microsoft.com/office/word/2010/wordml" xmlns:w15="http://schemas.microsoft.com/office/word/2012/wordml" xmlns:w16cid="http://schemas.microsoft.com/office/word/2016/wordml/cid" xmlns:w16se="http://schemas.microsoft.com/office/word/2015/wordml/symex" xmlns:wpg="http://schemas.microsoft.com/office/word/2010/wordprocessingGroup" xmlns:wpi="http://schemas.microsoft.com/office/word/2010/wordprocessingInk" xmlns:wne="http://schemas.microsoft.com/office/word/2006/wordml" xmlns:wps="http://schemas.microsoft.com/office/word/2010/wordprocessingShape" mc:Ignorable="w14 w15 w16se w16cid wp14">
   <w:footnote w:type="separator" w:id="-1">
     <w:p>
       <w:pPr>
@@ -17519,7 +18581,7 @@
 </file>
 
 <file path=word/header1.xml><?xml version="1.0" encoding="utf-8"?>
-<w:hdr xmlns:wpc="http://schemas.microsoft.com/office/word/2010/wordprocessingCanvas" xmlns:cx="http://schemas.microsoft.com/office/drawing/2014/chartex" xmlns:mc="http://schemas.openxmlformats.org/markup-compatibility/2006" xmlns:o="urn:schemas-microsoft-com:office:office" xmlns:r="http://schemas.openxmlformats.org/officeDocument/2006/relationships" xmlns:m="http://schemas.openxmlformats.org/officeDocument/2006/math" xmlns:v="urn:schemas-microsoft-com:vml" xmlns:wp14="http://schemas.microsoft.com/office/word/2010/wordprocessingDrawing" xmlns:wp="http://schemas.openxmlformats.org/drawingml/2006/wordprocessingDrawing" xmlns:w10="urn:schemas-microsoft-com:office:word" xmlns:w="http://schemas.openxmlformats.org/wordprocessingml/2006/main" xmlns:w14="http://schemas.microsoft.com/office/word/2010/wordml" xmlns:w15="http://schemas.microsoft.com/office/word/2012/wordml" xmlns:w16se="http://schemas.microsoft.com/office/word/2015/wordml/symex" xmlns:wpg="http://schemas.microsoft.com/office/word/2010/wordprocessingGroup" xmlns:wpi="http://schemas.microsoft.com/office/word/2010/wordprocessingInk" xmlns:wne="http://schemas.microsoft.com/office/word/2006/wordml" xmlns:wps="http://schemas.microsoft.com/office/word/2010/wordprocessingShape" mc:Ignorable="w14 w15 w16se wp14">
+<w:hdr xmlns:wpc="http://schemas.microsoft.com/office/word/2010/wordprocessingCanvas" xmlns:cx="http://schemas.microsoft.com/office/drawing/2014/chartex" xmlns:cx1="http://schemas.microsoft.com/office/drawing/2015/9/8/chartex" xmlns:cx2="http://schemas.microsoft.com/office/drawing/2015/10/21/chartex" xmlns:cx3="http://schemas.microsoft.com/office/drawing/2016/5/9/chartex" xmlns:cx4="http://schemas.microsoft.com/office/drawing/2016/5/10/chartex" xmlns:cx5="http://schemas.microsoft.com/office/drawing/2016/5/11/chartex" xmlns:cx6="http://schemas.microsoft.com/office/drawing/2016/5/12/chartex" xmlns:cx7="http://schemas.microsoft.com/office/drawing/2016/5/13/chartex" xmlns:cx8="http://schemas.microsoft.com/office/drawing/2016/5/14/chartex" xmlns:mc="http://schemas.openxmlformats.org/markup-compatibility/2006" xmlns:aink="http://schemas.microsoft.com/office/drawing/2016/ink" xmlns:am3d="http://schemas.microsoft.com/office/drawing/2017/model3d" xmlns:o="urn:schemas-microsoft-com:office:office" xmlns:r="http://schemas.openxmlformats.org/officeDocument/2006/relationships" xmlns:m="http://schemas.openxmlformats.org/officeDocument/2006/math" xmlns:v="urn:schemas-microsoft-com:vml" xmlns:wp14="http://schemas.microsoft.com/office/word/2010/wordprocessingDrawing" xmlns:wp="http://schemas.openxmlformats.org/drawingml/2006/wordprocessingDrawing" xmlns:w10="urn:schemas-microsoft-com:office:word" xmlns:w="http://schemas.openxmlformats.org/wordprocessingml/2006/main" xmlns:w14="http://schemas.microsoft.com/office/word/2010/wordml" xmlns:w15="http://schemas.microsoft.com/office/word/2012/wordml" xmlns:w16cid="http://schemas.microsoft.com/office/word/2016/wordml/cid" xmlns:w16se="http://schemas.microsoft.com/office/word/2015/wordml/symex" xmlns:wpg="http://schemas.microsoft.com/office/word/2010/wordprocessingGroup" xmlns:wpi="http://schemas.microsoft.com/office/word/2010/wordprocessingInk" xmlns:wne="http://schemas.microsoft.com/office/word/2006/wordml" xmlns:wps="http://schemas.microsoft.com/office/word/2010/wordprocessingShape" mc:Ignorable="w14 w15 w16se w16cid wp14">
   <w:p>
     <w:pPr>
       <w:contextualSpacing w:val="0"/>
@@ -17608,7 +18670,7 @@
 </file>
 
 <file path=word/numbering.xml><?xml version="1.0" encoding="utf-8"?>
-<w:numbering xmlns:wpc="http://schemas.microsoft.com/office/word/2010/wordprocessingCanvas" xmlns:cx="http://schemas.microsoft.com/office/drawing/2014/chartex" xmlns:mc="http://schemas.openxmlformats.org/markup-compatibility/2006" xmlns:o="urn:schemas-microsoft-com:office:office" xmlns:r="http://schemas.openxmlformats.org/officeDocument/2006/relationships" xmlns:m="http://schemas.openxmlformats.org/officeDocument/2006/math" xmlns:v="urn:schemas-microsoft-com:vml" xmlns:wp14="http://schemas.microsoft.com/office/word/2010/wordprocessingDrawing" xmlns:wp="http://schemas.openxmlformats.org/drawingml/2006/wordprocessingDrawing" xmlns:w10="urn:schemas-microsoft-com:office:word" xmlns:w="http://schemas.openxmlformats.org/wordprocessingml/2006/main" xmlns:w14="http://schemas.microsoft.com/office/word/2010/wordml" xmlns:w15="http://schemas.microsoft.com/office/word/2012/wordml" xmlns:w16se="http://schemas.microsoft.com/office/word/2015/wordml/symex" xmlns:wpg="http://schemas.microsoft.com/office/word/2010/wordprocessingGroup" xmlns:wpi="http://schemas.microsoft.com/office/word/2010/wordprocessingInk" xmlns:wne="http://schemas.microsoft.com/office/word/2006/wordml" xmlns:wps="http://schemas.microsoft.com/office/word/2010/wordprocessingShape" mc:Ignorable="w14 w15 w16se wp14">
+<w:numbering xmlns:wpc="http://schemas.microsoft.com/office/word/2010/wordprocessingCanvas" xmlns:cx="http://schemas.microsoft.com/office/drawing/2014/chartex" xmlns:cx1="http://schemas.microsoft.com/office/drawing/2015/9/8/chartex" xmlns:cx2="http://schemas.microsoft.com/office/drawing/2015/10/21/chartex" xmlns:cx3="http://schemas.microsoft.com/office/drawing/2016/5/9/chartex" xmlns:cx4="http://schemas.microsoft.com/office/drawing/2016/5/10/chartex" xmlns:cx5="http://schemas.microsoft.com/office/drawing/2016/5/11/chartex" xmlns:cx6="http://schemas.microsoft.com/office/drawing/2016/5/12/chartex" xmlns:cx7="http://schemas.microsoft.com/office/drawing/2016/5/13/chartex" xmlns:cx8="http://schemas.microsoft.com/office/drawing/2016/5/14/chartex" xmlns:mc="http://schemas.openxmlformats.org/markup-compatibility/2006" xmlns:aink="http://schemas.microsoft.com/office/drawing/2016/ink" xmlns:am3d="http://schemas.microsoft.com/office/drawing/2017/model3d" xmlns:o="urn:schemas-microsoft-com:office:office" xmlns:r="http://schemas.openxmlformats.org/officeDocument/2006/relationships" xmlns:m="http://schemas.openxmlformats.org/officeDocument/2006/math" xmlns:v="urn:schemas-microsoft-com:vml" xmlns:wp14="http://schemas.microsoft.com/office/word/2010/wordprocessingDrawing" xmlns:wp="http://schemas.openxmlformats.org/drawingml/2006/wordprocessingDrawing" xmlns:w10="urn:schemas-microsoft-com:office:word" xmlns:w="http://schemas.openxmlformats.org/wordprocessingml/2006/main" xmlns:w14="http://schemas.microsoft.com/office/word/2010/wordml" xmlns:w15="http://schemas.microsoft.com/office/word/2012/wordml" xmlns:w16cid="http://schemas.microsoft.com/office/word/2016/wordml/cid" xmlns:w16se="http://schemas.microsoft.com/office/word/2015/wordml/symex" xmlns:wpg="http://schemas.microsoft.com/office/word/2010/wordprocessingGroup" xmlns:wpi="http://schemas.microsoft.com/office/word/2010/wordprocessingInk" xmlns:wne="http://schemas.microsoft.com/office/word/2006/wordml" xmlns:wps="http://schemas.microsoft.com/office/word/2010/wordprocessingShape" mc:Ignorable="w14 w15 w16se w16cid wp14">
   <w:abstractNum w:abstractNumId="0" w15:restartNumberingAfterBreak="0">
     <w:nsid w:val="93F34A6E"/>
     <w:multiLevelType w:val="singleLevel"/>
@@ -21982,7 +23044,7 @@
 </file>
 
 <file path=word/styles.xml><?xml version="1.0" encoding="utf-8"?>
-<w:styles xmlns:mc="http://schemas.openxmlformats.org/markup-compatibility/2006" xmlns:r="http://schemas.openxmlformats.org/officeDocument/2006/relationships" xmlns:w="http://schemas.openxmlformats.org/wordprocessingml/2006/main" xmlns:w14="http://schemas.microsoft.com/office/word/2010/wordml" xmlns:w15="http://schemas.microsoft.com/office/word/2012/wordml" xmlns:w16se="http://schemas.microsoft.com/office/word/2015/wordml/symex" mc:Ignorable="w14 w15 w16se">
+<w:styles xmlns:mc="http://schemas.openxmlformats.org/markup-compatibility/2006" xmlns:r="http://schemas.openxmlformats.org/officeDocument/2006/relationships" xmlns:w="http://schemas.openxmlformats.org/wordprocessingml/2006/main" xmlns:w14="http://schemas.microsoft.com/office/word/2010/wordml" xmlns:w15="http://schemas.microsoft.com/office/word/2012/wordml" xmlns:w16cid="http://schemas.microsoft.com/office/word/2016/wordml/cid" xmlns:w16se="http://schemas.microsoft.com/office/word/2015/wordml/symex" mc:Ignorable="w14 w15 w16se w16cid">
   <w:docDefaults>
     <w:rPrDefault>
       <w:rPr>
@@ -21996,7 +23058,7 @@
       </w:pPr>
     </w:pPrDefault>
   </w:docDefaults>
-  <w:latentStyles w:defLockedState="0" w:defUIPriority="99" w:defSemiHidden="0" w:defUnhideWhenUsed="0" w:defQFormat="0" w:count="371">
+  <w:latentStyles w:defLockedState="0" w:defUIPriority="99" w:defSemiHidden="0" w:defUnhideWhenUsed="0" w:defQFormat="0" w:count="375">
     <w:lsdException w:name="Normal" w:uiPriority="0" w:qFormat="1"/>
     <w:lsdException w:name="heading 1" w:uiPriority="0" w:qFormat="1"/>
     <w:lsdException w:name="heading 2" w:uiPriority="0" w:qFormat="1"/>
@@ -22102,7 +23164,6 @@
     <w:lsdException w:name="HTML Sample" w:semiHidden="1" w:unhideWhenUsed="1"/>
     <w:lsdException w:name="HTML Typewriter" w:semiHidden="1" w:unhideWhenUsed="1"/>
     <w:lsdException w:name="HTML Variable" w:semiHidden="1" w:unhideWhenUsed="1"/>
-    <w:lsdException w:name="Normal Table" w:semiHidden="1" w:unhideWhenUsed="1"/>
     <w:lsdException w:name="annotation subject" w:semiHidden="1" w:unhideWhenUsed="1"/>
     <w:lsdException w:name="No List" w:semiHidden="1" w:unhideWhenUsed="1"/>
     <w:lsdException w:name="Outline List 1" w:semiHidden="1" w:unhideWhenUsed="1"/>
@@ -22146,10 +23207,8 @@
     <w:lsdException w:name="Table Elegant" w:semiHidden="1" w:unhideWhenUsed="1"/>
     <w:lsdException w:name="Table Professional" w:semiHidden="1" w:unhideWhenUsed="1"/>
     <w:lsdException w:name="Table Subtle 1" w:semiHidden="1" w:unhideWhenUsed="1"/>
-    <w:lsdException w:name="Table Subtle 2" w:semiHidden="1" w:unhideWhenUsed="1"/>
     <w:lsdException w:name="Table Web 1" w:semiHidden="1" w:unhideWhenUsed="1"/>
     <w:lsdException w:name="Table Web 2" w:semiHidden="1" w:unhideWhenUsed="1"/>
-    <w:lsdException w:name="Table Web 3" w:semiHidden="1" w:unhideWhenUsed="1"/>
     <w:lsdException w:name="Balloon Text" w:semiHidden="1" w:unhideWhenUsed="1"/>
     <w:lsdException w:name="Table Grid" w:uiPriority="39"/>
     <w:lsdException w:name="Table Theme" w:semiHidden="1" w:unhideWhenUsed="1"/>
@@ -22365,6 +23424,10 @@
     <w:lsdException w:name="List Table 5 Dark Accent 6" w:uiPriority="50"/>
     <w:lsdException w:name="List Table 6 Colorful Accent 6" w:uiPriority="51"/>
     <w:lsdException w:name="List Table 7 Colorful Accent 6" w:uiPriority="52"/>
+    <w:lsdException w:name="Mention" w:semiHidden="1" w:unhideWhenUsed="1"/>
+    <w:lsdException w:name="Smart Hyperlink" w:semiHidden="1" w:unhideWhenUsed="1"/>
+    <w:lsdException w:name="Hashtag" w:semiHidden="1" w:unhideWhenUsed="1"/>
+    <w:lsdException w:name="Unresolved Mention" w:semiHidden="1" w:unhideWhenUsed="1"/>
   </w:latentStyles>
   <w:style w:type="paragraph" w:default="1" w:styleId="Normal">
     <w:name w:val="Normal"/>
@@ -22917,7 +23980,7 @@
       <w:ind w:left="720"/>
     </w:pPr>
   </w:style>
-  <w:style w:type="table" w:styleId="Tabladecuadrcula1clara-nfasis5">
+  <w:style w:type="table" w:styleId="Tablaconcuadrcula1clara-nfasis5">
     <w:name w:val="Grid Table 1 Light Accent 5"/>
     <w:basedOn w:val="Tablanormal"/>
     <w:uiPriority w:val="46"/>
@@ -22974,7 +24037,7 @@
       </w:rPr>
     </w:tblStylePr>
   </w:style>
-  <w:style w:type="table" w:styleId="Tabladecuadrcula1clara">
+  <w:style w:type="table" w:styleId="Tablaconcuadrcula1clara">
     <w:name w:val="Grid Table 1 Light"/>
     <w:basedOn w:val="Tablanormal"/>
     <w:uiPriority w:val="46"/>

</xml_diff>

<commit_message>
Add solicitud de cambio 005
</commit_message>
<xml_diff>
--- a/Documentos/PlaGesCon.docx
+++ b/Documentos/PlaGesCon.docx
@@ -1,6 +1,6 @@
 
 <file path=word/document.xml><?xml version="1.0" encoding="utf-8"?>
-<w:document xmlns:wpc="http://schemas.microsoft.com/office/word/2010/wordprocessingCanvas" xmlns:cx="http://schemas.microsoft.com/office/drawing/2014/chartex" xmlns:mc="http://schemas.openxmlformats.org/markup-compatibility/2006" xmlns:o="urn:schemas-microsoft-com:office:office" xmlns:r="http://schemas.openxmlformats.org/officeDocument/2006/relationships" xmlns:m="http://schemas.openxmlformats.org/officeDocument/2006/math" xmlns:v="urn:schemas-microsoft-com:vml" xmlns:wp14="http://schemas.microsoft.com/office/word/2010/wordprocessingDrawing" xmlns:wp="http://schemas.openxmlformats.org/drawingml/2006/wordprocessingDrawing" xmlns:w10="urn:schemas-microsoft-com:office:word" xmlns:w="http://schemas.openxmlformats.org/wordprocessingml/2006/main" xmlns:w14="http://schemas.microsoft.com/office/word/2010/wordml" xmlns:w15="http://schemas.microsoft.com/office/word/2012/wordml" xmlns:w16se="http://schemas.microsoft.com/office/word/2015/wordml/symex" xmlns:wpg="http://schemas.microsoft.com/office/word/2010/wordprocessingGroup" xmlns:wpi="http://schemas.microsoft.com/office/word/2010/wordprocessingInk" xmlns:wne="http://schemas.microsoft.com/office/word/2006/wordml" xmlns:wps="http://schemas.microsoft.com/office/word/2010/wordprocessingShape" mc:Ignorable="w14 w15 w16se wp14">
+<w:document xmlns:wpc="http://schemas.microsoft.com/office/word/2010/wordprocessingCanvas" xmlns:cx="http://schemas.microsoft.com/office/drawing/2014/chartex" xmlns:cx1="http://schemas.microsoft.com/office/drawing/2015/9/8/chartex" xmlns:cx2="http://schemas.microsoft.com/office/drawing/2015/10/21/chartex" xmlns:cx3="http://schemas.microsoft.com/office/drawing/2016/5/9/chartex" xmlns:cx4="http://schemas.microsoft.com/office/drawing/2016/5/10/chartex" xmlns:cx5="http://schemas.microsoft.com/office/drawing/2016/5/11/chartex" xmlns:cx6="http://schemas.microsoft.com/office/drawing/2016/5/12/chartex" xmlns:cx7="http://schemas.microsoft.com/office/drawing/2016/5/13/chartex" xmlns:cx8="http://schemas.microsoft.com/office/drawing/2016/5/14/chartex" xmlns:mc="http://schemas.openxmlformats.org/markup-compatibility/2006" xmlns:aink="http://schemas.microsoft.com/office/drawing/2016/ink" xmlns:am3d="http://schemas.microsoft.com/office/drawing/2017/model3d" xmlns:o="urn:schemas-microsoft-com:office:office" xmlns:r="http://schemas.openxmlformats.org/officeDocument/2006/relationships" xmlns:m="http://schemas.openxmlformats.org/officeDocument/2006/math" xmlns:v="urn:schemas-microsoft-com:vml" xmlns:wp14="http://schemas.microsoft.com/office/word/2010/wordprocessingDrawing" xmlns:wp="http://schemas.openxmlformats.org/drawingml/2006/wordprocessingDrawing" xmlns:w10="urn:schemas-microsoft-com:office:word" xmlns:w="http://schemas.openxmlformats.org/wordprocessingml/2006/main" xmlns:w14="http://schemas.microsoft.com/office/word/2010/wordml" xmlns:w15="http://schemas.microsoft.com/office/word/2012/wordml" xmlns:w16cid="http://schemas.microsoft.com/office/word/2016/wordml/cid" xmlns:w16se="http://schemas.microsoft.com/office/word/2015/wordml/symex" xmlns:wpg="http://schemas.microsoft.com/office/word/2010/wordprocessingGroup" xmlns:wpi="http://schemas.microsoft.com/office/word/2010/wordprocessingInk" xmlns:wne="http://schemas.microsoft.com/office/word/2006/wordml" xmlns:wps="http://schemas.microsoft.com/office/word/2010/wordprocessingShape" mc:Ignorable="w14 w15 w16se w16cid wp14">
   <w:body>
     <w:p>
       <w:pPr>
@@ -41,8 +41,18 @@
           <w:sz w:val="36"/>
           <w:szCs w:val="36"/>
         </w:rPr>
-        <w:t>Consultora ElmerX</w:t>
+        <w:t xml:space="preserve">Consultora </w:t>
       </w:r>
+      <w:proofErr w:type="spellStart"/>
+      <w:r>
+        <w:rPr>
+          <w:b/>
+          <w:sz w:val="36"/>
+          <w:szCs w:val="36"/>
+        </w:rPr>
+        <w:t>ElmerX</w:t>
+      </w:r>
+      <w:proofErr w:type="spellEnd"/>
     </w:p>
     <w:p>
       <w:pPr>
@@ -417,8 +427,33 @@
                 <w:sz w:val="20"/>
                 <w:szCs w:val="20"/>
               </w:rPr>
-              <w:t>Steve Sader Matos Manguinuri</w:t>
-            </w:r>
+              <w:t xml:space="preserve">Steve </w:t>
+            </w:r>
+            <w:proofErr w:type="spellStart"/>
+            <w:r>
+              <w:rPr>
+                <w:sz w:val="20"/>
+                <w:szCs w:val="20"/>
+              </w:rPr>
+              <w:t>Sader</w:t>
+            </w:r>
+            <w:proofErr w:type="spellEnd"/>
+            <w:r>
+              <w:rPr>
+                <w:sz w:val="20"/>
+                <w:szCs w:val="20"/>
+              </w:rPr>
+              <w:t xml:space="preserve"> Matos </w:t>
+            </w:r>
+            <w:proofErr w:type="spellStart"/>
+            <w:r>
+              <w:rPr>
+                <w:sz w:val="20"/>
+                <w:szCs w:val="20"/>
+              </w:rPr>
+              <w:t>Manguinuri</w:t>
+            </w:r>
+            <w:proofErr w:type="spellEnd"/>
           </w:p>
         </w:tc>
       </w:tr>
@@ -522,12 +557,21 @@
                 <w:szCs w:val="20"/>
               </w:rPr>
             </w:pPr>
+            <w:proofErr w:type="spellStart"/>
             <w:r>
               <w:rPr>
                 <w:sz w:val="20"/>
                 <w:szCs w:val="20"/>
               </w:rPr>
-              <w:t>Introduccion Agregada</w:t>
+              <w:t>Introduccion</w:t>
+            </w:r>
+            <w:proofErr w:type="spellEnd"/>
+            <w:r>
+              <w:rPr>
+                <w:sz w:val="20"/>
+                <w:szCs w:val="20"/>
+              </w:rPr>
+              <w:t xml:space="preserve"> Agregada</w:t>
             </w:r>
           </w:p>
         </w:tc>
@@ -817,7 +861,23 @@
                 <w:sz w:val="20"/>
                 <w:szCs w:val="20"/>
               </w:rPr>
-              <w:t>Correcciones Identificacion Hechas</w:t>
+              <w:t xml:space="preserve">Correcciones </w:t>
+            </w:r>
+            <w:proofErr w:type="spellStart"/>
+            <w:r>
+              <w:rPr>
+                <w:sz w:val="20"/>
+                <w:szCs w:val="20"/>
+              </w:rPr>
+              <w:t>Identificacion</w:t>
+            </w:r>
+            <w:proofErr w:type="spellEnd"/>
+            <w:r>
+              <w:rPr>
+                <w:sz w:val="20"/>
+                <w:szCs w:val="20"/>
+              </w:rPr>
+              <w:t xml:space="preserve"> Hechas</w:t>
             </w:r>
           </w:p>
         </w:tc>
@@ -957,12 +1017,21 @@
                 <w:szCs w:val="20"/>
               </w:rPr>
             </w:pPr>
+            <w:proofErr w:type="spellStart"/>
             <w:r>
               <w:rPr>
                 <w:sz w:val="20"/>
                 <w:szCs w:val="20"/>
               </w:rPr>
-              <w:t>Correccion de documento</w:t>
+              <w:t>Correccion</w:t>
+            </w:r>
+            <w:proofErr w:type="spellEnd"/>
+            <w:r>
+              <w:rPr>
+                <w:sz w:val="20"/>
+                <w:szCs w:val="20"/>
+              </w:rPr>
+              <w:t xml:space="preserve"> de documento</w:t>
             </w:r>
           </w:p>
         </w:tc>
@@ -1102,12 +1171,21 @@
                 <w:szCs w:val="20"/>
               </w:rPr>
             </w:pPr>
+            <w:proofErr w:type="spellStart"/>
             <w:r>
               <w:rPr>
                 <w:sz w:val="20"/>
                 <w:szCs w:val="20"/>
               </w:rPr>
-              <w:t>Agregacion de solicitudes de cambio</w:t>
+              <w:t>Agregacion</w:t>
+            </w:r>
+            <w:proofErr w:type="spellEnd"/>
+            <w:r>
+              <w:rPr>
+                <w:sz w:val="20"/>
+                <w:szCs w:val="20"/>
+              </w:rPr>
+              <w:t xml:space="preserve"> de solicitudes de cambio</w:t>
             </w:r>
           </w:p>
         </w:tc>
@@ -4076,7 +4154,23 @@
         <w:contextualSpacing w:val="0"/>
       </w:pPr>
       <w:r>
-        <w:t>Estos problemas se generan por una falta de comunicación entre los miembros del equipo y el jefe de proyecto, así como también la falta de capacitación en el uso de repositorios como github, los miembros del equipo no saben lo que deben hacer cada vez que quieren cambiar algo es por eso que cada uno trabaja por su propia cuenta.</w:t>
+        <w:t xml:space="preserve">Estos problemas se generan por una falta de comunicación entre los miembros del equipo y el jefe de proyecto, así como también la falta de capacitación en el uso de repositorios como </w:t>
+      </w:r>
+      <w:proofErr w:type="spellStart"/>
+      <w:r>
+        <w:t>github</w:t>
+      </w:r>
+      <w:proofErr w:type="spellEnd"/>
+      <w:r>
+        <w:t xml:space="preserve">, los miembros del equipo no saben lo que deben hacer cada vez que quieren cambiar algo es por eso </w:t>
+      </w:r>
+      <w:proofErr w:type="gramStart"/>
+      <w:r>
+        <w:t>que</w:t>
+      </w:r>
+      <w:proofErr w:type="gramEnd"/>
+      <w:r>
+        <w:t xml:space="preserve"> cada uno trabaja por su propia cuenta.</w:t>
       </w:r>
     </w:p>
     <w:p>
@@ -4383,8 +4477,9 @@
                 <w:szCs w:val="20"/>
                 <w:shd w:val="clear" w:color="auto" w:fill="FFFFFF"/>
               </w:rPr>
-              <w:t>, conjuntamente con el documento</w:t>
-            </w:r>
+              <w:t xml:space="preserve">, </w:t>
+            </w:r>
+            <w:proofErr w:type="gramStart"/>
             <w:r>
               <w:rPr>
                 <w:color w:val="000000"/>
@@ -4392,8 +4487,9 @@
                 <w:szCs w:val="20"/>
                 <w:shd w:val="clear" w:color="auto" w:fill="FFFFFF"/>
               </w:rPr>
-              <w:t xml:space="preserve"> de Gestión de la configuración</w:t>
-            </w:r>
+              <w:t>conjuntamente con</w:t>
+            </w:r>
+            <w:proofErr w:type="gramEnd"/>
             <w:r>
               <w:rPr>
                 <w:color w:val="000000"/>
@@ -4401,61 +4497,17 @@
                 <w:szCs w:val="20"/>
                 <w:shd w:val="clear" w:color="auto" w:fill="FFFFFF"/>
               </w:rPr>
-              <w:t xml:space="preserve">. </w:t>
-            </w:r>
-          </w:p>
-          <w:p>
-            <w:pPr>
-              <w:spacing w:line="240" w:lineRule="auto"/>
-              <w:contextualSpacing w:val="0"/>
+              <w:t xml:space="preserve"> el documento</w:t>
+            </w:r>
+            <w:r>
               <w:rPr>
                 <w:color w:val="000000"/>
                 <w:sz w:val="20"/>
                 <w:szCs w:val="20"/>
                 <w:shd w:val="clear" w:color="auto" w:fill="FFFFFF"/>
               </w:rPr>
-            </w:pPr>
-          </w:p>
-        </w:tc>
-        <w:tc>
-          <w:tcPr>
-            <w:tcW w:w="2453" w:type="dxa"/>
-          </w:tcPr>
-          <w:p>
-            <w:pPr>
-              <w:spacing w:line="240" w:lineRule="auto"/>
-              <w:contextualSpacing w:val="0"/>
-            </w:pPr>
-            <w:r>
-              <w:t>1</w:t>
-            </w:r>
-          </w:p>
-        </w:tc>
-      </w:tr>
-      <w:tr>
-        <w:tc>
-          <w:tcPr>
-            <w:tcW w:w="2589" w:type="dxa"/>
-          </w:tcPr>
-          <w:p>
-            <w:pPr>
-              <w:spacing w:line="240" w:lineRule="auto"/>
-              <w:contextualSpacing w:val="0"/>
-            </w:pPr>
-            <w:r>
-              <w:t>Gestor de la configuración</w:t>
-            </w:r>
-          </w:p>
-        </w:tc>
-        <w:tc>
-          <w:tcPr>
-            <w:tcW w:w="2763" w:type="dxa"/>
-          </w:tcPr>
-          <w:p>
-            <w:pPr>
-              <w:spacing w:line="240" w:lineRule="auto"/>
-              <w:contextualSpacing w:val="0"/>
-            </w:pPr>
+              <w:t xml:space="preserve"> de Gestión de la configuración</w:t>
+            </w:r>
             <w:r>
               <w:rPr>
                 <w:color w:val="000000"/>
@@ -4463,8 +4515,20 @@
                 <w:szCs w:val="20"/>
                 <w:shd w:val="clear" w:color="auto" w:fill="FFFFFF"/>
               </w:rPr>
-              <w:t>Se encargara de gestionar la infraestructura global de la gestión de la configuración y el entorno del equipo de desarrollo de los productos</w:t>
-            </w:r>
+              <w:t xml:space="preserve">. </w:t>
+            </w:r>
+          </w:p>
+          <w:p>
+            <w:pPr>
+              <w:spacing w:line="240" w:lineRule="auto"/>
+              <w:contextualSpacing w:val="0"/>
+              <w:rPr>
+                <w:color w:val="000000"/>
+                <w:sz w:val="20"/>
+                <w:szCs w:val="20"/>
+                <w:shd w:val="clear" w:color="auto" w:fill="FFFFFF"/>
+              </w:rPr>
+            </w:pPr>
           </w:p>
         </w:tc>
         <w:tc>
@@ -4477,7 +4541,7 @@
               <w:contextualSpacing w:val="0"/>
             </w:pPr>
             <w:r>
-              <w:t>2</w:t>
+              <w:t>1</w:t>
             </w:r>
           </w:p>
         </w:tc>
@@ -4493,6 +4557,76 @@
               <w:contextualSpacing w:val="0"/>
             </w:pPr>
             <w:r>
+              <w:t>Gestor de la configuración</w:t>
+            </w:r>
+          </w:p>
+        </w:tc>
+        <w:tc>
+          <w:tcPr>
+            <w:tcW w:w="2763" w:type="dxa"/>
+          </w:tcPr>
+          <w:p>
+            <w:pPr>
+              <w:spacing w:line="240" w:lineRule="auto"/>
+              <w:contextualSpacing w:val="0"/>
+            </w:pPr>
+            <w:r>
+              <w:rPr>
+                <w:color w:val="000000"/>
+                <w:sz w:val="20"/>
+                <w:szCs w:val="20"/>
+                <w:shd w:val="clear" w:color="auto" w:fill="FFFFFF"/>
+              </w:rPr>
+              <w:t xml:space="preserve">Se </w:t>
+            </w:r>
+            <w:proofErr w:type="gramStart"/>
+            <w:r>
+              <w:rPr>
+                <w:color w:val="000000"/>
+                <w:sz w:val="20"/>
+                <w:szCs w:val="20"/>
+                <w:shd w:val="clear" w:color="auto" w:fill="FFFFFF"/>
+              </w:rPr>
+              <w:t>encargara</w:t>
+            </w:r>
+            <w:proofErr w:type="gramEnd"/>
+            <w:r>
+              <w:rPr>
+                <w:color w:val="000000"/>
+                <w:sz w:val="20"/>
+                <w:szCs w:val="20"/>
+                <w:shd w:val="clear" w:color="auto" w:fill="FFFFFF"/>
+              </w:rPr>
+              <w:t xml:space="preserve"> de gestionar la infraestructura global de la gestión de la configuración y el entorno del equipo de desarrollo de los productos</w:t>
+            </w:r>
+          </w:p>
+        </w:tc>
+        <w:tc>
+          <w:tcPr>
+            <w:tcW w:w="2453" w:type="dxa"/>
+          </w:tcPr>
+          <w:p>
+            <w:pPr>
+              <w:spacing w:line="240" w:lineRule="auto"/>
+              <w:contextualSpacing w:val="0"/>
+            </w:pPr>
+            <w:r>
+              <w:t>2</w:t>
+            </w:r>
+          </w:p>
+        </w:tc>
+      </w:tr>
+      <w:tr>
+        <w:tc>
+          <w:tcPr>
+            <w:tcW w:w="2589" w:type="dxa"/>
+          </w:tcPr>
+          <w:p>
+            <w:pPr>
+              <w:spacing w:line="240" w:lineRule="auto"/>
+              <w:contextualSpacing w:val="0"/>
+            </w:pPr>
+            <w:r>
               <w:lastRenderedPageBreak/>
               <w:t>Gerente funcional</w:t>
             </w:r>
@@ -4508,7 +4642,15 @@
               <w:contextualSpacing w:val="0"/>
             </w:pPr>
             <w:r>
-              <w:t>Se encargara de aprobar y vigilar la utilización de los recursos para los proyecto sin afectar notoriamente el capital o recursos internos de la empresa.</w:t>
+              <w:t xml:space="preserve">Se </w:t>
+            </w:r>
+            <w:proofErr w:type="gramStart"/>
+            <w:r>
+              <w:t>encargara</w:t>
+            </w:r>
+            <w:proofErr w:type="gramEnd"/>
+            <w:r>
+              <w:t xml:space="preserve"> de aprobar y vigilar la utilización de los recursos para los proyecto sin afectar notoriamente el capital o recursos internos de la empresa.</w:t>
             </w:r>
           </w:p>
         </w:tc>
@@ -4560,8 +4702,13 @@
               <w:spacing w:line="240" w:lineRule="auto"/>
               <w:contextualSpacing w:val="0"/>
             </w:pPr>
-            <w:r>
-              <w:t>Además trabaja en conjunto con el gestor de la configuración.</w:t>
+            <w:proofErr w:type="gramStart"/>
+            <w:r>
+              <w:t>Además</w:t>
+            </w:r>
+            <w:proofErr w:type="gramEnd"/>
+            <w:r>
+              <w:t xml:space="preserve"> trabaja en conjunto con el gestor de la configuración.</w:t>
             </w:r>
           </w:p>
         </w:tc>
@@ -4804,7 +4951,7 @@
     </w:p>
     <w:tbl>
       <w:tblPr>
-        <w:tblStyle w:val="Tabladecuadrcula1clara-nfasis5"/>
+        <w:tblStyle w:val="Tablaconcuadrcula1clara-nfasis5"/>
         <w:tblW w:w="9169" w:type="dxa"/>
         <w:tblInd w:w="720" w:type="dxa"/>
         <w:tblLook w:val="04A0" w:firstRow="1" w:lastRow="0" w:firstColumn="1" w:lastColumn="0" w:noHBand="0" w:noVBand="1"/>
@@ -5299,7 +5446,35 @@
           <w:lang w:val="es-PE"/>
         </w:rPr>
         <w:lastRenderedPageBreak/>
-        <w:t>e integrados con los entregables de las iteraciones anteriores. (ElmerX/NombreProyecto/Gestión)</w:t>
+        <w:t>e integrados con los entregables de las iteraciones anteriores. (</w:t>
+      </w:r>
+      <w:proofErr w:type="spellStart"/>
+      <w:r>
+        <w:rPr>
+          <w:lang w:val="es-PE"/>
+        </w:rPr>
+        <w:t>ElmerX</w:t>
+      </w:r>
+      <w:proofErr w:type="spellEnd"/>
+      <w:r>
+        <w:rPr>
+          <w:lang w:val="es-PE"/>
+        </w:rPr>
+        <w:t>/</w:t>
+      </w:r>
+      <w:proofErr w:type="spellStart"/>
+      <w:r>
+        <w:rPr>
+          <w:lang w:val="es-PE"/>
+        </w:rPr>
+        <w:t>NombreProyecto</w:t>
+      </w:r>
+      <w:proofErr w:type="spellEnd"/>
+      <w:r>
+        <w:rPr>
+          <w:lang w:val="es-PE"/>
+        </w:rPr>
+        <w:t>/Gestión)</w:t>
       </w:r>
     </w:p>
     <w:p>
@@ -5319,7 +5494,35 @@
         <w:rPr>
           <w:lang w:val="es-PE"/>
         </w:rPr>
-        <w:t>Cada requisito debe ser independiente del resto de los requisitos, en la medida de lo posible. (ElmerX/NombreProyecto/Análisis)</w:t>
+        <w:t>Cada requisito debe ser independiente del resto de los requisitos, en la medida de lo posible. (</w:t>
+      </w:r>
+      <w:proofErr w:type="spellStart"/>
+      <w:r>
+        <w:rPr>
+          <w:lang w:val="es-PE"/>
+        </w:rPr>
+        <w:t>ElmerX</w:t>
+      </w:r>
+      <w:proofErr w:type="spellEnd"/>
+      <w:r>
+        <w:rPr>
+          <w:lang w:val="es-PE"/>
+        </w:rPr>
+        <w:t>/</w:t>
+      </w:r>
+      <w:proofErr w:type="spellStart"/>
+      <w:r>
+        <w:rPr>
+          <w:lang w:val="es-PE"/>
+        </w:rPr>
+        <w:t>NombreProyecto</w:t>
+      </w:r>
+      <w:proofErr w:type="spellEnd"/>
+      <w:r>
+        <w:rPr>
+          <w:lang w:val="es-PE"/>
+        </w:rPr>
+        <w:t>/Análisis)</w:t>
       </w:r>
     </w:p>
     <w:p>
@@ -5339,7 +5542,35 @@
         <w:rPr>
           <w:lang w:val="es-PE"/>
         </w:rPr>
-        <w:t>Cada requisito debe ser demostrable, permitiendo cómo comprobar con el cliente que el requisito está completado y que se cumplen sus expectativas. (ElmerX/NombreProyecto/Análisis)</w:t>
+        <w:t>Cada requisito debe ser demostrable, permitiendo cómo comprobar con el cliente que el requisito está completado y que se cumplen sus expectativas. (</w:t>
+      </w:r>
+      <w:proofErr w:type="spellStart"/>
+      <w:r>
+        <w:rPr>
+          <w:lang w:val="es-PE"/>
+        </w:rPr>
+        <w:t>ElmerX</w:t>
+      </w:r>
+      <w:proofErr w:type="spellEnd"/>
+      <w:r>
+        <w:rPr>
+          <w:lang w:val="es-PE"/>
+        </w:rPr>
+        <w:t>/</w:t>
+      </w:r>
+      <w:proofErr w:type="spellStart"/>
+      <w:r>
+        <w:rPr>
+          <w:lang w:val="es-PE"/>
+        </w:rPr>
+        <w:t>NombreProyecto</w:t>
+      </w:r>
+      <w:proofErr w:type="spellEnd"/>
+      <w:r>
+        <w:rPr>
+          <w:lang w:val="es-PE"/>
+        </w:rPr>
+        <w:t>/Análisis)</w:t>
       </w:r>
     </w:p>
     <w:p>
@@ -5359,7 +5590,35 @@
         <w:rPr>
           <w:lang w:val="es-PE"/>
         </w:rPr>
-        <w:t>El requisito debe ser de un grado de esfuerzo para ser completado semejante al del resto de requisitos: de manera que la organización y el cliente, puedan realizar una extrapolación del progreso del proyecto. (ElmerX/NombreProyecto/Análisis)</w:t>
+        <w:t>El requisito debe ser de un grado de esfuerzo para ser completado semejante al del resto de requisitos: de manera que la organización y el cliente, puedan realizar una extrapolación del progreso del proyecto. (</w:t>
+      </w:r>
+      <w:proofErr w:type="spellStart"/>
+      <w:r>
+        <w:rPr>
+          <w:lang w:val="es-PE"/>
+        </w:rPr>
+        <w:t>ElmerX</w:t>
+      </w:r>
+      <w:proofErr w:type="spellEnd"/>
+      <w:r>
+        <w:rPr>
+          <w:lang w:val="es-PE"/>
+        </w:rPr>
+        <w:t>/</w:t>
+      </w:r>
+      <w:proofErr w:type="spellStart"/>
+      <w:r>
+        <w:rPr>
+          <w:lang w:val="es-PE"/>
+        </w:rPr>
+        <w:t>NombreProyecto</w:t>
+      </w:r>
+      <w:proofErr w:type="spellEnd"/>
+      <w:r>
+        <w:rPr>
+          <w:lang w:val="es-PE"/>
+        </w:rPr>
+        <w:t>/Análisis)</w:t>
       </w:r>
     </w:p>
     <w:p>
@@ -5385,7 +5644,35 @@
         <w:rPr>
           <w:lang w:val="es-PE"/>
         </w:rPr>
-        <w:t>(ElmerX/NombreProyecto/Desarrollo)</w:t>
+        <w:t>(</w:t>
+      </w:r>
+      <w:proofErr w:type="spellStart"/>
+      <w:r>
+        <w:rPr>
+          <w:lang w:val="es-PE"/>
+        </w:rPr>
+        <w:t>ElmerX</w:t>
+      </w:r>
+      <w:proofErr w:type="spellEnd"/>
+      <w:r>
+        <w:rPr>
+          <w:lang w:val="es-PE"/>
+        </w:rPr>
+        <w:t>/</w:t>
+      </w:r>
+      <w:proofErr w:type="spellStart"/>
+      <w:r>
+        <w:rPr>
+          <w:lang w:val="es-PE"/>
+        </w:rPr>
+        <w:t>NombreProyecto</w:t>
+      </w:r>
+      <w:proofErr w:type="spellEnd"/>
+      <w:r>
+        <w:rPr>
+          <w:lang w:val="es-PE"/>
+        </w:rPr>
+        <w:t>/Desarrollo)</w:t>
       </w:r>
     </w:p>
     <w:p>
@@ -5425,7 +5712,21 @@
         <w:rPr>
           <w:lang w:val="es-PE"/>
         </w:rPr>
-        <w:t>El desarrollo del componente de software que conformarán la solución, deberá ser liberados en varias iteraciones.</w:t>
+        <w:t xml:space="preserve">El desarrollo del componente de software que conformarán la </w:t>
+      </w:r>
+      <w:proofErr w:type="gramStart"/>
+      <w:r>
+        <w:rPr>
+          <w:lang w:val="es-PE"/>
+        </w:rPr>
+        <w:t>solución,</w:t>
+      </w:r>
+      <w:proofErr w:type="gramEnd"/>
+      <w:r>
+        <w:rPr>
+          <w:lang w:val="es-PE"/>
+        </w:rPr>
+        <w:t xml:space="preserve"> deberá ser liberados en varias iteraciones.</w:t>
       </w:r>
     </w:p>
     <w:p>
@@ -5527,7 +5828,35 @@
         <w:rPr>
           <w:lang w:val="es-PE"/>
         </w:rPr>
-        <w:t>Cada proyecto debe incorporar las prácticas de TDD (Test Driven Development).</w:t>
+        <w:t xml:space="preserve">Cada proyecto debe incorporar las prácticas de TDD (Test </w:t>
+      </w:r>
+      <w:proofErr w:type="spellStart"/>
+      <w:r>
+        <w:rPr>
+          <w:lang w:val="es-PE"/>
+        </w:rPr>
+        <w:t>Driven</w:t>
+      </w:r>
+      <w:proofErr w:type="spellEnd"/>
+      <w:r>
+        <w:rPr>
+          <w:lang w:val="es-PE"/>
+        </w:rPr>
+        <w:t xml:space="preserve"> </w:t>
+      </w:r>
+      <w:proofErr w:type="spellStart"/>
+      <w:r>
+        <w:rPr>
+          <w:lang w:val="es-PE"/>
+        </w:rPr>
+        <w:t>Development</w:t>
+      </w:r>
+      <w:proofErr w:type="spellEnd"/>
+      <w:r>
+        <w:rPr>
+          <w:lang w:val="es-PE"/>
+        </w:rPr>
+        <w:t>).</w:t>
       </w:r>
     </w:p>
     <w:p>
@@ -5547,7 +5876,77 @@
         <w:rPr>
           <w:lang w:val="es-PE"/>
         </w:rPr>
-        <w:t>Cada uno de los entregables, deberá contener scripts de pruebas unitarias, integrales, funcionales, etc; mediante la utilización de frameworks como junit, dbunit, mockObjtects, etc.</w:t>
+        <w:t xml:space="preserve">Cada uno de los entregables, deberá contener scripts de pruebas unitarias, integrales, funcionales, </w:t>
+      </w:r>
+      <w:proofErr w:type="spellStart"/>
+      <w:r>
+        <w:rPr>
+          <w:lang w:val="es-PE"/>
+        </w:rPr>
+        <w:t>etc</w:t>
+      </w:r>
+      <w:proofErr w:type="spellEnd"/>
+      <w:r>
+        <w:rPr>
+          <w:lang w:val="es-PE"/>
+        </w:rPr>
+        <w:t xml:space="preserve">; mediante la utilización de </w:t>
+      </w:r>
+      <w:proofErr w:type="spellStart"/>
+      <w:r>
+        <w:rPr>
+          <w:lang w:val="es-PE"/>
+        </w:rPr>
+        <w:t>frameworks</w:t>
+      </w:r>
+      <w:proofErr w:type="spellEnd"/>
+      <w:r>
+        <w:rPr>
+          <w:lang w:val="es-PE"/>
+        </w:rPr>
+        <w:t xml:space="preserve"> como </w:t>
+      </w:r>
+      <w:proofErr w:type="spellStart"/>
+      <w:r>
+        <w:rPr>
+          <w:lang w:val="es-PE"/>
+        </w:rPr>
+        <w:t>junit</w:t>
+      </w:r>
+      <w:proofErr w:type="spellEnd"/>
+      <w:r>
+        <w:rPr>
+          <w:lang w:val="es-PE"/>
+        </w:rPr>
+        <w:t xml:space="preserve">, </w:t>
+      </w:r>
+      <w:proofErr w:type="spellStart"/>
+      <w:r>
+        <w:rPr>
+          <w:lang w:val="es-PE"/>
+        </w:rPr>
+        <w:t>dbunit</w:t>
+      </w:r>
+      <w:proofErr w:type="spellEnd"/>
+      <w:r>
+        <w:rPr>
+          <w:lang w:val="es-PE"/>
+        </w:rPr>
+        <w:t xml:space="preserve">, </w:t>
+      </w:r>
+      <w:proofErr w:type="spellStart"/>
+      <w:r>
+        <w:rPr>
+          <w:lang w:val="es-PE"/>
+        </w:rPr>
+        <w:t>mockObjtects</w:t>
+      </w:r>
+      <w:proofErr w:type="spellEnd"/>
+      <w:r>
+        <w:rPr>
+          <w:lang w:val="es-PE"/>
+        </w:rPr>
+        <w:t>, etc.</w:t>
       </w:r>
     </w:p>
     <w:p>
@@ -5589,7 +5988,49 @@
         <w:rPr>
           <w:lang w:val="es-PE"/>
         </w:rPr>
-        <w:t>La documentación de los proyectos, específicamente:  manual de usuario, manual de operaciones, arquitectura de la solución, especificaciones, etc; deberán ser entregables parciales para cada una de las iteraciones, es decir, la documentación no se liberará al final del proyecto, sino en entregables parciales. (ElmerX/NombreProyecto/Análisis)</w:t>
+        <w:t xml:space="preserve">La documentación de los proyectos, específicamente:  manual de usuario, manual de operaciones, arquitectura de la solución, especificaciones, </w:t>
+      </w:r>
+      <w:proofErr w:type="spellStart"/>
+      <w:r>
+        <w:rPr>
+          <w:lang w:val="es-PE"/>
+        </w:rPr>
+        <w:t>etc</w:t>
+      </w:r>
+      <w:proofErr w:type="spellEnd"/>
+      <w:r>
+        <w:rPr>
+          <w:lang w:val="es-PE"/>
+        </w:rPr>
+        <w:t>; deberán ser entregables parciales para cada una de las iteraciones, es decir, la documentación no se liberará al final del proyecto, sino en entregables parciales. (</w:t>
+      </w:r>
+      <w:proofErr w:type="spellStart"/>
+      <w:r>
+        <w:rPr>
+          <w:lang w:val="es-PE"/>
+        </w:rPr>
+        <w:t>ElmerX</w:t>
+      </w:r>
+      <w:proofErr w:type="spellEnd"/>
+      <w:r>
+        <w:rPr>
+          <w:lang w:val="es-PE"/>
+        </w:rPr>
+        <w:t>/</w:t>
+      </w:r>
+      <w:proofErr w:type="spellStart"/>
+      <w:r>
+        <w:rPr>
+          <w:lang w:val="es-PE"/>
+        </w:rPr>
+        <w:t>NombreProyecto</w:t>
+      </w:r>
+      <w:proofErr w:type="spellEnd"/>
+      <w:r>
+        <w:rPr>
+          <w:lang w:val="es-PE"/>
+        </w:rPr>
+        <w:t>/Análisis)</w:t>
       </w:r>
     </w:p>
     <w:p>
@@ -5631,7 +6072,35 @@
         <w:rPr>
           <w:lang w:val="es-PE"/>
         </w:rPr>
-        <w:t>Cada uno de los entregables, serán sometidos a un script de calidad, que ejecutara la organización, y no serán admitidos como productos del proyecto hasta alcanzar un nivel aceptable. (ElmerX/NombreProyecto/Gestión)</w:t>
+        <w:t>Cada uno de los entregables, serán sometidos a un script de calidad, que ejecutara la organización, y no serán admitidos como productos del proyecto hasta alcanzar un nivel aceptable. (</w:t>
+      </w:r>
+      <w:proofErr w:type="spellStart"/>
+      <w:r>
+        <w:rPr>
+          <w:lang w:val="es-PE"/>
+        </w:rPr>
+        <w:t>ElmerX</w:t>
+      </w:r>
+      <w:proofErr w:type="spellEnd"/>
+      <w:r>
+        <w:rPr>
+          <w:lang w:val="es-PE"/>
+        </w:rPr>
+        <w:t>/</w:t>
+      </w:r>
+      <w:proofErr w:type="spellStart"/>
+      <w:r>
+        <w:rPr>
+          <w:lang w:val="es-PE"/>
+        </w:rPr>
+        <w:t>NombreProyecto</w:t>
+      </w:r>
+      <w:proofErr w:type="spellEnd"/>
+      <w:r>
+        <w:rPr>
+          <w:lang w:val="es-PE"/>
+        </w:rPr>
+        <w:t>/Gestión)</w:t>
       </w:r>
     </w:p>
     <w:p>
@@ -5680,7 +6149,35 @@
           <w:lang w:val="es-PE"/>
         </w:rPr>
         <w:lastRenderedPageBreak/>
-        <w:t>“Lista de Riesgos”, añadiendo además la lista de riesgos más importantes actualizada por cada iteración. (ElmerX/NombreProyecto/Gestión)</w:t>
+        <w:t>“Lista de Riesgos”, añadiendo además la lista de riesgos más importantes actualizada por cada iteración. (</w:t>
+      </w:r>
+      <w:proofErr w:type="spellStart"/>
+      <w:r>
+        <w:rPr>
+          <w:lang w:val="es-PE"/>
+        </w:rPr>
+        <w:t>ElmerX</w:t>
+      </w:r>
+      <w:proofErr w:type="spellEnd"/>
+      <w:r>
+        <w:rPr>
+          <w:lang w:val="es-PE"/>
+        </w:rPr>
+        <w:t>/</w:t>
+      </w:r>
+      <w:proofErr w:type="spellStart"/>
+      <w:r>
+        <w:rPr>
+          <w:lang w:val="es-PE"/>
+        </w:rPr>
+        <w:t>NombreProyecto</w:t>
+      </w:r>
+      <w:proofErr w:type="spellEnd"/>
+      <w:r>
+        <w:rPr>
+          <w:lang w:val="es-PE"/>
+        </w:rPr>
+        <w:t>/Gestión)</w:t>
       </w:r>
     </w:p>
     <w:p>
@@ -5742,7 +6239,21 @@
         <w:rPr>
           <w:lang w:val="es-PE"/>
         </w:rPr>
-        <w:t>La organización disponibilizara un sistema de control de versiones, que deberá ser actualizado por el cliente de forma remota.</w:t>
+        <w:t xml:space="preserve">La organización </w:t>
+      </w:r>
+      <w:proofErr w:type="spellStart"/>
+      <w:r>
+        <w:rPr>
+          <w:lang w:val="es-PE"/>
+        </w:rPr>
+        <w:t>disponibilizara</w:t>
+      </w:r>
+      <w:proofErr w:type="spellEnd"/>
+      <w:r>
+        <w:rPr>
+          <w:lang w:val="es-PE"/>
+        </w:rPr>
+        <w:t xml:space="preserve"> un sistema de control de versiones, que deberá ser actualizado por el cliente de forma remota.</w:t>
       </w:r>
     </w:p>
     <w:p>
@@ -5969,8 +6480,13 @@
               <w:contextualSpacing w:val="0"/>
             </w:pPr>
             <w:r>
-              <w:t>Spring Boot</w:t>
-            </w:r>
+              <w:t xml:space="preserve">Spring </w:t>
+            </w:r>
+            <w:proofErr w:type="spellStart"/>
+            <w:r>
+              <w:t>Boot</w:t>
+            </w:r>
+            <w:proofErr w:type="spellEnd"/>
           </w:p>
         </w:tc>
         <w:tc>
@@ -5989,7 +6505,21 @@
               <w:rPr>
                 <w:lang w:val="es-ES"/>
               </w:rPr>
-              <w:t>Spring Boot facilita la creación de aplicaciones basadas en Spring independientes y de grado de producción que puede "simplemente ejecutar".</w:t>
+              <w:t xml:space="preserve">Spring </w:t>
+            </w:r>
+            <w:proofErr w:type="spellStart"/>
+            <w:r>
+              <w:rPr>
+                <w:lang w:val="es-ES"/>
+              </w:rPr>
+              <w:t>Boot</w:t>
+            </w:r>
+            <w:proofErr w:type="spellEnd"/>
+            <w:r>
+              <w:rPr>
+                <w:lang w:val="es-ES"/>
+              </w:rPr>
+              <w:t xml:space="preserve"> facilita la creación de aplicaciones basadas en Spring independientes y de grado de producción que puede "simplemente ejecutar".</w:t>
             </w:r>
           </w:p>
           <w:p>
@@ -6014,7 +6544,21 @@
               <w:rPr>
                 <w:lang w:val="es-ES"/>
               </w:rPr>
-              <w:t>Tomamos una opinión de la plataforma Spring y las bibliotecas de terceros para que pueda comenzar con el mínimo esfuerzo. La mayoría de las aplicaciones Spring Boot necesitan muy poca configuración Spring.</w:t>
+              <w:t xml:space="preserve">Tomamos una opinión de la plataforma Spring y las bibliotecas de terceros para que pueda comenzar con el mínimo esfuerzo. La mayoría de las aplicaciones Spring </w:t>
+            </w:r>
+            <w:proofErr w:type="spellStart"/>
+            <w:r>
+              <w:rPr>
+                <w:lang w:val="es-ES"/>
+              </w:rPr>
+              <w:t>Boot</w:t>
+            </w:r>
+            <w:proofErr w:type="spellEnd"/>
+            <w:r>
+              <w:rPr>
+                <w:lang w:val="es-ES"/>
+              </w:rPr>
+              <w:t xml:space="preserve"> necesitan muy poca configuración Spring.</w:t>
             </w:r>
           </w:p>
         </w:tc>
@@ -6034,9 +6578,11 @@
               <w:ind w:left="0"/>
               <w:contextualSpacing w:val="0"/>
             </w:pPr>
+            <w:proofErr w:type="spellStart"/>
             <w:r>
               <w:t>Glassfish</w:t>
             </w:r>
+            <w:proofErr w:type="spellEnd"/>
           </w:p>
         </w:tc>
         <w:tc>
@@ -6116,9 +6662,11 @@
               <w:ind w:left="0"/>
               <w:contextualSpacing w:val="0"/>
             </w:pPr>
+            <w:proofErr w:type="spellStart"/>
             <w:r>
               <w:t>Postgresql</w:t>
             </w:r>
+            <w:proofErr w:type="spellEnd"/>
           </w:p>
         </w:tc>
         <w:tc>
@@ -6151,9 +6699,11 @@
               <w:ind w:left="0"/>
               <w:contextualSpacing w:val="0"/>
             </w:pPr>
+            <w:proofErr w:type="spellStart"/>
             <w:r>
               <w:t>Heroku</w:t>
             </w:r>
+            <w:proofErr w:type="spellEnd"/>
           </w:p>
         </w:tc>
         <w:tc>
@@ -6202,7 +6752,15 @@
               <w:contextualSpacing w:val="0"/>
             </w:pPr>
             <w:r>
-              <w:t>Amazon Web Services (AWS)</w:t>
+              <w:t xml:space="preserve">Amazon Web </w:t>
+            </w:r>
+            <w:proofErr w:type="spellStart"/>
+            <w:r>
+              <w:t>Services</w:t>
+            </w:r>
+            <w:proofErr w:type="spellEnd"/>
+            <w:r>
+              <w:t xml:space="preserve"> (AWS)</w:t>
             </w:r>
           </w:p>
         </w:tc>
@@ -6348,7 +6906,7 @@
     </w:p>
     <w:tbl>
       <w:tblPr>
-        <w:tblStyle w:val="Tabladecuadrcula1clara"/>
+        <w:tblStyle w:val="Tablaconcuadrcula1clara"/>
         <w:tblW w:w="9157" w:type="dxa"/>
         <w:tblInd w:w="720" w:type="dxa"/>
         <w:tblLook w:val="04A0" w:firstRow="1" w:lastRow="0" w:firstColumn="1" w:lastColumn="0" w:noHBand="0" w:noVBand="1"/>
@@ -7906,8 +8464,18 @@
                 <w:color w:val="000000"/>
                 <w:lang w:val="es-PE" w:eastAsia="es-PE"/>
               </w:rPr>
-              <w:t>Inventariar los Items</w:t>
-            </w:r>
+              <w:t xml:space="preserve">Inventariar los </w:t>
+            </w:r>
+            <w:proofErr w:type="spellStart"/>
+            <w:r>
+              <w:rPr>
+                <w:rFonts w:ascii="Calibri" w:eastAsia="Times New Roman" w:hAnsi="Calibri" w:cs="Calibri"/>
+                <w:color w:val="000000"/>
+                <w:lang w:val="es-PE" w:eastAsia="es-PE"/>
+              </w:rPr>
+              <w:t>Items</w:t>
+            </w:r>
+            <w:proofErr w:type="spellEnd"/>
           </w:p>
         </w:tc>
         <w:tc>
@@ -11039,16 +11607,26 @@
           <w:color w:val="000000"/>
           <w:lang w:val="es-PE" w:eastAsia="es-PE"/>
         </w:rPr>
-        <w:t>Acrónimo del ítem: P</w:t>
+        <w:t xml:space="preserve">Acrónimo del ítem: </w:t>
       </w:r>
+      <w:proofErr w:type="spellStart"/>
       <w:r>
         <w:rPr>
           <w:rFonts w:eastAsia="Times New Roman"/>
           <w:color w:val="000000"/>
           <w:lang w:val="es-PE" w:eastAsia="es-PE"/>
         </w:rPr>
+        <w:t>P</w:t>
+      </w:r>
+      <w:r>
+        <w:rPr>
+          <w:rFonts w:eastAsia="Times New Roman"/>
+          <w:color w:val="000000"/>
+          <w:lang w:val="es-PE" w:eastAsia="es-PE"/>
+        </w:rPr>
         <w:t>laGesCon</w:t>
       </w:r>
+      <w:proofErr w:type="spellEnd"/>
     </w:p>
     <w:p>
       <w:pPr>
@@ -11091,16 +11669,26 @@
           <w:color w:val="000000"/>
           <w:lang w:val="es-PE" w:eastAsia="es-PE"/>
         </w:rPr>
-        <w:t>Acrónimo del ítem: P</w:t>
+        <w:t xml:space="preserve">Acrónimo del ítem: </w:t>
       </w:r>
+      <w:proofErr w:type="spellStart"/>
       <w:r>
         <w:rPr>
           <w:rFonts w:eastAsia="Times New Roman"/>
           <w:color w:val="000000"/>
           <w:lang w:val="es-PE" w:eastAsia="es-PE"/>
         </w:rPr>
+        <w:t>P</w:t>
+      </w:r>
+      <w:r>
+        <w:rPr>
+          <w:rFonts w:eastAsia="Times New Roman"/>
+          <w:color w:val="000000"/>
+          <w:lang w:val="es-PE" w:eastAsia="es-PE"/>
+        </w:rPr>
         <w:t>laGesProSof</w:t>
       </w:r>
+      <w:proofErr w:type="spellEnd"/>
     </w:p>
     <w:p>
       <w:pPr>
@@ -11548,13 +12136,23 @@
               </w:rPr>
               <w:t xml:space="preserve"> CU </w:t>
             </w:r>
+            <w:proofErr w:type="gramStart"/>
             <w:r>
               <w:rPr>
                 <w:rFonts w:eastAsia="Times New Roman"/>
                 <w:color w:val="000000"/>
                 <w:lang w:val="es-PE" w:eastAsia="es-PE"/>
               </w:rPr>
-              <w:t>+“numeración”</w:t>
+              <w:t>+“</w:t>
+            </w:r>
+            <w:proofErr w:type="gramEnd"/>
+            <w:r>
+              <w:rPr>
+                <w:rFonts w:eastAsia="Times New Roman"/>
+                <w:color w:val="000000"/>
+                <w:lang w:val="es-PE" w:eastAsia="es-PE"/>
+              </w:rPr>
+              <w:t>numeración”</w:t>
             </w:r>
             <w:r>
               <w:rPr>
@@ -12835,7 +13433,21 @@
         <w:rPr>
           <w:lang w:val="es-PE"/>
         </w:rPr>
-        <w:t>omando como referencia el proyecto sistema de taxi san marcos en la siguiente tabla se define la línea base junto a los elementos que han sido aceptados de acuerdo a los hitos del cronograma del proyecto.</w:t>
+        <w:t xml:space="preserve">omando como referencia el proyecto sistema de taxi san marcos en la siguiente tabla se define la línea base junto a los elementos que han sido aceptados </w:t>
+      </w:r>
+      <w:proofErr w:type="gramStart"/>
+      <w:r>
+        <w:rPr>
+          <w:lang w:val="es-PE"/>
+        </w:rPr>
+        <w:t>de acuerdo a</w:t>
+      </w:r>
+      <w:proofErr w:type="gramEnd"/>
+      <w:r>
+        <w:rPr>
+          <w:lang w:val="es-PE"/>
+        </w:rPr>
+        <w:t xml:space="preserve"> los hitos del cronograma del proyecto.</w:t>
       </w:r>
     </w:p>
     <w:p>
@@ -13333,8 +13945,18 @@
                 <w:color w:val="000000"/>
                 <w:lang w:val="es-PE"/>
               </w:rPr>
-              <w:t>Código fuente del back-end</w:t>
-            </w:r>
+              <w:t>Código fuente del back-</w:t>
+            </w:r>
+            <w:proofErr w:type="spellStart"/>
+            <w:r>
+              <w:rPr>
+                <w:rFonts w:eastAsia="Times New Roman"/>
+                <w:color w:val="000000"/>
+                <w:lang w:val="es-PE"/>
+              </w:rPr>
+              <w:t>end</w:t>
+            </w:r>
+            <w:proofErr w:type="spellEnd"/>
           </w:p>
           <w:p>
             <w:pPr>
@@ -13353,7 +13975,25 @@
                 <w:color w:val="000000"/>
                 <w:lang w:val="es-PE"/>
               </w:rPr>
-              <w:t>Código fuente de la app móvil</w:t>
+              <w:t xml:space="preserve">Código fuente de la </w:t>
+            </w:r>
+            <w:proofErr w:type="gramStart"/>
+            <w:r>
+              <w:rPr>
+                <w:rFonts w:eastAsia="Times New Roman"/>
+                <w:color w:val="000000"/>
+                <w:lang w:val="es-PE"/>
+              </w:rPr>
+              <w:t>app</w:t>
+            </w:r>
+            <w:proofErr w:type="gramEnd"/>
+            <w:r>
+              <w:rPr>
+                <w:rFonts w:eastAsia="Times New Roman"/>
+                <w:color w:val="000000"/>
+                <w:lang w:val="es-PE"/>
+              </w:rPr>
+              <w:t xml:space="preserve"> móvil</w:t>
             </w:r>
           </w:p>
           <w:p>
@@ -15284,7 +15924,25 @@
                 <w:color w:val="000000"/>
                 <w:lang w:val="es-PE" w:eastAsia="es-PE"/>
               </w:rPr>
-              <w:t>-Escribir(con autorización del gestor de la configuración)</w:t>
+              <w:t>-</w:t>
+            </w:r>
+            <w:proofErr w:type="gramStart"/>
+            <w:r>
+              <w:rPr>
+                <w:rFonts w:eastAsia="Times New Roman"/>
+                <w:color w:val="000000"/>
+                <w:lang w:val="es-PE" w:eastAsia="es-PE"/>
+              </w:rPr>
+              <w:t>Escribir(</w:t>
+            </w:r>
+            <w:proofErr w:type="gramEnd"/>
+            <w:r>
+              <w:rPr>
+                <w:rFonts w:eastAsia="Times New Roman"/>
+                <w:color w:val="000000"/>
+                <w:lang w:val="es-PE" w:eastAsia="es-PE"/>
+              </w:rPr>
+              <w:t>con autorización del gestor de la configuración)</w:t>
             </w:r>
           </w:p>
         </w:tc>
@@ -15382,7 +16040,25 @@
                 <w:color w:val="000000"/>
                 <w:lang w:val="es-PE" w:eastAsia="es-PE"/>
               </w:rPr>
-              <w:t>-Escribir(con autorización del gestor de la configuración)</w:t>
+              <w:t>-</w:t>
+            </w:r>
+            <w:proofErr w:type="gramStart"/>
+            <w:r>
+              <w:rPr>
+                <w:rFonts w:eastAsia="Times New Roman"/>
+                <w:color w:val="000000"/>
+                <w:lang w:val="es-PE" w:eastAsia="es-PE"/>
+              </w:rPr>
+              <w:t>Escribir(</w:t>
+            </w:r>
+            <w:proofErr w:type="gramEnd"/>
+            <w:r>
+              <w:rPr>
+                <w:rFonts w:eastAsia="Times New Roman"/>
+                <w:color w:val="000000"/>
+                <w:lang w:val="es-PE" w:eastAsia="es-PE"/>
+              </w:rPr>
+              <w:t>con autorización del gestor de la configuración)</w:t>
             </w:r>
           </w:p>
         </w:tc>
@@ -15501,13 +16177,59 @@
           <w:lang w:val="es-PE" w:eastAsia="es-PE"/>
         </w:rPr>
       </w:pPr>
+      <w:proofErr w:type="spellStart"/>
       <w:r>
         <w:rPr>
           <w:rFonts w:eastAsia="Times New Roman"/>
           <w:color w:val="000000"/>
           <w:lang w:val="es-PE" w:eastAsia="es-PE"/>
         </w:rPr>
-        <w:t>Check in y check out de los elementos pertenecientes al desarrollo del proyecto, el código, documentación, etc.</w:t>
+        <w:t>Check</w:t>
+      </w:r>
+      <w:proofErr w:type="spellEnd"/>
+      <w:r>
+        <w:rPr>
+          <w:rFonts w:eastAsia="Times New Roman"/>
+          <w:color w:val="000000"/>
+          <w:lang w:val="es-PE" w:eastAsia="es-PE"/>
+        </w:rPr>
+        <w:t xml:space="preserve"> in y </w:t>
+      </w:r>
+      <w:proofErr w:type="spellStart"/>
+      <w:r>
+        <w:rPr>
+          <w:rFonts w:eastAsia="Times New Roman"/>
+          <w:color w:val="000000"/>
+          <w:lang w:val="es-PE" w:eastAsia="es-PE"/>
+        </w:rPr>
+        <w:t>check</w:t>
+      </w:r>
+      <w:proofErr w:type="spellEnd"/>
+      <w:r>
+        <w:rPr>
+          <w:rFonts w:eastAsia="Times New Roman"/>
+          <w:color w:val="000000"/>
+          <w:lang w:val="es-PE" w:eastAsia="es-PE"/>
+        </w:rPr>
+        <w:t xml:space="preserve"> </w:t>
+      </w:r>
+      <w:proofErr w:type="spellStart"/>
+      <w:r>
+        <w:rPr>
+          <w:rFonts w:eastAsia="Times New Roman"/>
+          <w:color w:val="000000"/>
+          <w:lang w:val="es-PE" w:eastAsia="es-PE"/>
+        </w:rPr>
+        <w:t>out</w:t>
+      </w:r>
+      <w:proofErr w:type="spellEnd"/>
+      <w:r>
+        <w:rPr>
+          <w:rFonts w:eastAsia="Times New Roman"/>
+          <w:color w:val="000000"/>
+          <w:lang w:val="es-PE" w:eastAsia="es-PE"/>
+        </w:rPr>
+        <w:t xml:space="preserve"> de los elementos pertenecientes al desarrollo del proyecto, el código, documentación, etc.</w:t>
       </w:r>
     </w:p>
     <w:p>
@@ -17041,8 +17763,6 @@
           <w:lang w:eastAsia="es-PE"/>
         </w:rPr>
       </w:pPr>
-      <w:bookmarkStart w:id="35" w:name="_GoBack"/>
-      <w:bookmarkEnd w:id="35"/>
     </w:p>
     <w:p>
       <w:pPr>
@@ -17052,11 +17772,11 @@
           <w:numId w:val="1"/>
         </w:numPr>
       </w:pPr>
-      <w:bookmarkStart w:id="36" w:name="_Toc530121758"/>
+      <w:bookmarkStart w:id="35" w:name="_Toc530121758"/>
       <w:r>
         <w:t>Control de cambios</w:t>
       </w:r>
-      <w:bookmarkEnd w:id="36"/>
+      <w:bookmarkEnd w:id="35"/>
     </w:p>
     <w:p>
       <w:pPr>
@@ -17276,7 +17996,21 @@
               <w:rPr>
                 <w:lang w:val="es-ES"/>
               </w:rPr>
-              <w:t>Andrés Junior Ccopa Mamani / Pasajero</w:t>
+              <w:t xml:space="preserve">Andrés Junior </w:t>
+            </w:r>
+            <w:proofErr w:type="spellStart"/>
+            <w:r>
+              <w:rPr>
+                <w:lang w:val="es-ES"/>
+              </w:rPr>
+              <w:t>Ccopa</w:t>
+            </w:r>
+            <w:proofErr w:type="spellEnd"/>
+            <w:r>
+              <w:rPr>
+                <w:lang w:val="es-ES"/>
+              </w:rPr>
+              <w:t xml:space="preserve"> Mamani / Pasajero</w:t>
             </w:r>
           </w:p>
         </w:tc>
@@ -17715,7 +18449,21 @@
               <w:rPr>
                 <w:lang w:val="es-ES"/>
               </w:rPr>
-              <w:t>Se solicita la implementación de un módulo en el cual se pueda visualizar un raking de los conductores filtrado por rutas.</w:t>
+              <w:t xml:space="preserve">Se solicita la implementación de un módulo en el cual se pueda visualizar un </w:t>
+            </w:r>
+            <w:proofErr w:type="spellStart"/>
+            <w:r>
+              <w:rPr>
+                <w:lang w:val="es-ES"/>
+              </w:rPr>
+              <w:t>raking</w:t>
+            </w:r>
+            <w:proofErr w:type="spellEnd"/>
+            <w:r>
+              <w:rPr>
+                <w:lang w:val="es-ES"/>
+              </w:rPr>
+              <w:t xml:space="preserve"> de los conductores filtrado por rutas.</w:t>
             </w:r>
           </w:p>
         </w:tc>
@@ -17959,7 +18707,35 @@
               <w:rPr>
                 <w:lang w:val="es-ES"/>
               </w:rPr>
-              <w:t>Juan Rolando Eneque Pisfil/ Pasajero</w:t>
+              <w:t xml:space="preserve">Juan Rolando </w:t>
+            </w:r>
+            <w:proofErr w:type="spellStart"/>
+            <w:r>
+              <w:rPr>
+                <w:lang w:val="es-ES"/>
+              </w:rPr>
+              <w:t>Eneque</w:t>
+            </w:r>
+            <w:proofErr w:type="spellEnd"/>
+            <w:r>
+              <w:rPr>
+                <w:lang w:val="es-ES"/>
+              </w:rPr>
+              <w:t xml:space="preserve"> </w:t>
+            </w:r>
+            <w:proofErr w:type="spellStart"/>
+            <w:r>
+              <w:rPr>
+                <w:lang w:val="es-ES"/>
+              </w:rPr>
+              <w:t>Pisfil</w:t>
+            </w:r>
+            <w:proofErr w:type="spellEnd"/>
+            <w:r>
+              <w:rPr>
+                <w:lang w:val="es-ES"/>
+              </w:rPr>
+              <w:t>/ Pasajero</w:t>
             </w:r>
           </w:p>
         </w:tc>
@@ -18121,6 +18897,315 @@
         </w:rPr>
         <w:t>Ejemplo 5</w:t>
       </w:r>
+    </w:p>
+    <w:tbl>
+      <w:tblPr>
+        <w:tblStyle w:val="Tablaconcuadrcula"/>
+        <w:tblW w:w="5000" w:type="pct"/>
+        <w:tblLook w:val="04A0" w:firstRow="1" w:lastRow="0" w:firstColumn="1" w:lastColumn="0" w:noHBand="0" w:noVBand="1"/>
+      </w:tblPr>
+      <w:tblGrid>
+        <w:gridCol w:w="1665"/>
+        <w:gridCol w:w="2494"/>
+        <w:gridCol w:w="904"/>
+        <w:gridCol w:w="4182"/>
+      </w:tblGrid>
+      <w:tr>
+        <w:tc>
+          <w:tcPr>
+            <w:tcW w:w="900" w:type="pct"/>
+          </w:tcPr>
+          <w:p>
+            <w:pPr>
+              <w:rPr>
+                <w:lang w:val="es-ES"/>
+              </w:rPr>
+            </w:pPr>
+            <w:r>
+              <w:rPr>
+                <w:lang w:val="es-ES"/>
+              </w:rPr>
+              <w:t>ID</w:t>
+            </w:r>
+          </w:p>
+        </w:tc>
+        <w:tc>
+          <w:tcPr>
+            <w:tcW w:w="1349" w:type="pct"/>
+          </w:tcPr>
+          <w:p>
+            <w:pPr>
+              <w:rPr>
+                <w:lang w:val="es-ES"/>
+              </w:rPr>
+            </w:pPr>
+            <w:r>
+              <w:rPr>
+                <w:lang w:val="es-ES"/>
+              </w:rPr>
+              <w:t>00</w:t>
+            </w:r>
+            <w:r>
+              <w:rPr>
+                <w:lang w:val="es-ES"/>
+              </w:rPr>
+              <w:t>5</w:t>
+            </w:r>
+          </w:p>
+        </w:tc>
+        <w:tc>
+          <w:tcPr>
+            <w:tcW w:w="489" w:type="pct"/>
+          </w:tcPr>
+          <w:p>
+            <w:pPr>
+              <w:rPr>
+                <w:lang w:val="es-ES"/>
+              </w:rPr>
+            </w:pPr>
+            <w:r>
+              <w:rPr>
+                <w:lang w:val="es-ES"/>
+              </w:rPr>
+              <w:t>Fecha:</w:t>
+            </w:r>
+          </w:p>
+        </w:tc>
+        <w:tc>
+          <w:tcPr>
+            <w:tcW w:w="2262" w:type="pct"/>
+          </w:tcPr>
+          <w:p>
+            <w:pPr>
+              <w:rPr>
+                <w:lang w:val="es-ES"/>
+              </w:rPr>
+            </w:pPr>
+            <w:r>
+              <w:rPr>
+                <w:lang w:val="es-ES"/>
+              </w:rPr>
+              <w:t>26/10/18</w:t>
+            </w:r>
+          </w:p>
+        </w:tc>
+      </w:tr>
+      <w:tr>
+        <w:tc>
+          <w:tcPr>
+            <w:tcW w:w="900" w:type="pct"/>
+          </w:tcPr>
+          <w:p>
+            <w:pPr>
+              <w:rPr>
+                <w:lang w:val="es-ES"/>
+              </w:rPr>
+            </w:pPr>
+            <w:r>
+              <w:rPr>
+                <w:lang w:val="es-ES"/>
+              </w:rPr>
+              <w:t>Sistema</w:t>
+            </w:r>
+          </w:p>
+        </w:tc>
+        <w:tc>
+          <w:tcPr>
+            <w:tcW w:w="4100" w:type="pct"/>
+            <w:gridSpan w:val="3"/>
+          </w:tcPr>
+          <w:p>
+            <w:pPr>
+              <w:rPr>
+                <w:lang w:val="es-ES"/>
+              </w:rPr>
+            </w:pPr>
+            <w:r>
+              <w:rPr>
+                <w:lang w:val="es-ES"/>
+              </w:rPr>
+              <w:t>Sistema de Taxi San Marcos</w:t>
+            </w:r>
+          </w:p>
+        </w:tc>
+      </w:tr>
+      <w:tr>
+        <w:tc>
+          <w:tcPr>
+            <w:tcW w:w="900" w:type="pct"/>
+          </w:tcPr>
+          <w:p>
+            <w:pPr>
+              <w:rPr>
+                <w:lang w:val="es-ES"/>
+              </w:rPr>
+            </w:pPr>
+            <w:r>
+              <w:rPr>
+                <w:lang w:val="es-ES"/>
+              </w:rPr>
+              <w:lastRenderedPageBreak/>
+              <w:t>Fuente</w:t>
+            </w:r>
+          </w:p>
+        </w:tc>
+        <w:tc>
+          <w:tcPr>
+            <w:tcW w:w="4100" w:type="pct"/>
+            <w:gridSpan w:val="3"/>
+          </w:tcPr>
+          <w:p>
+            <w:pPr>
+              <w:rPr>
+                <w:lang w:val="es-ES"/>
+              </w:rPr>
+            </w:pPr>
+            <w:r>
+              <w:t>Héctor Daniel Huapaya Vásquez – Usuario Conductor</w:t>
+            </w:r>
+          </w:p>
+        </w:tc>
+      </w:tr>
+      <w:tr>
+        <w:tc>
+          <w:tcPr>
+            <w:tcW w:w="900" w:type="pct"/>
+          </w:tcPr>
+          <w:p>
+            <w:pPr>
+              <w:rPr>
+                <w:lang w:val="es-ES"/>
+              </w:rPr>
+            </w:pPr>
+            <w:r>
+              <w:rPr>
+                <w:lang w:val="es-ES"/>
+              </w:rPr>
+              <w:t>Autor</w:t>
+            </w:r>
+          </w:p>
+        </w:tc>
+        <w:tc>
+          <w:tcPr>
+            <w:tcW w:w="4100" w:type="pct"/>
+            <w:gridSpan w:val="3"/>
+          </w:tcPr>
+          <w:p>
+            <w:pPr>
+              <w:rPr>
+                <w:lang w:val="es-ES"/>
+              </w:rPr>
+            </w:pPr>
+            <w:r>
+              <w:rPr>
+                <w:lang w:val="es-ES"/>
+              </w:rPr>
+              <w:t>Steve Matos / Administrador</w:t>
+            </w:r>
+          </w:p>
+        </w:tc>
+      </w:tr>
+      <w:tr>
+        <w:tc>
+          <w:tcPr>
+            <w:tcW w:w="900" w:type="pct"/>
+          </w:tcPr>
+          <w:p>
+            <w:pPr>
+              <w:rPr>
+                <w:lang w:val="es-ES"/>
+              </w:rPr>
+            </w:pPr>
+            <w:r>
+              <w:rPr>
+                <w:lang w:val="es-ES"/>
+              </w:rPr>
+              <w:t>Descripción</w:t>
+            </w:r>
+          </w:p>
+        </w:tc>
+        <w:tc>
+          <w:tcPr>
+            <w:tcW w:w="4100" w:type="pct"/>
+            <w:gridSpan w:val="3"/>
+          </w:tcPr>
+          <w:p>
+            <w:pPr>
+              <w:rPr>
+                <w:lang w:val="es-ES"/>
+              </w:rPr>
+            </w:pPr>
+            <w:r>
+              <w:t>El usuario conductor requiere un chat en tiempo real que permita comunicarse con los usuarios de a pie e informar de dónde se encuentra y posibles fallos, mostrando fechas y horas de mensajes, como también un historial para poder visualizar mensajes que han sido enviados.</w:t>
+            </w:r>
+          </w:p>
+        </w:tc>
+      </w:tr>
+      <w:tr>
+        <w:trPr>
+          <w:trHeight w:val="70"/>
+        </w:trPr>
+        <w:tc>
+          <w:tcPr>
+            <w:tcW w:w="900" w:type="pct"/>
+          </w:tcPr>
+          <w:p>
+            <w:pPr>
+              <w:rPr>
+                <w:lang w:val="es-ES"/>
+              </w:rPr>
+            </w:pPr>
+            <w:r>
+              <w:rPr>
+                <w:lang w:val="es-ES"/>
+              </w:rPr>
+              <w:t>Justificación</w:t>
+            </w:r>
+          </w:p>
+        </w:tc>
+        <w:tc>
+          <w:tcPr>
+            <w:tcW w:w="4100" w:type="pct"/>
+            <w:gridSpan w:val="3"/>
+          </w:tcPr>
+          <w:p>
+            <w:pPr>
+              <w:rPr>
+                <w:lang w:val="es-ES"/>
+              </w:rPr>
+            </w:pPr>
+            <w:r>
+              <w:t>Se deberá brindar facilidades de comunicación entre usuarios objetivos para poder brindar un mejor servicio, y evitar falta de dialogo que conlleve a problemas de coordinación.</w:t>
+            </w:r>
+            <w:bookmarkStart w:id="36" w:name="_GoBack"/>
+            <w:bookmarkEnd w:id="36"/>
+          </w:p>
+        </w:tc>
+      </w:tr>
+    </w:tbl>
+    <w:p>
+      <w:pPr>
+        <w:spacing w:after="0" w:line="240" w:lineRule="auto"/>
+        <w:contextualSpacing w:val="0"/>
+        <w:textAlignment w:val="baseline"/>
+        <w:rPr>
+          <w:rFonts w:eastAsia="Times New Roman"/>
+          <w:color w:val="000000"/>
+          <w:lang w:eastAsia="es-PE"/>
+        </w:rPr>
+      </w:pPr>
+    </w:p>
+    <w:p>
+      <w:pPr>
+        <w:spacing w:after="0" w:line="240" w:lineRule="auto"/>
+        <w:contextualSpacing w:val="0"/>
+        <w:textAlignment w:val="baseline"/>
+        <w:rPr>
+          <w:rFonts w:eastAsia="Times New Roman"/>
+          <w:color w:val="000000"/>
+          <w:lang w:eastAsia="es-PE"/>
+        </w:rPr>
+      </w:pPr>
     </w:p>
     <w:p>
       <w:pPr>
@@ -18248,7 +19333,6 @@
               <w:rPr>
                 <w:lang w:val="es-ES"/>
               </w:rPr>
-              <w:lastRenderedPageBreak/>
               <w:t>Sistema</w:t>
             </w:r>
           </w:p>
@@ -18307,7 +19391,35 @@
               <w:rPr>
                 <w:lang w:val="es-ES"/>
               </w:rPr>
-              <w:t>Steve Sader Matos Manguinuri / Pasajero</w:t>
+              <w:t xml:space="preserve">Steve </w:t>
+            </w:r>
+            <w:proofErr w:type="spellStart"/>
+            <w:r>
+              <w:rPr>
+                <w:lang w:val="es-ES"/>
+              </w:rPr>
+              <w:t>Sader</w:t>
+            </w:r>
+            <w:proofErr w:type="spellEnd"/>
+            <w:r>
+              <w:rPr>
+                <w:lang w:val="es-ES"/>
+              </w:rPr>
+              <w:t xml:space="preserve"> Matos </w:t>
+            </w:r>
+            <w:proofErr w:type="spellStart"/>
+            <w:r>
+              <w:rPr>
+                <w:lang w:val="es-ES"/>
+              </w:rPr>
+              <w:t>Manguinuri</w:t>
+            </w:r>
+            <w:proofErr w:type="spellEnd"/>
+            <w:r>
+              <w:rPr>
+                <w:lang w:val="es-ES"/>
+              </w:rPr>
+              <w:t xml:space="preserve"> / Pasajero</w:t>
             </w:r>
           </w:p>
         </w:tc>
@@ -19697,6 +20809,7 @@
                 <w:lang w:val="es-PE" w:eastAsia="es-PE"/>
               </w:rPr>
             </w:pPr>
+            <w:proofErr w:type="gramStart"/>
             <w:r>
               <w:rPr>
                 <w:rFonts w:eastAsia="Times New Roman"/>
@@ -19705,6 +20818,7 @@
               </w:rPr>
               <w:t>Nombre consultora</w:t>
             </w:r>
+            <w:proofErr w:type="gramEnd"/>
           </w:p>
           <w:p>
             <w:pPr>
@@ -19769,7 +20883,6 @@
                       <w:color w:val="000000"/>
                       <w:lang w:val="es-PE" w:eastAsia="es-PE"/>
                     </w:rPr>
-                    <w:lastRenderedPageBreak/>
                     <w:t>Acrónimo Proyecto</w:t>
                   </w:r>
                 </w:p>
@@ -20140,7 +21253,25 @@
                 <w:color w:val="000000"/>
                 <w:lang w:val="es-PE"/>
               </w:rPr>
-              <w:t>Mostrar una lista de los recursos humanos de la empresa que están encargados de la gestión de la configuración como por ejemplo auditores , bibliotecarios entre otros para que el gestor de la configuración pueda llevar un control y registro de los recursos humanos de la empresa.</w:t>
+              <w:t xml:space="preserve">Mostrar una lista de los recursos humanos de la empresa que están encargados de la gestión de la configuración como por ejemplo </w:t>
+            </w:r>
+            <w:proofErr w:type="gramStart"/>
+            <w:r>
+              <w:rPr>
+                <w:rFonts w:eastAsia="Times New Roman"/>
+                <w:color w:val="000000"/>
+                <w:lang w:val="es-PE"/>
+              </w:rPr>
+              <w:t>auditores ,</w:t>
+            </w:r>
+            <w:proofErr w:type="gramEnd"/>
+            <w:r>
+              <w:rPr>
+                <w:rFonts w:eastAsia="Times New Roman"/>
+                <w:color w:val="000000"/>
+                <w:lang w:val="es-PE"/>
+              </w:rPr>
+              <w:t xml:space="preserve"> bibliotecarios entre otros para que el gestor de la configuración pueda llevar un control y registro de los recursos humanos de la empresa.</w:t>
             </w:r>
           </w:p>
         </w:tc>
@@ -20346,8 +21477,18 @@
                       <w:color w:val="000000"/>
                       <w:lang w:val="es-PE"/>
                     </w:rPr>
-                    <w:t>Id RR.HH</w:t>
+                    <w:t xml:space="preserve">Id </w:t>
                   </w:r>
+                  <w:proofErr w:type="gramStart"/>
+                  <w:r>
+                    <w:rPr>
+                      <w:rFonts w:eastAsia="Times New Roman"/>
+                      <w:color w:val="000000"/>
+                      <w:lang w:val="es-PE"/>
+                    </w:rPr>
+                    <w:t>RR.HH</w:t>
+                  </w:r>
+                  <w:proofErr w:type="gramEnd"/>
                 </w:p>
               </w:tc>
               <w:tc>
@@ -20384,8 +21525,18 @@
                       <w:color w:val="000000"/>
                       <w:lang w:val="es-PE"/>
                     </w:rPr>
-                    <w:t>Nombre del RR.HH</w:t>
+                    <w:t xml:space="preserve">Nombre del </w:t>
                   </w:r>
+                  <w:proofErr w:type="gramStart"/>
+                  <w:r>
+                    <w:rPr>
+                      <w:rFonts w:eastAsia="Times New Roman"/>
+                      <w:color w:val="000000"/>
+                      <w:lang w:val="es-PE"/>
+                    </w:rPr>
+                    <w:t>RR.HH</w:t>
+                  </w:r>
+                  <w:proofErr w:type="gramEnd"/>
                 </w:p>
               </w:tc>
               <w:tc>
@@ -20638,7 +21789,25 @@
                 <w:color w:val="000000"/>
                 <w:lang w:val="es-PE"/>
               </w:rPr>
-              <w:t>Lista de los Items de Configuración</w:t>
+              <w:t xml:space="preserve">Lista de los </w:t>
+            </w:r>
+            <w:proofErr w:type="spellStart"/>
+            <w:r>
+              <w:rPr>
+                <w:rFonts w:eastAsia="Times New Roman"/>
+                <w:color w:val="000000"/>
+                <w:lang w:val="es-PE"/>
+              </w:rPr>
+              <w:t>Items</w:t>
+            </w:r>
+            <w:proofErr w:type="spellEnd"/>
+            <w:r>
+              <w:rPr>
+                <w:rFonts w:eastAsia="Times New Roman"/>
+                <w:color w:val="000000"/>
+                <w:lang w:val="es-PE"/>
+              </w:rPr>
+              <w:t xml:space="preserve"> de Configuración</w:t>
             </w:r>
           </w:p>
         </w:tc>
@@ -20716,7 +21885,61 @@
                 <w:color w:val="000000"/>
                 <w:lang w:val="es-PE"/>
               </w:rPr>
-              <w:t>Mostrar una lista de Items de configuración para que el gestor de la configuración pueda llevar un control y una estructura de los Items que son necesarias para la Gestión de la configuracion.</w:t>
+              <w:t xml:space="preserve">Mostrar una lista de </w:t>
+            </w:r>
+            <w:proofErr w:type="spellStart"/>
+            <w:r>
+              <w:rPr>
+                <w:rFonts w:eastAsia="Times New Roman"/>
+                <w:color w:val="000000"/>
+                <w:lang w:val="es-PE"/>
+              </w:rPr>
+              <w:t>Items</w:t>
+            </w:r>
+            <w:proofErr w:type="spellEnd"/>
+            <w:r>
+              <w:rPr>
+                <w:rFonts w:eastAsia="Times New Roman"/>
+                <w:color w:val="000000"/>
+                <w:lang w:val="es-PE"/>
+              </w:rPr>
+              <w:t xml:space="preserve"> de configuración para que el gestor de la configuración pueda llevar un control y una estructura de los </w:t>
+            </w:r>
+            <w:proofErr w:type="spellStart"/>
+            <w:r>
+              <w:rPr>
+                <w:rFonts w:eastAsia="Times New Roman"/>
+                <w:color w:val="000000"/>
+                <w:lang w:val="es-PE"/>
+              </w:rPr>
+              <w:t>Items</w:t>
+            </w:r>
+            <w:proofErr w:type="spellEnd"/>
+            <w:r>
+              <w:rPr>
+                <w:rFonts w:eastAsia="Times New Roman"/>
+                <w:color w:val="000000"/>
+                <w:lang w:val="es-PE"/>
+              </w:rPr>
+              <w:t xml:space="preserve"> que son necesarias para la Gestión de la </w:t>
+            </w:r>
+            <w:proofErr w:type="spellStart"/>
+            <w:r>
+              <w:rPr>
+                <w:rFonts w:eastAsia="Times New Roman"/>
+                <w:color w:val="000000"/>
+                <w:lang w:val="es-PE"/>
+              </w:rPr>
+              <w:t>configuracion</w:t>
+            </w:r>
+            <w:proofErr w:type="spellEnd"/>
+            <w:r>
+              <w:rPr>
+                <w:rFonts w:eastAsia="Times New Roman"/>
+                <w:color w:val="000000"/>
+                <w:lang w:val="es-PE"/>
+              </w:rPr>
+              <w:t>.</w:t>
             </w:r>
           </w:p>
         </w:tc>
@@ -20798,7 +22021,25 @@
                 <w:color w:val="000000"/>
                 <w:lang w:val="es-PE"/>
               </w:rPr>
-              <w:t>Generar lista de Items de Configuración</w:t>
+              <w:t xml:space="preserve">Generar lista de </w:t>
+            </w:r>
+            <w:proofErr w:type="spellStart"/>
+            <w:r>
+              <w:rPr>
+                <w:rFonts w:eastAsia="Times New Roman"/>
+                <w:color w:val="000000"/>
+                <w:lang w:val="es-PE"/>
+              </w:rPr>
+              <w:t>Items</w:t>
+            </w:r>
+            <w:proofErr w:type="spellEnd"/>
+            <w:r>
+              <w:rPr>
+                <w:rFonts w:eastAsia="Times New Roman"/>
+                <w:color w:val="000000"/>
+                <w:lang w:val="es-PE"/>
+              </w:rPr>
+              <w:t xml:space="preserve"> de Configuración</w:t>
             </w:r>
           </w:p>
         </w:tc>
@@ -20923,7 +22164,25 @@
                       <w:color w:val="000000"/>
                       <w:lang w:val="es-PE"/>
                     </w:rPr>
-                    <w:t>Id Item de Configuración</w:t>
+                    <w:t xml:space="preserve">Id </w:t>
+                  </w:r>
+                  <w:proofErr w:type="spellStart"/>
+                  <w:r>
+                    <w:rPr>
+                      <w:rFonts w:eastAsia="Times New Roman"/>
+                      <w:color w:val="000000"/>
+                      <w:lang w:val="es-PE"/>
+                    </w:rPr>
+                    <w:t>Item</w:t>
+                  </w:r>
+                  <w:proofErr w:type="spellEnd"/>
+                  <w:r>
+                    <w:rPr>
+                      <w:rFonts w:eastAsia="Times New Roman"/>
+                      <w:color w:val="000000"/>
+                      <w:lang w:val="es-PE"/>
+                    </w:rPr>
+                    <w:t xml:space="preserve"> de Configuración</w:t>
                   </w:r>
                 </w:p>
               </w:tc>
@@ -20961,7 +22220,25 @@
                       <w:color w:val="000000"/>
                       <w:lang w:val="es-PE"/>
                     </w:rPr>
-                    <w:t>Nombre del Item de Configuración</w:t>
+                    <w:t xml:space="preserve">Nombre del </w:t>
+                  </w:r>
+                  <w:proofErr w:type="spellStart"/>
+                  <w:r>
+                    <w:rPr>
+                      <w:rFonts w:eastAsia="Times New Roman"/>
+                      <w:color w:val="000000"/>
+                      <w:lang w:val="es-PE"/>
+                    </w:rPr>
+                    <w:t>Item</w:t>
+                  </w:r>
+                  <w:proofErr w:type="spellEnd"/>
+                  <w:r>
+                    <w:rPr>
+                      <w:rFonts w:eastAsia="Times New Roman"/>
+                      <w:color w:val="000000"/>
+                      <w:lang w:val="es-PE"/>
+                    </w:rPr>
+                    <w:t xml:space="preserve"> de Configuración</w:t>
                   </w:r>
                 </w:p>
               </w:tc>
@@ -21207,6 +22484,7 @@
           <w:szCs w:val="32"/>
           <w:lang w:val="es-PE"/>
         </w:rPr>
+        <w:lastRenderedPageBreak/>
         <w:t>Para jefe de proyecto</w:t>
       </w:r>
       <w:bookmarkEnd w:id="39"/>
@@ -21583,7 +22861,6 @@
                 <w:color w:val="000000"/>
                 <w:lang w:val="es-PE" w:eastAsia="es-PE"/>
               </w:rPr>
-              <w:lastRenderedPageBreak/>
               <w:t>Salida</w:t>
             </w:r>
           </w:p>
@@ -22988,6 +24265,7 @@
                 <w:color w:val="000000"/>
                 <w:lang w:val="es-PE" w:eastAsia="es-PE"/>
               </w:rPr>
+              <w:lastRenderedPageBreak/>
               <w:t>Propósito</w:t>
             </w:r>
           </w:p>
@@ -23612,7 +24890,6 @@
                 <w:color w:val="000000"/>
                 <w:lang w:val="es-PE"/>
               </w:rPr>
-              <w:lastRenderedPageBreak/>
               <w:t>Título</w:t>
             </w:r>
           </w:p>
@@ -25548,7 +26825,6 @@
                       <w:color w:val="000000"/>
                       <w:lang w:val="es-PE" w:eastAsia="es-PE"/>
                     </w:rPr>
-                    <w:lastRenderedPageBreak/>
                     <w:t>Id línea base</w:t>
                   </w:r>
                 </w:p>
@@ -26693,7 +27969,25 @@
                 <w:color w:val="000000"/>
                 <w:lang w:val="es-PE"/>
               </w:rPr>
-              <w:t>Mostrar una lista de las proyectos para que el auditor pueda verificar que están en su fase correcta y que todo esté correcto de acuerdo a esa fase.</w:t>
+              <w:t xml:space="preserve">Mostrar una lista de </w:t>
+            </w:r>
+            <w:proofErr w:type="gramStart"/>
+            <w:r>
+              <w:rPr>
+                <w:rFonts w:eastAsia="Times New Roman"/>
+                <w:color w:val="000000"/>
+                <w:lang w:val="es-PE"/>
+              </w:rPr>
+              <w:t>las proyectos</w:t>
+            </w:r>
+            <w:proofErr w:type="gramEnd"/>
+            <w:r>
+              <w:rPr>
+                <w:rFonts w:eastAsia="Times New Roman"/>
+                <w:color w:val="000000"/>
+                <w:lang w:val="es-PE"/>
+              </w:rPr>
+              <w:t xml:space="preserve"> para que el auditor pueda verificar que están en su fase correcta y que todo esté correcto de acuerdo a esa fase.</w:t>
             </w:r>
           </w:p>
         </w:tc>
@@ -27179,7 +28473,7 @@
 </file>
 
 <file path=word/endnotes.xml><?xml version="1.0" encoding="utf-8"?>
-<w:endnotes xmlns:wpc="http://schemas.microsoft.com/office/word/2010/wordprocessingCanvas" xmlns:cx="http://schemas.microsoft.com/office/drawing/2014/chartex" xmlns:mc="http://schemas.openxmlformats.org/markup-compatibility/2006" xmlns:o="urn:schemas-microsoft-com:office:office" xmlns:r="http://schemas.openxmlformats.org/officeDocument/2006/relationships" xmlns:m="http://schemas.openxmlformats.org/officeDocument/2006/math" xmlns:v="urn:schemas-microsoft-com:vml" xmlns:wp14="http://schemas.microsoft.com/office/word/2010/wordprocessingDrawing" xmlns:wp="http://schemas.openxmlformats.org/drawingml/2006/wordprocessingDrawing" xmlns:w10="urn:schemas-microsoft-com:office:word" xmlns:w="http://schemas.openxmlformats.org/wordprocessingml/2006/main" xmlns:w14="http://schemas.microsoft.com/office/word/2010/wordml" xmlns:w15="http://schemas.microsoft.com/office/word/2012/wordml" xmlns:w16se="http://schemas.microsoft.com/office/word/2015/wordml/symex" xmlns:wpg="http://schemas.microsoft.com/office/word/2010/wordprocessingGroup" xmlns:wpi="http://schemas.microsoft.com/office/word/2010/wordprocessingInk" xmlns:wne="http://schemas.microsoft.com/office/word/2006/wordml" xmlns:wps="http://schemas.microsoft.com/office/word/2010/wordprocessingShape" mc:Ignorable="w14 w15 w16se wp14">
+<w:endnotes xmlns:wpc="http://schemas.microsoft.com/office/word/2010/wordprocessingCanvas" xmlns:cx="http://schemas.microsoft.com/office/drawing/2014/chartex" xmlns:cx1="http://schemas.microsoft.com/office/drawing/2015/9/8/chartex" xmlns:cx2="http://schemas.microsoft.com/office/drawing/2015/10/21/chartex" xmlns:cx3="http://schemas.microsoft.com/office/drawing/2016/5/9/chartex" xmlns:cx4="http://schemas.microsoft.com/office/drawing/2016/5/10/chartex" xmlns:cx5="http://schemas.microsoft.com/office/drawing/2016/5/11/chartex" xmlns:cx6="http://schemas.microsoft.com/office/drawing/2016/5/12/chartex" xmlns:cx7="http://schemas.microsoft.com/office/drawing/2016/5/13/chartex" xmlns:cx8="http://schemas.microsoft.com/office/drawing/2016/5/14/chartex" xmlns:mc="http://schemas.openxmlformats.org/markup-compatibility/2006" xmlns:aink="http://schemas.microsoft.com/office/drawing/2016/ink" xmlns:am3d="http://schemas.microsoft.com/office/drawing/2017/model3d" xmlns:o="urn:schemas-microsoft-com:office:office" xmlns:r="http://schemas.openxmlformats.org/officeDocument/2006/relationships" xmlns:m="http://schemas.openxmlformats.org/officeDocument/2006/math" xmlns:v="urn:schemas-microsoft-com:vml" xmlns:wp14="http://schemas.microsoft.com/office/word/2010/wordprocessingDrawing" xmlns:wp="http://schemas.openxmlformats.org/drawingml/2006/wordprocessingDrawing" xmlns:w10="urn:schemas-microsoft-com:office:word" xmlns:w="http://schemas.openxmlformats.org/wordprocessingml/2006/main" xmlns:w14="http://schemas.microsoft.com/office/word/2010/wordml" xmlns:w15="http://schemas.microsoft.com/office/word/2012/wordml" xmlns:w16cid="http://schemas.microsoft.com/office/word/2016/wordml/cid" xmlns:w16se="http://schemas.microsoft.com/office/word/2015/wordml/symex" xmlns:wpg="http://schemas.microsoft.com/office/word/2010/wordprocessingGroup" xmlns:wpi="http://schemas.microsoft.com/office/word/2010/wordprocessingInk" xmlns:wne="http://schemas.microsoft.com/office/word/2006/wordml" xmlns:wps="http://schemas.microsoft.com/office/word/2010/wordprocessingShape" mc:Ignorable="w14 w15 w16se w16cid wp14">
   <w:endnote w:type="separator" w:id="-1">
     <w:p>
       <w:pPr>
@@ -27204,7 +28498,7 @@
 </file>
 
 <file path=word/footer1.xml><?xml version="1.0" encoding="utf-8"?>
-<w:ftr xmlns:wpc="http://schemas.microsoft.com/office/word/2010/wordprocessingCanvas" xmlns:cx="http://schemas.microsoft.com/office/drawing/2014/chartex" xmlns:mc="http://schemas.openxmlformats.org/markup-compatibility/2006" xmlns:o="urn:schemas-microsoft-com:office:office" xmlns:r="http://schemas.openxmlformats.org/officeDocument/2006/relationships" xmlns:m="http://schemas.openxmlformats.org/officeDocument/2006/math" xmlns:v="urn:schemas-microsoft-com:vml" xmlns:wp14="http://schemas.microsoft.com/office/word/2010/wordprocessingDrawing" xmlns:wp="http://schemas.openxmlformats.org/drawingml/2006/wordprocessingDrawing" xmlns:w10="urn:schemas-microsoft-com:office:word" xmlns:w="http://schemas.openxmlformats.org/wordprocessingml/2006/main" xmlns:w14="http://schemas.microsoft.com/office/word/2010/wordml" xmlns:w15="http://schemas.microsoft.com/office/word/2012/wordml" xmlns:w16se="http://schemas.microsoft.com/office/word/2015/wordml/symex" xmlns:wpg="http://schemas.microsoft.com/office/word/2010/wordprocessingGroup" xmlns:wpi="http://schemas.microsoft.com/office/word/2010/wordprocessingInk" xmlns:wne="http://schemas.microsoft.com/office/word/2006/wordml" xmlns:wps="http://schemas.microsoft.com/office/word/2010/wordprocessingShape" mc:Ignorable="w14 w15 w16se wp14">
+<w:ftr xmlns:wpc="http://schemas.microsoft.com/office/word/2010/wordprocessingCanvas" xmlns:cx="http://schemas.microsoft.com/office/drawing/2014/chartex" xmlns:cx1="http://schemas.microsoft.com/office/drawing/2015/9/8/chartex" xmlns:cx2="http://schemas.microsoft.com/office/drawing/2015/10/21/chartex" xmlns:cx3="http://schemas.microsoft.com/office/drawing/2016/5/9/chartex" xmlns:cx4="http://schemas.microsoft.com/office/drawing/2016/5/10/chartex" xmlns:cx5="http://schemas.microsoft.com/office/drawing/2016/5/11/chartex" xmlns:cx6="http://schemas.microsoft.com/office/drawing/2016/5/12/chartex" xmlns:cx7="http://schemas.microsoft.com/office/drawing/2016/5/13/chartex" xmlns:cx8="http://schemas.microsoft.com/office/drawing/2016/5/14/chartex" xmlns:mc="http://schemas.openxmlformats.org/markup-compatibility/2006" xmlns:aink="http://schemas.microsoft.com/office/drawing/2016/ink" xmlns:am3d="http://schemas.microsoft.com/office/drawing/2017/model3d" xmlns:o="urn:schemas-microsoft-com:office:office" xmlns:r="http://schemas.openxmlformats.org/officeDocument/2006/relationships" xmlns:m="http://schemas.openxmlformats.org/officeDocument/2006/math" xmlns:v="urn:schemas-microsoft-com:vml" xmlns:wp14="http://schemas.microsoft.com/office/word/2010/wordprocessingDrawing" xmlns:wp="http://schemas.openxmlformats.org/drawingml/2006/wordprocessingDrawing" xmlns:w10="urn:schemas-microsoft-com:office:word" xmlns:w="http://schemas.openxmlformats.org/wordprocessingml/2006/main" xmlns:w14="http://schemas.microsoft.com/office/word/2010/wordml" xmlns:w15="http://schemas.microsoft.com/office/word/2012/wordml" xmlns:w16cid="http://schemas.microsoft.com/office/word/2016/wordml/cid" xmlns:w16se="http://schemas.microsoft.com/office/word/2015/wordml/symex" xmlns:wpg="http://schemas.microsoft.com/office/word/2010/wordprocessingGroup" xmlns:wpi="http://schemas.microsoft.com/office/word/2010/wordprocessingInk" xmlns:wne="http://schemas.microsoft.com/office/word/2006/wordml" xmlns:wps="http://schemas.microsoft.com/office/word/2010/wordprocessingShape" mc:Ignorable="w14 w15 w16se w16cid wp14">
   <w:p>
     <w:pPr>
       <w:contextualSpacing w:val="0"/>
@@ -27232,7 +28526,7 @@
 </file>
 
 <file path=word/footer2.xml><?xml version="1.0" encoding="utf-8"?>
-<w:ftr xmlns:wpc="http://schemas.microsoft.com/office/word/2010/wordprocessingCanvas" xmlns:cx="http://schemas.microsoft.com/office/drawing/2014/chartex" xmlns:mc="http://schemas.openxmlformats.org/markup-compatibility/2006" xmlns:o="urn:schemas-microsoft-com:office:office" xmlns:r="http://schemas.openxmlformats.org/officeDocument/2006/relationships" xmlns:m="http://schemas.openxmlformats.org/officeDocument/2006/math" xmlns:v="urn:schemas-microsoft-com:vml" xmlns:wp14="http://schemas.microsoft.com/office/word/2010/wordprocessingDrawing" xmlns:wp="http://schemas.openxmlformats.org/drawingml/2006/wordprocessingDrawing" xmlns:w10="urn:schemas-microsoft-com:office:word" xmlns:w="http://schemas.openxmlformats.org/wordprocessingml/2006/main" xmlns:w14="http://schemas.microsoft.com/office/word/2010/wordml" xmlns:w15="http://schemas.microsoft.com/office/word/2012/wordml" xmlns:w16se="http://schemas.microsoft.com/office/word/2015/wordml/symex" xmlns:wpg="http://schemas.microsoft.com/office/word/2010/wordprocessingGroup" xmlns:wpi="http://schemas.microsoft.com/office/word/2010/wordprocessingInk" xmlns:wne="http://schemas.microsoft.com/office/word/2006/wordml" xmlns:wps="http://schemas.microsoft.com/office/word/2010/wordprocessingShape" mc:Ignorable="w14 w15 w16se wp14">
+<w:ftr xmlns:wpc="http://schemas.microsoft.com/office/word/2010/wordprocessingCanvas" xmlns:cx="http://schemas.microsoft.com/office/drawing/2014/chartex" xmlns:cx1="http://schemas.microsoft.com/office/drawing/2015/9/8/chartex" xmlns:cx2="http://schemas.microsoft.com/office/drawing/2015/10/21/chartex" xmlns:cx3="http://schemas.microsoft.com/office/drawing/2016/5/9/chartex" xmlns:cx4="http://schemas.microsoft.com/office/drawing/2016/5/10/chartex" xmlns:cx5="http://schemas.microsoft.com/office/drawing/2016/5/11/chartex" xmlns:cx6="http://schemas.microsoft.com/office/drawing/2016/5/12/chartex" xmlns:cx7="http://schemas.microsoft.com/office/drawing/2016/5/13/chartex" xmlns:cx8="http://schemas.microsoft.com/office/drawing/2016/5/14/chartex" xmlns:mc="http://schemas.openxmlformats.org/markup-compatibility/2006" xmlns:aink="http://schemas.microsoft.com/office/drawing/2016/ink" xmlns:am3d="http://schemas.microsoft.com/office/drawing/2017/model3d" xmlns:o="urn:schemas-microsoft-com:office:office" xmlns:r="http://schemas.openxmlformats.org/officeDocument/2006/relationships" xmlns:m="http://schemas.openxmlformats.org/officeDocument/2006/math" xmlns:v="urn:schemas-microsoft-com:vml" xmlns:wp14="http://schemas.microsoft.com/office/word/2010/wordprocessingDrawing" xmlns:wp="http://schemas.openxmlformats.org/drawingml/2006/wordprocessingDrawing" xmlns:w10="urn:schemas-microsoft-com:office:word" xmlns:w="http://schemas.openxmlformats.org/wordprocessingml/2006/main" xmlns:w14="http://schemas.microsoft.com/office/word/2010/wordml" xmlns:w15="http://schemas.microsoft.com/office/word/2012/wordml" xmlns:w16cid="http://schemas.microsoft.com/office/word/2016/wordml/cid" xmlns:w16se="http://schemas.microsoft.com/office/word/2015/wordml/symex" xmlns:wpg="http://schemas.microsoft.com/office/word/2010/wordprocessingGroup" xmlns:wpi="http://schemas.microsoft.com/office/word/2010/wordprocessingInk" xmlns:wne="http://schemas.microsoft.com/office/word/2006/wordml" xmlns:wps="http://schemas.microsoft.com/office/word/2010/wordprocessingShape" mc:Ignorable="w14 w15 w16se w16cid wp14">
   <w:p>
     <w:pPr>
       <w:contextualSpacing w:val="0"/>
@@ -27242,7 +28536,7 @@
 </file>
 
 <file path=word/footnotes.xml><?xml version="1.0" encoding="utf-8"?>
-<w:footnotes xmlns:wpc="http://schemas.microsoft.com/office/word/2010/wordprocessingCanvas" xmlns:cx="http://schemas.microsoft.com/office/drawing/2014/chartex" xmlns:mc="http://schemas.openxmlformats.org/markup-compatibility/2006" xmlns:o="urn:schemas-microsoft-com:office:office" xmlns:r="http://schemas.openxmlformats.org/officeDocument/2006/relationships" xmlns:m="http://schemas.openxmlformats.org/officeDocument/2006/math" xmlns:v="urn:schemas-microsoft-com:vml" xmlns:wp14="http://schemas.microsoft.com/office/word/2010/wordprocessingDrawing" xmlns:wp="http://schemas.openxmlformats.org/drawingml/2006/wordprocessingDrawing" xmlns:w10="urn:schemas-microsoft-com:office:word" xmlns:w="http://schemas.openxmlformats.org/wordprocessingml/2006/main" xmlns:w14="http://schemas.microsoft.com/office/word/2010/wordml" xmlns:w15="http://schemas.microsoft.com/office/word/2012/wordml" xmlns:w16se="http://schemas.microsoft.com/office/word/2015/wordml/symex" xmlns:wpg="http://schemas.microsoft.com/office/word/2010/wordprocessingGroup" xmlns:wpi="http://schemas.microsoft.com/office/word/2010/wordprocessingInk" xmlns:wne="http://schemas.microsoft.com/office/word/2006/wordml" xmlns:wps="http://schemas.microsoft.com/office/word/2010/wordprocessingShape" mc:Ignorable="w14 w15 w16se wp14">
+<w:footnotes xmlns:wpc="http://schemas.microsoft.com/office/word/2010/wordprocessingCanvas" xmlns:cx="http://schemas.microsoft.com/office/drawing/2014/chartex" xmlns:cx1="http://schemas.microsoft.com/office/drawing/2015/9/8/chartex" xmlns:cx2="http://schemas.microsoft.com/office/drawing/2015/10/21/chartex" xmlns:cx3="http://schemas.microsoft.com/office/drawing/2016/5/9/chartex" xmlns:cx4="http://schemas.microsoft.com/office/drawing/2016/5/10/chartex" xmlns:cx5="http://schemas.microsoft.com/office/drawing/2016/5/11/chartex" xmlns:cx6="http://schemas.microsoft.com/office/drawing/2016/5/12/chartex" xmlns:cx7="http://schemas.microsoft.com/office/drawing/2016/5/13/chartex" xmlns:cx8="http://schemas.microsoft.com/office/drawing/2016/5/14/chartex" xmlns:mc="http://schemas.openxmlformats.org/markup-compatibility/2006" xmlns:aink="http://schemas.microsoft.com/office/drawing/2016/ink" xmlns:am3d="http://schemas.microsoft.com/office/drawing/2017/model3d" xmlns:o="urn:schemas-microsoft-com:office:office" xmlns:r="http://schemas.openxmlformats.org/officeDocument/2006/relationships" xmlns:m="http://schemas.openxmlformats.org/officeDocument/2006/math" xmlns:v="urn:schemas-microsoft-com:vml" xmlns:wp14="http://schemas.microsoft.com/office/word/2010/wordprocessingDrawing" xmlns:wp="http://schemas.openxmlformats.org/drawingml/2006/wordprocessingDrawing" xmlns:w10="urn:schemas-microsoft-com:office:word" xmlns:w="http://schemas.openxmlformats.org/wordprocessingml/2006/main" xmlns:w14="http://schemas.microsoft.com/office/word/2010/wordml" xmlns:w15="http://schemas.microsoft.com/office/word/2012/wordml" xmlns:w16cid="http://schemas.microsoft.com/office/word/2016/wordml/cid" xmlns:w16se="http://schemas.microsoft.com/office/word/2015/wordml/symex" xmlns:wpg="http://schemas.microsoft.com/office/word/2010/wordprocessingGroup" xmlns:wpi="http://schemas.microsoft.com/office/word/2010/wordprocessingInk" xmlns:wne="http://schemas.microsoft.com/office/word/2006/wordml" xmlns:wps="http://schemas.microsoft.com/office/word/2010/wordprocessingShape" mc:Ignorable="w14 w15 w16se w16cid wp14">
   <w:footnote w:type="separator" w:id="-1">
     <w:p>
       <w:pPr>
@@ -27267,7 +28561,7 @@
 </file>
 
 <file path=word/header1.xml><?xml version="1.0" encoding="utf-8"?>
-<w:hdr xmlns:wpc="http://schemas.microsoft.com/office/word/2010/wordprocessingCanvas" xmlns:cx="http://schemas.microsoft.com/office/drawing/2014/chartex" xmlns:mc="http://schemas.openxmlformats.org/markup-compatibility/2006" xmlns:o="urn:schemas-microsoft-com:office:office" xmlns:r="http://schemas.openxmlformats.org/officeDocument/2006/relationships" xmlns:m="http://schemas.openxmlformats.org/officeDocument/2006/math" xmlns:v="urn:schemas-microsoft-com:vml" xmlns:wp14="http://schemas.microsoft.com/office/word/2010/wordprocessingDrawing" xmlns:wp="http://schemas.openxmlformats.org/drawingml/2006/wordprocessingDrawing" xmlns:w10="urn:schemas-microsoft-com:office:word" xmlns:w="http://schemas.openxmlformats.org/wordprocessingml/2006/main" xmlns:w14="http://schemas.microsoft.com/office/word/2010/wordml" xmlns:w15="http://schemas.microsoft.com/office/word/2012/wordml" xmlns:w16se="http://schemas.microsoft.com/office/word/2015/wordml/symex" xmlns:wpg="http://schemas.microsoft.com/office/word/2010/wordprocessingGroup" xmlns:wpi="http://schemas.microsoft.com/office/word/2010/wordprocessingInk" xmlns:wne="http://schemas.microsoft.com/office/word/2006/wordml" xmlns:wps="http://schemas.microsoft.com/office/word/2010/wordprocessingShape" mc:Ignorable="w14 w15 w16se wp14">
+<w:hdr xmlns:wpc="http://schemas.microsoft.com/office/word/2010/wordprocessingCanvas" xmlns:cx="http://schemas.microsoft.com/office/drawing/2014/chartex" xmlns:cx1="http://schemas.microsoft.com/office/drawing/2015/9/8/chartex" xmlns:cx2="http://schemas.microsoft.com/office/drawing/2015/10/21/chartex" xmlns:cx3="http://schemas.microsoft.com/office/drawing/2016/5/9/chartex" xmlns:cx4="http://schemas.microsoft.com/office/drawing/2016/5/10/chartex" xmlns:cx5="http://schemas.microsoft.com/office/drawing/2016/5/11/chartex" xmlns:cx6="http://schemas.microsoft.com/office/drawing/2016/5/12/chartex" xmlns:cx7="http://schemas.microsoft.com/office/drawing/2016/5/13/chartex" xmlns:cx8="http://schemas.microsoft.com/office/drawing/2016/5/14/chartex" xmlns:mc="http://schemas.openxmlformats.org/markup-compatibility/2006" xmlns:aink="http://schemas.microsoft.com/office/drawing/2016/ink" xmlns:am3d="http://schemas.microsoft.com/office/drawing/2017/model3d" xmlns:o="urn:schemas-microsoft-com:office:office" xmlns:r="http://schemas.openxmlformats.org/officeDocument/2006/relationships" xmlns:m="http://schemas.openxmlformats.org/officeDocument/2006/math" xmlns:v="urn:schemas-microsoft-com:vml" xmlns:wp14="http://schemas.microsoft.com/office/word/2010/wordprocessingDrawing" xmlns:wp="http://schemas.openxmlformats.org/drawingml/2006/wordprocessingDrawing" xmlns:w10="urn:schemas-microsoft-com:office:word" xmlns:w="http://schemas.openxmlformats.org/wordprocessingml/2006/main" xmlns:w14="http://schemas.microsoft.com/office/word/2010/wordml" xmlns:w15="http://schemas.microsoft.com/office/word/2012/wordml" xmlns:w16cid="http://schemas.microsoft.com/office/word/2016/wordml/cid" xmlns:w16se="http://schemas.microsoft.com/office/word/2015/wordml/symex" xmlns:wpg="http://schemas.microsoft.com/office/word/2010/wordprocessingGroup" xmlns:wpi="http://schemas.microsoft.com/office/word/2010/wordprocessingInk" xmlns:wne="http://schemas.microsoft.com/office/word/2006/wordml" xmlns:wps="http://schemas.microsoft.com/office/word/2010/wordprocessingShape" mc:Ignorable="w14 w15 w16se w16cid wp14">
   <w:p>
     <w:pPr>
       <w:contextualSpacing w:val="0"/>
@@ -27356,7 +28650,7 @@
 </file>
 
 <file path=word/numbering.xml><?xml version="1.0" encoding="utf-8"?>
-<w:numbering xmlns:wpc="http://schemas.microsoft.com/office/word/2010/wordprocessingCanvas" xmlns:cx="http://schemas.microsoft.com/office/drawing/2014/chartex" xmlns:mc="http://schemas.openxmlformats.org/markup-compatibility/2006" xmlns:o="urn:schemas-microsoft-com:office:office" xmlns:r="http://schemas.openxmlformats.org/officeDocument/2006/relationships" xmlns:m="http://schemas.openxmlformats.org/officeDocument/2006/math" xmlns:v="urn:schemas-microsoft-com:vml" xmlns:wp14="http://schemas.microsoft.com/office/word/2010/wordprocessingDrawing" xmlns:wp="http://schemas.openxmlformats.org/drawingml/2006/wordprocessingDrawing" xmlns:w10="urn:schemas-microsoft-com:office:word" xmlns:w="http://schemas.openxmlformats.org/wordprocessingml/2006/main" xmlns:w14="http://schemas.microsoft.com/office/word/2010/wordml" xmlns:w15="http://schemas.microsoft.com/office/word/2012/wordml" xmlns:w16se="http://schemas.microsoft.com/office/word/2015/wordml/symex" xmlns:wpg="http://schemas.microsoft.com/office/word/2010/wordprocessingGroup" xmlns:wpi="http://schemas.microsoft.com/office/word/2010/wordprocessingInk" xmlns:wne="http://schemas.microsoft.com/office/word/2006/wordml" xmlns:wps="http://schemas.microsoft.com/office/word/2010/wordprocessingShape" mc:Ignorable="w14 w15 w16se wp14">
+<w:numbering xmlns:wpc="http://schemas.microsoft.com/office/word/2010/wordprocessingCanvas" xmlns:cx="http://schemas.microsoft.com/office/drawing/2014/chartex" xmlns:cx1="http://schemas.microsoft.com/office/drawing/2015/9/8/chartex" xmlns:cx2="http://schemas.microsoft.com/office/drawing/2015/10/21/chartex" xmlns:cx3="http://schemas.microsoft.com/office/drawing/2016/5/9/chartex" xmlns:cx4="http://schemas.microsoft.com/office/drawing/2016/5/10/chartex" xmlns:cx5="http://schemas.microsoft.com/office/drawing/2016/5/11/chartex" xmlns:cx6="http://schemas.microsoft.com/office/drawing/2016/5/12/chartex" xmlns:cx7="http://schemas.microsoft.com/office/drawing/2016/5/13/chartex" xmlns:cx8="http://schemas.microsoft.com/office/drawing/2016/5/14/chartex" xmlns:mc="http://schemas.openxmlformats.org/markup-compatibility/2006" xmlns:aink="http://schemas.microsoft.com/office/drawing/2016/ink" xmlns:am3d="http://schemas.microsoft.com/office/drawing/2017/model3d" xmlns:o="urn:schemas-microsoft-com:office:office" xmlns:r="http://schemas.openxmlformats.org/officeDocument/2006/relationships" xmlns:m="http://schemas.openxmlformats.org/officeDocument/2006/math" xmlns:v="urn:schemas-microsoft-com:vml" xmlns:wp14="http://schemas.microsoft.com/office/word/2010/wordprocessingDrawing" xmlns:wp="http://schemas.openxmlformats.org/drawingml/2006/wordprocessingDrawing" xmlns:w10="urn:schemas-microsoft-com:office:word" xmlns:w="http://schemas.openxmlformats.org/wordprocessingml/2006/main" xmlns:w14="http://schemas.microsoft.com/office/word/2010/wordml" xmlns:w15="http://schemas.microsoft.com/office/word/2012/wordml" xmlns:w16cid="http://schemas.microsoft.com/office/word/2016/wordml/cid" xmlns:w16se="http://schemas.microsoft.com/office/word/2015/wordml/symex" xmlns:wpg="http://schemas.microsoft.com/office/word/2010/wordprocessingGroup" xmlns:wpi="http://schemas.microsoft.com/office/word/2010/wordprocessingInk" xmlns:wne="http://schemas.microsoft.com/office/word/2006/wordml" xmlns:wps="http://schemas.microsoft.com/office/word/2010/wordprocessingShape" mc:Ignorable="w14 w15 w16se w16cid wp14">
   <w:abstractNum w:abstractNumId="0" w15:restartNumberingAfterBreak="0">
     <w:nsid w:val="93F34A6E"/>
     <w:multiLevelType w:val="singleLevel"/>
@@ -34030,7 +35324,7 @@
 </file>
 
 <file path=word/styles.xml><?xml version="1.0" encoding="utf-8"?>
-<w:styles xmlns:mc="http://schemas.openxmlformats.org/markup-compatibility/2006" xmlns:r="http://schemas.openxmlformats.org/officeDocument/2006/relationships" xmlns:w="http://schemas.openxmlformats.org/wordprocessingml/2006/main" xmlns:w14="http://schemas.microsoft.com/office/word/2010/wordml" xmlns:w15="http://schemas.microsoft.com/office/word/2012/wordml" xmlns:w16se="http://schemas.microsoft.com/office/word/2015/wordml/symex" mc:Ignorable="w14 w15 w16se">
+<w:styles xmlns:mc="http://schemas.openxmlformats.org/markup-compatibility/2006" xmlns:r="http://schemas.openxmlformats.org/officeDocument/2006/relationships" xmlns:w="http://schemas.openxmlformats.org/wordprocessingml/2006/main" xmlns:w14="http://schemas.microsoft.com/office/word/2010/wordml" xmlns:w15="http://schemas.microsoft.com/office/word/2012/wordml" xmlns:w16cid="http://schemas.microsoft.com/office/word/2016/wordml/cid" xmlns:w16se="http://schemas.microsoft.com/office/word/2015/wordml/symex" mc:Ignorable="w14 w15 w16se w16cid">
   <w:docDefaults>
     <w:rPrDefault>
       <w:rPr>
@@ -34044,7 +35338,7 @@
       </w:pPr>
     </w:pPrDefault>
   </w:docDefaults>
-  <w:latentStyles w:defLockedState="0" w:defUIPriority="99" w:defSemiHidden="0" w:defUnhideWhenUsed="0" w:defQFormat="0" w:count="371">
+  <w:latentStyles w:defLockedState="0" w:defUIPriority="99" w:defSemiHidden="0" w:defUnhideWhenUsed="0" w:defQFormat="0" w:count="375">
     <w:lsdException w:name="Normal" w:uiPriority="0" w:qFormat="1"/>
     <w:lsdException w:name="heading 1" w:uiPriority="0" w:qFormat="1"/>
     <w:lsdException w:name="heading 2" w:uiPriority="0" w:qFormat="1"/>
@@ -34150,7 +35444,6 @@
     <w:lsdException w:name="HTML Sample" w:semiHidden="1" w:unhideWhenUsed="1"/>
     <w:lsdException w:name="HTML Typewriter" w:semiHidden="1" w:unhideWhenUsed="1"/>
     <w:lsdException w:name="HTML Variable" w:semiHidden="1" w:unhideWhenUsed="1"/>
-    <w:lsdException w:name="Normal Table" w:semiHidden="1" w:unhideWhenUsed="1"/>
     <w:lsdException w:name="annotation subject" w:semiHidden="1" w:unhideWhenUsed="1"/>
     <w:lsdException w:name="No List" w:semiHidden="1" w:unhideWhenUsed="1"/>
     <w:lsdException w:name="Outline List 1" w:semiHidden="1" w:unhideWhenUsed="1"/>
@@ -34194,10 +35487,8 @@
     <w:lsdException w:name="Table Elegant" w:semiHidden="1" w:unhideWhenUsed="1"/>
     <w:lsdException w:name="Table Professional" w:semiHidden="1" w:unhideWhenUsed="1"/>
     <w:lsdException w:name="Table Subtle 1" w:semiHidden="1" w:unhideWhenUsed="1"/>
-    <w:lsdException w:name="Table Subtle 2" w:semiHidden="1" w:unhideWhenUsed="1"/>
     <w:lsdException w:name="Table Web 1" w:semiHidden="1" w:unhideWhenUsed="1"/>
     <w:lsdException w:name="Table Web 2" w:semiHidden="1" w:unhideWhenUsed="1"/>
-    <w:lsdException w:name="Table Web 3" w:semiHidden="1" w:unhideWhenUsed="1"/>
     <w:lsdException w:name="Balloon Text" w:semiHidden="1" w:unhideWhenUsed="1"/>
     <w:lsdException w:name="Table Grid" w:uiPriority="39"/>
     <w:lsdException w:name="Table Theme" w:semiHidden="1" w:unhideWhenUsed="1"/>
@@ -34413,6 +35704,10 @@
     <w:lsdException w:name="List Table 5 Dark Accent 6" w:uiPriority="50"/>
     <w:lsdException w:name="List Table 6 Colorful Accent 6" w:uiPriority="51"/>
     <w:lsdException w:name="List Table 7 Colorful Accent 6" w:uiPriority="52"/>
+    <w:lsdException w:name="Mention" w:semiHidden="1" w:unhideWhenUsed="1"/>
+    <w:lsdException w:name="Smart Hyperlink" w:semiHidden="1" w:unhideWhenUsed="1"/>
+    <w:lsdException w:name="Hashtag" w:semiHidden="1" w:unhideWhenUsed="1"/>
+    <w:lsdException w:name="Unresolved Mention" w:semiHidden="1" w:unhideWhenUsed="1"/>
   </w:latentStyles>
   <w:style w:type="paragraph" w:default="1" w:styleId="Normal">
     <w:name w:val="Normal"/>
@@ -34965,7 +36260,7 @@
       <w:ind w:left="720"/>
     </w:pPr>
   </w:style>
-  <w:style w:type="table" w:styleId="Tabladecuadrcula1clara-nfasis5">
+  <w:style w:type="table" w:styleId="Tablaconcuadrcula1clara-nfasis5">
     <w:name w:val="Grid Table 1 Light Accent 5"/>
     <w:basedOn w:val="Tablanormal"/>
     <w:uiPriority w:val="46"/>
@@ -35022,7 +36317,7 @@
       </w:rPr>
     </w:tblStylePr>
   </w:style>
-  <w:style w:type="table" w:styleId="Tabladecuadrcula1clara">
+  <w:style w:type="table" w:styleId="Tablaconcuadrcula1clara">
     <w:name w:val="Grid Table 1 Light"/>
     <w:basedOn w:val="Tablanormal"/>
     <w:uiPriority w:val="46"/>

</xml_diff>

<commit_message>
Se añadió reporte para Gestor y Jefe de Proyecto
</commit_message>
<xml_diff>
--- a/Documentos/PlaGesCon.docx
+++ b/Documentos/PlaGesCon.docx
@@ -1422,7 +1422,6 @@
           <w:docPartUnique/>
         </w:docPartObj>
       </w:sdtPr>
-      <w:sdtEndPr/>
       <w:sdtContent>
         <w:p>
           <w:pPr>
@@ -18943,13 +18942,7 @@
               <w:rPr>
                 <w:lang w:val="es-ES"/>
               </w:rPr>
-              <w:t>00</w:t>
-            </w:r>
-            <w:r>
-              <w:rPr>
-                <w:lang w:val="es-ES"/>
-              </w:rPr>
-              <w:t>5</w:t>
+              <w:t>005</w:t>
             </w:r>
           </w:p>
         </w:tc>
@@ -19177,8 +19170,6 @@
             <w:r>
               <w:t>Se deberá brindar facilidades de comunicación entre usuarios objetivos para poder brindar un mejor servicio, y evitar falta de dialogo que conlleve a problemas de coordinación.</w:t>
             </w:r>
-            <w:bookmarkStart w:id="36" w:name="_GoBack"/>
-            <w:bookmarkEnd w:id="36"/>
           </w:p>
         </w:tc>
       </w:tr>
@@ -19563,14 +19554,14 @@
           <w:lang w:val="es-PE"/>
         </w:rPr>
       </w:pPr>
-      <w:bookmarkStart w:id="37" w:name="_Toc530121759"/>
+      <w:bookmarkStart w:id="36" w:name="_Toc530121759"/>
       <w:r>
         <w:rPr>
           <w:lang w:val="es-PE"/>
         </w:rPr>
         <w:t>Estado</w:t>
       </w:r>
-      <w:bookmarkEnd w:id="37"/>
+      <w:bookmarkEnd w:id="36"/>
     </w:p>
     <w:p>
       <w:pPr>
@@ -19585,7 +19576,7 @@
           <w:lang w:val="es-PE"/>
         </w:rPr>
       </w:pPr>
-      <w:bookmarkStart w:id="38" w:name="_Toc530121760"/>
+      <w:bookmarkStart w:id="37" w:name="_Toc530121760"/>
       <w:r>
         <w:rPr>
           <w:sz w:val="32"/>
@@ -19602,7 +19593,7 @@
         </w:rPr>
         <w:t>configuración</w:t>
       </w:r>
-      <w:bookmarkEnd w:id="38"/>
+      <w:bookmarkEnd w:id="37"/>
     </w:p>
     <w:p>
       <w:pPr>
@@ -22459,10 +22450,934 @@
     </w:tbl>
     <w:p>
       <w:pPr>
+        <w:spacing w:after="0" w:line="240" w:lineRule="auto"/>
+        <w:contextualSpacing w:val="0"/>
+        <w:rPr>
+          <w:rFonts w:ascii="Times New Roman" w:eastAsia="Times New Roman" w:hAnsi="Times New Roman" w:cs="Times New Roman"/>
+          <w:sz w:val="24"/>
+          <w:szCs w:val="24"/>
+          <w:lang w:val="es-PE" w:eastAsia="es-PE"/>
+        </w:rPr>
+      </w:pPr>
+    </w:p>
+    <w:tbl>
+      <w:tblPr>
+        <w:tblW w:w="0" w:type="auto"/>
+        <w:tblCellMar>
+          <w:top w:w="15" w:type="dxa"/>
+          <w:left w:w="15" w:type="dxa"/>
+          <w:bottom w:w="15" w:type="dxa"/>
+          <w:right w:w="15" w:type="dxa"/>
+        </w:tblCellMar>
+        <w:tblLook w:val="04A0" w:firstRow="1" w:lastRow="0" w:firstColumn="1" w:lastColumn="0" w:noHBand="0" w:noVBand="1"/>
+      </w:tblPr>
+      <w:tblGrid>
+        <w:gridCol w:w="1130"/>
+        <w:gridCol w:w="8099"/>
+      </w:tblGrid>
+      <w:tr>
+        <w:trPr>
+          <w:trHeight w:val="460"/>
+        </w:trPr>
+        <w:tc>
+          <w:tcPr>
+            <w:tcW w:w="0" w:type="auto"/>
+            <w:tcBorders>
+              <w:top w:val="single" w:sz="8" w:space="0" w:color="000000"/>
+              <w:left w:val="single" w:sz="8" w:space="0" w:color="000000"/>
+              <w:bottom w:val="single" w:sz="8" w:space="0" w:color="000000"/>
+              <w:right w:val="single" w:sz="8" w:space="0" w:color="000000"/>
+            </w:tcBorders>
+            <w:tcMar>
+              <w:top w:w="100" w:type="dxa"/>
+              <w:left w:w="100" w:type="dxa"/>
+              <w:bottom w:w="100" w:type="dxa"/>
+              <w:right w:w="100" w:type="dxa"/>
+            </w:tcMar>
+            <w:hideMark/>
+          </w:tcPr>
+          <w:p>
+            <w:pPr>
+              <w:spacing w:after="0" w:line="240" w:lineRule="auto"/>
+              <w:contextualSpacing w:val="0"/>
+              <w:rPr>
+                <w:rFonts w:ascii="Times New Roman" w:eastAsia="Times New Roman" w:hAnsi="Times New Roman" w:cs="Times New Roman"/>
+                <w:sz w:val="24"/>
+                <w:szCs w:val="24"/>
+                <w:lang w:val="es-PE" w:eastAsia="es-PE"/>
+              </w:rPr>
+            </w:pPr>
+            <w:r>
+              <w:rPr>
+                <w:rFonts w:eastAsia="Times New Roman"/>
+                <w:color w:val="000000"/>
+                <w:lang w:val="es-PE" w:eastAsia="es-PE"/>
+              </w:rPr>
+              <w:lastRenderedPageBreak/>
+              <w:t>Título</w:t>
+            </w:r>
+          </w:p>
+        </w:tc>
+        <w:tc>
+          <w:tcPr>
+            <w:tcW w:w="0" w:type="auto"/>
+            <w:tcBorders>
+              <w:top w:val="single" w:sz="8" w:space="0" w:color="000000"/>
+              <w:left w:val="single" w:sz="8" w:space="0" w:color="000000"/>
+              <w:bottom w:val="single" w:sz="8" w:space="0" w:color="000000"/>
+              <w:right w:val="single" w:sz="8" w:space="0" w:color="000000"/>
+            </w:tcBorders>
+            <w:tcMar>
+              <w:top w:w="100" w:type="dxa"/>
+              <w:left w:w="100" w:type="dxa"/>
+              <w:bottom w:w="100" w:type="dxa"/>
+              <w:right w:w="100" w:type="dxa"/>
+            </w:tcMar>
+            <w:hideMark/>
+          </w:tcPr>
+          <w:p>
+            <w:pPr>
+              <w:spacing w:after="0" w:line="240" w:lineRule="auto"/>
+              <w:contextualSpacing w:val="0"/>
+              <w:rPr>
+                <w:rFonts w:ascii="Times New Roman" w:eastAsia="Times New Roman" w:hAnsi="Times New Roman" w:cs="Times New Roman"/>
+                <w:sz w:val="24"/>
+                <w:szCs w:val="24"/>
+                <w:lang w:val="es-PE" w:eastAsia="es-PE"/>
+              </w:rPr>
+            </w:pPr>
+            <w:r>
+              <w:rPr>
+                <w:rFonts w:eastAsia="Times New Roman"/>
+                <w:color w:val="000000"/>
+                <w:lang w:val="es-PE" w:eastAsia="es-PE"/>
+              </w:rPr>
+              <w:t xml:space="preserve">Lista de </w:t>
+            </w:r>
+            <w:proofErr w:type="spellStart"/>
+            <w:r>
+              <w:rPr>
+                <w:rFonts w:eastAsia="Times New Roman"/>
+                <w:color w:val="000000"/>
+                <w:lang w:val="es-PE" w:eastAsia="es-PE"/>
+              </w:rPr>
+              <w:t>items</w:t>
+            </w:r>
+            <w:proofErr w:type="spellEnd"/>
+            <w:r>
+              <w:rPr>
+                <w:rFonts w:eastAsia="Times New Roman"/>
+                <w:color w:val="000000"/>
+                <w:lang w:val="es-PE" w:eastAsia="es-PE"/>
+              </w:rPr>
+              <w:t xml:space="preserve"> con cambios aprobados</w:t>
+            </w:r>
+          </w:p>
+        </w:tc>
+      </w:tr>
+      <w:tr>
+        <w:tc>
+          <w:tcPr>
+            <w:tcW w:w="0" w:type="auto"/>
+            <w:tcBorders>
+              <w:top w:val="single" w:sz="8" w:space="0" w:color="000000"/>
+              <w:left w:val="single" w:sz="8" w:space="0" w:color="000000"/>
+              <w:bottom w:val="single" w:sz="8" w:space="0" w:color="000000"/>
+              <w:right w:val="single" w:sz="8" w:space="0" w:color="000000"/>
+            </w:tcBorders>
+            <w:tcMar>
+              <w:top w:w="100" w:type="dxa"/>
+              <w:left w:w="100" w:type="dxa"/>
+              <w:bottom w:w="100" w:type="dxa"/>
+              <w:right w:w="100" w:type="dxa"/>
+            </w:tcMar>
+            <w:hideMark/>
+          </w:tcPr>
+          <w:p>
+            <w:pPr>
+              <w:spacing w:after="0" w:line="240" w:lineRule="auto"/>
+              <w:contextualSpacing w:val="0"/>
+              <w:rPr>
+                <w:rFonts w:ascii="Times New Roman" w:eastAsia="Times New Roman" w:hAnsi="Times New Roman" w:cs="Times New Roman"/>
+                <w:sz w:val="24"/>
+                <w:szCs w:val="24"/>
+                <w:lang w:val="es-PE" w:eastAsia="es-PE"/>
+              </w:rPr>
+            </w:pPr>
+            <w:r>
+              <w:rPr>
+                <w:rFonts w:eastAsia="Times New Roman"/>
+                <w:color w:val="000000"/>
+                <w:lang w:val="es-PE" w:eastAsia="es-PE"/>
+              </w:rPr>
+              <w:t>Propósito</w:t>
+            </w:r>
+          </w:p>
+        </w:tc>
+        <w:tc>
+          <w:tcPr>
+            <w:tcW w:w="0" w:type="auto"/>
+            <w:tcBorders>
+              <w:top w:val="single" w:sz="8" w:space="0" w:color="000000"/>
+              <w:left w:val="single" w:sz="8" w:space="0" w:color="000000"/>
+              <w:bottom w:val="single" w:sz="8" w:space="0" w:color="000000"/>
+              <w:right w:val="single" w:sz="8" w:space="0" w:color="000000"/>
+            </w:tcBorders>
+            <w:tcMar>
+              <w:top w:w="100" w:type="dxa"/>
+              <w:left w:w="100" w:type="dxa"/>
+              <w:bottom w:w="100" w:type="dxa"/>
+              <w:right w:w="100" w:type="dxa"/>
+            </w:tcMar>
+            <w:hideMark/>
+          </w:tcPr>
+          <w:p>
+            <w:pPr>
+              <w:spacing w:after="0" w:line="240" w:lineRule="auto"/>
+              <w:contextualSpacing w:val="0"/>
+              <w:rPr>
+                <w:rFonts w:ascii="Times New Roman" w:eastAsia="Times New Roman" w:hAnsi="Times New Roman" w:cs="Times New Roman"/>
+                <w:sz w:val="24"/>
+                <w:szCs w:val="24"/>
+                <w:lang w:val="es-PE" w:eastAsia="es-PE"/>
+              </w:rPr>
+            </w:pPr>
+            <w:r>
+              <w:rPr>
+                <w:rFonts w:eastAsia="Times New Roman"/>
+                <w:color w:val="000000"/>
+                <w:lang w:val="es-PE" w:eastAsia="es-PE"/>
+              </w:rPr>
+              <w:t>Mostrar una lista con los ítems con solicitudes de cambio aprobadas para lograr ver quién aprobó dicho cambio y las fechas de aprobación.</w:t>
+            </w:r>
+          </w:p>
+        </w:tc>
+      </w:tr>
+      <w:tr>
+        <w:tc>
+          <w:tcPr>
+            <w:tcW w:w="0" w:type="auto"/>
+            <w:tcBorders>
+              <w:top w:val="single" w:sz="8" w:space="0" w:color="000000"/>
+              <w:left w:val="single" w:sz="8" w:space="0" w:color="000000"/>
+              <w:bottom w:val="single" w:sz="8" w:space="0" w:color="000000"/>
+              <w:right w:val="single" w:sz="8" w:space="0" w:color="000000"/>
+            </w:tcBorders>
+            <w:tcMar>
+              <w:top w:w="100" w:type="dxa"/>
+              <w:left w:w="100" w:type="dxa"/>
+              <w:bottom w:w="100" w:type="dxa"/>
+              <w:right w:w="100" w:type="dxa"/>
+            </w:tcMar>
+            <w:hideMark/>
+          </w:tcPr>
+          <w:p>
+            <w:pPr>
+              <w:spacing w:after="0" w:line="240" w:lineRule="auto"/>
+              <w:contextualSpacing w:val="0"/>
+              <w:rPr>
+                <w:rFonts w:ascii="Times New Roman" w:eastAsia="Times New Roman" w:hAnsi="Times New Roman" w:cs="Times New Roman"/>
+                <w:sz w:val="24"/>
+                <w:szCs w:val="24"/>
+                <w:lang w:val="es-PE" w:eastAsia="es-PE"/>
+              </w:rPr>
+            </w:pPr>
+            <w:r>
+              <w:rPr>
+                <w:rFonts w:eastAsia="Times New Roman"/>
+                <w:color w:val="000000"/>
+                <w:lang w:val="es-PE" w:eastAsia="es-PE"/>
+              </w:rPr>
+              <w:t>Entrada</w:t>
+            </w:r>
+          </w:p>
+        </w:tc>
+        <w:tc>
+          <w:tcPr>
+            <w:tcW w:w="0" w:type="auto"/>
+            <w:tcBorders>
+              <w:top w:val="single" w:sz="8" w:space="0" w:color="000000"/>
+              <w:left w:val="single" w:sz="8" w:space="0" w:color="000000"/>
+              <w:bottom w:val="single" w:sz="8" w:space="0" w:color="000000"/>
+              <w:right w:val="single" w:sz="8" w:space="0" w:color="000000"/>
+            </w:tcBorders>
+            <w:tcMar>
+              <w:top w:w="100" w:type="dxa"/>
+              <w:left w:w="100" w:type="dxa"/>
+              <w:bottom w:w="100" w:type="dxa"/>
+              <w:right w:w="100" w:type="dxa"/>
+            </w:tcMar>
+            <w:hideMark/>
+          </w:tcPr>
+          <w:p>
+            <w:pPr>
+              <w:numPr>
+                <w:ilvl w:val="0"/>
+                <w:numId w:val="48"/>
+              </w:numPr>
+              <w:spacing w:after="0" w:line="240" w:lineRule="auto"/>
+              <w:contextualSpacing w:val="0"/>
+              <w:textAlignment w:val="baseline"/>
+              <w:rPr>
+                <w:rFonts w:eastAsia="Times New Roman"/>
+                <w:color w:val="000000"/>
+                <w:lang w:val="es-PE" w:eastAsia="es-PE"/>
+              </w:rPr>
+            </w:pPr>
+            <w:r>
+              <w:rPr>
+                <w:rFonts w:eastAsia="Times New Roman"/>
+                <w:color w:val="000000"/>
+                <w:lang w:val="es-PE" w:eastAsia="es-PE"/>
+              </w:rPr>
+              <w:t>Id proyecto</w:t>
+            </w:r>
+          </w:p>
+          <w:p>
+            <w:pPr>
+              <w:numPr>
+                <w:ilvl w:val="0"/>
+                <w:numId w:val="48"/>
+              </w:numPr>
+              <w:spacing w:after="0" w:line="240" w:lineRule="auto"/>
+              <w:contextualSpacing w:val="0"/>
+              <w:textAlignment w:val="baseline"/>
+              <w:rPr>
+                <w:rFonts w:eastAsia="Times New Roman"/>
+                <w:color w:val="000000"/>
+                <w:lang w:val="es-PE" w:eastAsia="es-PE"/>
+              </w:rPr>
+            </w:pPr>
+            <w:r>
+              <w:rPr>
+                <w:rFonts w:eastAsia="Times New Roman"/>
+                <w:color w:val="000000"/>
+                <w:lang w:val="es-PE" w:eastAsia="es-PE"/>
+              </w:rPr>
+              <w:t>Estado: aprobado</w:t>
+            </w:r>
+          </w:p>
+          <w:p>
+            <w:pPr>
+              <w:numPr>
+                <w:ilvl w:val="0"/>
+                <w:numId w:val="48"/>
+              </w:numPr>
+              <w:spacing w:after="0" w:line="240" w:lineRule="auto"/>
+              <w:contextualSpacing w:val="0"/>
+              <w:textAlignment w:val="baseline"/>
+              <w:rPr>
+                <w:rFonts w:eastAsia="Times New Roman"/>
+                <w:color w:val="000000"/>
+                <w:lang w:val="es-PE" w:eastAsia="es-PE"/>
+              </w:rPr>
+            </w:pPr>
+            <w:r>
+              <w:rPr>
+                <w:rFonts w:eastAsia="Times New Roman"/>
+                <w:color w:val="000000"/>
+                <w:lang w:val="es-PE" w:eastAsia="es-PE"/>
+              </w:rPr>
+              <w:t>Fecha inicio</w:t>
+            </w:r>
+          </w:p>
+          <w:p>
+            <w:pPr>
+              <w:numPr>
+                <w:ilvl w:val="0"/>
+                <w:numId w:val="48"/>
+              </w:numPr>
+              <w:spacing w:after="0" w:line="240" w:lineRule="auto"/>
+              <w:contextualSpacing w:val="0"/>
+              <w:textAlignment w:val="baseline"/>
+              <w:rPr>
+                <w:rFonts w:eastAsia="Times New Roman"/>
+                <w:color w:val="000000"/>
+                <w:lang w:val="es-PE" w:eastAsia="es-PE"/>
+              </w:rPr>
+            </w:pPr>
+            <w:r>
+              <w:rPr>
+                <w:rFonts w:eastAsia="Times New Roman"/>
+                <w:color w:val="000000"/>
+                <w:lang w:val="es-PE" w:eastAsia="es-PE"/>
+              </w:rPr>
+              <w:t>Fecha fin</w:t>
+            </w:r>
+          </w:p>
+        </w:tc>
+      </w:tr>
+      <w:tr>
+        <w:tc>
+          <w:tcPr>
+            <w:tcW w:w="0" w:type="auto"/>
+            <w:tcBorders>
+              <w:top w:val="single" w:sz="8" w:space="0" w:color="000000"/>
+              <w:left w:val="single" w:sz="8" w:space="0" w:color="000000"/>
+              <w:bottom w:val="single" w:sz="8" w:space="0" w:color="000000"/>
+              <w:right w:val="single" w:sz="8" w:space="0" w:color="000000"/>
+            </w:tcBorders>
+            <w:tcMar>
+              <w:top w:w="100" w:type="dxa"/>
+              <w:left w:w="100" w:type="dxa"/>
+              <w:bottom w:w="100" w:type="dxa"/>
+              <w:right w:w="100" w:type="dxa"/>
+            </w:tcMar>
+            <w:hideMark/>
+          </w:tcPr>
+          <w:p>
+            <w:pPr>
+              <w:spacing w:after="0" w:line="240" w:lineRule="auto"/>
+              <w:contextualSpacing w:val="0"/>
+              <w:rPr>
+                <w:rFonts w:ascii="Times New Roman" w:eastAsia="Times New Roman" w:hAnsi="Times New Roman" w:cs="Times New Roman"/>
+                <w:sz w:val="24"/>
+                <w:szCs w:val="24"/>
+                <w:lang w:val="es-PE" w:eastAsia="es-PE"/>
+              </w:rPr>
+            </w:pPr>
+            <w:r>
+              <w:rPr>
+                <w:rFonts w:eastAsia="Times New Roman"/>
+                <w:color w:val="000000"/>
+                <w:lang w:val="es-PE" w:eastAsia="es-PE"/>
+              </w:rPr>
+              <w:t>Salida</w:t>
+            </w:r>
+          </w:p>
+        </w:tc>
+        <w:tc>
+          <w:tcPr>
+            <w:tcW w:w="0" w:type="auto"/>
+            <w:tcBorders>
+              <w:top w:val="single" w:sz="8" w:space="0" w:color="000000"/>
+              <w:left w:val="single" w:sz="8" w:space="0" w:color="000000"/>
+              <w:bottom w:val="single" w:sz="8" w:space="0" w:color="000000"/>
+              <w:right w:val="single" w:sz="8" w:space="0" w:color="000000"/>
+            </w:tcBorders>
+            <w:tcMar>
+              <w:top w:w="100" w:type="dxa"/>
+              <w:left w:w="100" w:type="dxa"/>
+              <w:bottom w:w="100" w:type="dxa"/>
+              <w:right w:w="100" w:type="dxa"/>
+            </w:tcMar>
+            <w:hideMark/>
+          </w:tcPr>
+          <w:p>
+            <w:pPr>
+              <w:numPr>
+                <w:ilvl w:val="0"/>
+                <w:numId w:val="49"/>
+              </w:numPr>
+              <w:spacing w:after="0" w:line="240" w:lineRule="auto"/>
+              <w:contextualSpacing w:val="0"/>
+              <w:textAlignment w:val="baseline"/>
+              <w:rPr>
+                <w:rFonts w:eastAsia="Times New Roman"/>
+                <w:color w:val="000000"/>
+                <w:lang w:val="es-PE" w:eastAsia="es-PE"/>
+              </w:rPr>
+            </w:pPr>
+            <w:r>
+              <w:rPr>
+                <w:rFonts w:eastAsia="Times New Roman"/>
+                <w:color w:val="000000"/>
+                <w:lang w:val="es-PE" w:eastAsia="es-PE"/>
+              </w:rPr>
+              <w:t>ID del proyecto</w:t>
+            </w:r>
+          </w:p>
+          <w:tbl>
+            <w:tblPr>
+              <w:tblW w:w="0" w:type="auto"/>
+              <w:tblCellMar>
+                <w:top w:w="15" w:type="dxa"/>
+                <w:left w:w="15" w:type="dxa"/>
+                <w:bottom w:w="15" w:type="dxa"/>
+                <w:right w:w="15" w:type="dxa"/>
+              </w:tblCellMar>
+              <w:tblLook w:val="04A0" w:firstRow="1" w:lastRow="0" w:firstColumn="1" w:lastColumn="0" w:noHBand="0" w:noVBand="1"/>
+            </w:tblPr>
+            <w:tblGrid>
+              <w:gridCol w:w="1624"/>
+              <w:gridCol w:w="1685"/>
+              <w:gridCol w:w="946"/>
+              <w:gridCol w:w="861"/>
+              <w:gridCol w:w="1376"/>
+              <w:gridCol w:w="1387"/>
+            </w:tblGrid>
+            <w:tr>
+              <w:tc>
+                <w:tcPr>
+                  <w:tcW w:w="0" w:type="auto"/>
+                  <w:tcBorders>
+                    <w:top w:val="single" w:sz="8" w:space="0" w:color="000000"/>
+                    <w:left w:val="single" w:sz="8" w:space="0" w:color="000000"/>
+                    <w:bottom w:val="single" w:sz="8" w:space="0" w:color="000000"/>
+                    <w:right w:val="single" w:sz="8" w:space="0" w:color="000000"/>
+                  </w:tcBorders>
+                  <w:tcMar>
+                    <w:top w:w="100" w:type="dxa"/>
+                    <w:left w:w="100" w:type="dxa"/>
+                    <w:bottom w:w="100" w:type="dxa"/>
+                    <w:right w:w="100" w:type="dxa"/>
+                  </w:tcMar>
+                  <w:hideMark/>
+                </w:tcPr>
+                <w:p>
+                  <w:pPr>
+                    <w:spacing w:after="0" w:line="240" w:lineRule="auto"/>
+                    <w:contextualSpacing w:val="0"/>
+                    <w:rPr>
+                      <w:rFonts w:ascii="Times New Roman" w:eastAsia="Times New Roman" w:hAnsi="Times New Roman" w:cs="Times New Roman"/>
+                      <w:sz w:val="24"/>
+                      <w:szCs w:val="24"/>
+                      <w:lang w:val="es-PE" w:eastAsia="es-PE"/>
+                    </w:rPr>
+                  </w:pPr>
+                  <w:r>
+                    <w:rPr>
+                      <w:rFonts w:eastAsia="Times New Roman"/>
+                      <w:color w:val="000000"/>
+                      <w:lang w:val="es-PE" w:eastAsia="es-PE"/>
+                    </w:rPr>
+                    <w:t xml:space="preserve">Id </w:t>
+                  </w:r>
+                  <w:proofErr w:type="spellStart"/>
+                  <w:r>
+                    <w:rPr>
+                      <w:rFonts w:eastAsia="Times New Roman"/>
+                      <w:color w:val="000000"/>
+                      <w:lang w:val="es-PE" w:eastAsia="es-PE"/>
+                    </w:rPr>
+                    <w:t>Item</w:t>
+                  </w:r>
+                  <w:proofErr w:type="spellEnd"/>
+                  <w:r>
+                    <w:rPr>
+                      <w:rFonts w:eastAsia="Times New Roman"/>
+                      <w:color w:val="000000"/>
+                      <w:lang w:val="es-PE" w:eastAsia="es-PE"/>
+                    </w:rPr>
+                    <w:t xml:space="preserve"> de Configuración</w:t>
+                  </w:r>
+                </w:p>
+              </w:tc>
+              <w:tc>
+                <w:tcPr>
+                  <w:tcW w:w="0" w:type="auto"/>
+                  <w:tcBorders>
+                    <w:top w:val="single" w:sz="8" w:space="0" w:color="000000"/>
+                    <w:left w:val="single" w:sz="8" w:space="0" w:color="000000"/>
+                    <w:bottom w:val="single" w:sz="8" w:space="0" w:color="000000"/>
+                    <w:right w:val="single" w:sz="8" w:space="0" w:color="000000"/>
+                  </w:tcBorders>
+                  <w:tcMar>
+                    <w:top w:w="100" w:type="dxa"/>
+                    <w:left w:w="100" w:type="dxa"/>
+                    <w:bottom w:w="100" w:type="dxa"/>
+                    <w:right w:w="100" w:type="dxa"/>
+                  </w:tcMar>
+                  <w:hideMark/>
+                </w:tcPr>
+                <w:p>
+                  <w:pPr>
+                    <w:spacing w:after="0" w:line="240" w:lineRule="auto"/>
+                    <w:contextualSpacing w:val="0"/>
+                    <w:rPr>
+                      <w:rFonts w:ascii="Times New Roman" w:eastAsia="Times New Roman" w:hAnsi="Times New Roman" w:cs="Times New Roman"/>
+                      <w:sz w:val="24"/>
+                      <w:szCs w:val="24"/>
+                      <w:lang w:val="es-PE" w:eastAsia="es-PE"/>
+                    </w:rPr>
+                  </w:pPr>
+                  <w:r>
+                    <w:rPr>
+                      <w:rFonts w:eastAsia="Times New Roman"/>
+                      <w:color w:val="000000"/>
+                      <w:lang w:val="es-PE" w:eastAsia="es-PE"/>
+                    </w:rPr>
+                    <w:t xml:space="preserve">Nombre del </w:t>
+                  </w:r>
+                  <w:proofErr w:type="spellStart"/>
+                  <w:r>
+                    <w:rPr>
+                      <w:rFonts w:eastAsia="Times New Roman"/>
+                      <w:color w:val="000000"/>
+                      <w:lang w:val="es-PE" w:eastAsia="es-PE"/>
+                    </w:rPr>
+                    <w:t>Item</w:t>
+                  </w:r>
+                  <w:proofErr w:type="spellEnd"/>
+                  <w:r>
+                    <w:rPr>
+                      <w:rFonts w:eastAsia="Times New Roman"/>
+                      <w:color w:val="000000"/>
+                      <w:lang w:val="es-PE" w:eastAsia="es-PE"/>
+                    </w:rPr>
+                    <w:t xml:space="preserve"> de Configuración</w:t>
+                  </w:r>
+                </w:p>
+              </w:tc>
+              <w:tc>
+                <w:tcPr>
+                  <w:tcW w:w="0" w:type="auto"/>
+                  <w:tcBorders>
+                    <w:top w:val="single" w:sz="8" w:space="0" w:color="000000"/>
+                    <w:left w:val="single" w:sz="8" w:space="0" w:color="000000"/>
+                    <w:bottom w:val="single" w:sz="8" w:space="0" w:color="000000"/>
+                    <w:right w:val="single" w:sz="8" w:space="0" w:color="000000"/>
+                  </w:tcBorders>
+                  <w:tcMar>
+                    <w:top w:w="100" w:type="dxa"/>
+                    <w:left w:w="100" w:type="dxa"/>
+                    <w:bottom w:w="100" w:type="dxa"/>
+                    <w:right w:w="100" w:type="dxa"/>
+                  </w:tcMar>
+                  <w:hideMark/>
+                </w:tcPr>
+                <w:p>
+                  <w:pPr>
+                    <w:spacing w:after="0" w:line="240" w:lineRule="auto"/>
+                    <w:contextualSpacing w:val="0"/>
+                    <w:rPr>
+                      <w:rFonts w:ascii="Times New Roman" w:eastAsia="Times New Roman" w:hAnsi="Times New Roman" w:cs="Times New Roman"/>
+                      <w:sz w:val="24"/>
+                      <w:szCs w:val="24"/>
+                      <w:lang w:val="es-PE" w:eastAsia="es-PE"/>
+                    </w:rPr>
+                  </w:pPr>
+                  <w:r>
+                    <w:rPr>
+                      <w:rFonts w:eastAsia="Times New Roman"/>
+                      <w:color w:val="000000"/>
+                      <w:lang w:val="es-PE" w:eastAsia="es-PE"/>
+                    </w:rPr>
+                    <w:t>Versión</w:t>
+                  </w:r>
+                </w:p>
+              </w:tc>
+              <w:tc>
+                <w:tcPr>
+                  <w:tcW w:w="0" w:type="auto"/>
+                  <w:tcBorders>
+                    <w:top w:val="single" w:sz="8" w:space="0" w:color="000000"/>
+                    <w:left w:val="single" w:sz="8" w:space="0" w:color="000000"/>
+                    <w:bottom w:val="single" w:sz="8" w:space="0" w:color="000000"/>
+                    <w:right w:val="single" w:sz="8" w:space="0" w:color="000000"/>
+                  </w:tcBorders>
+                  <w:tcMar>
+                    <w:top w:w="100" w:type="dxa"/>
+                    <w:left w:w="100" w:type="dxa"/>
+                    <w:bottom w:w="100" w:type="dxa"/>
+                    <w:right w:w="100" w:type="dxa"/>
+                  </w:tcMar>
+                  <w:hideMark/>
+                </w:tcPr>
+                <w:p>
+                  <w:pPr>
+                    <w:spacing w:after="0" w:line="240" w:lineRule="auto"/>
+                    <w:contextualSpacing w:val="0"/>
+                    <w:rPr>
+                      <w:rFonts w:ascii="Times New Roman" w:eastAsia="Times New Roman" w:hAnsi="Times New Roman" w:cs="Times New Roman"/>
+                      <w:sz w:val="24"/>
+                      <w:szCs w:val="24"/>
+                      <w:lang w:val="es-PE" w:eastAsia="es-PE"/>
+                    </w:rPr>
+                  </w:pPr>
+                  <w:r>
+                    <w:rPr>
+                      <w:rFonts w:eastAsia="Times New Roman"/>
+                      <w:color w:val="000000"/>
+                      <w:lang w:val="es-PE" w:eastAsia="es-PE"/>
+                    </w:rPr>
+                    <w:t>Acción</w:t>
+                  </w:r>
+                </w:p>
+              </w:tc>
+              <w:tc>
+                <w:tcPr>
+                  <w:tcW w:w="0" w:type="auto"/>
+                  <w:tcBorders>
+                    <w:top w:val="single" w:sz="8" w:space="0" w:color="000000"/>
+                    <w:left w:val="single" w:sz="8" w:space="0" w:color="000000"/>
+                    <w:bottom w:val="single" w:sz="8" w:space="0" w:color="000000"/>
+                    <w:right w:val="single" w:sz="8" w:space="0" w:color="000000"/>
+                  </w:tcBorders>
+                  <w:tcMar>
+                    <w:top w:w="100" w:type="dxa"/>
+                    <w:left w:w="100" w:type="dxa"/>
+                    <w:bottom w:w="100" w:type="dxa"/>
+                    <w:right w:w="100" w:type="dxa"/>
+                  </w:tcMar>
+                  <w:hideMark/>
+                </w:tcPr>
+                <w:p>
+                  <w:pPr>
+                    <w:spacing w:after="0" w:line="240" w:lineRule="auto"/>
+                    <w:contextualSpacing w:val="0"/>
+                    <w:rPr>
+                      <w:rFonts w:ascii="Times New Roman" w:eastAsia="Times New Roman" w:hAnsi="Times New Roman" w:cs="Times New Roman"/>
+                      <w:sz w:val="24"/>
+                      <w:szCs w:val="24"/>
+                      <w:lang w:val="es-PE" w:eastAsia="es-PE"/>
+                    </w:rPr>
+                  </w:pPr>
+                  <w:r>
+                    <w:rPr>
+                      <w:rFonts w:eastAsia="Times New Roman"/>
+                      <w:color w:val="000000"/>
+                      <w:lang w:val="es-PE" w:eastAsia="es-PE"/>
+                    </w:rPr>
+                    <w:t>Fecha de Aprobación</w:t>
+                  </w:r>
+                </w:p>
+              </w:tc>
+              <w:tc>
+                <w:tcPr>
+                  <w:tcW w:w="0" w:type="auto"/>
+                  <w:tcBorders>
+                    <w:top w:val="single" w:sz="8" w:space="0" w:color="000000"/>
+                    <w:left w:val="single" w:sz="8" w:space="0" w:color="000000"/>
+                    <w:bottom w:val="single" w:sz="8" w:space="0" w:color="000000"/>
+                    <w:right w:val="single" w:sz="8" w:space="0" w:color="000000"/>
+                  </w:tcBorders>
+                  <w:tcMar>
+                    <w:top w:w="100" w:type="dxa"/>
+                    <w:left w:w="100" w:type="dxa"/>
+                    <w:bottom w:w="100" w:type="dxa"/>
+                    <w:right w:w="100" w:type="dxa"/>
+                  </w:tcMar>
+                  <w:hideMark/>
+                </w:tcPr>
+                <w:p>
+                  <w:pPr>
+                    <w:spacing w:after="0" w:line="240" w:lineRule="auto"/>
+                    <w:contextualSpacing w:val="0"/>
+                    <w:rPr>
+                      <w:rFonts w:ascii="Times New Roman" w:eastAsia="Times New Roman" w:hAnsi="Times New Roman" w:cs="Times New Roman"/>
+                      <w:sz w:val="24"/>
+                      <w:szCs w:val="24"/>
+                      <w:lang w:val="es-PE" w:eastAsia="es-PE"/>
+                    </w:rPr>
+                  </w:pPr>
+                  <w:r>
+                    <w:rPr>
+                      <w:rFonts w:eastAsia="Times New Roman"/>
+                      <w:color w:val="000000"/>
+                      <w:lang w:val="es-PE" w:eastAsia="es-PE"/>
+                    </w:rPr>
+                    <w:t>Nombre de Aprobación</w:t>
+                  </w:r>
+                </w:p>
+              </w:tc>
+            </w:tr>
+            <w:tr>
+              <w:tc>
+                <w:tcPr>
+                  <w:tcW w:w="0" w:type="auto"/>
+                  <w:tcBorders>
+                    <w:top w:val="single" w:sz="8" w:space="0" w:color="000000"/>
+                    <w:left w:val="single" w:sz="8" w:space="0" w:color="000000"/>
+                    <w:bottom w:val="single" w:sz="8" w:space="0" w:color="000000"/>
+                    <w:right w:val="single" w:sz="8" w:space="0" w:color="000000"/>
+                  </w:tcBorders>
+                  <w:tcMar>
+                    <w:top w:w="100" w:type="dxa"/>
+                    <w:left w:w="100" w:type="dxa"/>
+                    <w:bottom w:w="100" w:type="dxa"/>
+                    <w:right w:w="100" w:type="dxa"/>
+                  </w:tcMar>
+                  <w:hideMark/>
+                </w:tcPr>
+                <w:p>
+                  <w:pPr>
+                    <w:spacing w:after="0" w:line="240" w:lineRule="auto"/>
+                    <w:contextualSpacing w:val="0"/>
+                    <w:rPr>
+                      <w:rFonts w:ascii="Times New Roman" w:eastAsia="Times New Roman" w:hAnsi="Times New Roman" w:cs="Times New Roman"/>
+                      <w:sz w:val="24"/>
+                      <w:szCs w:val="24"/>
+                      <w:lang w:val="es-PE" w:eastAsia="es-PE"/>
+                    </w:rPr>
+                  </w:pPr>
+                </w:p>
+              </w:tc>
+              <w:tc>
+                <w:tcPr>
+                  <w:tcW w:w="0" w:type="auto"/>
+                  <w:tcBorders>
+                    <w:top w:val="single" w:sz="8" w:space="0" w:color="000000"/>
+                    <w:left w:val="single" w:sz="8" w:space="0" w:color="000000"/>
+                    <w:bottom w:val="single" w:sz="8" w:space="0" w:color="000000"/>
+                    <w:right w:val="single" w:sz="8" w:space="0" w:color="000000"/>
+                  </w:tcBorders>
+                  <w:tcMar>
+                    <w:top w:w="100" w:type="dxa"/>
+                    <w:left w:w="100" w:type="dxa"/>
+                    <w:bottom w:w="100" w:type="dxa"/>
+                    <w:right w:w="100" w:type="dxa"/>
+                  </w:tcMar>
+                  <w:hideMark/>
+                </w:tcPr>
+                <w:p>
+                  <w:pPr>
+                    <w:spacing w:after="0" w:line="240" w:lineRule="auto"/>
+                    <w:contextualSpacing w:val="0"/>
+                    <w:rPr>
+                      <w:rFonts w:ascii="Times New Roman" w:eastAsia="Times New Roman" w:hAnsi="Times New Roman" w:cs="Times New Roman"/>
+                      <w:sz w:val="24"/>
+                      <w:szCs w:val="24"/>
+                      <w:lang w:val="es-PE" w:eastAsia="es-PE"/>
+                    </w:rPr>
+                  </w:pPr>
+                </w:p>
+              </w:tc>
+              <w:tc>
+                <w:tcPr>
+                  <w:tcW w:w="0" w:type="auto"/>
+                  <w:tcBorders>
+                    <w:top w:val="single" w:sz="8" w:space="0" w:color="000000"/>
+                    <w:left w:val="single" w:sz="8" w:space="0" w:color="000000"/>
+                    <w:bottom w:val="single" w:sz="8" w:space="0" w:color="000000"/>
+                    <w:right w:val="single" w:sz="8" w:space="0" w:color="000000"/>
+                  </w:tcBorders>
+                  <w:tcMar>
+                    <w:top w:w="100" w:type="dxa"/>
+                    <w:left w:w="100" w:type="dxa"/>
+                    <w:bottom w:w="100" w:type="dxa"/>
+                    <w:right w:w="100" w:type="dxa"/>
+                  </w:tcMar>
+                  <w:hideMark/>
+                </w:tcPr>
+                <w:p>
+                  <w:pPr>
+                    <w:spacing w:after="0" w:line="240" w:lineRule="auto"/>
+                    <w:contextualSpacing w:val="0"/>
+                    <w:rPr>
+                      <w:rFonts w:ascii="Times New Roman" w:eastAsia="Times New Roman" w:hAnsi="Times New Roman" w:cs="Times New Roman"/>
+                      <w:sz w:val="24"/>
+                      <w:szCs w:val="24"/>
+                      <w:lang w:val="es-PE" w:eastAsia="es-PE"/>
+                    </w:rPr>
+                  </w:pPr>
+                </w:p>
+              </w:tc>
+              <w:tc>
+                <w:tcPr>
+                  <w:tcW w:w="0" w:type="auto"/>
+                  <w:tcBorders>
+                    <w:top w:val="single" w:sz="8" w:space="0" w:color="000000"/>
+                    <w:left w:val="single" w:sz="8" w:space="0" w:color="000000"/>
+                    <w:bottom w:val="single" w:sz="8" w:space="0" w:color="000000"/>
+                    <w:right w:val="single" w:sz="8" w:space="0" w:color="000000"/>
+                  </w:tcBorders>
+                  <w:tcMar>
+                    <w:top w:w="100" w:type="dxa"/>
+                    <w:left w:w="100" w:type="dxa"/>
+                    <w:bottom w:w="100" w:type="dxa"/>
+                    <w:right w:w="100" w:type="dxa"/>
+                  </w:tcMar>
+                  <w:hideMark/>
+                </w:tcPr>
+                <w:p>
+                  <w:pPr>
+                    <w:spacing w:after="0" w:line="240" w:lineRule="auto"/>
+                    <w:contextualSpacing w:val="0"/>
+                    <w:rPr>
+                      <w:rFonts w:ascii="Times New Roman" w:eastAsia="Times New Roman" w:hAnsi="Times New Roman" w:cs="Times New Roman"/>
+                      <w:sz w:val="24"/>
+                      <w:szCs w:val="24"/>
+                      <w:lang w:val="es-PE" w:eastAsia="es-PE"/>
+                    </w:rPr>
+                  </w:pPr>
+                </w:p>
+              </w:tc>
+              <w:tc>
+                <w:tcPr>
+                  <w:tcW w:w="0" w:type="auto"/>
+                  <w:tcBorders>
+                    <w:top w:val="single" w:sz="8" w:space="0" w:color="000000"/>
+                    <w:left w:val="single" w:sz="8" w:space="0" w:color="000000"/>
+                    <w:bottom w:val="single" w:sz="8" w:space="0" w:color="000000"/>
+                    <w:right w:val="single" w:sz="8" w:space="0" w:color="000000"/>
+                  </w:tcBorders>
+                  <w:tcMar>
+                    <w:top w:w="100" w:type="dxa"/>
+                    <w:left w:w="100" w:type="dxa"/>
+                    <w:bottom w:w="100" w:type="dxa"/>
+                    <w:right w:w="100" w:type="dxa"/>
+                  </w:tcMar>
+                  <w:hideMark/>
+                </w:tcPr>
+                <w:p>
+                  <w:pPr>
+                    <w:spacing w:after="0" w:line="240" w:lineRule="auto"/>
+                    <w:contextualSpacing w:val="0"/>
+                    <w:rPr>
+                      <w:rFonts w:ascii="Times New Roman" w:eastAsia="Times New Roman" w:hAnsi="Times New Roman" w:cs="Times New Roman"/>
+                      <w:sz w:val="24"/>
+                      <w:szCs w:val="24"/>
+                      <w:lang w:val="es-PE" w:eastAsia="es-PE"/>
+                    </w:rPr>
+                  </w:pPr>
+                </w:p>
+              </w:tc>
+              <w:tc>
+                <w:tcPr>
+                  <w:tcW w:w="0" w:type="auto"/>
+                  <w:tcBorders>
+                    <w:top w:val="single" w:sz="8" w:space="0" w:color="000000"/>
+                    <w:left w:val="single" w:sz="8" w:space="0" w:color="000000"/>
+                    <w:bottom w:val="single" w:sz="8" w:space="0" w:color="000000"/>
+                    <w:right w:val="single" w:sz="8" w:space="0" w:color="000000"/>
+                  </w:tcBorders>
+                  <w:tcMar>
+                    <w:top w:w="100" w:type="dxa"/>
+                    <w:left w:w="100" w:type="dxa"/>
+                    <w:bottom w:w="100" w:type="dxa"/>
+                    <w:right w:w="100" w:type="dxa"/>
+                  </w:tcMar>
+                  <w:hideMark/>
+                </w:tcPr>
+                <w:p>
+                  <w:pPr>
+                    <w:spacing w:after="0" w:line="240" w:lineRule="auto"/>
+                    <w:contextualSpacing w:val="0"/>
+                    <w:rPr>
+                      <w:rFonts w:ascii="Times New Roman" w:eastAsia="Times New Roman" w:hAnsi="Times New Roman" w:cs="Times New Roman"/>
+                      <w:sz w:val="24"/>
+                      <w:szCs w:val="24"/>
+                      <w:lang w:val="es-PE" w:eastAsia="es-PE"/>
+                    </w:rPr>
+                  </w:pPr>
+                </w:p>
+              </w:tc>
+            </w:tr>
+          </w:tbl>
+          <w:p>
+            <w:pPr>
+              <w:spacing w:after="0" w:line="240" w:lineRule="auto"/>
+              <w:contextualSpacing w:val="0"/>
+              <w:rPr>
+                <w:rFonts w:ascii="Times New Roman" w:eastAsia="Times New Roman" w:hAnsi="Times New Roman" w:cs="Times New Roman"/>
+                <w:sz w:val="24"/>
+                <w:szCs w:val="24"/>
+                <w:lang w:val="es-PE" w:eastAsia="es-PE"/>
+              </w:rPr>
+            </w:pPr>
+          </w:p>
+        </w:tc>
+      </w:tr>
+    </w:tbl>
+    <w:p>
+      <w:pPr>
         <w:rPr>
           <w:lang w:val="es-PE"/>
         </w:rPr>
       </w:pPr>
+      <w:bookmarkStart w:id="38" w:name="_GoBack"/>
+      <w:bookmarkEnd w:id="38"/>
     </w:p>
     <w:p>
       <w:pPr>
@@ -22484,7 +23399,6 @@
           <w:szCs w:val="32"/>
           <w:lang w:val="es-PE"/>
         </w:rPr>
-        <w:lastRenderedPageBreak/>
         <w:t>Para jefe de proyecto</w:t>
       </w:r>
       <w:bookmarkEnd w:id="39"/>
@@ -23548,6 +24462,7 @@
                 <w:color w:val="000000"/>
                 <w:lang w:val="es-PE"/>
               </w:rPr>
+              <w:lastRenderedPageBreak/>
               <w:t>Entrada</w:t>
             </w:r>
           </w:p>
@@ -24265,7 +25180,6 @@
                 <w:color w:val="000000"/>
                 <w:lang w:val="es-PE" w:eastAsia="es-PE"/>
               </w:rPr>
-              <w:lastRenderedPageBreak/>
               <w:t>Propósito</w:t>
             </w:r>
           </w:p>
@@ -27522,6 +28436,7 @@
                       <w:color w:val="000000"/>
                       <w:lang w:val="es-PE"/>
                     </w:rPr>
+                    <w:lastRenderedPageBreak/>
                     <w:t>Id CU</w:t>
                   </w:r>
                 </w:p>
@@ -31070,6 +31985,155 @@
     </w:lvl>
   </w:abstractNum>
   <w:abstractNum w:abstractNumId="18" w15:restartNumberingAfterBreak="0">
+    <w:nsid w:val="2EDA26E5"/>
+    <w:multiLevelType w:val="multilevel"/>
+    <w:tmpl w:val="940E4BA2"/>
+    <w:lvl w:ilvl="0">
+      <w:start w:val="1"/>
+      <w:numFmt w:val="bullet"/>
+      <w:lvlText w:val=""/>
+      <w:lvlJc w:val="left"/>
+      <w:pPr>
+        <w:tabs>
+          <w:tab w:val="num" w:pos="720"/>
+        </w:tabs>
+        <w:ind w:left="720" w:hanging="360"/>
+      </w:pPr>
+      <w:rPr>
+        <w:rFonts w:ascii="Symbol" w:hAnsi="Symbol" w:hint="default"/>
+        <w:sz w:val="20"/>
+      </w:rPr>
+    </w:lvl>
+    <w:lvl w:ilvl="1" w:tentative="1">
+      <w:start w:val="1"/>
+      <w:numFmt w:val="bullet"/>
+      <w:lvlText w:val="o"/>
+      <w:lvlJc w:val="left"/>
+      <w:pPr>
+        <w:tabs>
+          <w:tab w:val="num" w:pos="1440"/>
+        </w:tabs>
+        <w:ind w:left="1440" w:hanging="360"/>
+      </w:pPr>
+      <w:rPr>
+        <w:rFonts w:ascii="Courier New" w:hAnsi="Courier New" w:hint="default"/>
+        <w:sz w:val="20"/>
+      </w:rPr>
+    </w:lvl>
+    <w:lvl w:ilvl="2" w:tentative="1">
+      <w:start w:val="1"/>
+      <w:numFmt w:val="bullet"/>
+      <w:lvlText w:val=""/>
+      <w:lvlJc w:val="left"/>
+      <w:pPr>
+        <w:tabs>
+          <w:tab w:val="num" w:pos="2160"/>
+        </w:tabs>
+        <w:ind w:left="2160" w:hanging="360"/>
+      </w:pPr>
+      <w:rPr>
+        <w:rFonts w:ascii="Wingdings" w:hAnsi="Wingdings" w:hint="default"/>
+        <w:sz w:val="20"/>
+      </w:rPr>
+    </w:lvl>
+    <w:lvl w:ilvl="3" w:tentative="1">
+      <w:start w:val="1"/>
+      <w:numFmt w:val="bullet"/>
+      <w:lvlText w:val=""/>
+      <w:lvlJc w:val="left"/>
+      <w:pPr>
+        <w:tabs>
+          <w:tab w:val="num" w:pos="2880"/>
+        </w:tabs>
+        <w:ind w:left="2880" w:hanging="360"/>
+      </w:pPr>
+      <w:rPr>
+        <w:rFonts w:ascii="Wingdings" w:hAnsi="Wingdings" w:hint="default"/>
+        <w:sz w:val="20"/>
+      </w:rPr>
+    </w:lvl>
+    <w:lvl w:ilvl="4" w:tentative="1">
+      <w:start w:val="1"/>
+      <w:numFmt w:val="bullet"/>
+      <w:lvlText w:val=""/>
+      <w:lvlJc w:val="left"/>
+      <w:pPr>
+        <w:tabs>
+          <w:tab w:val="num" w:pos="3600"/>
+        </w:tabs>
+        <w:ind w:left="3600" w:hanging="360"/>
+      </w:pPr>
+      <w:rPr>
+        <w:rFonts w:ascii="Wingdings" w:hAnsi="Wingdings" w:hint="default"/>
+        <w:sz w:val="20"/>
+      </w:rPr>
+    </w:lvl>
+    <w:lvl w:ilvl="5" w:tentative="1">
+      <w:start w:val="1"/>
+      <w:numFmt w:val="bullet"/>
+      <w:lvlText w:val=""/>
+      <w:lvlJc w:val="left"/>
+      <w:pPr>
+        <w:tabs>
+          <w:tab w:val="num" w:pos="4320"/>
+        </w:tabs>
+        <w:ind w:left="4320" w:hanging="360"/>
+      </w:pPr>
+      <w:rPr>
+        <w:rFonts w:ascii="Wingdings" w:hAnsi="Wingdings" w:hint="default"/>
+        <w:sz w:val="20"/>
+      </w:rPr>
+    </w:lvl>
+    <w:lvl w:ilvl="6" w:tentative="1">
+      <w:start w:val="1"/>
+      <w:numFmt w:val="bullet"/>
+      <w:lvlText w:val=""/>
+      <w:lvlJc w:val="left"/>
+      <w:pPr>
+        <w:tabs>
+          <w:tab w:val="num" w:pos="5040"/>
+        </w:tabs>
+        <w:ind w:left="5040" w:hanging="360"/>
+      </w:pPr>
+      <w:rPr>
+        <w:rFonts w:ascii="Wingdings" w:hAnsi="Wingdings" w:hint="default"/>
+        <w:sz w:val="20"/>
+      </w:rPr>
+    </w:lvl>
+    <w:lvl w:ilvl="7" w:tentative="1">
+      <w:start w:val="1"/>
+      <w:numFmt w:val="bullet"/>
+      <w:lvlText w:val=""/>
+      <w:lvlJc w:val="left"/>
+      <w:pPr>
+        <w:tabs>
+          <w:tab w:val="num" w:pos="5760"/>
+        </w:tabs>
+        <w:ind w:left="5760" w:hanging="360"/>
+      </w:pPr>
+      <w:rPr>
+        <w:rFonts w:ascii="Wingdings" w:hAnsi="Wingdings" w:hint="default"/>
+        <w:sz w:val="20"/>
+      </w:rPr>
+    </w:lvl>
+    <w:lvl w:ilvl="8" w:tentative="1">
+      <w:start w:val="1"/>
+      <w:numFmt w:val="bullet"/>
+      <w:lvlText w:val=""/>
+      <w:lvlJc w:val="left"/>
+      <w:pPr>
+        <w:tabs>
+          <w:tab w:val="num" w:pos="6480"/>
+        </w:tabs>
+        <w:ind w:left="6480" w:hanging="360"/>
+      </w:pPr>
+      <w:rPr>
+        <w:rFonts w:ascii="Wingdings" w:hAnsi="Wingdings" w:hint="default"/>
+        <w:sz w:val="20"/>
+      </w:rPr>
+    </w:lvl>
+  </w:abstractNum>
+  <w:abstractNum w:abstractNumId="19" w15:restartNumberingAfterBreak="0">
     <w:nsid w:val="3005733D"/>
     <w:multiLevelType w:val="multilevel"/>
     <w:tmpl w:val="9B6CFFD8"/>
@@ -31218,7 +32282,7 @@
       </w:rPr>
     </w:lvl>
   </w:abstractNum>
-  <w:abstractNum w:abstractNumId="19" w15:restartNumberingAfterBreak="0">
+  <w:abstractNum w:abstractNumId="20" w15:restartNumberingAfterBreak="0">
     <w:nsid w:val="34526069"/>
     <w:multiLevelType w:val="multilevel"/>
     <w:tmpl w:val="EDCE94CC"/>
@@ -31367,7 +32431,7 @@
       </w:rPr>
     </w:lvl>
   </w:abstractNum>
-  <w:abstractNum w:abstractNumId="20" w15:restartNumberingAfterBreak="0">
+  <w:abstractNum w:abstractNumId="21" w15:restartNumberingAfterBreak="0">
     <w:nsid w:val="345C6FF8"/>
     <w:multiLevelType w:val="multilevel"/>
     <w:tmpl w:val="864ED8A6"/>
@@ -31516,7 +32580,7 @@
       </w:rPr>
     </w:lvl>
   </w:abstractNum>
-  <w:abstractNum w:abstractNumId="21" w15:restartNumberingAfterBreak="0">
+  <w:abstractNum w:abstractNumId="22" w15:restartNumberingAfterBreak="0">
     <w:nsid w:val="34623E82"/>
     <w:multiLevelType w:val="multilevel"/>
     <w:tmpl w:val="8E143E5C"/>
@@ -31665,7 +32729,7 @@
       </w:rPr>
     </w:lvl>
   </w:abstractNum>
-  <w:abstractNum w:abstractNumId="22" w15:restartNumberingAfterBreak="0">
+  <w:abstractNum w:abstractNumId="23" w15:restartNumberingAfterBreak="0">
     <w:nsid w:val="37C6694F"/>
     <w:multiLevelType w:val="multilevel"/>
     <w:tmpl w:val="99DAE7CC"/>
@@ -31814,7 +32878,7 @@
       </w:rPr>
     </w:lvl>
   </w:abstractNum>
-  <w:abstractNum w:abstractNumId="23" w15:restartNumberingAfterBreak="0">
+  <w:abstractNum w:abstractNumId="24" w15:restartNumberingAfterBreak="0">
     <w:nsid w:val="3C2F1D66"/>
     <w:multiLevelType w:val="hybridMultilevel"/>
     <w:tmpl w:val="9ED6214A"/>
@@ -31929,7 +32993,7 @@
       </w:rPr>
     </w:lvl>
   </w:abstractNum>
-  <w:abstractNum w:abstractNumId="24" w15:restartNumberingAfterBreak="0">
+  <w:abstractNum w:abstractNumId="25" w15:restartNumberingAfterBreak="0">
     <w:nsid w:val="3C6D5637"/>
     <w:multiLevelType w:val="multilevel"/>
     <w:tmpl w:val="6E3A05D6"/>
@@ -32078,7 +33142,7 @@
       </w:rPr>
     </w:lvl>
   </w:abstractNum>
-  <w:abstractNum w:abstractNumId="25" w15:restartNumberingAfterBreak="0">
+  <w:abstractNum w:abstractNumId="26" w15:restartNumberingAfterBreak="0">
     <w:nsid w:val="446C13B9"/>
     <w:multiLevelType w:val="multilevel"/>
     <w:tmpl w:val="B8D2E50C"/>
@@ -32227,7 +33291,7 @@
       </w:rPr>
     </w:lvl>
   </w:abstractNum>
-  <w:abstractNum w:abstractNumId="26" w15:restartNumberingAfterBreak="0">
+  <w:abstractNum w:abstractNumId="27" w15:restartNumberingAfterBreak="0">
     <w:nsid w:val="47206526"/>
     <w:multiLevelType w:val="hybridMultilevel"/>
     <w:tmpl w:val="A684A34C"/>
@@ -32340,7 +33404,7 @@
       </w:rPr>
     </w:lvl>
   </w:abstractNum>
-  <w:abstractNum w:abstractNumId="27" w15:restartNumberingAfterBreak="0">
+  <w:abstractNum w:abstractNumId="28" w15:restartNumberingAfterBreak="0">
     <w:nsid w:val="4B890138"/>
     <w:multiLevelType w:val="hybridMultilevel"/>
     <w:tmpl w:val="46F49028"/>
@@ -32453,7 +33517,7 @@
       </w:rPr>
     </w:lvl>
   </w:abstractNum>
-  <w:abstractNum w:abstractNumId="28" w15:restartNumberingAfterBreak="0">
+  <w:abstractNum w:abstractNumId="29" w15:restartNumberingAfterBreak="0">
     <w:nsid w:val="4E782790"/>
     <w:multiLevelType w:val="multilevel"/>
     <w:tmpl w:val="E6E6A8BA"/>
@@ -32602,7 +33666,7 @@
       </w:rPr>
     </w:lvl>
   </w:abstractNum>
-  <w:abstractNum w:abstractNumId="29" w15:restartNumberingAfterBreak="0">
+  <w:abstractNum w:abstractNumId="30" w15:restartNumberingAfterBreak="0">
     <w:nsid w:val="4E986F94"/>
     <w:multiLevelType w:val="multilevel"/>
     <w:tmpl w:val="7B46AD36"/>
@@ -32751,7 +33815,7 @@
       </w:rPr>
     </w:lvl>
   </w:abstractNum>
-  <w:abstractNum w:abstractNumId="30" w15:restartNumberingAfterBreak="0">
+  <w:abstractNum w:abstractNumId="31" w15:restartNumberingAfterBreak="0">
     <w:nsid w:val="4F9D04D6"/>
     <w:multiLevelType w:val="multilevel"/>
     <w:tmpl w:val="676042F6"/>
@@ -32900,7 +33964,7 @@
       </w:rPr>
     </w:lvl>
   </w:abstractNum>
-  <w:abstractNum w:abstractNumId="31" w15:restartNumberingAfterBreak="0">
+  <w:abstractNum w:abstractNumId="32" w15:restartNumberingAfterBreak="0">
     <w:nsid w:val="4FF06C8A"/>
     <w:multiLevelType w:val="hybridMultilevel"/>
     <w:tmpl w:val="4B4270A8"/>
@@ -33015,7 +34079,7 @@
       </w:rPr>
     </w:lvl>
   </w:abstractNum>
-  <w:abstractNum w:abstractNumId="32" w15:restartNumberingAfterBreak="0">
+  <w:abstractNum w:abstractNumId="33" w15:restartNumberingAfterBreak="0">
     <w:nsid w:val="51C702E3"/>
     <w:multiLevelType w:val="multilevel"/>
     <w:tmpl w:val="D62E4954"/>
@@ -33164,7 +34228,7 @@
       </w:rPr>
     </w:lvl>
   </w:abstractNum>
-  <w:abstractNum w:abstractNumId="33" w15:restartNumberingAfterBreak="0">
+  <w:abstractNum w:abstractNumId="34" w15:restartNumberingAfterBreak="0">
     <w:nsid w:val="53606222"/>
     <w:multiLevelType w:val="multilevel"/>
     <w:tmpl w:val="D86AE578"/>
@@ -33313,7 +34377,7 @@
       </w:rPr>
     </w:lvl>
   </w:abstractNum>
-  <w:abstractNum w:abstractNumId="34" w15:restartNumberingAfterBreak="0">
+  <w:abstractNum w:abstractNumId="35" w15:restartNumberingAfterBreak="0">
     <w:nsid w:val="53E94813"/>
     <w:multiLevelType w:val="hybridMultilevel"/>
     <w:tmpl w:val="7D941CFC"/>
@@ -33426,7 +34490,7 @@
       </w:rPr>
     </w:lvl>
   </w:abstractNum>
-  <w:abstractNum w:abstractNumId="35" w15:restartNumberingAfterBreak="0">
+  <w:abstractNum w:abstractNumId="36" w15:restartNumberingAfterBreak="0">
     <w:nsid w:val="54017CAB"/>
     <w:multiLevelType w:val="multilevel"/>
     <w:tmpl w:val="EC0AE8BE"/>
@@ -33575,7 +34639,7 @@
       </w:rPr>
     </w:lvl>
   </w:abstractNum>
-  <w:abstractNum w:abstractNumId="36" w15:restartNumberingAfterBreak="0">
+  <w:abstractNum w:abstractNumId="37" w15:restartNumberingAfterBreak="0">
     <w:nsid w:val="56CD3442"/>
     <w:multiLevelType w:val="hybridMultilevel"/>
     <w:tmpl w:val="FBE87DD8"/>
@@ -33688,7 +34752,7 @@
       </w:rPr>
     </w:lvl>
   </w:abstractNum>
-  <w:abstractNum w:abstractNumId="37" w15:restartNumberingAfterBreak="0">
+  <w:abstractNum w:abstractNumId="38" w15:restartNumberingAfterBreak="0">
     <w:nsid w:val="57DE1A03"/>
     <w:multiLevelType w:val="multilevel"/>
     <w:tmpl w:val="1C26631C"/>
@@ -33837,7 +34901,7 @@
       </w:rPr>
     </w:lvl>
   </w:abstractNum>
-  <w:abstractNum w:abstractNumId="38" w15:restartNumberingAfterBreak="0">
+  <w:abstractNum w:abstractNumId="39" w15:restartNumberingAfterBreak="0">
     <w:nsid w:val="5BE0745E"/>
     <w:multiLevelType w:val="multilevel"/>
     <w:tmpl w:val="324AAE62"/>
@@ -33986,7 +35050,7 @@
       </w:rPr>
     </w:lvl>
   </w:abstractNum>
-  <w:abstractNum w:abstractNumId="39" w15:restartNumberingAfterBreak="0">
+  <w:abstractNum w:abstractNumId="40" w15:restartNumberingAfterBreak="0">
     <w:nsid w:val="60A14086"/>
     <w:multiLevelType w:val="multilevel"/>
     <w:tmpl w:val="1C8204E8"/>
@@ -34135,7 +35199,156 @@
       </w:rPr>
     </w:lvl>
   </w:abstractNum>
-  <w:abstractNum w:abstractNumId="40" w15:restartNumberingAfterBreak="0">
+  <w:abstractNum w:abstractNumId="41" w15:restartNumberingAfterBreak="0">
+    <w:nsid w:val="662A293D"/>
+    <w:multiLevelType w:val="multilevel"/>
+    <w:tmpl w:val="81808686"/>
+    <w:lvl w:ilvl="0">
+      <w:start w:val="1"/>
+      <w:numFmt w:val="bullet"/>
+      <w:lvlText w:val=""/>
+      <w:lvlJc w:val="left"/>
+      <w:pPr>
+        <w:tabs>
+          <w:tab w:val="num" w:pos="720"/>
+        </w:tabs>
+        <w:ind w:left="720" w:hanging="360"/>
+      </w:pPr>
+      <w:rPr>
+        <w:rFonts w:ascii="Symbol" w:hAnsi="Symbol" w:hint="default"/>
+        <w:sz w:val="20"/>
+      </w:rPr>
+    </w:lvl>
+    <w:lvl w:ilvl="1" w:tentative="1">
+      <w:start w:val="1"/>
+      <w:numFmt w:val="bullet"/>
+      <w:lvlText w:val="o"/>
+      <w:lvlJc w:val="left"/>
+      <w:pPr>
+        <w:tabs>
+          <w:tab w:val="num" w:pos="1440"/>
+        </w:tabs>
+        <w:ind w:left="1440" w:hanging="360"/>
+      </w:pPr>
+      <w:rPr>
+        <w:rFonts w:ascii="Courier New" w:hAnsi="Courier New" w:hint="default"/>
+        <w:sz w:val="20"/>
+      </w:rPr>
+    </w:lvl>
+    <w:lvl w:ilvl="2" w:tentative="1">
+      <w:start w:val="1"/>
+      <w:numFmt w:val="bullet"/>
+      <w:lvlText w:val=""/>
+      <w:lvlJc w:val="left"/>
+      <w:pPr>
+        <w:tabs>
+          <w:tab w:val="num" w:pos="2160"/>
+        </w:tabs>
+        <w:ind w:left="2160" w:hanging="360"/>
+      </w:pPr>
+      <w:rPr>
+        <w:rFonts w:ascii="Wingdings" w:hAnsi="Wingdings" w:hint="default"/>
+        <w:sz w:val="20"/>
+      </w:rPr>
+    </w:lvl>
+    <w:lvl w:ilvl="3" w:tentative="1">
+      <w:start w:val="1"/>
+      <w:numFmt w:val="bullet"/>
+      <w:lvlText w:val=""/>
+      <w:lvlJc w:val="left"/>
+      <w:pPr>
+        <w:tabs>
+          <w:tab w:val="num" w:pos="2880"/>
+        </w:tabs>
+        <w:ind w:left="2880" w:hanging="360"/>
+      </w:pPr>
+      <w:rPr>
+        <w:rFonts w:ascii="Wingdings" w:hAnsi="Wingdings" w:hint="default"/>
+        <w:sz w:val="20"/>
+      </w:rPr>
+    </w:lvl>
+    <w:lvl w:ilvl="4" w:tentative="1">
+      <w:start w:val="1"/>
+      <w:numFmt w:val="bullet"/>
+      <w:lvlText w:val=""/>
+      <w:lvlJc w:val="left"/>
+      <w:pPr>
+        <w:tabs>
+          <w:tab w:val="num" w:pos="3600"/>
+        </w:tabs>
+        <w:ind w:left="3600" w:hanging="360"/>
+      </w:pPr>
+      <w:rPr>
+        <w:rFonts w:ascii="Wingdings" w:hAnsi="Wingdings" w:hint="default"/>
+        <w:sz w:val="20"/>
+      </w:rPr>
+    </w:lvl>
+    <w:lvl w:ilvl="5" w:tentative="1">
+      <w:start w:val="1"/>
+      <w:numFmt w:val="bullet"/>
+      <w:lvlText w:val=""/>
+      <w:lvlJc w:val="left"/>
+      <w:pPr>
+        <w:tabs>
+          <w:tab w:val="num" w:pos="4320"/>
+        </w:tabs>
+        <w:ind w:left="4320" w:hanging="360"/>
+      </w:pPr>
+      <w:rPr>
+        <w:rFonts w:ascii="Wingdings" w:hAnsi="Wingdings" w:hint="default"/>
+        <w:sz w:val="20"/>
+      </w:rPr>
+    </w:lvl>
+    <w:lvl w:ilvl="6" w:tentative="1">
+      <w:start w:val="1"/>
+      <w:numFmt w:val="bullet"/>
+      <w:lvlText w:val=""/>
+      <w:lvlJc w:val="left"/>
+      <w:pPr>
+        <w:tabs>
+          <w:tab w:val="num" w:pos="5040"/>
+        </w:tabs>
+        <w:ind w:left="5040" w:hanging="360"/>
+      </w:pPr>
+      <w:rPr>
+        <w:rFonts w:ascii="Wingdings" w:hAnsi="Wingdings" w:hint="default"/>
+        <w:sz w:val="20"/>
+      </w:rPr>
+    </w:lvl>
+    <w:lvl w:ilvl="7" w:tentative="1">
+      <w:start w:val="1"/>
+      <w:numFmt w:val="bullet"/>
+      <w:lvlText w:val=""/>
+      <w:lvlJc w:val="left"/>
+      <w:pPr>
+        <w:tabs>
+          <w:tab w:val="num" w:pos="5760"/>
+        </w:tabs>
+        <w:ind w:left="5760" w:hanging="360"/>
+      </w:pPr>
+      <w:rPr>
+        <w:rFonts w:ascii="Wingdings" w:hAnsi="Wingdings" w:hint="default"/>
+        <w:sz w:val="20"/>
+      </w:rPr>
+    </w:lvl>
+    <w:lvl w:ilvl="8" w:tentative="1">
+      <w:start w:val="1"/>
+      <w:numFmt w:val="bullet"/>
+      <w:lvlText w:val=""/>
+      <w:lvlJc w:val="left"/>
+      <w:pPr>
+        <w:tabs>
+          <w:tab w:val="num" w:pos="6480"/>
+        </w:tabs>
+        <w:ind w:left="6480" w:hanging="360"/>
+      </w:pPr>
+      <w:rPr>
+        <w:rFonts w:ascii="Wingdings" w:hAnsi="Wingdings" w:hint="default"/>
+        <w:sz w:val="20"/>
+      </w:rPr>
+    </w:lvl>
+  </w:abstractNum>
+  <w:abstractNum w:abstractNumId="42" w15:restartNumberingAfterBreak="0">
     <w:nsid w:val="66F465C4"/>
     <w:multiLevelType w:val="multilevel"/>
     <w:tmpl w:val="A1CC92FE"/>
@@ -34284,7 +35497,7 @@
       </w:rPr>
     </w:lvl>
   </w:abstractNum>
-  <w:abstractNum w:abstractNumId="41" w15:restartNumberingAfterBreak="0">
+  <w:abstractNum w:abstractNumId="43" w15:restartNumberingAfterBreak="0">
     <w:nsid w:val="694013D0"/>
     <w:multiLevelType w:val="multilevel"/>
     <w:tmpl w:val="8A0ED438"/>
@@ -34433,7 +35646,7 @@
       </w:rPr>
     </w:lvl>
   </w:abstractNum>
-  <w:abstractNum w:abstractNumId="42" w15:restartNumberingAfterBreak="0">
+  <w:abstractNum w:abstractNumId="44" w15:restartNumberingAfterBreak="0">
     <w:nsid w:val="69AB0C2F"/>
     <w:multiLevelType w:val="multilevel"/>
     <w:tmpl w:val="54A6FB72"/>
@@ -34582,7 +35795,7 @@
       </w:rPr>
     </w:lvl>
   </w:abstractNum>
-  <w:abstractNum w:abstractNumId="43" w15:restartNumberingAfterBreak="0">
+  <w:abstractNum w:abstractNumId="45" w15:restartNumberingAfterBreak="0">
     <w:nsid w:val="6C292BDE"/>
     <w:multiLevelType w:val="multilevel"/>
     <w:tmpl w:val="55309F0C"/>
@@ -34731,7 +35944,7 @@
       </w:rPr>
     </w:lvl>
   </w:abstractNum>
-  <w:abstractNum w:abstractNumId="44" w15:restartNumberingAfterBreak="0">
+  <w:abstractNum w:abstractNumId="46" w15:restartNumberingAfterBreak="0">
     <w:nsid w:val="6EC13AC8"/>
     <w:multiLevelType w:val="multilevel"/>
     <w:tmpl w:val="A1C69458"/>
@@ -34880,7 +36093,7 @@
       </w:rPr>
     </w:lvl>
   </w:abstractNum>
-  <w:abstractNum w:abstractNumId="45" w15:restartNumberingAfterBreak="0">
+  <w:abstractNum w:abstractNumId="47" w15:restartNumberingAfterBreak="0">
     <w:nsid w:val="76EC0A17"/>
     <w:multiLevelType w:val="multilevel"/>
     <w:tmpl w:val="8CE6FB20"/>
@@ -35029,7 +36242,7 @@
       </w:rPr>
     </w:lvl>
   </w:abstractNum>
-  <w:abstractNum w:abstractNumId="46" w15:restartNumberingAfterBreak="0">
+  <w:abstractNum w:abstractNumId="48" w15:restartNumberingAfterBreak="0">
     <w:nsid w:val="76F43B88"/>
     <w:multiLevelType w:val="multilevel"/>
     <w:tmpl w:val="1E343668"/>
@@ -35197,25 +36410,25 @@
     <w:abstractNumId w:val="12"/>
   </w:num>
   <w:num w:numId="7">
-    <w:abstractNumId w:val="36"/>
+    <w:abstractNumId w:val="37"/>
   </w:num>
   <w:num w:numId="8">
     <w:abstractNumId w:val="10"/>
   </w:num>
   <w:num w:numId="9">
-    <w:abstractNumId w:val="26"/>
+    <w:abstractNumId w:val="27"/>
   </w:num>
   <w:num w:numId="10">
-    <w:abstractNumId w:val="34"/>
+    <w:abstractNumId w:val="35"/>
   </w:num>
   <w:num w:numId="11">
-    <w:abstractNumId w:val="43"/>
+    <w:abstractNumId w:val="45"/>
   </w:num>
   <w:num w:numId="12">
     <w:abstractNumId w:val="7"/>
   </w:num>
   <w:num w:numId="13">
-    <w:abstractNumId w:val="35"/>
+    <w:abstractNumId w:val="36"/>
   </w:num>
   <w:num w:numId="14">
     <w:abstractNumId w:val="13"/>
@@ -35224,10 +36437,10 @@
     <w:abstractNumId w:val="5"/>
   </w:num>
   <w:num w:numId="16">
-    <w:abstractNumId w:val="27"/>
+    <w:abstractNumId w:val="28"/>
   </w:num>
   <w:num w:numId="17">
-    <w:abstractNumId w:val="23"/>
+    <w:abstractNumId w:val="24"/>
   </w:num>
   <w:num w:numId="18">
     <w:abstractNumId w:val="14"/>
@@ -35236,76 +36449,76 @@
     <w:abstractNumId w:val="17"/>
   </w:num>
   <w:num w:numId="20">
-    <w:abstractNumId w:val="19"/>
+    <w:abstractNumId w:val="20"/>
   </w:num>
   <w:num w:numId="21">
-    <w:abstractNumId w:val="41"/>
+    <w:abstractNumId w:val="43"/>
   </w:num>
   <w:num w:numId="22">
     <w:abstractNumId w:val="16"/>
   </w:num>
   <w:num w:numId="23">
-    <w:abstractNumId w:val="21"/>
+    <w:abstractNumId w:val="22"/>
   </w:num>
   <w:num w:numId="24">
-    <w:abstractNumId w:val="28"/>
+    <w:abstractNumId w:val="29"/>
   </w:num>
   <w:num w:numId="25">
-    <w:abstractNumId w:val="22"/>
+    <w:abstractNumId w:val="23"/>
   </w:num>
   <w:num w:numId="26">
-    <w:abstractNumId w:val="31"/>
+    <w:abstractNumId w:val="32"/>
   </w:num>
   <w:num w:numId="27">
-    <w:abstractNumId w:val="18"/>
+    <w:abstractNumId w:val="19"/>
   </w:num>
   <w:num w:numId="28">
-    <w:abstractNumId w:val="38"/>
+    <w:abstractNumId w:val="39"/>
   </w:num>
   <w:num w:numId="29">
-    <w:abstractNumId w:val="30"/>
+    <w:abstractNumId w:val="31"/>
   </w:num>
   <w:num w:numId="30">
     <w:abstractNumId w:val="11"/>
   </w:num>
   <w:num w:numId="31">
+    <w:abstractNumId w:val="44"/>
+  </w:num>
+  <w:num w:numId="32">
     <w:abstractNumId w:val="42"/>
   </w:num>
-  <w:num w:numId="32">
-    <w:abstractNumId w:val="40"/>
-  </w:num>
   <w:num w:numId="33">
-    <w:abstractNumId w:val="25"/>
+    <w:abstractNumId w:val="26"/>
   </w:num>
   <w:num w:numId="34">
-    <w:abstractNumId w:val="32"/>
+    <w:abstractNumId w:val="33"/>
   </w:num>
   <w:num w:numId="35">
     <w:abstractNumId w:val="9"/>
   </w:num>
   <w:num w:numId="36">
-    <w:abstractNumId w:val="33"/>
+    <w:abstractNumId w:val="34"/>
   </w:num>
   <w:num w:numId="37">
-    <w:abstractNumId w:val="45"/>
+    <w:abstractNumId w:val="47"/>
   </w:num>
   <w:num w:numId="38">
-    <w:abstractNumId w:val="29"/>
+    <w:abstractNumId w:val="30"/>
   </w:num>
   <w:num w:numId="39">
-    <w:abstractNumId w:val="39"/>
+    <w:abstractNumId w:val="40"/>
   </w:num>
   <w:num w:numId="40">
-    <w:abstractNumId w:val="37"/>
+    <w:abstractNumId w:val="38"/>
   </w:num>
   <w:num w:numId="41">
-    <w:abstractNumId w:val="20"/>
+    <w:abstractNumId w:val="21"/>
   </w:num>
   <w:num w:numId="42">
-    <w:abstractNumId w:val="46"/>
+    <w:abstractNumId w:val="48"/>
   </w:num>
   <w:num w:numId="43">
-    <w:abstractNumId w:val="24"/>
+    <w:abstractNumId w:val="25"/>
   </w:num>
   <w:num w:numId="44">
     <w:abstractNumId w:val="15"/>
@@ -35314,10 +36527,16 @@
     <w:abstractNumId w:val="6"/>
   </w:num>
   <w:num w:numId="46">
-    <w:abstractNumId w:val="44"/>
+    <w:abstractNumId w:val="46"/>
   </w:num>
   <w:num w:numId="47">
     <w:abstractNumId w:val="4"/>
+  </w:num>
+  <w:num w:numId="48">
+    <w:abstractNumId w:val="41"/>
+  </w:num>
+  <w:num w:numId="49">
+    <w:abstractNumId w:val="18"/>
   </w:num>
   <w:numIdMacAtCleanup w:val="47"/>
 </w:numbering>
@@ -35444,6 +36663,7 @@
     <w:lsdException w:name="HTML Sample" w:semiHidden="1" w:unhideWhenUsed="1"/>
     <w:lsdException w:name="HTML Typewriter" w:semiHidden="1" w:unhideWhenUsed="1"/>
     <w:lsdException w:name="HTML Variable" w:semiHidden="1" w:unhideWhenUsed="1"/>
+    <w:lsdException w:name="Normal Table" w:semiHidden="1" w:unhideWhenUsed="1"/>
     <w:lsdException w:name="annotation subject" w:semiHidden="1" w:unhideWhenUsed="1"/>
     <w:lsdException w:name="No List" w:semiHidden="1" w:unhideWhenUsed="1"/>
     <w:lsdException w:name="Outline List 1" w:semiHidden="1" w:unhideWhenUsed="1"/>
@@ -35487,8 +36707,10 @@
     <w:lsdException w:name="Table Elegant" w:semiHidden="1" w:unhideWhenUsed="1"/>
     <w:lsdException w:name="Table Professional" w:semiHidden="1" w:unhideWhenUsed="1"/>
     <w:lsdException w:name="Table Subtle 1" w:semiHidden="1" w:unhideWhenUsed="1"/>
+    <w:lsdException w:name="Table Subtle 2" w:semiHidden="1" w:unhideWhenUsed="1"/>
     <w:lsdException w:name="Table Web 1" w:semiHidden="1" w:unhideWhenUsed="1"/>
     <w:lsdException w:name="Table Web 2" w:semiHidden="1" w:unhideWhenUsed="1"/>
+    <w:lsdException w:name="Table Web 3" w:semiHidden="1" w:unhideWhenUsed="1"/>
     <w:lsdException w:name="Balloon Text" w:semiHidden="1" w:unhideWhenUsed="1"/>
     <w:lsdException w:name="Table Grid" w:uiPriority="39"/>
     <w:lsdException w:name="Table Theme" w:semiHidden="1" w:unhideWhenUsed="1"/>

</xml_diff>

<commit_message>
Add reporte para el Desarrollador
</commit_message>
<xml_diff>
--- a/Documentos/PlaGesCon.docx
+++ b/Documentos/PlaGesCon.docx
@@ -1422,6 +1422,7 @@
           <w:docPartUnique/>
         </w:docPartObj>
       </w:sdtPr>
+      <w:sdtEndPr/>
       <w:sdtContent>
         <w:p>
           <w:pPr>
@@ -23376,8 +23377,6 @@
           <w:lang w:val="es-PE"/>
         </w:rPr>
       </w:pPr>
-      <w:bookmarkStart w:id="38" w:name="_GoBack"/>
-      <w:bookmarkEnd w:id="38"/>
     </w:p>
     <w:p>
       <w:pPr>
@@ -23392,7 +23391,7 @@
           <w:lang w:val="es-PE"/>
         </w:rPr>
       </w:pPr>
-      <w:bookmarkStart w:id="39" w:name="_Toc530121761"/>
+      <w:bookmarkStart w:id="38" w:name="_Toc530121761"/>
       <w:r>
         <w:rPr>
           <w:sz w:val="32"/>
@@ -23401,7 +23400,7 @@
         </w:rPr>
         <w:t>Para jefe de proyecto</w:t>
       </w:r>
-      <w:bookmarkEnd w:id="39"/>
+      <w:bookmarkEnd w:id="38"/>
     </w:p>
     <w:p>
       <w:pPr>
@@ -25021,6 +25020,765 @@
         </w:rPr>
       </w:pPr>
     </w:p>
+    <w:tbl>
+      <w:tblPr>
+        <w:tblW w:w="0" w:type="auto"/>
+        <w:tblCellMar>
+          <w:top w:w="15" w:type="dxa"/>
+          <w:left w:w="15" w:type="dxa"/>
+          <w:bottom w:w="15" w:type="dxa"/>
+          <w:right w:w="15" w:type="dxa"/>
+        </w:tblCellMar>
+        <w:tblLook w:val="04A0" w:firstRow="1" w:lastRow="0" w:firstColumn="1" w:lastColumn="0" w:noHBand="0" w:noVBand="1"/>
+      </w:tblPr>
+      <w:tblGrid>
+        <w:gridCol w:w="1130"/>
+        <w:gridCol w:w="8099"/>
+      </w:tblGrid>
+      <w:tr>
+        <w:tc>
+          <w:tcPr>
+            <w:tcW w:w="0" w:type="auto"/>
+            <w:tcBorders>
+              <w:top w:val="single" w:sz="8" w:space="0" w:color="000000"/>
+              <w:left w:val="single" w:sz="8" w:space="0" w:color="000000"/>
+              <w:bottom w:val="single" w:sz="8" w:space="0" w:color="000000"/>
+              <w:right w:val="single" w:sz="8" w:space="0" w:color="000000"/>
+            </w:tcBorders>
+            <w:tcMar>
+              <w:top w:w="100" w:type="dxa"/>
+              <w:left w:w="100" w:type="dxa"/>
+              <w:bottom w:w="100" w:type="dxa"/>
+              <w:right w:w="100" w:type="dxa"/>
+            </w:tcMar>
+            <w:hideMark/>
+          </w:tcPr>
+          <w:p>
+            <w:pPr>
+              <w:spacing w:after="0" w:line="240" w:lineRule="auto"/>
+              <w:contextualSpacing w:val="0"/>
+              <w:rPr>
+                <w:rFonts w:ascii="Times New Roman" w:eastAsia="Times New Roman" w:hAnsi="Times New Roman" w:cs="Times New Roman"/>
+                <w:sz w:val="24"/>
+                <w:szCs w:val="24"/>
+                <w:lang w:val="es-PE"/>
+              </w:rPr>
+            </w:pPr>
+            <w:r>
+              <w:rPr>
+                <w:rFonts w:eastAsia="Times New Roman"/>
+                <w:color w:val="000000"/>
+                <w:lang w:val="es-PE"/>
+              </w:rPr>
+              <w:t>Título</w:t>
+            </w:r>
+          </w:p>
+        </w:tc>
+        <w:tc>
+          <w:tcPr>
+            <w:tcW w:w="0" w:type="auto"/>
+            <w:tcBorders>
+              <w:top w:val="single" w:sz="8" w:space="0" w:color="000000"/>
+              <w:left w:val="single" w:sz="8" w:space="0" w:color="000000"/>
+              <w:bottom w:val="single" w:sz="8" w:space="0" w:color="000000"/>
+              <w:right w:val="single" w:sz="8" w:space="0" w:color="000000"/>
+            </w:tcBorders>
+            <w:tcMar>
+              <w:top w:w="100" w:type="dxa"/>
+              <w:left w:w="100" w:type="dxa"/>
+              <w:bottom w:w="100" w:type="dxa"/>
+              <w:right w:w="100" w:type="dxa"/>
+            </w:tcMar>
+            <w:hideMark/>
+          </w:tcPr>
+          <w:p>
+            <w:pPr>
+              <w:spacing w:after="0" w:line="240" w:lineRule="auto"/>
+              <w:contextualSpacing w:val="0"/>
+              <w:rPr>
+                <w:rFonts w:ascii="Times New Roman" w:eastAsia="Times New Roman" w:hAnsi="Times New Roman" w:cs="Times New Roman"/>
+                <w:sz w:val="24"/>
+                <w:szCs w:val="24"/>
+                <w:lang w:val="es-PE"/>
+              </w:rPr>
+            </w:pPr>
+            <w:r>
+              <w:rPr>
+                <w:rFonts w:eastAsia="Times New Roman"/>
+                <w:color w:val="000000"/>
+                <w:lang w:val="es-PE"/>
+              </w:rPr>
+              <w:t xml:space="preserve">Lista de </w:t>
+            </w:r>
+            <w:r>
+              <w:rPr>
+                <w:rFonts w:eastAsia="Times New Roman"/>
+                <w:color w:val="000000"/>
+                <w:lang w:val="es-PE"/>
+              </w:rPr>
+              <w:t>Desarrolladores de un módulo</w:t>
+            </w:r>
+          </w:p>
+        </w:tc>
+      </w:tr>
+      <w:tr>
+        <w:tc>
+          <w:tcPr>
+            <w:tcW w:w="0" w:type="auto"/>
+            <w:tcBorders>
+              <w:top w:val="single" w:sz="8" w:space="0" w:color="000000"/>
+              <w:left w:val="single" w:sz="8" w:space="0" w:color="000000"/>
+              <w:bottom w:val="single" w:sz="8" w:space="0" w:color="000000"/>
+              <w:right w:val="single" w:sz="8" w:space="0" w:color="000000"/>
+            </w:tcBorders>
+            <w:tcMar>
+              <w:top w:w="100" w:type="dxa"/>
+              <w:left w:w="100" w:type="dxa"/>
+              <w:bottom w:w="100" w:type="dxa"/>
+              <w:right w:w="100" w:type="dxa"/>
+            </w:tcMar>
+            <w:hideMark/>
+          </w:tcPr>
+          <w:p>
+            <w:pPr>
+              <w:spacing w:after="0" w:line="240" w:lineRule="auto"/>
+              <w:contextualSpacing w:val="0"/>
+              <w:rPr>
+                <w:rFonts w:ascii="Times New Roman" w:eastAsia="Times New Roman" w:hAnsi="Times New Roman" w:cs="Times New Roman"/>
+                <w:sz w:val="24"/>
+                <w:szCs w:val="24"/>
+                <w:lang w:val="es-PE"/>
+              </w:rPr>
+            </w:pPr>
+            <w:r>
+              <w:rPr>
+                <w:rFonts w:eastAsia="Times New Roman"/>
+                <w:color w:val="000000"/>
+                <w:lang w:val="es-PE"/>
+              </w:rPr>
+              <w:t>Propósito</w:t>
+            </w:r>
+          </w:p>
+        </w:tc>
+        <w:tc>
+          <w:tcPr>
+            <w:tcW w:w="0" w:type="auto"/>
+            <w:tcBorders>
+              <w:top w:val="single" w:sz="8" w:space="0" w:color="000000"/>
+              <w:left w:val="single" w:sz="8" w:space="0" w:color="000000"/>
+              <w:bottom w:val="single" w:sz="8" w:space="0" w:color="000000"/>
+              <w:right w:val="single" w:sz="8" w:space="0" w:color="000000"/>
+            </w:tcBorders>
+            <w:tcMar>
+              <w:top w:w="100" w:type="dxa"/>
+              <w:left w:w="100" w:type="dxa"/>
+              <w:bottom w:w="100" w:type="dxa"/>
+              <w:right w:w="100" w:type="dxa"/>
+            </w:tcMar>
+            <w:hideMark/>
+          </w:tcPr>
+          <w:p>
+            <w:pPr>
+              <w:spacing w:after="0" w:line="240" w:lineRule="auto"/>
+              <w:contextualSpacing w:val="0"/>
+              <w:rPr>
+                <w:rFonts w:ascii="Times New Roman" w:eastAsia="Times New Roman" w:hAnsi="Times New Roman" w:cs="Times New Roman"/>
+                <w:sz w:val="24"/>
+                <w:szCs w:val="24"/>
+                <w:lang w:val="es-PE"/>
+              </w:rPr>
+            </w:pPr>
+            <w:r>
+              <w:rPr>
+                <w:color w:val="000000"/>
+              </w:rPr>
+              <w:t>Mostrar una lista de desarrolladores de un proyecto con un módulo dedicado, determinado para que el jefe de proyecto pueda llevar un control de los desarrolladores y tomar decisiones.</w:t>
+            </w:r>
+          </w:p>
+        </w:tc>
+      </w:tr>
+      <w:tr>
+        <w:tc>
+          <w:tcPr>
+            <w:tcW w:w="0" w:type="auto"/>
+            <w:tcBorders>
+              <w:top w:val="single" w:sz="8" w:space="0" w:color="000000"/>
+              <w:left w:val="single" w:sz="8" w:space="0" w:color="000000"/>
+              <w:bottom w:val="single" w:sz="8" w:space="0" w:color="000000"/>
+              <w:right w:val="single" w:sz="8" w:space="0" w:color="000000"/>
+            </w:tcBorders>
+            <w:tcMar>
+              <w:top w:w="100" w:type="dxa"/>
+              <w:left w:w="100" w:type="dxa"/>
+              <w:bottom w:w="100" w:type="dxa"/>
+              <w:right w:w="100" w:type="dxa"/>
+            </w:tcMar>
+            <w:hideMark/>
+          </w:tcPr>
+          <w:p>
+            <w:pPr>
+              <w:spacing w:after="0" w:line="240" w:lineRule="auto"/>
+              <w:contextualSpacing w:val="0"/>
+              <w:rPr>
+                <w:rFonts w:ascii="Times New Roman" w:eastAsia="Times New Roman" w:hAnsi="Times New Roman" w:cs="Times New Roman"/>
+                <w:sz w:val="24"/>
+                <w:szCs w:val="24"/>
+                <w:lang w:val="es-PE"/>
+              </w:rPr>
+            </w:pPr>
+            <w:r>
+              <w:rPr>
+                <w:rFonts w:eastAsia="Times New Roman"/>
+                <w:color w:val="000000"/>
+                <w:lang w:val="es-PE"/>
+              </w:rPr>
+              <w:t>Entrada</w:t>
+            </w:r>
+          </w:p>
+        </w:tc>
+        <w:tc>
+          <w:tcPr>
+            <w:tcW w:w="0" w:type="auto"/>
+            <w:tcBorders>
+              <w:top w:val="single" w:sz="8" w:space="0" w:color="000000"/>
+              <w:left w:val="single" w:sz="8" w:space="0" w:color="000000"/>
+              <w:bottom w:val="single" w:sz="8" w:space="0" w:color="000000"/>
+              <w:right w:val="single" w:sz="8" w:space="0" w:color="000000"/>
+            </w:tcBorders>
+            <w:tcMar>
+              <w:top w:w="100" w:type="dxa"/>
+              <w:left w:w="100" w:type="dxa"/>
+              <w:bottom w:w="100" w:type="dxa"/>
+              <w:right w:w="100" w:type="dxa"/>
+            </w:tcMar>
+            <w:hideMark/>
+          </w:tcPr>
+          <w:p>
+            <w:pPr>
+              <w:numPr>
+                <w:ilvl w:val="0"/>
+                <w:numId w:val="41"/>
+              </w:numPr>
+              <w:spacing w:after="0" w:line="240" w:lineRule="auto"/>
+              <w:contextualSpacing w:val="0"/>
+              <w:textAlignment w:val="baseline"/>
+              <w:rPr>
+                <w:rFonts w:eastAsia="Times New Roman"/>
+                <w:color w:val="000000"/>
+                <w:lang w:val="es-PE"/>
+              </w:rPr>
+            </w:pPr>
+            <w:r>
+              <w:rPr>
+                <w:rFonts w:eastAsia="Times New Roman"/>
+                <w:color w:val="000000"/>
+                <w:lang w:val="es-PE"/>
+              </w:rPr>
+              <w:t>Id proyecto</w:t>
+            </w:r>
+          </w:p>
+          <w:p>
+            <w:pPr>
+              <w:numPr>
+                <w:ilvl w:val="0"/>
+                <w:numId w:val="41"/>
+              </w:numPr>
+              <w:spacing w:after="0" w:line="240" w:lineRule="auto"/>
+              <w:contextualSpacing w:val="0"/>
+              <w:textAlignment w:val="baseline"/>
+              <w:rPr>
+                <w:rFonts w:eastAsia="Times New Roman"/>
+                <w:color w:val="000000"/>
+                <w:lang w:val="es-PE"/>
+              </w:rPr>
+            </w:pPr>
+            <w:r>
+              <w:rPr>
+                <w:rFonts w:eastAsia="Times New Roman"/>
+                <w:color w:val="000000"/>
+                <w:lang w:val="es-PE"/>
+              </w:rPr>
+              <w:t>Id Módulo</w:t>
+            </w:r>
+          </w:p>
+        </w:tc>
+      </w:tr>
+      <w:tr>
+        <w:tc>
+          <w:tcPr>
+            <w:tcW w:w="0" w:type="auto"/>
+            <w:tcBorders>
+              <w:top w:val="single" w:sz="8" w:space="0" w:color="000000"/>
+              <w:left w:val="single" w:sz="8" w:space="0" w:color="000000"/>
+              <w:bottom w:val="single" w:sz="8" w:space="0" w:color="000000"/>
+              <w:right w:val="single" w:sz="8" w:space="0" w:color="000000"/>
+            </w:tcBorders>
+            <w:tcMar>
+              <w:top w:w="100" w:type="dxa"/>
+              <w:left w:w="100" w:type="dxa"/>
+              <w:bottom w:w="100" w:type="dxa"/>
+              <w:right w:w="100" w:type="dxa"/>
+            </w:tcMar>
+            <w:hideMark/>
+          </w:tcPr>
+          <w:p>
+            <w:pPr>
+              <w:spacing w:after="0" w:line="240" w:lineRule="auto"/>
+              <w:contextualSpacing w:val="0"/>
+              <w:rPr>
+                <w:rFonts w:ascii="Times New Roman" w:eastAsia="Times New Roman" w:hAnsi="Times New Roman" w:cs="Times New Roman"/>
+                <w:sz w:val="24"/>
+                <w:szCs w:val="24"/>
+                <w:lang w:val="es-PE"/>
+              </w:rPr>
+            </w:pPr>
+            <w:r>
+              <w:rPr>
+                <w:rFonts w:eastAsia="Times New Roman"/>
+                <w:color w:val="000000"/>
+                <w:lang w:val="es-PE"/>
+              </w:rPr>
+              <w:t>Salida</w:t>
+            </w:r>
+          </w:p>
+        </w:tc>
+        <w:tc>
+          <w:tcPr>
+            <w:tcW w:w="0" w:type="auto"/>
+            <w:tcBorders>
+              <w:top w:val="single" w:sz="8" w:space="0" w:color="000000"/>
+              <w:left w:val="single" w:sz="8" w:space="0" w:color="000000"/>
+              <w:bottom w:val="single" w:sz="8" w:space="0" w:color="000000"/>
+              <w:right w:val="single" w:sz="8" w:space="0" w:color="000000"/>
+            </w:tcBorders>
+            <w:tcMar>
+              <w:top w:w="100" w:type="dxa"/>
+              <w:left w:w="100" w:type="dxa"/>
+              <w:bottom w:w="100" w:type="dxa"/>
+              <w:right w:w="100" w:type="dxa"/>
+            </w:tcMar>
+            <w:hideMark/>
+          </w:tcPr>
+          <w:p>
+            <w:pPr>
+              <w:numPr>
+                <w:ilvl w:val="0"/>
+                <w:numId w:val="42"/>
+              </w:numPr>
+              <w:spacing w:after="0" w:line="240" w:lineRule="auto"/>
+              <w:contextualSpacing w:val="0"/>
+              <w:textAlignment w:val="baseline"/>
+              <w:rPr>
+                <w:rFonts w:eastAsia="Times New Roman"/>
+                <w:color w:val="000000"/>
+                <w:lang w:val="es-PE"/>
+              </w:rPr>
+            </w:pPr>
+            <w:r>
+              <w:rPr>
+                <w:rFonts w:eastAsia="Times New Roman"/>
+                <w:color w:val="000000"/>
+                <w:lang w:val="es-PE"/>
+              </w:rPr>
+              <w:t>Id proyecto</w:t>
+            </w:r>
+          </w:p>
+          <w:p>
+            <w:pPr>
+              <w:numPr>
+                <w:ilvl w:val="0"/>
+                <w:numId w:val="42"/>
+              </w:numPr>
+              <w:spacing w:after="0" w:line="240" w:lineRule="auto"/>
+              <w:contextualSpacing w:val="0"/>
+              <w:textAlignment w:val="baseline"/>
+              <w:rPr>
+                <w:rFonts w:ascii="Times New Roman" w:eastAsia="Times New Roman" w:hAnsi="Times New Roman" w:cs="Times New Roman"/>
+                <w:sz w:val="24"/>
+                <w:szCs w:val="24"/>
+                <w:lang w:val="es-PE"/>
+              </w:rPr>
+            </w:pPr>
+            <w:r>
+              <w:rPr>
+                <w:rFonts w:eastAsia="Times New Roman"/>
+                <w:color w:val="000000"/>
+                <w:lang w:val="es-PE"/>
+              </w:rPr>
+              <w:t>Nombre del proyecto</w:t>
+            </w:r>
+          </w:p>
+          <w:tbl>
+            <w:tblPr>
+              <w:tblW w:w="0" w:type="auto"/>
+              <w:tblCellMar>
+                <w:top w:w="15" w:type="dxa"/>
+                <w:left w:w="15" w:type="dxa"/>
+                <w:bottom w:w="15" w:type="dxa"/>
+                <w:right w:w="15" w:type="dxa"/>
+              </w:tblCellMar>
+              <w:tblLook w:val="04A0" w:firstRow="1" w:lastRow="0" w:firstColumn="1" w:lastColumn="0" w:noHBand="0" w:noVBand="1"/>
+            </w:tblPr>
+            <w:tblGrid>
+              <w:gridCol w:w="1766"/>
+              <w:gridCol w:w="1766"/>
+              <w:gridCol w:w="1429"/>
+              <w:gridCol w:w="1350"/>
+              <w:gridCol w:w="812"/>
+            </w:tblGrid>
+            <w:tr>
+              <w:tc>
+                <w:tcPr>
+                  <w:tcW w:w="0" w:type="auto"/>
+                  <w:tcBorders>
+                    <w:top w:val="single" w:sz="8" w:space="0" w:color="000000"/>
+                    <w:left w:val="single" w:sz="8" w:space="0" w:color="000000"/>
+                    <w:bottom w:val="single" w:sz="8" w:space="0" w:color="000000"/>
+                    <w:right w:val="single" w:sz="8" w:space="0" w:color="000000"/>
+                  </w:tcBorders>
+                  <w:tcMar>
+                    <w:top w:w="100" w:type="dxa"/>
+                    <w:left w:w="100" w:type="dxa"/>
+                    <w:bottom w:w="100" w:type="dxa"/>
+                    <w:right w:w="100" w:type="dxa"/>
+                  </w:tcMar>
+                  <w:hideMark/>
+                </w:tcPr>
+                <w:p>
+                  <w:pPr>
+                    <w:spacing w:after="0" w:line="240" w:lineRule="auto"/>
+                    <w:contextualSpacing w:val="0"/>
+                    <w:rPr>
+                      <w:rFonts w:ascii="Times New Roman" w:eastAsia="Times New Roman" w:hAnsi="Times New Roman" w:cs="Times New Roman"/>
+                      <w:sz w:val="24"/>
+                      <w:szCs w:val="24"/>
+                      <w:lang w:val="es-PE"/>
+                    </w:rPr>
+                  </w:pPr>
+                  <w:r>
+                    <w:rPr>
+                      <w:rFonts w:eastAsia="Times New Roman"/>
+                      <w:color w:val="000000"/>
+                      <w:lang w:val="es-PE"/>
+                    </w:rPr>
+                    <w:t xml:space="preserve">Id </w:t>
+                  </w:r>
+                  <w:r>
+                    <w:rPr>
+                      <w:rFonts w:eastAsia="Times New Roman"/>
+                      <w:color w:val="000000"/>
+                      <w:lang w:val="es-PE"/>
+                    </w:rPr>
+                    <w:t>Desarrollador</w:t>
+                  </w:r>
+                </w:p>
+              </w:tc>
+              <w:tc>
+                <w:tcPr>
+                  <w:tcW w:w="0" w:type="auto"/>
+                  <w:tcBorders>
+                    <w:top w:val="single" w:sz="8" w:space="0" w:color="000000"/>
+                    <w:left w:val="single" w:sz="8" w:space="0" w:color="000000"/>
+                    <w:bottom w:val="single" w:sz="8" w:space="0" w:color="000000"/>
+                    <w:right w:val="single" w:sz="8" w:space="0" w:color="000000"/>
+                  </w:tcBorders>
+                  <w:tcMar>
+                    <w:top w:w="100" w:type="dxa"/>
+                    <w:left w:w="100" w:type="dxa"/>
+                    <w:bottom w:w="100" w:type="dxa"/>
+                    <w:right w:w="100" w:type="dxa"/>
+                  </w:tcMar>
+                  <w:hideMark/>
+                </w:tcPr>
+                <w:p>
+                  <w:pPr>
+                    <w:spacing w:after="0" w:line="240" w:lineRule="auto"/>
+                    <w:contextualSpacing w:val="0"/>
+                    <w:rPr>
+                      <w:rFonts w:ascii="Times New Roman" w:eastAsia="Times New Roman" w:hAnsi="Times New Roman" w:cs="Times New Roman"/>
+                      <w:sz w:val="24"/>
+                      <w:szCs w:val="24"/>
+                      <w:lang w:val="es-PE"/>
+                    </w:rPr>
+                  </w:pPr>
+                  <w:r>
+                    <w:rPr>
+                      <w:rFonts w:eastAsia="Times New Roman"/>
+                      <w:color w:val="000000"/>
+                      <w:lang w:val="es-PE"/>
+                    </w:rPr>
+                    <w:t>Nombre módulo</w:t>
+                  </w:r>
+                </w:p>
+              </w:tc>
+              <w:tc>
+                <w:tcPr>
+                  <w:tcW w:w="1429" w:type="dxa"/>
+                  <w:tcBorders>
+                    <w:top w:val="single" w:sz="8" w:space="0" w:color="000000"/>
+                    <w:left w:val="single" w:sz="8" w:space="0" w:color="000000"/>
+                    <w:bottom w:val="single" w:sz="8" w:space="0" w:color="000000"/>
+                    <w:right w:val="single" w:sz="8" w:space="0" w:color="000000"/>
+                  </w:tcBorders>
+                </w:tcPr>
+                <w:p>
+                  <w:pPr>
+                    <w:spacing w:after="0" w:line="240" w:lineRule="auto"/>
+                    <w:contextualSpacing w:val="0"/>
+                    <w:rPr>
+                      <w:rFonts w:eastAsia="Times New Roman"/>
+                      <w:color w:val="000000"/>
+                      <w:lang w:val="es-PE"/>
+                    </w:rPr>
+                  </w:pPr>
+                  <w:r>
+                    <w:rPr>
+                      <w:rFonts w:eastAsia="Times New Roman"/>
+                      <w:color w:val="000000"/>
+                      <w:lang w:val="es-PE"/>
+                    </w:rPr>
+                    <w:t>Especialidad</w:t>
+                  </w:r>
+                </w:p>
+              </w:tc>
+              <w:tc>
+                <w:tcPr>
+                  <w:tcW w:w="1199" w:type="dxa"/>
+                  <w:tcBorders>
+                    <w:top w:val="single" w:sz="8" w:space="0" w:color="000000"/>
+                    <w:left w:val="single" w:sz="8" w:space="0" w:color="000000"/>
+                    <w:bottom w:val="single" w:sz="8" w:space="0" w:color="000000"/>
+                    <w:right w:val="single" w:sz="8" w:space="0" w:color="000000"/>
+                  </w:tcBorders>
+                  <w:tcMar>
+                    <w:top w:w="100" w:type="dxa"/>
+                    <w:left w:w="100" w:type="dxa"/>
+                    <w:bottom w:w="100" w:type="dxa"/>
+                    <w:right w:w="100" w:type="dxa"/>
+                  </w:tcMar>
+                  <w:hideMark/>
+                </w:tcPr>
+                <w:p>
+                  <w:pPr>
+                    <w:spacing w:after="0" w:line="240" w:lineRule="auto"/>
+                    <w:contextualSpacing w:val="0"/>
+                    <w:rPr>
+                      <w:rFonts w:ascii="Times New Roman" w:eastAsia="Times New Roman" w:hAnsi="Times New Roman" w:cs="Times New Roman"/>
+                      <w:sz w:val="24"/>
+                      <w:szCs w:val="24"/>
+                      <w:lang w:val="es-PE"/>
+                    </w:rPr>
+                  </w:pPr>
+                  <w:r>
+                    <w:rPr>
+                      <w:rFonts w:eastAsia="Times New Roman"/>
+                      <w:color w:val="000000"/>
+                      <w:lang w:val="es-PE"/>
+                    </w:rPr>
+                    <w:t>Descripción</w:t>
+                  </w:r>
+                </w:p>
+              </w:tc>
+              <w:tc>
+                <w:tcPr>
+                  <w:tcW w:w="0" w:type="auto"/>
+                  <w:tcBorders>
+                    <w:top w:val="single" w:sz="8" w:space="0" w:color="000000"/>
+                    <w:left w:val="single" w:sz="8" w:space="0" w:color="000000"/>
+                    <w:bottom w:val="single" w:sz="8" w:space="0" w:color="000000"/>
+                    <w:right w:val="single" w:sz="8" w:space="0" w:color="000000"/>
+                  </w:tcBorders>
+                  <w:tcMar>
+                    <w:top w:w="100" w:type="dxa"/>
+                    <w:left w:w="100" w:type="dxa"/>
+                    <w:bottom w:w="100" w:type="dxa"/>
+                    <w:right w:w="100" w:type="dxa"/>
+                  </w:tcMar>
+                  <w:hideMark/>
+                </w:tcPr>
+                <w:p>
+                  <w:pPr>
+                    <w:spacing w:after="0" w:line="240" w:lineRule="auto"/>
+                    <w:contextualSpacing w:val="0"/>
+                    <w:rPr>
+                      <w:rFonts w:ascii="Times New Roman" w:eastAsia="Times New Roman" w:hAnsi="Times New Roman" w:cs="Times New Roman"/>
+                      <w:sz w:val="24"/>
+                      <w:szCs w:val="24"/>
+                      <w:lang w:val="es-PE"/>
+                    </w:rPr>
+                  </w:pPr>
+                  <w:r>
+                    <w:rPr>
+                      <w:rFonts w:eastAsia="Times New Roman"/>
+                      <w:color w:val="000000"/>
+                      <w:lang w:val="es-PE"/>
+                    </w:rPr>
+                    <w:t>Fecha</w:t>
+                  </w:r>
+                </w:p>
+              </w:tc>
+            </w:tr>
+            <w:tr>
+              <w:tc>
+                <w:tcPr>
+                  <w:tcW w:w="0" w:type="auto"/>
+                  <w:tcBorders>
+                    <w:top w:val="single" w:sz="8" w:space="0" w:color="000000"/>
+                    <w:left w:val="single" w:sz="8" w:space="0" w:color="000000"/>
+                    <w:bottom w:val="single" w:sz="8" w:space="0" w:color="000000"/>
+                    <w:right w:val="single" w:sz="8" w:space="0" w:color="000000"/>
+                  </w:tcBorders>
+                  <w:tcMar>
+                    <w:top w:w="100" w:type="dxa"/>
+                    <w:left w:w="100" w:type="dxa"/>
+                    <w:bottom w:w="100" w:type="dxa"/>
+                    <w:right w:w="100" w:type="dxa"/>
+                  </w:tcMar>
+                  <w:hideMark/>
+                </w:tcPr>
+                <w:p>
+                  <w:pPr>
+                    <w:spacing w:after="0" w:line="240" w:lineRule="auto"/>
+                    <w:contextualSpacing w:val="0"/>
+                    <w:rPr>
+                      <w:rFonts w:ascii="Times New Roman" w:eastAsia="Times New Roman" w:hAnsi="Times New Roman" w:cs="Times New Roman"/>
+                      <w:sz w:val="24"/>
+                      <w:szCs w:val="24"/>
+                      <w:lang w:val="es-PE"/>
+                    </w:rPr>
+                  </w:pPr>
+                </w:p>
+              </w:tc>
+              <w:tc>
+                <w:tcPr>
+                  <w:tcW w:w="0" w:type="auto"/>
+                  <w:tcBorders>
+                    <w:top w:val="single" w:sz="8" w:space="0" w:color="000000"/>
+                    <w:left w:val="single" w:sz="8" w:space="0" w:color="000000"/>
+                    <w:bottom w:val="single" w:sz="8" w:space="0" w:color="000000"/>
+                    <w:right w:val="single" w:sz="8" w:space="0" w:color="000000"/>
+                  </w:tcBorders>
+                  <w:tcMar>
+                    <w:top w:w="100" w:type="dxa"/>
+                    <w:left w:w="100" w:type="dxa"/>
+                    <w:bottom w:w="100" w:type="dxa"/>
+                    <w:right w:w="100" w:type="dxa"/>
+                  </w:tcMar>
+                  <w:hideMark/>
+                </w:tcPr>
+                <w:p>
+                  <w:pPr>
+                    <w:spacing w:after="0" w:line="240" w:lineRule="auto"/>
+                    <w:contextualSpacing w:val="0"/>
+                    <w:rPr>
+                      <w:rFonts w:ascii="Times New Roman" w:eastAsia="Times New Roman" w:hAnsi="Times New Roman" w:cs="Times New Roman"/>
+                      <w:sz w:val="24"/>
+                      <w:szCs w:val="24"/>
+                      <w:lang w:val="es-PE"/>
+                    </w:rPr>
+                  </w:pPr>
+                </w:p>
+              </w:tc>
+              <w:tc>
+                <w:tcPr>
+                  <w:tcW w:w="1429" w:type="dxa"/>
+                  <w:tcBorders>
+                    <w:top w:val="single" w:sz="8" w:space="0" w:color="000000"/>
+                    <w:left w:val="single" w:sz="8" w:space="0" w:color="000000"/>
+                    <w:bottom w:val="single" w:sz="8" w:space="0" w:color="000000"/>
+                    <w:right w:val="single" w:sz="8" w:space="0" w:color="000000"/>
+                  </w:tcBorders>
+                </w:tcPr>
+                <w:p>
+                  <w:pPr>
+                    <w:spacing w:after="0" w:line="240" w:lineRule="auto"/>
+                    <w:contextualSpacing w:val="0"/>
+                    <w:rPr>
+                      <w:rFonts w:ascii="Times New Roman" w:eastAsia="Times New Roman" w:hAnsi="Times New Roman" w:cs="Times New Roman"/>
+                      <w:sz w:val="24"/>
+                      <w:szCs w:val="24"/>
+                      <w:lang w:val="es-PE"/>
+                    </w:rPr>
+                  </w:pPr>
+                </w:p>
+              </w:tc>
+              <w:tc>
+                <w:tcPr>
+                  <w:tcW w:w="1199" w:type="dxa"/>
+                  <w:tcBorders>
+                    <w:top w:val="single" w:sz="8" w:space="0" w:color="000000"/>
+                    <w:left w:val="single" w:sz="8" w:space="0" w:color="000000"/>
+                    <w:bottom w:val="single" w:sz="8" w:space="0" w:color="000000"/>
+                    <w:right w:val="single" w:sz="8" w:space="0" w:color="000000"/>
+                  </w:tcBorders>
+                  <w:tcMar>
+                    <w:top w:w="100" w:type="dxa"/>
+                    <w:left w:w="100" w:type="dxa"/>
+                    <w:bottom w:w="100" w:type="dxa"/>
+                    <w:right w:w="100" w:type="dxa"/>
+                  </w:tcMar>
+                  <w:hideMark/>
+                </w:tcPr>
+                <w:p>
+                  <w:pPr>
+                    <w:spacing w:after="0" w:line="240" w:lineRule="auto"/>
+                    <w:contextualSpacing w:val="0"/>
+                    <w:rPr>
+                      <w:rFonts w:ascii="Times New Roman" w:eastAsia="Times New Roman" w:hAnsi="Times New Roman" w:cs="Times New Roman"/>
+                      <w:sz w:val="24"/>
+                      <w:szCs w:val="24"/>
+                      <w:lang w:val="es-PE"/>
+                    </w:rPr>
+                  </w:pPr>
+                </w:p>
+              </w:tc>
+              <w:tc>
+                <w:tcPr>
+                  <w:tcW w:w="0" w:type="auto"/>
+                  <w:tcBorders>
+                    <w:top w:val="single" w:sz="8" w:space="0" w:color="000000"/>
+                    <w:left w:val="single" w:sz="8" w:space="0" w:color="000000"/>
+                    <w:bottom w:val="single" w:sz="8" w:space="0" w:color="000000"/>
+                    <w:right w:val="single" w:sz="8" w:space="0" w:color="000000"/>
+                  </w:tcBorders>
+                  <w:tcMar>
+                    <w:top w:w="100" w:type="dxa"/>
+                    <w:left w:w="100" w:type="dxa"/>
+                    <w:bottom w:w="100" w:type="dxa"/>
+                    <w:right w:w="100" w:type="dxa"/>
+                  </w:tcMar>
+                  <w:hideMark/>
+                </w:tcPr>
+                <w:p>
+                  <w:pPr>
+                    <w:spacing w:after="0" w:line="240" w:lineRule="auto"/>
+                    <w:contextualSpacing w:val="0"/>
+                    <w:rPr>
+                      <w:rFonts w:ascii="Times New Roman" w:eastAsia="Times New Roman" w:hAnsi="Times New Roman" w:cs="Times New Roman"/>
+                      <w:sz w:val="24"/>
+                      <w:szCs w:val="24"/>
+                      <w:lang w:val="es-PE"/>
+                    </w:rPr>
+                  </w:pPr>
+                </w:p>
+              </w:tc>
+            </w:tr>
+          </w:tbl>
+          <w:p>
+            <w:pPr>
+              <w:spacing w:after="0" w:line="240" w:lineRule="auto"/>
+              <w:contextualSpacing w:val="0"/>
+              <w:rPr>
+                <w:rFonts w:ascii="Times New Roman" w:eastAsia="Times New Roman" w:hAnsi="Times New Roman" w:cs="Times New Roman"/>
+                <w:sz w:val="24"/>
+                <w:szCs w:val="24"/>
+                <w:lang w:val="es-PE"/>
+              </w:rPr>
+            </w:pPr>
+          </w:p>
+        </w:tc>
+      </w:tr>
+    </w:tbl>
     <w:p>
       <w:pPr>
         <w:rPr>
@@ -25041,7 +25799,7 @@
           <w:lang w:val="es-PE"/>
         </w:rPr>
       </w:pPr>
-      <w:bookmarkStart w:id="40" w:name="_Toc530121762"/>
+      <w:bookmarkStart w:id="39" w:name="_Toc530121762"/>
       <w:r>
         <w:rPr>
           <w:sz w:val="32"/>
@@ -25050,7 +25808,7 @@
         </w:rPr>
         <w:t>Para desarrollador</w:t>
       </w:r>
-      <w:bookmarkEnd w:id="40"/>
+      <w:bookmarkEnd w:id="39"/>
     </w:p>
     <w:tbl>
       <w:tblPr>
@@ -25804,6 +26562,7 @@
                 <w:color w:val="000000"/>
                 <w:lang w:val="es-PE"/>
               </w:rPr>
+              <w:lastRenderedPageBreak/>
               <w:t>Título</w:t>
             </w:r>
           </w:p>
@@ -26511,6 +27270,1486 @@
         </w:rPr>
       </w:pPr>
     </w:p>
+    <w:tbl>
+      <w:tblPr>
+        <w:tblW w:w="0" w:type="auto"/>
+        <w:tblCellMar>
+          <w:top w:w="15" w:type="dxa"/>
+          <w:left w:w="15" w:type="dxa"/>
+          <w:bottom w:w="15" w:type="dxa"/>
+          <w:right w:w="15" w:type="dxa"/>
+        </w:tblCellMar>
+        <w:tblLook w:val="04A0" w:firstRow="1" w:lastRow="0" w:firstColumn="1" w:lastColumn="0" w:noHBand="0" w:noVBand="1"/>
+      </w:tblPr>
+      <w:tblGrid>
+        <w:gridCol w:w="1130"/>
+        <w:gridCol w:w="8099"/>
+      </w:tblGrid>
+      <w:tr>
+        <w:tc>
+          <w:tcPr>
+            <w:tcW w:w="0" w:type="auto"/>
+            <w:tcBorders>
+              <w:top w:val="single" w:sz="8" w:space="0" w:color="000000"/>
+              <w:left w:val="single" w:sz="8" w:space="0" w:color="000000"/>
+              <w:bottom w:val="single" w:sz="8" w:space="0" w:color="000000"/>
+              <w:right w:val="single" w:sz="8" w:space="0" w:color="000000"/>
+            </w:tcBorders>
+            <w:tcMar>
+              <w:top w:w="100" w:type="dxa"/>
+              <w:left w:w="100" w:type="dxa"/>
+              <w:bottom w:w="100" w:type="dxa"/>
+              <w:right w:w="100" w:type="dxa"/>
+            </w:tcMar>
+            <w:hideMark/>
+          </w:tcPr>
+          <w:p>
+            <w:pPr>
+              <w:spacing w:after="0" w:line="240" w:lineRule="auto"/>
+              <w:contextualSpacing w:val="0"/>
+              <w:rPr>
+                <w:rFonts w:ascii="Times New Roman" w:eastAsia="Times New Roman" w:hAnsi="Times New Roman" w:cs="Times New Roman"/>
+                <w:sz w:val="24"/>
+                <w:szCs w:val="24"/>
+                <w:lang w:val="es-PE" w:eastAsia="es-PE"/>
+              </w:rPr>
+            </w:pPr>
+            <w:bookmarkStart w:id="40" w:name="_Toc530121763"/>
+            <w:r>
+              <w:rPr>
+                <w:rFonts w:eastAsia="Times New Roman"/>
+                <w:color w:val="000000"/>
+                <w:lang w:val="es-PE" w:eastAsia="es-PE"/>
+              </w:rPr>
+              <w:t>Título</w:t>
+            </w:r>
+          </w:p>
+        </w:tc>
+        <w:tc>
+          <w:tcPr>
+            <w:tcW w:w="0" w:type="auto"/>
+            <w:tcBorders>
+              <w:top w:val="single" w:sz="8" w:space="0" w:color="000000"/>
+              <w:left w:val="single" w:sz="8" w:space="0" w:color="000000"/>
+              <w:bottom w:val="single" w:sz="8" w:space="0" w:color="000000"/>
+              <w:right w:val="single" w:sz="8" w:space="0" w:color="000000"/>
+            </w:tcBorders>
+            <w:tcMar>
+              <w:top w:w="100" w:type="dxa"/>
+              <w:left w:w="100" w:type="dxa"/>
+              <w:bottom w:w="100" w:type="dxa"/>
+              <w:right w:w="100" w:type="dxa"/>
+            </w:tcMar>
+            <w:hideMark/>
+          </w:tcPr>
+          <w:p>
+            <w:pPr>
+              <w:spacing w:after="0" w:line="240" w:lineRule="auto"/>
+              <w:contextualSpacing w:val="0"/>
+              <w:rPr>
+                <w:rFonts w:ascii="Times New Roman" w:eastAsia="Times New Roman" w:hAnsi="Times New Roman" w:cs="Times New Roman"/>
+                <w:sz w:val="24"/>
+                <w:szCs w:val="24"/>
+                <w:lang w:val="es-PE" w:eastAsia="es-PE"/>
+              </w:rPr>
+            </w:pPr>
+            <w:r>
+              <w:rPr>
+                <w:rFonts w:eastAsia="Times New Roman"/>
+                <w:color w:val="000000"/>
+                <w:lang w:val="es-PE" w:eastAsia="es-PE"/>
+              </w:rPr>
+              <w:t>Lista de CU</w:t>
+            </w:r>
+          </w:p>
+        </w:tc>
+      </w:tr>
+      <w:tr>
+        <w:tc>
+          <w:tcPr>
+            <w:tcW w:w="0" w:type="auto"/>
+            <w:tcBorders>
+              <w:top w:val="single" w:sz="8" w:space="0" w:color="000000"/>
+              <w:left w:val="single" w:sz="8" w:space="0" w:color="000000"/>
+              <w:bottom w:val="single" w:sz="8" w:space="0" w:color="000000"/>
+              <w:right w:val="single" w:sz="8" w:space="0" w:color="000000"/>
+            </w:tcBorders>
+            <w:tcMar>
+              <w:top w:w="100" w:type="dxa"/>
+              <w:left w:w="100" w:type="dxa"/>
+              <w:bottom w:w="100" w:type="dxa"/>
+              <w:right w:w="100" w:type="dxa"/>
+            </w:tcMar>
+            <w:hideMark/>
+          </w:tcPr>
+          <w:p>
+            <w:pPr>
+              <w:spacing w:after="0" w:line="240" w:lineRule="auto"/>
+              <w:contextualSpacing w:val="0"/>
+              <w:rPr>
+                <w:rFonts w:ascii="Times New Roman" w:eastAsia="Times New Roman" w:hAnsi="Times New Roman" w:cs="Times New Roman"/>
+                <w:sz w:val="24"/>
+                <w:szCs w:val="24"/>
+                <w:lang w:val="es-PE" w:eastAsia="es-PE"/>
+              </w:rPr>
+            </w:pPr>
+            <w:r>
+              <w:rPr>
+                <w:rFonts w:eastAsia="Times New Roman"/>
+                <w:color w:val="000000"/>
+                <w:lang w:val="es-PE" w:eastAsia="es-PE"/>
+              </w:rPr>
+              <w:t>Propósito</w:t>
+            </w:r>
+          </w:p>
+        </w:tc>
+        <w:tc>
+          <w:tcPr>
+            <w:tcW w:w="0" w:type="auto"/>
+            <w:tcBorders>
+              <w:top w:val="single" w:sz="8" w:space="0" w:color="000000"/>
+              <w:left w:val="single" w:sz="8" w:space="0" w:color="000000"/>
+              <w:bottom w:val="single" w:sz="8" w:space="0" w:color="000000"/>
+              <w:right w:val="single" w:sz="8" w:space="0" w:color="000000"/>
+            </w:tcBorders>
+            <w:tcMar>
+              <w:top w:w="100" w:type="dxa"/>
+              <w:left w:w="100" w:type="dxa"/>
+              <w:bottom w:w="100" w:type="dxa"/>
+              <w:right w:w="100" w:type="dxa"/>
+            </w:tcMar>
+            <w:hideMark/>
+          </w:tcPr>
+          <w:p>
+            <w:pPr>
+              <w:spacing w:after="0" w:line="240" w:lineRule="auto"/>
+              <w:contextualSpacing w:val="0"/>
+              <w:rPr>
+                <w:rFonts w:ascii="Times New Roman" w:eastAsia="Times New Roman" w:hAnsi="Times New Roman" w:cs="Times New Roman"/>
+                <w:sz w:val="24"/>
+                <w:szCs w:val="24"/>
+                <w:lang w:val="es-PE" w:eastAsia="es-PE"/>
+              </w:rPr>
+            </w:pPr>
+            <w:r>
+              <w:rPr>
+                <w:rFonts w:eastAsia="Times New Roman"/>
+                <w:color w:val="000000"/>
+                <w:lang w:val="es-PE" w:eastAsia="es-PE"/>
+              </w:rPr>
+              <w:t>Mostrar una lista CU de un sistema determinado para que desarrollador lleve un control de las especificaciones de los CU que tiene que implementar.</w:t>
+            </w:r>
+          </w:p>
+        </w:tc>
+      </w:tr>
+      <w:tr>
+        <w:tc>
+          <w:tcPr>
+            <w:tcW w:w="0" w:type="auto"/>
+            <w:tcBorders>
+              <w:top w:val="single" w:sz="8" w:space="0" w:color="000000"/>
+              <w:left w:val="single" w:sz="8" w:space="0" w:color="000000"/>
+              <w:bottom w:val="single" w:sz="8" w:space="0" w:color="000000"/>
+              <w:right w:val="single" w:sz="8" w:space="0" w:color="000000"/>
+            </w:tcBorders>
+            <w:tcMar>
+              <w:top w:w="100" w:type="dxa"/>
+              <w:left w:w="100" w:type="dxa"/>
+              <w:bottom w:w="100" w:type="dxa"/>
+              <w:right w:w="100" w:type="dxa"/>
+            </w:tcMar>
+            <w:hideMark/>
+          </w:tcPr>
+          <w:p>
+            <w:pPr>
+              <w:spacing w:after="0" w:line="240" w:lineRule="auto"/>
+              <w:contextualSpacing w:val="0"/>
+              <w:rPr>
+                <w:rFonts w:ascii="Times New Roman" w:eastAsia="Times New Roman" w:hAnsi="Times New Roman" w:cs="Times New Roman"/>
+                <w:sz w:val="24"/>
+                <w:szCs w:val="24"/>
+                <w:lang w:val="es-PE" w:eastAsia="es-PE"/>
+              </w:rPr>
+            </w:pPr>
+            <w:r>
+              <w:rPr>
+                <w:rFonts w:eastAsia="Times New Roman"/>
+                <w:color w:val="000000"/>
+                <w:lang w:val="es-PE" w:eastAsia="es-PE"/>
+              </w:rPr>
+              <w:t>Entrada</w:t>
+            </w:r>
+          </w:p>
+        </w:tc>
+        <w:tc>
+          <w:tcPr>
+            <w:tcW w:w="0" w:type="auto"/>
+            <w:tcBorders>
+              <w:top w:val="single" w:sz="8" w:space="0" w:color="000000"/>
+              <w:left w:val="single" w:sz="8" w:space="0" w:color="000000"/>
+              <w:bottom w:val="single" w:sz="8" w:space="0" w:color="000000"/>
+              <w:right w:val="single" w:sz="8" w:space="0" w:color="000000"/>
+            </w:tcBorders>
+            <w:tcMar>
+              <w:top w:w="100" w:type="dxa"/>
+              <w:left w:w="100" w:type="dxa"/>
+              <w:bottom w:w="100" w:type="dxa"/>
+              <w:right w:w="100" w:type="dxa"/>
+            </w:tcMar>
+            <w:hideMark/>
+          </w:tcPr>
+          <w:p>
+            <w:pPr>
+              <w:numPr>
+                <w:ilvl w:val="0"/>
+                <w:numId w:val="33"/>
+              </w:numPr>
+              <w:spacing w:after="0" w:line="240" w:lineRule="auto"/>
+              <w:contextualSpacing w:val="0"/>
+              <w:textAlignment w:val="baseline"/>
+              <w:rPr>
+                <w:rFonts w:eastAsia="Times New Roman"/>
+                <w:color w:val="000000"/>
+                <w:lang w:val="es-PE" w:eastAsia="es-PE"/>
+              </w:rPr>
+            </w:pPr>
+            <w:r>
+              <w:rPr>
+                <w:rFonts w:eastAsia="Times New Roman"/>
+                <w:color w:val="000000"/>
+                <w:lang w:val="es-PE" w:eastAsia="es-PE"/>
+              </w:rPr>
+              <w:t>Id proyecto</w:t>
+            </w:r>
+          </w:p>
+        </w:tc>
+      </w:tr>
+      <w:tr>
+        <w:tc>
+          <w:tcPr>
+            <w:tcW w:w="0" w:type="auto"/>
+            <w:tcBorders>
+              <w:top w:val="single" w:sz="8" w:space="0" w:color="000000"/>
+              <w:left w:val="single" w:sz="8" w:space="0" w:color="000000"/>
+              <w:bottom w:val="single" w:sz="8" w:space="0" w:color="000000"/>
+              <w:right w:val="single" w:sz="8" w:space="0" w:color="000000"/>
+            </w:tcBorders>
+            <w:tcMar>
+              <w:top w:w="100" w:type="dxa"/>
+              <w:left w:w="100" w:type="dxa"/>
+              <w:bottom w:w="100" w:type="dxa"/>
+              <w:right w:w="100" w:type="dxa"/>
+            </w:tcMar>
+            <w:hideMark/>
+          </w:tcPr>
+          <w:p>
+            <w:pPr>
+              <w:spacing w:after="0" w:line="240" w:lineRule="auto"/>
+              <w:contextualSpacing w:val="0"/>
+              <w:rPr>
+                <w:rFonts w:ascii="Times New Roman" w:eastAsia="Times New Roman" w:hAnsi="Times New Roman" w:cs="Times New Roman"/>
+                <w:sz w:val="24"/>
+                <w:szCs w:val="24"/>
+                <w:lang w:val="es-PE" w:eastAsia="es-PE"/>
+              </w:rPr>
+            </w:pPr>
+            <w:r>
+              <w:rPr>
+                <w:rFonts w:eastAsia="Times New Roman"/>
+                <w:color w:val="000000"/>
+                <w:lang w:val="es-PE" w:eastAsia="es-PE"/>
+              </w:rPr>
+              <w:t>Salida</w:t>
+            </w:r>
+          </w:p>
+        </w:tc>
+        <w:tc>
+          <w:tcPr>
+            <w:tcW w:w="0" w:type="auto"/>
+            <w:tcBorders>
+              <w:top w:val="single" w:sz="8" w:space="0" w:color="000000"/>
+              <w:left w:val="single" w:sz="8" w:space="0" w:color="000000"/>
+              <w:bottom w:val="single" w:sz="8" w:space="0" w:color="000000"/>
+              <w:right w:val="single" w:sz="8" w:space="0" w:color="000000"/>
+            </w:tcBorders>
+            <w:tcMar>
+              <w:top w:w="100" w:type="dxa"/>
+              <w:left w:w="100" w:type="dxa"/>
+              <w:bottom w:w="100" w:type="dxa"/>
+              <w:right w:w="100" w:type="dxa"/>
+            </w:tcMar>
+            <w:hideMark/>
+          </w:tcPr>
+          <w:p>
+            <w:pPr>
+              <w:numPr>
+                <w:ilvl w:val="0"/>
+                <w:numId w:val="34"/>
+              </w:numPr>
+              <w:spacing w:after="0" w:line="240" w:lineRule="auto"/>
+              <w:contextualSpacing w:val="0"/>
+              <w:textAlignment w:val="baseline"/>
+              <w:rPr>
+                <w:rFonts w:eastAsia="Times New Roman"/>
+                <w:color w:val="000000"/>
+                <w:lang w:val="es-PE" w:eastAsia="es-PE"/>
+              </w:rPr>
+            </w:pPr>
+            <w:r>
+              <w:rPr>
+                <w:rFonts w:eastAsia="Times New Roman"/>
+                <w:color w:val="000000"/>
+                <w:lang w:val="es-PE" w:eastAsia="es-PE"/>
+              </w:rPr>
+              <w:t>Id proyecto</w:t>
+            </w:r>
+          </w:p>
+          <w:p>
+            <w:pPr>
+              <w:numPr>
+                <w:ilvl w:val="0"/>
+                <w:numId w:val="34"/>
+              </w:numPr>
+              <w:spacing w:after="0" w:line="240" w:lineRule="auto"/>
+              <w:contextualSpacing w:val="0"/>
+              <w:textAlignment w:val="baseline"/>
+              <w:rPr>
+                <w:rFonts w:eastAsia="Times New Roman"/>
+                <w:color w:val="000000"/>
+                <w:lang w:val="es-PE" w:eastAsia="es-PE"/>
+              </w:rPr>
+            </w:pPr>
+            <w:r>
+              <w:rPr>
+                <w:rFonts w:eastAsia="Times New Roman"/>
+                <w:color w:val="000000"/>
+                <w:lang w:val="es-PE" w:eastAsia="es-PE"/>
+              </w:rPr>
+              <w:t>Nombre del proyecto</w:t>
+            </w:r>
+          </w:p>
+          <w:p>
+            <w:pPr>
+              <w:spacing w:after="0" w:line="240" w:lineRule="auto"/>
+              <w:contextualSpacing w:val="0"/>
+              <w:rPr>
+                <w:rFonts w:ascii="Times New Roman" w:eastAsia="Times New Roman" w:hAnsi="Times New Roman" w:cs="Times New Roman"/>
+                <w:sz w:val="24"/>
+                <w:szCs w:val="24"/>
+                <w:lang w:val="es-PE" w:eastAsia="es-PE"/>
+              </w:rPr>
+            </w:pPr>
+          </w:p>
+          <w:tbl>
+            <w:tblPr>
+              <w:tblW w:w="0" w:type="auto"/>
+              <w:tblCellMar>
+                <w:top w:w="15" w:type="dxa"/>
+                <w:left w:w="15" w:type="dxa"/>
+                <w:bottom w:w="15" w:type="dxa"/>
+                <w:right w:w="15" w:type="dxa"/>
+              </w:tblCellMar>
+              <w:tblLook w:val="04A0" w:firstRow="1" w:lastRow="0" w:firstColumn="1" w:lastColumn="0" w:noHBand="0" w:noVBand="1"/>
+            </w:tblPr>
+            <w:tblGrid>
+              <w:gridCol w:w="763"/>
+              <w:gridCol w:w="1362"/>
+              <w:gridCol w:w="1350"/>
+              <w:gridCol w:w="812"/>
+            </w:tblGrid>
+            <w:tr>
+              <w:tc>
+                <w:tcPr>
+                  <w:tcW w:w="0" w:type="auto"/>
+                  <w:tcBorders>
+                    <w:top w:val="single" w:sz="8" w:space="0" w:color="000000"/>
+                    <w:left w:val="single" w:sz="8" w:space="0" w:color="000000"/>
+                    <w:bottom w:val="single" w:sz="8" w:space="0" w:color="000000"/>
+                    <w:right w:val="single" w:sz="8" w:space="0" w:color="000000"/>
+                  </w:tcBorders>
+                  <w:tcMar>
+                    <w:top w:w="100" w:type="dxa"/>
+                    <w:left w:w="100" w:type="dxa"/>
+                    <w:bottom w:w="100" w:type="dxa"/>
+                    <w:right w:w="100" w:type="dxa"/>
+                  </w:tcMar>
+                  <w:hideMark/>
+                </w:tcPr>
+                <w:p>
+                  <w:pPr>
+                    <w:spacing w:after="0" w:line="240" w:lineRule="auto"/>
+                    <w:contextualSpacing w:val="0"/>
+                    <w:rPr>
+                      <w:rFonts w:ascii="Times New Roman" w:eastAsia="Times New Roman" w:hAnsi="Times New Roman" w:cs="Times New Roman"/>
+                      <w:sz w:val="24"/>
+                      <w:szCs w:val="24"/>
+                      <w:lang w:val="es-PE" w:eastAsia="es-PE"/>
+                    </w:rPr>
+                  </w:pPr>
+                  <w:r>
+                    <w:rPr>
+                      <w:rFonts w:eastAsia="Times New Roman"/>
+                      <w:color w:val="000000"/>
+                      <w:lang w:val="es-PE" w:eastAsia="es-PE"/>
+                    </w:rPr>
+                    <w:t>Id CU</w:t>
+                  </w:r>
+                </w:p>
+              </w:tc>
+              <w:tc>
+                <w:tcPr>
+                  <w:tcW w:w="0" w:type="auto"/>
+                  <w:tcBorders>
+                    <w:top w:val="single" w:sz="8" w:space="0" w:color="000000"/>
+                    <w:left w:val="single" w:sz="8" w:space="0" w:color="000000"/>
+                    <w:bottom w:val="single" w:sz="8" w:space="0" w:color="000000"/>
+                    <w:right w:val="single" w:sz="8" w:space="0" w:color="000000"/>
+                  </w:tcBorders>
+                  <w:tcMar>
+                    <w:top w:w="100" w:type="dxa"/>
+                    <w:left w:w="100" w:type="dxa"/>
+                    <w:bottom w:w="100" w:type="dxa"/>
+                    <w:right w:w="100" w:type="dxa"/>
+                  </w:tcMar>
+                  <w:hideMark/>
+                </w:tcPr>
+                <w:p>
+                  <w:pPr>
+                    <w:spacing w:after="0" w:line="240" w:lineRule="auto"/>
+                    <w:contextualSpacing w:val="0"/>
+                    <w:rPr>
+                      <w:rFonts w:ascii="Times New Roman" w:eastAsia="Times New Roman" w:hAnsi="Times New Roman" w:cs="Times New Roman"/>
+                      <w:sz w:val="24"/>
+                      <w:szCs w:val="24"/>
+                      <w:lang w:val="es-PE" w:eastAsia="es-PE"/>
+                    </w:rPr>
+                  </w:pPr>
+                  <w:r>
+                    <w:rPr>
+                      <w:rFonts w:eastAsia="Times New Roman"/>
+                      <w:color w:val="000000"/>
+                      <w:lang w:val="es-PE" w:eastAsia="es-PE"/>
+                    </w:rPr>
+                    <w:t>Nombre CU</w:t>
+                  </w:r>
+                </w:p>
+              </w:tc>
+              <w:tc>
+                <w:tcPr>
+                  <w:tcW w:w="0" w:type="auto"/>
+                  <w:tcBorders>
+                    <w:top w:val="single" w:sz="8" w:space="0" w:color="000000"/>
+                    <w:left w:val="single" w:sz="8" w:space="0" w:color="000000"/>
+                    <w:bottom w:val="single" w:sz="8" w:space="0" w:color="000000"/>
+                    <w:right w:val="single" w:sz="8" w:space="0" w:color="000000"/>
+                  </w:tcBorders>
+                  <w:tcMar>
+                    <w:top w:w="100" w:type="dxa"/>
+                    <w:left w:w="100" w:type="dxa"/>
+                    <w:bottom w:w="100" w:type="dxa"/>
+                    <w:right w:w="100" w:type="dxa"/>
+                  </w:tcMar>
+                  <w:hideMark/>
+                </w:tcPr>
+                <w:p>
+                  <w:pPr>
+                    <w:spacing w:after="0" w:line="240" w:lineRule="auto"/>
+                    <w:contextualSpacing w:val="0"/>
+                    <w:rPr>
+                      <w:rFonts w:ascii="Times New Roman" w:eastAsia="Times New Roman" w:hAnsi="Times New Roman" w:cs="Times New Roman"/>
+                      <w:sz w:val="24"/>
+                      <w:szCs w:val="24"/>
+                      <w:lang w:val="es-PE" w:eastAsia="es-PE"/>
+                    </w:rPr>
+                  </w:pPr>
+                  <w:r>
+                    <w:rPr>
+                      <w:rFonts w:eastAsia="Times New Roman"/>
+                      <w:color w:val="000000"/>
+                      <w:lang w:val="es-PE" w:eastAsia="es-PE"/>
+                    </w:rPr>
+                    <w:t>Descripción</w:t>
+                  </w:r>
+                </w:p>
+              </w:tc>
+              <w:tc>
+                <w:tcPr>
+                  <w:tcW w:w="0" w:type="auto"/>
+                  <w:tcBorders>
+                    <w:top w:val="single" w:sz="8" w:space="0" w:color="000000"/>
+                    <w:left w:val="single" w:sz="8" w:space="0" w:color="000000"/>
+                    <w:bottom w:val="single" w:sz="8" w:space="0" w:color="000000"/>
+                    <w:right w:val="single" w:sz="8" w:space="0" w:color="000000"/>
+                  </w:tcBorders>
+                  <w:tcMar>
+                    <w:top w:w="100" w:type="dxa"/>
+                    <w:left w:w="100" w:type="dxa"/>
+                    <w:bottom w:w="100" w:type="dxa"/>
+                    <w:right w:w="100" w:type="dxa"/>
+                  </w:tcMar>
+                  <w:hideMark/>
+                </w:tcPr>
+                <w:p>
+                  <w:pPr>
+                    <w:spacing w:after="0" w:line="240" w:lineRule="auto"/>
+                    <w:contextualSpacing w:val="0"/>
+                    <w:rPr>
+                      <w:rFonts w:ascii="Times New Roman" w:eastAsia="Times New Roman" w:hAnsi="Times New Roman" w:cs="Times New Roman"/>
+                      <w:sz w:val="24"/>
+                      <w:szCs w:val="24"/>
+                      <w:lang w:val="es-PE" w:eastAsia="es-PE"/>
+                    </w:rPr>
+                  </w:pPr>
+                  <w:r>
+                    <w:rPr>
+                      <w:rFonts w:eastAsia="Times New Roman"/>
+                      <w:color w:val="000000"/>
+                      <w:lang w:val="es-PE" w:eastAsia="es-PE"/>
+                    </w:rPr>
+                    <w:t>Fecha</w:t>
+                  </w:r>
+                </w:p>
+              </w:tc>
+            </w:tr>
+            <w:tr>
+              <w:tc>
+                <w:tcPr>
+                  <w:tcW w:w="0" w:type="auto"/>
+                  <w:tcBorders>
+                    <w:top w:val="single" w:sz="8" w:space="0" w:color="000000"/>
+                    <w:left w:val="single" w:sz="8" w:space="0" w:color="000000"/>
+                    <w:bottom w:val="single" w:sz="8" w:space="0" w:color="000000"/>
+                    <w:right w:val="single" w:sz="8" w:space="0" w:color="000000"/>
+                  </w:tcBorders>
+                  <w:tcMar>
+                    <w:top w:w="100" w:type="dxa"/>
+                    <w:left w:w="100" w:type="dxa"/>
+                    <w:bottom w:w="100" w:type="dxa"/>
+                    <w:right w:w="100" w:type="dxa"/>
+                  </w:tcMar>
+                  <w:hideMark/>
+                </w:tcPr>
+                <w:p>
+                  <w:pPr>
+                    <w:spacing w:after="0" w:line="240" w:lineRule="auto"/>
+                    <w:contextualSpacing w:val="0"/>
+                    <w:rPr>
+                      <w:rFonts w:ascii="Times New Roman" w:eastAsia="Times New Roman" w:hAnsi="Times New Roman" w:cs="Times New Roman"/>
+                      <w:sz w:val="24"/>
+                      <w:szCs w:val="24"/>
+                      <w:lang w:val="es-PE" w:eastAsia="es-PE"/>
+                    </w:rPr>
+                  </w:pPr>
+                </w:p>
+              </w:tc>
+              <w:tc>
+                <w:tcPr>
+                  <w:tcW w:w="0" w:type="auto"/>
+                  <w:tcBorders>
+                    <w:top w:val="single" w:sz="8" w:space="0" w:color="000000"/>
+                    <w:left w:val="single" w:sz="8" w:space="0" w:color="000000"/>
+                    <w:bottom w:val="single" w:sz="8" w:space="0" w:color="000000"/>
+                    <w:right w:val="single" w:sz="8" w:space="0" w:color="000000"/>
+                  </w:tcBorders>
+                  <w:tcMar>
+                    <w:top w:w="100" w:type="dxa"/>
+                    <w:left w:w="100" w:type="dxa"/>
+                    <w:bottom w:w="100" w:type="dxa"/>
+                    <w:right w:w="100" w:type="dxa"/>
+                  </w:tcMar>
+                  <w:hideMark/>
+                </w:tcPr>
+                <w:p>
+                  <w:pPr>
+                    <w:spacing w:after="0" w:line="240" w:lineRule="auto"/>
+                    <w:contextualSpacing w:val="0"/>
+                    <w:rPr>
+                      <w:rFonts w:ascii="Times New Roman" w:eastAsia="Times New Roman" w:hAnsi="Times New Roman" w:cs="Times New Roman"/>
+                      <w:sz w:val="24"/>
+                      <w:szCs w:val="24"/>
+                      <w:lang w:val="es-PE" w:eastAsia="es-PE"/>
+                    </w:rPr>
+                  </w:pPr>
+                </w:p>
+              </w:tc>
+              <w:tc>
+                <w:tcPr>
+                  <w:tcW w:w="0" w:type="auto"/>
+                  <w:tcBorders>
+                    <w:top w:val="single" w:sz="8" w:space="0" w:color="000000"/>
+                    <w:left w:val="single" w:sz="8" w:space="0" w:color="000000"/>
+                    <w:bottom w:val="single" w:sz="8" w:space="0" w:color="000000"/>
+                    <w:right w:val="single" w:sz="8" w:space="0" w:color="000000"/>
+                  </w:tcBorders>
+                  <w:tcMar>
+                    <w:top w:w="100" w:type="dxa"/>
+                    <w:left w:w="100" w:type="dxa"/>
+                    <w:bottom w:w="100" w:type="dxa"/>
+                    <w:right w:w="100" w:type="dxa"/>
+                  </w:tcMar>
+                  <w:hideMark/>
+                </w:tcPr>
+                <w:p>
+                  <w:pPr>
+                    <w:spacing w:after="0" w:line="240" w:lineRule="auto"/>
+                    <w:contextualSpacing w:val="0"/>
+                    <w:rPr>
+                      <w:rFonts w:ascii="Times New Roman" w:eastAsia="Times New Roman" w:hAnsi="Times New Roman" w:cs="Times New Roman"/>
+                      <w:sz w:val="24"/>
+                      <w:szCs w:val="24"/>
+                      <w:lang w:val="es-PE" w:eastAsia="es-PE"/>
+                    </w:rPr>
+                  </w:pPr>
+                </w:p>
+              </w:tc>
+              <w:tc>
+                <w:tcPr>
+                  <w:tcW w:w="0" w:type="auto"/>
+                  <w:tcBorders>
+                    <w:top w:val="single" w:sz="8" w:space="0" w:color="000000"/>
+                    <w:left w:val="single" w:sz="8" w:space="0" w:color="000000"/>
+                    <w:bottom w:val="single" w:sz="8" w:space="0" w:color="000000"/>
+                    <w:right w:val="single" w:sz="8" w:space="0" w:color="000000"/>
+                  </w:tcBorders>
+                  <w:tcMar>
+                    <w:top w:w="100" w:type="dxa"/>
+                    <w:left w:w="100" w:type="dxa"/>
+                    <w:bottom w:w="100" w:type="dxa"/>
+                    <w:right w:w="100" w:type="dxa"/>
+                  </w:tcMar>
+                  <w:hideMark/>
+                </w:tcPr>
+                <w:p>
+                  <w:pPr>
+                    <w:spacing w:after="0" w:line="240" w:lineRule="auto"/>
+                    <w:contextualSpacing w:val="0"/>
+                    <w:rPr>
+                      <w:rFonts w:ascii="Times New Roman" w:eastAsia="Times New Roman" w:hAnsi="Times New Roman" w:cs="Times New Roman"/>
+                      <w:sz w:val="24"/>
+                      <w:szCs w:val="24"/>
+                      <w:lang w:val="es-PE" w:eastAsia="es-PE"/>
+                    </w:rPr>
+                  </w:pPr>
+                </w:p>
+              </w:tc>
+            </w:tr>
+          </w:tbl>
+          <w:p>
+            <w:pPr>
+              <w:spacing w:after="0" w:line="240" w:lineRule="auto"/>
+              <w:contextualSpacing w:val="0"/>
+              <w:rPr>
+                <w:rFonts w:ascii="Times New Roman" w:eastAsia="Times New Roman" w:hAnsi="Times New Roman" w:cs="Times New Roman"/>
+                <w:sz w:val="24"/>
+                <w:szCs w:val="24"/>
+                <w:lang w:val="es-PE" w:eastAsia="es-PE"/>
+              </w:rPr>
+            </w:pPr>
+          </w:p>
+        </w:tc>
+      </w:tr>
+    </w:tbl>
+    <w:p>
+      <w:pPr>
+        <w:spacing w:after="0" w:line="240" w:lineRule="auto"/>
+        <w:contextualSpacing w:val="0"/>
+        <w:rPr>
+          <w:rFonts w:ascii="Times New Roman" w:eastAsia="Times New Roman" w:hAnsi="Times New Roman" w:cs="Times New Roman"/>
+          <w:sz w:val="24"/>
+          <w:szCs w:val="24"/>
+          <w:lang w:val="en-US"/>
+        </w:rPr>
+      </w:pPr>
+    </w:p>
+    <w:p>
+      <w:pPr>
+        <w:spacing w:after="0" w:line="240" w:lineRule="auto"/>
+        <w:contextualSpacing w:val="0"/>
+        <w:rPr>
+          <w:rFonts w:ascii="Times New Roman" w:eastAsia="Times New Roman" w:hAnsi="Times New Roman" w:cs="Times New Roman"/>
+          <w:sz w:val="24"/>
+          <w:szCs w:val="24"/>
+          <w:lang w:val="en-US"/>
+        </w:rPr>
+      </w:pPr>
+    </w:p>
+    <w:tbl>
+      <w:tblPr>
+        <w:tblW w:w="0" w:type="auto"/>
+        <w:tblCellMar>
+          <w:top w:w="15" w:type="dxa"/>
+          <w:left w:w="15" w:type="dxa"/>
+          <w:bottom w:w="15" w:type="dxa"/>
+          <w:right w:w="15" w:type="dxa"/>
+        </w:tblCellMar>
+        <w:tblLook w:val="04A0" w:firstRow="1" w:lastRow="0" w:firstColumn="1" w:lastColumn="0" w:noHBand="0" w:noVBand="1"/>
+      </w:tblPr>
+      <w:tblGrid>
+        <w:gridCol w:w="1130"/>
+        <w:gridCol w:w="8099"/>
+      </w:tblGrid>
+      <w:tr>
+        <w:tc>
+          <w:tcPr>
+            <w:tcW w:w="0" w:type="auto"/>
+            <w:tcBorders>
+              <w:top w:val="single" w:sz="8" w:space="0" w:color="000000"/>
+              <w:left w:val="single" w:sz="8" w:space="0" w:color="000000"/>
+              <w:bottom w:val="single" w:sz="8" w:space="0" w:color="000000"/>
+              <w:right w:val="single" w:sz="8" w:space="0" w:color="000000"/>
+            </w:tcBorders>
+            <w:tcMar>
+              <w:top w:w="100" w:type="dxa"/>
+              <w:left w:w="100" w:type="dxa"/>
+              <w:bottom w:w="100" w:type="dxa"/>
+              <w:right w:w="100" w:type="dxa"/>
+            </w:tcMar>
+            <w:hideMark/>
+          </w:tcPr>
+          <w:p>
+            <w:pPr>
+              <w:spacing w:after="0" w:line="240" w:lineRule="auto"/>
+              <w:contextualSpacing w:val="0"/>
+              <w:rPr>
+                <w:rFonts w:ascii="Times New Roman" w:eastAsia="Times New Roman" w:hAnsi="Times New Roman" w:cs="Times New Roman"/>
+                <w:sz w:val="24"/>
+                <w:szCs w:val="24"/>
+                <w:lang w:val="es-PE"/>
+              </w:rPr>
+            </w:pPr>
+            <w:r>
+              <w:rPr>
+                <w:rFonts w:eastAsia="Times New Roman"/>
+                <w:color w:val="000000"/>
+                <w:lang w:val="es-PE"/>
+              </w:rPr>
+              <w:t>Título</w:t>
+            </w:r>
+          </w:p>
+        </w:tc>
+        <w:tc>
+          <w:tcPr>
+            <w:tcW w:w="0" w:type="auto"/>
+            <w:tcBorders>
+              <w:top w:val="single" w:sz="8" w:space="0" w:color="000000"/>
+              <w:left w:val="single" w:sz="8" w:space="0" w:color="000000"/>
+              <w:bottom w:val="single" w:sz="8" w:space="0" w:color="000000"/>
+              <w:right w:val="single" w:sz="8" w:space="0" w:color="000000"/>
+            </w:tcBorders>
+            <w:tcMar>
+              <w:top w:w="100" w:type="dxa"/>
+              <w:left w:w="100" w:type="dxa"/>
+              <w:bottom w:w="100" w:type="dxa"/>
+              <w:right w:w="100" w:type="dxa"/>
+            </w:tcMar>
+            <w:hideMark/>
+          </w:tcPr>
+          <w:p>
+            <w:pPr>
+              <w:spacing w:after="0" w:line="240" w:lineRule="auto"/>
+              <w:contextualSpacing w:val="0"/>
+              <w:rPr>
+                <w:rFonts w:ascii="Times New Roman" w:eastAsia="Times New Roman" w:hAnsi="Times New Roman" w:cs="Times New Roman"/>
+                <w:sz w:val="24"/>
+                <w:szCs w:val="24"/>
+                <w:lang w:val="es-PE"/>
+              </w:rPr>
+            </w:pPr>
+            <w:r>
+              <w:rPr>
+                <w:rFonts w:eastAsia="Times New Roman"/>
+                <w:color w:val="000000"/>
+                <w:lang w:val="es-PE"/>
+              </w:rPr>
+              <w:t xml:space="preserve">Lista de </w:t>
+            </w:r>
+            <w:r>
+              <w:rPr>
+                <w:rFonts w:eastAsia="Times New Roman"/>
+                <w:color w:val="000000"/>
+                <w:lang w:val="es-PE"/>
+              </w:rPr>
+              <w:t>Requisitos relacionados a un Caso de Uso</w:t>
+            </w:r>
+          </w:p>
+        </w:tc>
+      </w:tr>
+      <w:tr>
+        <w:tc>
+          <w:tcPr>
+            <w:tcW w:w="0" w:type="auto"/>
+            <w:tcBorders>
+              <w:top w:val="single" w:sz="8" w:space="0" w:color="000000"/>
+              <w:left w:val="single" w:sz="8" w:space="0" w:color="000000"/>
+              <w:bottom w:val="single" w:sz="8" w:space="0" w:color="000000"/>
+              <w:right w:val="single" w:sz="8" w:space="0" w:color="000000"/>
+            </w:tcBorders>
+            <w:tcMar>
+              <w:top w:w="100" w:type="dxa"/>
+              <w:left w:w="100" w:type="dxa"/>
+              <w:bottom w:w="100" w:type="dxa"/>
+              <w:right w:w="100" w:type="dxa"/>
+            </w:tcMar>
+            <w:hideMark/>
+          </w:tcPr>
+          <w:p>
+            <w:pPr>
+              <w:spacing w:after="0" w:line="240" w:lineRule="auto"/>
+              <w:contextualSpacing w:val="0"/>
+              <w:rPr>
+                <w:rFonts w:ascii="Times New Roman" w:eastAsia="Times New Roman" w:hAnsi="Times New Roman" w:cs="Times New Roman"/>
+                <w:sz w:val="24"/>
+                <w:szCs w:val="24"/>
+                <w:lang w:val="es-PE"/>
+              </w:rPr>
+            </w:pPr>
+            <w:r>
+              <w:rPr>
+                <w:rFonts w:eastAsia="Times New Roman"/>
+                <w:color w:val="000000"/>
+                <w:lang w:val="es-PE"/>
+              </w:rPr>
+              <w:t>Propósito</w:t>
+            </w:r>
+          </w:p>
+        </w:tc>
+        <w:tc>
+          <w:tcPr>
+            <w:tcW w:w="0" w:type="auto"/>
+            <w:tcBorders>
+              <w:top w:val="single" w:sz="8" w:space="0" w:color="000000"/>
+              <w:left w:val="single" w:sz="8" w:space="0" w:color="000000"/>
+              <w:bottom w:val="single" w:sz="8" w:space="0" w:color="000000"/>
+              <w:right w:val="single" w:sz="8" w:space="0" w:color="000000"/>
+            </w:tcBorders>
+            <w:tcMar>
+              <w:top w:w="100" w:type="dxa"/>
+              <w:left w:w="100" w:type="dxa"/>
+              <w:bottom w:w="100" w:type="dxa"/>
+              <w:right w:w="100" w:type="dxa"/>
+            </w:tcMar>
+            <w:hideMark/>
+          </w:tcPr>
+          <w:p>
+            <w:pPr>
+              <w:spacing w:after="0" w:line="240" w:lineRule="auto"/>
+              <w:contextualSpacing w:val="0"/>
+              <w:rPr>
+                <w:rFonts w:ascii="Times New Roman" w:eastAsia="Times New Roman" w:hAnsi="Times New Roman" w:cs="Times New Roman"/>
+                <w:sz w:val="24"/>
+                <w:szCs w:val="24"/>
+                <w:lang w:val="es-PE"/>
+              </w:rPr>
+            </w:pPr>
+            <w:r>
+              <w:rPr>
+                <w:rFonts w:eastAsia="Times New Roman"/>
+                <w:color w:val="000000"/>
+                <w:lang w:val="es-PE"/>
+              </w:rPr>
+              <w:t xml:space="preserve">Mostrar una lista de los </w:t>
+            </w:r>
+            <w:r>
+              <w:rPr>
+                <w:rFonts w:eastAsia="Times New Roman"/>
+                <w:color w:val="000000"/>
+                <w:lang w:val="es-PE"/>
+              </w:rPr>
+              <w:t xml:space="preserve">requisitos relacionados a un caso de uso </w:t>
+            </w:r>
+            <w:r>
+              <w:rPr>
+                <w:rFonts w:eastAsia="Times New Roman"/>
+                <w:color w:val="000000"/>
+                <w:lang w:val="es-PE"/>
+              </w:rPr>
+              <w:t xml:space="preserve">de un sistema determinado para que un desarrollador lleve un control y </w:t>
+            </w:r>
+            <w:r>
+              <w:rPr>
+                <w:rFonts w:eastAsia="Times New Roman"/>
+                <w:color w:val="000000"/>
+                <w:lang w:val="es-PE"/>
+              </w:rPr>
+              <w:t>correcto desarrollo</w:t>
+            </w:r>
+            <w:r>
+              <w:rPr>
+                <w:rFonts w:eastAsia="Times New Roman"/>
+                <w:color w:val="000000"/>
+                <w:lang w:val="es-PE"/>
+              </w:rPr>
+              <w:t>.</w:t>
+            </w:r>
+          </w:p>
+        </w:tc>
+      </w:tr>
+      <w:tr>
+        <w:tc>
+          <w:tcPr>
+            <w:tcW w:w="0" w:type="auto"/>
+            <w:tcBorders>
+              <w:top w:val="single" w:sz="8" w:space="0" w:color="000000"/>
+              <w:left w:val="single" w:sz="8" w:space="0" w:color="000000"/>
+              <w:bottom w:val="single" w:sz="8" w:space="0" w:color="000000"/>
+              <w:right w:val="single" w:sz="8" w:space="0" w:color="000000"/>
+            </w:tcBorders>
+            <w:tcMar>
+              <w:top w:w="100" w:type="dxa"/>
+              <w:left w:w="100" w:type="dxa"/>
+              <w:bottom w:w="100" w:type="dxa"/>
+              <w:right w:w="100" w:type="dxa"/>
+            </w:tcMar>
+            <w:hideMark/>
+          </w:tcPr>
+          <w:p>
+            <w:pPr>
+              <w:spacing w:after="0" w:line="240" w:lineRule="auto"/>
+              <w:contextualSpacing w:val="0"/>
+              <w:rPr>
+                <w:rFonts w:ascii="Times New Roman" w:eastAsia="Times New Roman" w:hAnsi="Times New Roman" w:cs="Times New Roman"/>
+                <w:sz w:val="24"/>
+                <w:szCs w:val="24"/>
+                <w:lang w:val="es-PE"/>
+              </w:rPr>
+            </w:pPr>
+            <w:r>
+              <w:rPr>
+                <w:rFonts w:eastAsia="Times New Roman"/>
+                <w:color w:val="000000"/>
+                <w:lang w:val="es-PE"/>
+              </w:rPr>
+              <w:t>Entrada</w:t>
+            </w:r>
+          </w:p>
+        </w:tc>
+        <w:tc>
+          <w:tcPr>
+            <w:tcW w:w="0" w:type="auto"/>
+            <w:tcBorders>
+              <w:top w:val="single" w:sz="8" w:space="0" w:color="000000"/>
+              <w:left w:val="single" w:sz="8" w:space="0" w:color="000000"/>
+              <w:bottom w:val="single" w:sz="8" w:space="0" w:color="000000"/>
+              <w:right w:val="single" w:sz="8" w:space="0" w:color="000000"/>
+            </w:tcBorders>
+            <w:tcMar>
+              <w:top w:w="100" w:type="dxa"/>
+              <w:left w:w="100" w:type="dxa"/>
+              <w:bottom w:w="100" w:type="dxa"/>
+              <w:right w:w="100" w:type="dxa"/>
+            </w:tcMar>
+            <w:hideMark/>
+          </w:tcPr>
+          <w:p>
+            <w:pPr>
+              <w:numPr>
+                <w:ilvl w:val="0"/>
+                <w:numId w:val="43"/>
+              </w:numPr>
+              <w:spacing w:after="0" w:line="240" w:lineRule="auto"/>
+              <w:contextualSpacing w:val="0"/>
+              <w:textAlignment w:val="baseline"/>
+              <w:rPr>
+                <w:rFonts w:eastAsia="Times New Roman"/>
+                <w:color w:val="000000"/>
+                <w:lang w:val="es-PE"/>
+              </w:rPr>
+            </w:pPr>
+            <w:r>
+              <w:rPr>
+                <w:rFonts w:eastAsia="Times New Roman"/>
+                <w:color w:val="000000"/>
+                <w:lang w:val="es-PE"/>
+              </w:rPr>
+              <w:t>Id proyecto</w:t>
+            </w:r>
+          </w:p>
+        </w:tc>
+      </w:tr>
+      <w:tr>
+        <w:tc>
+          <w:tcPr>
+            <w:tcW w:w="0" w:type="auto"/>
+            <w:tcBorders>
+              <w:top w:val="single" w:sz="8" w:space="0" w:color="000000"/>
+              <w:left w:val="single" w:sz="8" w:space="0" w:color="000000"/>
+              <w:bottom w:val="single" w:sz="8" w:space="0" w:color="000000"/>
+              <w:right w:val="single" w:sz="8" w:space="0" w:color="000000"/>
+            </w:tcBorders>
+            <w:tcMar>
+              <w:top w:w="100" w:type="dxa"/>
+              <w:left w:w="100" w:type="dxa"/>
+              <w:bottom w:w="100" w:type="dxa"/>
+              <w:right w:w="100" w:type="dxa"/>
+            </w:tcMar>
+            <w:hideMark/>
+          </w:tcPr>
+          <w:p>
+            <w:pPr>
+              <w:spacing w:after="0" w:line="240" w:lineRule="auto"/>
+              <w:contextualSpacing w:val="0"/>
+              <w:rPr>
+                <w:rFonts w:ascii="Times New Roman" w:eastAsia="Times New Roman" w:hAnsi="Times New Roman" w:cs="Times New Roman"/>
+                <w:sz w:val="24"/>
+                <w:szCs w:val="24"/>
+                <w:lang w:val="es-PE"/>
+              </w:rPr>
+            </w:pPr>
+            <w:r>
+              <w:rPr>
+                <w:rFonts w:eastAsia="Times New Roman"/>
+                <w:color w:val="000000"/>
+                <w:lang w:val="es-PE"/>
+              </w:rPr>
+              <w:t>Salida</w:t>
+            </w:r>
+          </w:p>
+        </w:tc>
+        <w:tc>
+          <w:tcPr>
+            <w:tcW w:w="0" w:type="auto"/>
+            <w:tcBorders>
+              <w:top w:val="single" w:sz="8" w:space="0" w:color="000000"/>
+              <w:left w:val="single" w:sz="8" w:space="0" w:color="000000"/>
+              <w:bottom w:val="single" w:sz="8" w:space="0" w:color="000000"/>
+              <w:right w:val="single" w:sz="8" w:space="0" w:color="000000"/>
+            </w:tcBorders>
+            <w:tcMar>
+              <w:top w:w="100" w:type="dxa"/>
+              <w:left w:w="100" w:type="dxa"/>
+              <w:bottom w:w="100" w:type="dxa"/>
+              <w:right w:w="100" w:type="dxa"/>
+            </w:tcMar>
+            <w:hideMark/>
+          </w:tcPr>
+          <w:p>
+            <w:pPr>
+              <w:numPr>
+                <w:ilvl w:val="0"/>
+                <w:numId w:val="44"/>
+              </w:numPr>
+              <w:spacing w:after="0" w:line="240" w:lineRule="auto"/>
+              <w:contextualSpacing w:val="0"/>
+              <w:textAlignment w:val="baseline"/>
+              <w:rPr>
+                <w:rFonts w:eastAsia="Times New Roman"/>
+                <w:color w:val="000000"/>
+                <w:lang w:val="es-PE"/>
+              </w:rPr>
+            </w:pPr>
+            <w:r>
+              <w:rPr>
+                <w:rFonts w:eastAsia="Times New Roman"/>
+                <w:color w:val="000000"/>
+                <w:lang w:val="es-PE"/>
+              </w:rPr>
+              <w:t>Id proyecto</w:t>
+            </w:r>
+          </w:p>
+          <w:p>
+            <w:pPr>
+              <w:numPr>
+                <w:ilvl w:val="0"/>
+                <w:numId w:val="44"/>
+              </w:numPr>
+              <w:spacing w:after="0" w:line="240" w:lineRule="auto"/>
+              <w:contextualSpacing w:val="0"/>
+              <w:textAlignment w:val="baseline"/>
+              <w:rPr>
+                <w:rFonts w:ascii="Times New Roman" w:eastAsia="Times New Roman" w:hAnsi="Times New Roman" w:cs="Times New Roman"/>
+                <w:sz w:val="24"/>
+                <w:szCs w:val="24"/>
+                <w:lang w:val="es-PE"/>
+              </w:rPr>
+            </w:pPr>
+            <w:r>
+              <w:rPr>
+                <w:rFonts w:eastAsia="Times New Roman"/>
+                <w:color w:val="000000"/>
+                <w:lang w:val="es-PE"/>
+              </w:rPr>
+              <w:t>Nombre del proyecto</w:t>
+            </w:r>
+          </w:p>
+          <w:tbl>
+            <w:tblPr>
+              <w:tblW w:w="0" w:type="auto"/>
+              <w:tblCellMar>
+                <w:top w:w="15" w:type="dxa"/>
+                <w:left w:w="15" w:type="dxa"/>
+                <w:bottom w:w="15" w:type="dxa"/>
+                <w:right w:w="15" w:type="dxa"/>
+              </w:tblCellMar>
+              <w:tblLook w:val="04A0" w:firstRow="1" w:lastRow="0" w:firstColumn="1" w:lastColumn="0" w:noHBand="0" w:noVBand="1"/>
+            </w:tblPr>
+            <w:tblGrid>
+              <w:gridCol w:w="1362"/>
+              <w:gridCol w:w="1961"/>
+              <w:gridCol w:w="1638"/>
+              <w:gridCol w:w="1350"/>
+              <w:gridCol w:w="812"/>
+            </w:tblGrid>
+            <w:tr>
+              <w:tc>
+                <w:tcPr>
+                  <w:tcW w:w="0" w:type="auto"/>
+                  <w:tcBorders>
+                    <w:top w:val="single" w:sz="8" w:space="0" w:color="000000"/>
+                    <w:left w:val="single" w:sz="8" w:space="0" w:color="000000"/>
+                    <w:bottom w:val="single" w:sz="8" w:space="0" w:color="000000"/>
+                    <w:right w:val="single" w:sz="8" w:space="0" w:color="000000"/>
+                  </w:tcBorders>
+                  <w:tcMar>
+                    <w:top w:w="100" w:type="dxa"/>
+                    <w:left w:w="100" w:type="dxa"/>
+                    <w:bottom w:w="100" w:type="dxa"/>
+                    <w:right w:w="100" w:type="dxa"/>
+                  </w:tcMar>
+                  <w:hideMark/>
+                </w:tcPr>
+                <w:p>
+                  <w:pPr>
+                    <w:spacing w:after="0" w:line="240" w:lineRule="auto"/>
+                    <w:contextualSpacing w:val="0"/>
+                    <w:rPr>
+                      <w:rFonts w:ascii="Times New Roman" w:eastAsia="Times New Roman" w:hAnsi="Times New Roman" w:cs="Times New Roman"/>
+                      <w:sz w:val="24"/>
+                      <w:szCs w:val="24"/>
+                      <w:lang w:val="es-PE"/>
+                    </w:rPr>
+                  </w:pPr>
+                  <w:r>
+                    <w:rPr>
+                      <w:rFonts w:eastAsia="Times New Roman"/>
+                      <w:color w:val="000000"/>
+                      <w:lang w:val="es-PE"/>
+                    </w:rPr>
+                    <w:t xml:space="preserve">Id </w:t>
+                  </w:r>
+                  <w:r>
+                    <w:rPr>
+                      <w:rFonts w:eastAsia="Times New Roman"/>
+                      <w:color w:val="000000"/>
+                      <w:lang w:val="es-PE"/>
+                    </w:rPr>
+                    <w:t>Requisito</w:t>
+                  </w:r>
+                </w:p>
+              </w:tc>
+              <w:tc>
+                <w:tcPr>
+                  <w:tcW w:w="0" w:type="auto"/>
+                  <w:tcBorders>
+                    <w:top w:val="single" w:sz="8" w:space="0" w:color="000000"/>
+                    <w:left w:val="single" w:sz="8" w:space="0" w:color="000000"/>
+                    <w:bottom w:val="single" w:sz="8" w:space="0" w:color="000000"/>
+                    <w:right w:val="single" w:sz="8" w:space="0" w:color="000000"/>
+                  </w:tcBorders>
+                  <w:tcMar>
+                    <w:top w:w="100" w:type="dxa"/>
+                    <w:left w:w="100" w:type="dxa"/>
+                    <w:bottom w:w="100" w:type="dxa"/>
+                    <w:right w:w="100" w:type="dxa"/>
+                  </w:tcMar>
+                  <w:hideMark/>
+                </w:tcPr>
+                <w:p>
+                  <w:pPr>
+                    <w:spacing w:after="0" w:line="240" w:lineRule="auto"/>
+                    <w:contextualSpacing w:val="0"/>
+                    <w:rPr>
+                      <w:rFonts w:ascii="Times New Roman" w:eastAsia="Times New Roman" w:hAnsi="Times New Roman" w:cs="Times New Roman"/>
+                      <w:sz w:val="24"/>
+                      <w:szCs w:val="24"/>
+                      <w:lang w:val="es-PE"/>
+                    </w:rPr>
+                  </w:pPr>
+                  <w:r>
+                    <w:rPr>
+                      <w:rFonts w:eastAsia="Times New Roman"/>
+                      <w:color w:val="000000"/>
+                      <w:lang w:val="es-PE"/>
+                    </w:rPr>
+                    <w:t xml:space="preserve">Nombre </w:t>
+                  </w:r>
+                  <w:r>
+                    <w:rPr>
+                      <w:rFonts w:eastAsia="Times New Roman"/>
+                      <w:color w:val="000000"/>
+                      <w:lang w:val="es-PE"/>
+                    </w:rPr>
+                    <w:t>Requisito</w:t>
+                  </w:r>
+                </w:p>
+              </w:tc>
+              <w:tc>
+                <w:tcPr>
+                  <w:tcW w:w="1638" w:type="dxa"/>
+                  <w:tcBorders>
+                    <w:top w:val="single" w:sz="8" w:space="0" w:color="000000"/>
+                    <w:left w:val="single" w:sz="8" w:space="0" w:color="000000"/>
+                    <w:bottom w:val="single" w:sz="8" w:space="0" w:color="000000"/>
+                    <w:right w:val="single" w:sz="8" w:space="0" w:color="000000"/>
+                  </w:tcBorders>
+                </w:tcPr>
+                <w:p>
+                  <w:pPr>
+                    <w:spacing w:after="0" w:line="240" w:lineRule="auto"/>
+                    <w:contextualSpacing w:val="0"/>
+                    <w:rPr>
+                      <w:rFonts w:eastAsia="Times New Roman"/>
+                      <w:color w:val="000000"/>
+                      <w:lang w:val="es-PE"/>
+                    </w:rPr>
+                  </w:pPr>
+                  <w:r>
+                    <w:rPr>
+                      <w:rFonts w:eastAsia="Times New Roman"/>
+                      <w:color w:val="000000"/>
+                      <w:lang w:val="es-PE"/>
+                    </w:rPr>
+                    <w:t>Nombre de CU Relacionado</w:t>
+                  </w:r>
+                </w:p>
+              </w:tc>
+              <w:tc>
+                <w:tcPr>
+                  <w:tcW w:w="641" w:type="dxa"/>
+                  <w:tcBorders>
+                    <w:top w:val="single" w:sz="8" w:space="0" w:color="000000"/>
+                    <w:left w:val="single" w:sz="8" w:space="0" w:color="000000"/>
+                    <w:bottom w:val="single" w:sz="8" w:space="0" w:color="000000"/>
+                    <w:right w:val="single" w:sz="8" w:space="0" w:color="000000"/>
+                  </w:tcBorders>
+                  <w:tcMar>
+                    <w:top w:w="100" w:type="dxa"/>
+                    <w:left w:w="100" w:type="dxa"/>
+                    <w:bottom w:w="100" w:type="dxa"/>
+                    <w:right w:w="100" w:type="dxa"/>
+                  </w:tcMar>
+                  <w:hideMark/>
+                </w:tcPr>
+                <w:p>
+                  <w:pPr>
+                    <w:spacing w:after="0" w:line="240" w:lineRule="auto"/>
+                    <w:contextualSpacing w:val="0"/>
+                    <w:rPr>
+                      <w:rFonts w:ascii="Times New Roman" w:eastAsia="Times New Roman" w:hAnsi="Times New Roman" w:cs="Times New Roman"/>
+                      <w:sz w:val="24"/>
+                      <w:szCs w:val="24"/>
+                      <w:lang w:val="es-PE"/>
+                    </w:rPr>
+                  </w:pPr>
+                  <w:r>
+                    <w:rPr>
+                      <w:rFonts w:eastAsia="Times New Roman"/>
+                      <w:color w:val="000000"/>
+                      <w:lang w:val="es-PE"/>
+                    </w:rPr>
+                    <w:t>Descripción</w:t>
+                  </w:r>
+                </w:p>
+              </w:tc>
+              <w:tc>
+                <w:tcPr>
+                  <w:tcW w:w="0" w:type="auto"/>
+                  <w:tcBorders>
+                    <w:top w:val="single" w:sz="8" w:space="0" w:color="000000"/>
+                    <w:left w:val="single" w:sz="8" w:space="0" w:color="000000"/>
+                    <w:bottom w:val="single" w:sz="8" w:space="0" w:color="000000"/>
+                    <w:right w:val="single" w:sz="8" w:space="0" w:color="000000"/>
+                  </w:tcBorders>
+                  <w:tcMar>
+                    <w:top w:w="100" w:type="dxa"/>
+                    <w:left w:w="100" w:type="dxa"/>
+                    <w:bottom w:w="100" w:type="dxa"/>
+                    <w:right w:w="100" w:type="dxa"/>
+                  </w:tcMar>
+                  <w:hideMark/>
+                </w:tcPr>
+                <w:p>
+                  <w:pPr>
+                    <w:spacing w:after="0" w:line="240" w:lineRule="auto"/>
+                    <w:contextualSpacing w:val="0"/>
+                    <w:rPr>
+                      <w:rFonts w:ascii="Times New Roman" w:eastAsia="Times New Roman" w:hAnsi="Times New Roman" w:cs="Times New Roman"/>
+                      <w:sz w:val="24"/>
+                      <w:szCs w:val="24"/>
+                      <w:lang w:val="es-PE"/>
+                    </w:rPr>
+                  </w:pPr>
+                  <w:r>
+                    <w:rPr>
+                      <w:rFonts w:eastAsia="Times New Roman"/>
+                      <w:color w:val="000000"/>
+                      <w:lang w:val="es-PE"/>
+                    </w:rPr>
+                    <w:t>Fecha</w:t>
+                  </w:r>
+                </w:p>
+              </w:tc>
+            </w:tr>
+            <w:tr>
+              <w:tc>
+                <w:tcPr>
+                  <w:tcW w:w="0" w:type="auto"/>
+                  <w:tcBorders>
+                    <w:top w:val="single" w:sz="8" w:space="0" w:color="000000"/>
+                    <w:left w:val="single" w:sz="8" w:space="0" w:color="000000"/>
+                    <w:bottom w:val="single" w:sz="8" w:space="0" w:color="000000"/>
+                    <w:right w:val="single" w:sz="8" w:space="0" w:color="000000"/>
+                  </w:tcBorders>
+                  <w:tcMar>
+                    <w:top w:w="100" w:type="dxa"/>
+                    <w:left w:w="100" w:type="dxa"/>
+                    <w:bottom w:w="100" w:type="dxa"/>
+                    <w:right w:w="100" w:type="dxa"/>
+                  </w:tcMar>
+                  <w:hideMark/>
+                </w:tcPr>
+                <w:p>
+                  <w:pPr>
+                    <w:spacing w:after="0" w:line="240" w:lineRule="auto"/>
+                    <w:contextualSpacing w:val="0"/>
+                    <w:rPr>
+                      <w:rFonts w:ascii="Times New Roman" w:eastAsia="Times New Roman" w:hAnsi="Times New Roman" w:cs="Times New Roman"/>
+                      <w:sz w:val="24"/>
+                      <w:szCs w:val="24"/>
+                      <w:lang w:val="es-PE"/>
+                    </w:rPr>
+                  </w:pPr>
+                </w:p>
+              </w:tc>
+              <w:tc>
+                <w:tcPr>
+                  <w:tcW w:w="0" w:type="auto"/>
+                  <w:tcBorders>
+                    <w:top w:val="single" w:sz="8" w:space="0" w:color="000000"/>
+                    <w:left w:val="single" w:sz="8" w:space="0" w:color="000000"/>
+                    <w:bottom w:val="single" w:sz="8" w:space="0" w:color="000000"/>
+                    <w:right w:val="single" w:sz="8" w:space="0" w:color="000000"/>
+                  </w:tcBorders>
+                  <w:tcMar>
+                    <w:top w:w="100" w:type="dxa"/>
+                    <w:left w:w="100" w:type="dxa"/>
+                    <w:bottom w:w="100" w:type="dxa"/>
+                    <w:right w:w="100" w:type="dxa"/>
+                  </w:tcMar>
+                  <w:hideMark/>
+                </w:tcPr>
+                <w:p>
+                  <w:pPr>
+                    <w:spacing w:after="0" w:line="240" w:lineRule="auto"/>
+                    <w:contextualSpacing w:val="0"/>
+                    <w:rPr>
+                      <w:rFonts w:ascii="Times New Roman" w:eastAsia="Times New Roman" w:hAnsi="Times New Roman" w:cs="Times New Roman"/>
+                      <w:sz w:val="24"/>
+                      <w:szCs w:val="24"/>
+                      <w:lang w:val="es-PE"/>
+                    </w:rPr>
+                  </w:pPr>
+                </w:p>
+              </w:tc>
+              <w:tc>
+                <w:tcPr>
+                  <w:tcW w:w="1638" w:type="dxa"/>
+                  <w:tcBorders>
+                    <w:top w:val="single" w:sz="8" w:space="0" w:color="000000"/>
+                    <w:left w:val="single" w:sz="8" w:space="0" w:color="000000"/>
+                    <w:bottom w:val="single" w:sz="8" w:space="0" w:color="000000"/>
+                    <w:right w:val="single" w:sz="8" w:space="0" w:color="000000"/>
+                  </w:tcBorders>
+                </w:tcPr>
+                <w:p>
+                  <w:pPr>
+                    <w:spacing w:after="0" w:line="240" w:lineRule="auto"/>
+                    <w:contextualSpacing w:val="0"/>
+                    <w:rPr>
+                      <w:rFonts w:ascii="Times New Roman" w:eastAsia="Times New Roman" w:hAnsi="Times New Roman" w:cs="Times New Roman"/>
+                      <w:sz w:val="24"/>
+                      <w:szCs w:val="24"/>
+                      <w:lang w:val="es-PE"/>
+                    </w:rPr>
+                  </w:pPr>
+                </w:p>
+              </w:tc>
+              <w:tc>
+                <w:tcPr>
+                  <w:tcW w:w="641" w:type="dxa"/>
+                  <w:tcBorders>
+                    <w:top w:val="single" w:sz="8" w:space="0" w:color="000000"/>
+                    <w:left w:val="single" w:sz="8" w:space="0" w:color="000000"/>
+                    <w:bottom w:val="single" w:sz="8" w:space="0" w:color="000000"/>
+                    <w:right w:val="single" w:sz="8" w:space="0" w:color="000000"/>
+                  </w:tcBorders>
+                  <w:tcMar>
+                    <w:top w:w="100" w:type="dxa"/>
+                    <w:left w:w="100" w:type="dxa"/>
+                    <w:bottom w:w="100" w:type="dxa"/>
+                    <w:right w:w="100" w:type="dxa"/>
+                  </w:tcMar>
+                  <w:hideMark/>
+                </w:tcPr>
+                <w:p>
+                  <w:pPr>
+                    <w:spacing w:after="0" w:line="240" w:lineRule="auto"/>
+                    <w:contextualSpacing w:val="0"/>
+                    <w:rPr>
+                      <w:rFonts w:ascii="Times New Roman" w:eastAsia="Times New Roman" w:hAnsi="Times New Roman" w:cs="Times New Roman"/>
+                      <w:sz w:val="24"/>
+                      <w:szCs w:val="24"/>
+                      <w:lang w:val="es-PE"/>
+                    </w:rPr>
+                  </w:pPr>
+                </w:p>
+              </w:tc>
+              <w:tc>
+                <w:tcPr>
+                  <w:tcW w:w="0" w:type="auto"/>
+                  <w:tcBorders>
+                    <w:top w:val="single" w:sz="8" w:space="0" w:color="000000"/>
+                    <w:left w:val="single" w:sz="8" w:space="0" w:color="000000"/>
+                    <w:bottom w:val="single" w:sz="8" w:space="0" w:color="000000"/>
+                    <w:right w:val="single" w:sz="8" w:space="0" w:color="000000"/>
+                  </w:tcBorders>
+                  <w:tcMar>
+                    <w:top w:w="100" w:type="dxa"/>
+                    <w:left w:w="100" w:type="dxa"/>
+                    <w:bottom w:w="100" w:type="dxa"/>
+                    <w:right w:w="100" w:type="dxa"/>
+                  </w:tcMar>
+                  <w:hideMark/>
+                </w:tcPr>
+                <w:p>
+                  <w:pPr>
+                    <w:spacing w:after="0" w:line="240" w:lineRule="auto"/>
+                    <w:contextualSpacing w:val="0"/>
+                    <w:rPr>
+                      <w:rFonts w:ascii="Times New Roman" w:eastAsia="Times New Roman" w:hAnsi="Times New Roman" w:cs="Times New Roman"/>
+                      <w:sz w:val="24"/>
+                      <w:szCs w:val="24"/>
+                      <w:lang w:val="es-PE"/>
+                    </w:rPr>
+                  </w:pPr>
+                </w:p>
+              </w:tc>
+            </w:tr>
+          </w:tbl>
+          <w:p>
+            <w:pPr>
+              <w:spacing w:after="0" w:line="240" w:lineRule="auto"/>
+              <w:contextualSpacing w:val="0"/>
+              <w:rPr>
+                <w:rFonts w:ascii="Times New Roman" w:eastAsia="Times New Roman" w:hAnsi="Times New Roman" w:cs="Times New Roman"/>
+                <w:sz w:val="24"/>
+                <w:szCs w:val="24"/>
+                <w:lang w:val="es-PE"/>
+              </w:rPr>
+            </w:pPr>
+          </w:p>
+        </w:tc>
+      </w:tr>
+    </w:tbl>
     <w:p>
       <w:pPr>
         <w:pStyle w:val="Ttulo1"/>
@@ -26522,13 +28761,15 @@
           <w:lang w:val="es-PE"/>
         </w:rPr>
       </w:pPr>
-      <w:bookmarkStart w:id="41" w:name="_Toc530121763"/>
       <w:r>
         <w:rPr>
           <w:lang w:val="es-PE"/>
         </w:rPr>
+        <w:lastRenderedPageBreak/>
         <w:t>Auditoria</w:t>
       </w:r>
+      <w:bookmarkStart w:id="41" w:name="_GoBack"/>
+      <w:bookmarkEnd w:id="40"/>
       <w:bookmarkEnd w:id="41"/>
     </w:p>
     <w:p>
@@ -28436,7 +30677,6 @@
                       <w:color w:val="000000"/>
                       <w:lang w:val="es-PE"/>
                     </w:rPr>
-                    <w:lastRenderedPageBreak/>
                     <w:t>Id CU</w:t>
                   </w:r>
                 </w:p>
@@ -28768,6 +31008,7 @@
                 <w:color w:val="000000"/>
                 <w:lang w:val="es-PE"/>
               </w:rPr>
+              <w:lastRenderedPageBreak/>
               <w:t>Título</w:t>
             </w:r>
           </w:p>

</xml_diff>

<commit_message>
Ejemplo 2 de Solicitud de cambio
</commit_message>
<xml_diff>
--- a/Documentos/PlaGesCon.docx
+++ b/Documentos/PlaGesCon.docx
@@ -1,6 +1,6 @@
 
 <file path=word/document.xml><?xml version="1.0" encoding="utf-8"?>
-<w:document xmlns:wpc="http://schemas.microsoft.com/office/word/2010/wordprocessingCanvas" xmlns:cx="http://schemas.microsoft.com/office/drawing/2014/chartex" xmlns:mc="http://schemas.openxmlformats.org/markup-compatibility/2006" xmlns:o="urn:schemas-microsoft-com:office:office" xmlns:r="http://schemas.openxmlformats.org/officeDocument/2006/relationships" xmlns:m="http://schemas.openxmlformats.org/officeDocument/2006/math" xmlns:v="urn:schemas-microsoft-com:vml" xmlns:wp14="http://schemas.microsoft.com/office/word/2010/wordprocessingDrawing" xmlns:wp="http://schemas.openxmlformats.org/drawingml/2006/wordprocessingDrawing" xmlns:w10="urn:schemas-microsoft-com:office:word" xmlns:w="http://schemas.openxmlformats.org/wordprocessingml/2006/main" xmlns:w14="http://schemas.microsoft.com/office/word/2010/wordml" xmlns:w15="http://schemas.microsoft.com/office/word/2012/wordml" xmlns:w16se="http://schemas.microsoft.com/office/word/2015/wordml/symex" xmlns:wpg="http://schemas.microsoft.com/office/word/2010/wordprocessingGroup" xmlns:wpi="http://schemas.microsoft.com/office/word/2010/wordprocessingInk" xmlns:wne="http://schemas.microsoft.com/office/word/2006/wordml" xmlns:wps="http://schemas.microsoft.com/office/word/2010/wordprocessingShape" mc:Ignorable="w14 w15 w16se wp14">
+<w:document xmlns:wpc="http://schemas.microsoft.com/office/word/2010/wordprocessingCanvas" xmlns:mc="http://schemas.openxmlformats.org/markup-compatibility/2006" xmlns:o="urn:schemas-microsoft-com:office:office" xmlns:r="http://schemas.openxmlformats.org/officeDocument/2006/relationships" xmlns:m="http://schemas.openxmlformats.org/officeDocument/2006/math" xmlns:v="urn:schemas-microsoft-com:vml" xmlns:wp14="http://schemas.microsoft.com/office/word/2010/wordprocessingDrawing" xmlns:wp="http://schemas.openxmlformats.org/drawingml/2006/wordprocessingDrawing" xmlns:w10="urn:schemas-microsoft-com:office:word" xmlns:w="http://schemas.openxmlformats.org/wordprocessingml/2006/main" xmlns:w14="http://schemas.microsoft.com/office/word/2010/wordml" xmlns:w15="http://schemas.microsoft.com/office/word/2012/wordml" xmlns:wpg="http://schemas.microsoft.com/office/word/2010/wordprocessingGroup" xmlns:wpi="http://schemas.microsoft.com/office/word/2010/wordprocessingInk" xmlns:wne="http://schemas.microsoft.com/office/word/2006/wordml" xmlns:wps="http://schemas.microsoft.com/office/word/2010/wordprocessingShape" mc:Ignorable="w14 w15 wp14">
   <w:body>
     <w:p>
       <w:pPr>
@@ -1318,7 +1318,7 @@
     </w:p>
     <w:p>
       <w:pPr>
-        <w:pStyle w:val="Ttulo"/>
+        <w:pStyle w:val="Puesto"/>
         <w:spacing w:after="160" w:line="360" w:lineRule="auto"/>
         <w:contextualSpacing w:val="0"/>
         <w:rPr>
@@ -3030,7 +3030,7 @@
     </w:sdt>
     <w:p>
       <w:pPr>
-        <w:pStyle w:val="Ttulo"/>
+        <w:pStyle w:val="Puesto"/>
         <w:spacing w:after="160" w:line="360" w:lineRule="auto"/>
         <w:contextualSpacing w:val="0"/>
         <w:rPr>
@@ -13639,7 +13639,7 @@
         <w:rPr>
           <w:noProof/>
           <w:color w:val="000000"/>
-          <w:lang w:val="en-US"/>
+          <w:lang w:val="es-PE" w:eastAsia="es-PE"/>
         </w:rPr>
         <w:lastRenderedPageBreak/>
         <w:drawing>
@@ -17448,6 +17448,317 @@
     <w:p>
       <w:pPr>
         <w:pStyle w:val="Prrafodelista"/>
+        <w:spacing w:after="0" w:line="240" w:lineRule="auto"/>
+        <w:ind w:left="2160"/>
+        <w:contextualSpacing w:val="0"/>
+        <w:textAlignment w:val="baseline"/>
+        <w:rPr>
+          <w:rFonts w:eastAsia="Times New Roman"/>
+          <w:color w:val="000000"/>
+          <w:lang w:eastAsia="es-PE"/>
+        </w:rPr>
+      </w:pPr>
+    </w:p>
+    <w:tbl>
+      <w:tblPr>
+        <w:tblStyle w:val="Tablaconcuadrcula"/>
+        <w:tblW w:w="5000" w:type="pct"/>
+        <w:tblLook w:val="04A0" w:firstRow="1" w:lastRow="0" w:firstColumn="1" w:lastColumn="0" w:noHBand="0" w:noVBand="1"/>
+      </w:tblPr>
+      <w:tblGrid>
+        <w:gridCol w:w="1665"/>
+        <w:gridCol w:w="2494"/>
+        <w:gridCol w:w="904"/>
+        <w:gridCol w:w="4182"/>
+      </w:tblGrid>
+      <w:tr>
+        <w:tc>
+          <w:tcPr>
+            <w:tcW w:w="900" w:type="pct"/>
+          </w:tcPr>
+          <w:p>
+            <w:pPr>
+              <w:rPr>
+                <w:lang w:val="es-ES"/>
+              </w:rPr>
+            </w:pPr>
+            <w:r>
+              <w:rPr>
+                <w:lang w:val="es-ES"/>
+              </w:rPr>
+              <w:t>ID</w:t>
+            </w:r>
+          </w:p>
+        </w:tc>
+        <w:tc>
+          <w:tcPr>
+            <w:tcW w:w="1349" w:type="pct"/>
+          </w:tcPr>
+          <w:p>
+            <w:pPr>
+              <w:rPr>
+                <w:lang w:val="es-ES"/>
+              </w:rPr>
+            </w:pPr>
+            <w:r>
+              <w:rPr>
+                <w:lang w:val="es-ES"/>
+              </w:rPr>
+              <w:t>002</w:t>
+            </w:r>
+          </w:p>
+        </w:tc>
+        <w:tc>
+          <w:tcPr>
+            <w:tcW w:w="489" w:type="pct"/>
+          </w:tcPr>
+          <w:p>
+            <w:pPr>
+              <w:rPr>
+                <w:lang w:val="es-ES"/>
+              </w:rPr>
+            </w:pPr>
+            <w:r>
+              <w:rPr>
+                <w:lang w:val="es-ES"/>
+              </w:rPr>
+              <w:t>Fecha:</w:t>
+            </w:r>
+          </w:p>
+        </w:tc>
+        <w:tc>
+          <w:tcPr>
+            <w:tcW w:w="2263" w:type="pct"/>
+          </w:tcPr>
+          <w:p>
+            <w:pPr>
+              <w:rPr>
+                <w:lang w:val="es-ES"/>
+              </w:rPr>
+            </w:pPr>
+            <w:r>
+              <w:rPr>
+                <w:lang w:val="es-ES"/>
+              </w:rPr>
+              <w:t>26/10/18</w:t>
+            </w:r>
+          </w:p>
+        </w:tc>
+      </w:tr>
+      <w:tr>
+        <w:tc>
+          <w:tcPr>
+            <w:tcW w:w="900" w:type="pct"/>
+          </w:tcPr>
+          <w:p>
+            <w:pPr>
+              <w:rPr>
+                <w:lang w:val="es-ES"/>
+              </w:rPr>
+            </w:pPr>
+            <w:r>
+              <w:rPr>
+                <w:lang w:val="es-ES"/>
+              </w:rPr>
+              <w:t>Sistema</w:t>
+            </w:r>
+          </w:p>
+        </w:tc>
+        <w:tc>
+          <w:tcPr>
+            <w:tcW w:w="4100" w:type="pct"/>
+            <w:gridSpan w:val="3"/>
+          </w:tcPr>
+          <w:p>
+            <w:pPr>
+              <w:rPr>
+                <w:lang w:val="es-ES"/>
+              </w:rPr>
+            </w:pPr>
+            <w:r>
+              <w:rPr>
+                <w:lang w:val="es-ES"/>
+              </w:rPr>
+              <w:t>Sistema de Taxi San Marcos</w:t>
+            </w:r>
+          </w:p>
+        </w:tc>
+      </w:tr>
+      <w:tr>
+        <w:tc>
+          <w:tcPr>
+            <w:tcW w:w="900" w:type="pct"/>
+          </w:tcPr>
+          <w:p>
+            <w:pPr>
+              <w:rPr>
+                <w:lang w:val="es-ES"/>
+              </w:rPr>
+            </w:pPr>
+            <w:r>
+              <w:rPr>
+                <w:lang w:val="es-ES"/>
+              </w:rPr>
+              <w:t>Fuente</w:t>
+            </w:r>
+          </w:p>
+        </w:tc>
+        <w:tc>
+          <w:tcPr>
+            <w:tcW w:w="4100" w:type="pct"/>
+            <w:gridSpan w:val="3"/>
+          </w:tcPr>
+          <w:p>
+            <w:pPr>
+              <w:rPr>
+                <w:lang w:val="es-ES"/>
+              </w:rPr>
+            </w:pPr>
+            <w:r>
+              <w:rPr>
+                <w:lang w:val="es-PE"/>
+              </w:rPr>
+              <w:t>Jhunior Cuadros Ramos / Conductor</w:t>
+            </w:r>
+          </w:p>
+        </w:tc>
+      </w:tr>
+      <w:tr>
+        <w:tc>
+          <w:tcPr>
+            <w:tcW w:w="900" w:type="pct"/>
+          </w:tcPr>
+          <w:p>
+            <w:pPr>
+              <w:rPr>
+                <w:lang w:val="es-ES"/>
+              </w:rPr>
+            </w:pPr>
+            <w:r>
+              <w:rPr>
+                <w:lang w:val="es-ES"/>
+              </w:rPr>
+              <w:t>Autor</w:t>
+            </w:r>
+          </w:p>
+        </w:tc>
+        <w:tc>
+          <w:tcPr>
+            <w:tcW w:w="4100" w:type="pct"/>
+            <w:gridSpan w:val="3"/>
+          </w:tcPr>
+          <w:p>
+            <w:pPr>
+              <w:rPr>
+                <w:lang w:val="es-ES"/>
+              </w:rPr>
+            </w:pPr>
+            <w:r>
+              <w:rPr>
+                <w:lang w:val="es-ES"/>
+              </w:rPr>
+              <w:t>Steve Matos / Administrador</w:t>
+            </w:r>
+          </w:p>
+        </w:tc>
+      </w:tr>
+      <w:tr>
+        <w:tc>
+          <w:tcPr>
+            <w:tcW w:w="900" w:type="pct"/>
+          </w:tcPr>
+          <w:p>
+            <w:pPr>
+              <w:rPr>
+                <w:lang w:val="es-ES"/>
+              </w:rPr>
+            </w:pPr>
+            <w:r>
+              <w:rPr>
+                <w:lang w:val="es-ES"/>
+              </w:rPr>
+              <w:t>Descripción</w:t>
+            </w:r>
+          </w:p>
+        </w:tc>
+        <w:tc>
+          <w:tcPr>
+            <w:tcW w:w="4100" w:type="pct"/>
+            <w:gridSpan w:val="3"/>
+          </w:tcPr>
+          <w:p>
+            <w:pPr>
+              <w:rPr>
+                <w:lang w:val="es-ES"/>
+              </w:rPr>
+            </w:pPr>
+            <w:r>
+              <w:rPr>
+                <w:lang w:val="es-PE"/>
+              </w:rPr>
+              <w:t>Se requiere visualizar el horario donde se tiene mayor afluencia de pasajeros de acuerdo a mis rutas habituales.</w:t>
+            </w:r>
+          </w:p>
+        </w:tc>
+      </w:tr>
+      <w:tr>
+        <w:trPr>
+          <w:trHeight w:val="70"/>
+        </w:trPr>
+        <w:tc>
+          <w:tcPr>
+            <w:tcW w:w="900" w:type="pct"/>
+          </w:tcPr>
+          <w:p>
+            <w:pPr>
+              <w:rPr>
+                <w:lang w:val="es-ES"/>
+              </w:rPr>
+            </w:pPr>
+            <w:r>
+              <w:rPr>
+                <w:lang w:val="es-ES"/>
+              </w:rPr>
+              <w:t>Justificación</w:t>
+            </w:r>
+          </w:p>
+        </w:tc>
+        <w:tc>
+          <w:tcPr>
+            <w:tcW w:w="4100" w:type="pct"/>
+            <w:gridSpan w:val="3"/>
+          </w:tcPr>
+          <w:p>
+            <w:pPr>
+              <w:rPr>
+                <w:lang w:val="es-ES"/>
+              </w:rPr>
+            </w:pPr>
+            <w:r>
+              <w:rPr>
+                <w:lang w:val="es-PE"/>
+              </w:rPr>
+              <w:t>Saber el tiempo de espera antes de partir y que tan beneficioso será brindar el servicio de transporte en ciertos horarios, evitando pérdidas de tiempo de espera, fidelidad de pasajeros.</w:t>
+            </w:r>
+          </w:p>
+        </w:tc>
+      </w:tr>
+    </w:tbl>
+    <w:p>
+      <w:pPr>
+        <w:spacing w:after="0" w:line="240" w:lineRule="auto"/>
+        <w:contextualSpacing w:val="0"/>
+        <w:textAlignment w:val="baseline"/>
+        <w:rPr>
+          <w:rFonts w:eastAsia="Times New Roman"/>
+          <w:color w:val="000000"/>
+          <w:lang w:eastAsia="es-PE"/>
+        </w:rPr>
+      </w:pPr>
+    </w:p>
+    <w:p>
+      <w:pPr>
+        <w:pStyle w:val="Prrafodelista"/>
         <w:numPr>
           <w:ilvl w:val="2"/>
           <w:numId w:val="1"/>
@@ -17946,6 +18257,7 @@
               <w:rPr>
                 <w:lang w:val="es-ES"/>
               </w:rPr>
+              <w:lastRenderedPageBreak/>
               <w:t>Fuente</w:t>
             </w:r>
           </w:p>
@@ -18268,7 +18580,6 @@
               <w:rPr>
                 <w:lang w:val="es-ES"/>
               </w:rPr>
-              <w:lastRenderedPageBreak/>
               <w:t>Fuente</w:t>
             </w:r>
           </w:p>
@@ -19004,6 +19315,7 @@
                 <w:color w:val="000000"/>
                 <w:lang w:val="es-PE" w:eastAsia="es-PE"/>
               </w:rPr>
+              <w:lastRenderedPageBreak/>
               <w:t>Entrada</w:t>
             </w:r>
           </w:p>
@@ -21073,7 +21385,16 @@
                 <w:color w:val="000000"/>
                 <w:lang w:val="es-PE"/>
               </w:rPr>
-              <w:t xml:space="preserve">que son necesarias para la Gestión de la </w:t>
+              <w:t xml:space="preserve">que son </w:t>
+            </w:r>
+            <w:r>
+              <w:rPr>
+                <w:rFonts w:eastAsia="Times New Roman"/>
+                <w:color w:val="000000"/>
+                <w:lang w:val="es-PE"/>
+              </w:rPr>
+              <w:lastRenderedPageBreak/>
+              <w:t xml:space="preserve">necesarias para la Gestión de la </w:t>
             </w:r>
             <w:r>
               <w:rPr>
@@ -21129,6 +21450,7 @@
                 <w:color w:val="000000"/>
                 <w:lang w:val="es-PE"/>
               </w:rPr>
+              <w:lastRenderedPageBreak/>
               <w:t>Entrada</w:t>
             </w:r>
           </w:p>
@@ -21760,7 +22082,6 @@
                 <w:color w:val="000000"/>
                 <w:lang w:val="es-PE" w:eastAsia="es-PE"/>
               </w:rPr>
-              <w:lastRenderedPageBreak/>
               <w:t>Propósito</w:t>
             </w:r>
           </w:p>
@@ -23242,6 +23563,7 @@
                 <w:color w:val="000000"/>
                 <w:lang w:val="es-PE" w:eastAsia="es-PE"/>
               </w:rPr>
+              <w:lastRenderedPageBreak/>
               <w:t>Propósito</w:t>
             </w:r>
           </w:p>
@@ -23279,17 +23601,7 @@
                 <w:color w:val="000000"/>
                 <w:lang w:val="es-PE" w:eastAsia="es-PE"/>
               </w:rPr>
-              <w:t>Mostrar una lista de solicitudes d</w:t>
-            </w:r>
-            <w:bookmarkStart w:id="38" w:name="_GoBack"/>
-            <w:bookmarkEnd w:id="38"/>
-            <w:r>
-              <w:rPr>
-                <w:rFonts w:eastAsia="Times New Roman"/>
-                <w:color w:val="000000"/>
-                <w:lang w:val="es-PE" w:eastAsia="es-PE"/>
-              </w:rPr>
-              <w:t>e cambio aprobadas en un periodo para un sistema, para que el gestor de la configuración pueda llevar un control y registro.</w:t>
+              <w:t>Mostrar una lista de solicitudes de cambio aprobadas en un periodo para un sistema, para que el gestor de la configuración pueda llevar un control y registro.</w:t>
             </w:r>
           </w:p>
         </w:tc>
@@ -25179,6 +25491,7 @@
                       <w:color w:val="000000"/>
                       <w:lang w:val="es-PE" w:eastAsia="es-PE"/>
                     </w:rPr>
+                    <w:lastRenderedPageBreak/>
                     <w:t xml:space="preserve">Id </w:t>
                   </w:r>
                   <w:r>
@@ -25633,7 +25946,7 @@
           <w:lang w:val="es-PE"/>
         </w:rPr>
       </w:pPr>
-      <w:bookmarkStart w:id="39" w:name="_Toc530121761"/>
+      <w:bookmarkStart w:id="38" w:name="_Toc530121761"/>
       <w:r>
         <w:rPr>
           <w:sz w:val="32"/>
@@ -25642,7 +25955,7 @@
         </w:rPr>
         <w:t>Para jefe de proyecto</w:t>
       </w:r>
-      <w:bookmarkEnd w:id="39"/>
+      <w:bookmarkEnd w:id="38"/>
     </w:p>
     <w:p>
       <w:pPr>
@@ -25706,7 +26019,6 @@
                 <w:color w:val="000000"/>
                 <w:lang w:val="es-PE" w:eastAsia="es-PE"/>
               </w:rPr>
-              <w:lastRenderedPageBreak/>
               <w:t>Título</w:t>
             </w:r>
           </w:p>
@@ -26991,6 +27303,7 @@
                       <w:color w:val="000000"/>
                       <w:lang w:val="es-PE"/>
                     </w:rPr>
+                    <w:lastRenderedPageBreak/>
                     <w:t>Id Módulo</w:t>
                   </w:r>
                 </w:p>
@@ -29384,7 +29697,7 @@
           <w:lang w:val="es-PE"/>
         </w:rPr>
       </w:pPr>
-      <w:bookmarkStart w:id="40" w:name="_Toc530121762"/>
+      <w:bookmarkStart w:id="39" w:name="_Toc530121762"/>
       <w:r>
         <w:rPr>
           <w:sz w:val="32"/>
@@ -29393,7 +29706,7 @@
         </w:rPr>
         <w:t>Para desarrollador</w:t>
       </w:r>
-      <w:bookmarkEnd w:id="40"/>
+      <w:bookmarkEnd w:id="39"/>
     </w:p>
     <w:tbl>
       <w:tblPr>
@@ -29816,7 +30129,6 @@
                       <w:color w:val="000000"/>
                       <w:lang w:val="es-PE" w:eastAsia="es-PE"/>
                     </w:rPr>
-                    <w:lastRenderedPageBreak/>
                     <w:t>Id CU</w:t>
                   </w:r>
                 </w:p>
@@ -31907,7 +32219,6 @@
                 <w:color w:val="000000"/>
                 <w:lang w:val="es-PE" w:eastAsia="es-PE"/>
               </w:rPr>
-              <w:lastRenderedPageBreak/>
               <w:t>Nombre del proyecto</w:t>
             </w:r>
           </w:p>
@@ -32951,14 +33262,14 @@
           <w:lang w:val="es-PE"/>
         </w:rPr>
       </w:pPr>
-      <w:bookmarkStart w:id="41" w:name="_Toc530121763"/>
+      <w:bookmarkStart w:id="40" w:name="_Toc530121763"/>
       <w:r>
         <w:rPr>
           <w:lang w:val="es-PE"/>
         </w:rPr>
         <w:t>Auditoria</w:t>
       </w:r>
-      <w:bookmarkEnd w:id="41"/>
+      <w:bookmarkEnd w:id="40"/>
     </w:p>
     <w:p>
       <w:pPr>
@@ -33276,6 +33587,7 @@
                 <w:color w:val="000000"/>
                 <w:lang w:val="es-PE" w:eastAsia="es-PE"/>
               </w:rPr>
+              <w:lastRenderedPageBreak/>
               <w:t>Salida</w:t>
             </w:r>
           </w:p>
@@ -34051,7 +34363,6 @@
                 <w:color w:val="000000"/>
                 <w:lang w:val="es-PE" w:eastAsia="es-PE"/>
               </w:rPr>
-              <w:lastRenderedPageBreak/>
               <w:t>Salida</w:t>
             </w:r>
           </w:p>
@@ -38036,6 +38347,7 @@
                 <w:color w:val="000000"/>
                 <w:lang w:val="es-PE" w:eastAsia="es-PE"/>
               </w:rPr>
+              <w:lastRenderedPageBreak/>
               <w:t>Título</w:t>
             </w:r>
           </w:p>
@@ -38668,6 +38980,8 @@
           <w:lang w:val="es-PE"/>
         </w:rPr>
       </w:pPr>
+      <w:bookmarkStart w:id="41" w:name="_GoBack"/>
+      <w:bookmarkEnd w:id="41"/>
     </w:p>
     <w:sectPr>
       <w:headerReference w:type="default" r:id="rId9"/>
@@ -38684,7 +38998,7 @@
 </file>
 
 <file path=word/endnotes.xml><?xml version="1.0" encoding="utf-8"?>
-<w:endnotes xmlns:wpc="http://schemas.microsoft.com/office/word/2010/wordprocessingCanvas" xmlns:cx="http://schemas.microsoft.com/office/drawing/2014/chartex" xmlns:mc="http://schemas.openxmlformats.org/markup-compatibility/2006" xmlns:o="urn:schemas-microsoft-com:office:office" xmlns:r="http://schemas.openxmlformats.org/officeDocument/2006/relationships" xmlns:m="http://schemas.openxmlformats.org/officeDocument/2006/math" xmlns:v="urn:schemas-microsoft-com:vml" xmlns:wp14="http://schemas.microsoft.com/office/word/2010/wordprocessingDrawing" xmlns:wp="http://schemas.openxmlformats.org/drawingml/2006/wordprocessingDrawing" xmlns:w10="urn:schemas-microsoft-com:office:word" xmlns:w="http://schemas.openxmlformats.org/wordprocessingml/2006/main" xmlns:w14="http://schemas.microsoft.com/office/word/2010/wordml" xmlns:w15="http://schemas.microsoft.com/office/word/2012/wordml" xmlns:w16se="http://schemas.microsoft.com/office/word/2015/wordml/symex" xmlns:wpg="http://schemas.microsoft.com/office/word/2010/wordprocessingGroup" xmlns:wpi="http://schemas.microsoft.com/office/word/2010/wordprocessingInk" xmlns:wne="http://schemas.microsoft.com/office/word/2006/wordml" xmlns:wps="http://schemas.microsoft.com/office/word/2010/wordprocessingShape" mc:Ignorable="w14 w15 w16se wp14">
+<w:endnotes xmlns:wpc="http://schemas.microsoft.com/office/word/2010/wordprocessingCanvas" xmlns:mc="http://schemas.openxmlformats.org/markup-compatibility/2006" xmlns:o="urn:schemas-microsoft-com:office:office" xmlns:r="http://schemas.openxmlformats.org/officeDocument/2006/relationships" xmlns:m="http://schemas.openxmlformats.org/officeDocument/2006/math" xmlns:v="urn:schemas-microsoft-com:vml" xmlns:wp14="http://schemas.microsoft.com/office/word/2010/wordprocessingDrawing" xmlns:wp="http://schemas.openxmlformats.org/drawingml/2006/wordprocessingDrawing" xmlns:w10="urn:schemas-microsoft-com:office:word" xmlns:w="http://schemas.openxmlformats.org/wordprocessingml/2006/main" xmlns:w14="http://schemas.microsoft.com/office/word/2010/wordml" xmlns:w15="http://schemas.microsoft.com/office/word/2012/wordml" xmlns:wpg="http://schemas.microsoft.com/office/word/2010/wordprocessingGroup" xmlns:wpi="http://schemas.microsoft.com/office/word/2010/wordprocessingInk" xmlns:wne="http://schemas.microsoft.com/office/word/2006/wordml" xmlns:wps="http://schemas.microsoft.com/office/word/2010/wordprocessingShape" mc:Ignorable="w14 w15 wp14">
   <w:endnote w:type="separator" w:id="-1">
     <w:p>
       <w:pPr>
@@ -38709,7 +39023,7 @@
 </file>
 
 <file path=word/footer1.xml><?xml version="1.0" encoding="utf-8"?>
-<w:ftr xmlns:wpc="http://schemas.microsoft.com/office/word/2010/wordprocessingCanvas" xmlns:cx="http://schemas.microsoft.com/office/drawing/2014/chartex" xmlns:mc="http://schemas.openxmlformats.org/markup-compatibility/2006" xmlns:o="urn:schemas-microsoft-com:office:office" xmlns:r="http://schemas.openxmlformats.org/officeDocument/2006/relationships" xmlns:m="http://schemas.openxmlformats.org/officeDocument/2006/math" xmlns:v="urn:schemas-microsoft-com:vml" xmlns:wp14="http://schemas.microsoft.com/office/word/2010/wordprocessingDrawing" xmlns:wp="http://schemas.openxmlformats.org/drawingml/2006/wordprocessingDrawing" xmlns:w10="urn:schemas-microsoft-com:office:word" xmlns:w="http://schemas.openxmlformats.org/wordprocessingml/2006/main" xmlns:w14="http://schemas.microsoft.com/office/word/2010/wordml" xmlns:w15="http://schemas.microsoft.com/office/word/2012/wordml" xmlns:w16se="http://schemas.microsoft.com/office/word/2015/wordml/symex" xmlns:wpg="http://schemas.microsoft.com/office/word/2010/wordprocessingGroup" xmlns:wpi="http://schemas.microsoft.com/office/word/2010/wordprocessingInk" xmlns:wne="http://schemas.microsoft.com/office/word/2006/wordml" xmlns:wps="http://schemas.microsoft.com/office/word/2010/wordprocessingShape" mc:Ignorable="w14 w15 w16se wp14">
+<w:ftr xmlns:wpc="http://schemas.microsoft.com/office/word/2010/wordprocessingCanvas" xmlns:mc="http://schemas.openxmlformats.org/markup-compatibility/2006" xmlns:o="urn:schemas-microsoft-com:office:office" xmlns:r="http://schemas.openxmlformats.org/officeDocument/2006/relationships" xmlns:m="http://schemas.openxmlformats.org/officeDocument/2006/math" xmlns:v="urn:schemas-microsoft-com:vml" xmlns:wp14="http://schemas.microsoft.com/office/word/2010/wordprocessingDrawing" xmlns:wp="http://schemas.openxmlformats.org/drawingml/2006/wordprocessingDrawing" xmlns:w10="urn:schemas-microsoft-com:office:word" xmlns:w="http://schemas.openxmlformats.org/wordprocessingml/2006/main" xmlns:w14="http://schemas.microsoft.com/office/word/2010/wordml" xmlns:w15="http://schemas.microsoft.com/office/word/2012/wordml" xmlns:wpg="http://schemas.microsoft.com/office/word/2010/wordprocessingGroup" xmlns:wpi="http://schemas.microsoft.com/office/word/2010/wordprocessingInk" xmlns:wne="http://schemas.microsoft.com/office/word/2006/wordml" xmlns:wps="http://schemas.microsoft.com/office/word/2010/wordprocessingShape" mc:Ignorable="w14 w15 wp14">
   <w:p>
     <w:pPr>
       <w:contextualSpacing w:val="0"/>
@@ -38727,7 +39041,7 @@
       <w:rPr>
         <w:noProof/>
       </w:rPr>
-      <w:t>26</w:t>
+      <w:t>25</w:t>
     </w:r>
     <w:r>
       <w:fldChar w:fldCharType="end"/>
@@ -38737,7 +39051,7 @@
 </file>
 
 <file path=word/footer2.xml><?xml version="1.0" encoding="utf-8"?>
-<w:ftr xmlns:wpc="http://schemas.microsoft.com/office/word/2010/wordprocessingCanvas" xmlns:cx="http://schemas.microsoft.com/office/drawing/2014/chartex" xmlns:mc="http://schemas.openxmlformats.org/markup-compatibility/2006" xmlns:o="urn:schemas-microsoft-com:office:office" xmlns:r="http://schemas.openxmlformats.org/officeDocument/2006/relationships" xmlns:m="http://schemas.openxmlformats.org/officeDocument/2006/math" xmlns:v="urn:schemas-microsoft-com:vml" xmlns:wp14="http://schemas.microsoft.com/office/word/2010/wordprocessingDrawing" xmlns:wp="http://schemas.openxmlformats.org/drawingml/2006/wordprocessingDrawing" xmlns:w10="urn:schemas-microsoft-com:office:word" xmlns:w="http://schemas.openxmlformats.org/wordprocessingml/2006/main" xmlns:w14="http://schemas.microsoft.com/office/word/2010/wordml" xmlns:w15="http://schemas.microsoft.com/office/word/2012/wordml" xmlns:w16se="http://schemas.microsoft.com/office/word/2015/wordml/symex" xmlns:wpg="http://schemas.microsoft.com/office/word/2010/wordprocessingGroup" xmlns:wpi="http://schemas.microsoft.com/office/word/2010/wordprocessingInk" xmlns:wne="http://schemas.microsoft.com/office/word/2006/wordml" xmlns:wps="http://schemas.microsoft.com/office/word/2010/wordprocessingShape" mc:Ignorable="w14 w15 w16se wp14">
+<w:ftr xmlns:wpc="http://schemas.microsoft.com/office/word/2010/wordprocessingCanvas" xmlns:mc="http://schemas.openxmlformats.org/markup-compatibility/2006" xmlns:o="urn:schemas-microsoft-com:office:office" xmlns:r="http://schemas.openxmlformats.org/officeDocument/2006/relationships" xmlns:m="http://schemas.openxmlformats.org/officeDocument/2006/math" xmlns:v="urn:schemas-microsoft-com:vml" xmlns:wp14="http://schemas.microsoft.com/office/word/2010/wordprocessingDrawing" xmlns:wp="http://schemas.openxmlformats.org/drawingml/2006/wordprocessingDrawing" xmlns:w10="urn:schemas-microsoft-com:office:word" xmlns:w="http://schemas.openxmlformats.org/wordprocessingml/2006/main" xmlns:w14="http://schemas.microsoft.com/office/word/2010/wordml" xmlns:w15="http://schemas.microsoft.com/office/word/2012/wordml" xmlns:wpg="http://schemas.microsoft.com/office/word/2010/wordprocessingGroup" xmlns:wpi="http://schemas.microsoft.com/office/word/2010/wordprocessingInk" xmlns:wne="http://schemas.microsoft.com/office/word/2006/wordml" xmlns:wps="http://schemas.microsoft.com/office/word/2010/wordprocessingShape" mc:Ignorable="w14 w15 wp14">
   <w:p>
     <w:pPr>
       <w:contextualSpacing w:val="0"/>
@@ -38747,7 +39061,7 @@
 </file>
 
 <file path=word/footnotes.xml><?xml version="1.0" encoding="utf-8"?>
-<w:footnotes xmlns:wpc="http://schemas.microsoft.com/office/word/2010/wordprocessingCanvas" xmlns:cx="http://schemas.microsoft.com/office/drawing/2014/chartex" xmlns:mc="http://schemas.openxmlformats.org/markup-compatibility/2006" xmlns:o="urn:schemas-microsoft-com:office:office" xmlns:r="http://schemas.openxmlformats.org/officeDocument/2006/relationships" xmlns:m="http://schemas.openxmlformats.org/officeDocument/2006/math" xmlns:v="urn:schemas-microsoft-com:vml" xmlns:wp14="http://schemas.microsoft.com/office/word/2010/wordprocessingDrawing" xmlns:wp="http://schemas.openxmlformats.org/drawingml/2006/wordprocessingDrawing" xmlns:w10="urn:schemas-microsoft-com:office:word" xmlns:w="http://schemas.openxmlformats.org/wordprocessingml/2006/main" xmlns:w14="http://schemas.microsoft.com/office/word/2010/wordml" xmlns:w15="http://schemas.microsoft.com/office/word/2012/wordml" xmlns:w16se="http://schemas.microsoft.com/office/word/2015/wordml/symex" xmlns:wpg="http://schemas.microsoft.com/office/word/2010/wordprocessingGroup" xmlns:wpi="http://schemas.microsoft.com/office/word/2010/wordprocessingInk" xmlns:wne="http://schemas.microsoft.com/office/word/2006/wordml" xmlns:wps="http://schemas.microsoft.com/office/word/2010/wordprocessingShape" mc:Ignorable="w14 w15 w16se wp14">
+<w:footnotes xmlns:wpc="http://schemas.microsoft.com/office/word/2010/wordprocessingCanvas" xmlns:mc="http://schemas.openxmlformats.org/markup-compatibility/2006" xmlns:o="urn:schemas-microsoft-com:office:office" xmlns:r="http://schemas.openxmlformats.org/officeDocument/2006/relationships" xmlns:m="http://schemas.openxmlformats.org/officeDocument/2006/math" xmlns:v="urn:schemas-microsoft-com:vml" xmlns:wp14="http://schemas.microsoft.com/office/word/2010/wordprocessingDrawing" xmlns:wp="http://schemas.openxmlformats.org/drawingml/2006/wordprocessingDrawing" xmlns:w10="urn:schemas-microsoft-com:office:word" xmlns:w="http://schemas.openxmlformats.org/wordprocessingml/2006/main" xmlns:w14="http://schemas.microsoft.com/office/word/2010/wordml" xmlns:w15="http://schemas.microsoft.com/office/word/2012/wordml" xmlns:wpg="http://schemas.microsoft.com/office/word/2010/wordprocessingGroup" xmlns:wpi="http://schemas.microsoft.com/office/word/2010/wordprocessingInk" xmlns:wne="http://schemas.microsoft.com/office/word/2006/wordml" xmlns:wps="http://schemas.microsoft.com/office/word/2010/wordprocessingShape" mc:Ignorable="w14 w15 wp14">
   <w:footnote w:type="separator" w:id="-1">
     <w:p>
       <w:pPr>
@@ -38772,7 +39086,7 @@
 </file>
 
 <file path=word/header1.xml><?xml version="1.0" encoding="utf-8"?>
-<w:hdr xmlns:wpc="http://schemas.microsoft.com/office/word/2010/wordprocessingCanvas" xmlns:cx="http://schemas.microsoft.com/office/drawing/2014/chartex" xmlns:mc="http://schemas.openxmlformats.org/markup-compatibility/2006" xmlns:o="urn:schemas-microsoft-com:office:office" xmlns:r="http://schemas.openxmlformats.org/officeDocument/2006/relationships" xmlns:m="http://schemas.openxmlformats.org/officeDocument/2006/math" xmlns:v="urn:schemas-microsoft-com:vml" xmlns:wp14="http://schemas.microsoft.com/office/word/2010/wordprocessingDrawing" xmlns:wp="http://schemas.openxmlformats.org/drawingml/2006/wordprocessingDrawing" xmlns:w10="urn:schemas-microsoft-com:office:word" xmlns:w="http://schemas.openxmlformats.org/wordprocessingml/2006/main" xmlns:w14="http://schemas.microsoft.com/office/word/2010/wordml" xmlns:w15="http://schemas.microsoft.com/office/word/2012/wordml" xmlns:w16se="http://schemas.microsoft.com/office/word/2015/wordml/symex" xmlns:wpg="http://schemas.microsoft.com/office/word/2010/wordprocessingGroup" xmlns:wpi="http://schemas.microsoft.com/office/word/2010/wordprocessingInk" xmlns:wne="http://schemas.microsoft.com/office/word/2006/wordml" xmlns:wps="http://schemas.microsoft.com/office/word/2010/wordprocessingShape" mc:Ignorable="w14 w15 w16se wp14">
+<w:hdr xmlns:wpc="http://schemas.microsoft.com/office/word/2010/wordprocessingCanvas" xmlns:mc="http://schemas.openxmlformats.org/markup-compatibility/2006" xmlns:o="urn:schemas-microsoft-com:office:office" xmlns:r="http://schemas.openxmlformats.org/officeDocument/2006/relationships" xmlns:m="http://schemas.openxmlformats.org/officeDocument/2006/math" xmlns:v="urn:schemas-microsoft-com:vml" xmlns:wp14="http://schemas.microsoft.com/office/word/2010/wordprocessingDrawing" xmlns:wp="http://schemas.openxmlformats.org/drawingml/2006/wordprocessingDrawing" xmlns:w10="urn:schemas-microsoft-com:office:word" xmlns:w="http://schemas.openxmlformats.org/wordprocessingml/2006/main" xmlns:w14="http://schemas.microsoft.com/office/word/2010/wordml" xmlns:w15="http://schemas.microsoft.com/office/word/2012/wordml" xmlns:wpg="http://schemas.microsoft.com/office/word/2010/wordprocessingGroup" xmlns:wpi="http://schemas.microsoft.com/office/word/2010/wordprocessingInk" xmlns:wne="http://schemas.microsoft.com/office/word/2006/wordml" xmlns:wps="http://schemas.microsoft.com/office/word/2010/wordprocessingShape" mc:Ignorable="w14 w15 wp14">
   <w:p>
     <w:pPr>
       <w:contextualSpacing w:val="0"/>
@@ -38861,8 +39175,8 @@
 </file>
 
 <file path=word/numbering.xml><?xml version="1.0" encoding="utf-8"?>
-<w:numbering xmlns:wpc="http://schemas.microsoft.com/office/word/2010/wordprocessingCanvas" xmlns:cx="http://schemas.microsoft.com/office/drawing/2014/chartex" xmlns:mc="http://schemas.openxmlformats.org/markup-compatibility/2006" xmlns:o="urn:schemas-microsoft-com:office:office" xmlns:r="http://schemas.openxmlformats.org/officeDocument/2006/relationships" xmlns:m="http://schemas.openxmlformats.org/officeDocument/2006/math" xmlns:v="urn:schemas-microsoft-com:vml" xmlns:wp14="http://schemas.microsoft.com/office/word/2010/wordprocessingDrawing" xmlns:wp="http://schemas.openxmlformats.org/drawingml/2006/wordprocessingDrawing" xmlns:w10="urn:schemas-microsoft-com:office:word" xmlns:w="http://schemas.openxmlformats.org/wordprocessingml/2006/main" xmlns:w14="http://schemas.microsoft.com/office/word/2010/wordml" xmlns:w15="http://schemas.microsoft.com/office/word/2012/wordml" xmlns:w16se="http://schemas.microsoft.com/office/word/2015/wordml/symex" xmlns:wpg="http://schemas.microsoft.com/office/word/2010/wordprocessingGroup" xmlns:wpi="http://schemas.microsoft.com/office/word/2010/wordprocessingInk" xmlns:wne="http://schemas.microsoft.com/office/word/2006/wordml" xmlns:wps="http://schemas.microsoft.com/office/word/2010/wordprocessingShape" mc:Ignorable="w14 w15 w16se wp14">
-  <w:abstractNum w:abstractNumId="0" w15:restartNumberingAfterBreak="0">
+<w:numbering xmlns:wpc="http://schemas.microsoft.com/office/word/2010/wordprocessingCanvas" xmlns:mc="http://schemas.openxmlformats.org/markup-compatibility/2006" xmlns:o="urn:schemas-microsoft-com:office:office" xmlns:r="http://schemas.openxmlformats.org/officeDocument/2006/relationships" xmlns:m="http://schemas.openxmlformats.org/officeDocument/2006/math" xmlns:v="urn:schemas-microsoft-com:vml" xmlns:wp14="http://schemas.microsoft.com/office/word/2010/wordprocessingDrawing" xmlns:wp="http://schemas.openxmlformats.org/drawingml/2006/wordprocessingDrawing" xmlns:w10="urn:schemas-microsoft-com:office:word" xmlns:w="http://schemas.openxmlformats.org/wordprocessingml/2006/main" xmlns:w14="http://schemas.microsoft.com/office/word/2010/wordml" xmlns:w15="http://schemas.microsoft.com/office/word/2012/wordml" xmlns:wpg="http://schemas.microsoft.com/office/word/2010/wordprocessingGroup" xmlns:wpi="http://schemas.microsoft.com/office/word/2010/wordprocessingInk" xmlns:wne="http://schemas.microsoft.com/office/word/2006/wordml" xmlns:wps="http://schemas.microsoft.com/office/word/2010/wordprocessingShape" mc:Ignorable="w14 w15 wp14">
+  <w:abstractNum w:abstractNumId="0">
     <w:nsid w:val="93F34A6E"/>
     <w:multiLevelType w:val="singleLevel"/>
     <w:tmpl w:val="93F34A6E"/>
@@ -38882,7 +39196,7 @@
       </w:rPr>
     </w:lvl>
   </w:abstractNum>
-  <w:abstractNum w:abstractNumId="1" w15:restartNumberingAfterBreak="0">
+  <w:abstractNum w:abstractNumId="1">
     <w:nsid w:val="CAFE4A1D"/>
     <w:multiLevelType w:val="multilevel"/>
     <w:tmpl w:val="CAFE4A1D"/>
@@ -39022,7 +39336,7 @@
       </w:rPr>
     </w:lvl>
   </w:abstractNum>
-  <w:abstractNum w:abstractNumId="2" w15:restartNumberingAfterBreak="0">
+  <w:abstractNum w:abstractNumId="2">
     <w:nsid w:val="EAFDBCD9"/>
     <w:multiLevelType w:val="multilevel"/>
     <w:tmpl w:val="EAFDBCD9"/>
@@ -39162,7 +39476,7 @@
       </w:rPr>
     </w:lvl>
   </w:abstractNum>
-  <w:abstractNum w:abstractNumId="3" w15:restartNumberingAfterBreak="0">
+  <w:abstractNum w:abstractNumId="3">
     <w:nsid w:val="FF77F3CF"/>
     <w:multiLevelType w:val="multilevel"/>
     <w:tmpl w:val="FF77F3CF"/>
@@ -39302,7 +39616,7 @@
       </w:rPr>
     </w:lvl>
   </w:abstractNum>
-  <w:abstractNum w:abstractNumId="4" w15:restartNumberingAfterBreak="0">
+  <w:abstractNum w:abstractNumId="4">
     <w:nsid w:val="04E74EA0"/>
     <w:multiLevelType w:val="multilevel"/>
     <w:tmpl w:val="39B2E0D2"/>
@@ -39451,7 +39765,7 @@
       </w:rPr>
     </w:lvl>
   </w:abstractNum>
-  <w:abstractNum w:abstractNumId="5" w15:restartNumberingAfterBreak="0">
+  <w:abstractNum w:abstractNumId="5">
     <w:nsid w:val="05A717DA"/>
     <w:multiLevelType w:val="multilevel"/>
     <w:tmpl w:val="6CAEA9EE"/>
@@ -39600,7 +39914,7 @@
       </w:rPr>
     </w:lvl>
   </w:abstractNum>
-  <w:abstractNum w:abstractNumId="6" w15:restartNumberingAfterBreak="0">
+  <w:abstractNum w:abstractNumId="6">
     <w:nsid w:val="06B032B1"/>
     <w:multiLevelType w:val="multilevel"/>
     <w:tmpl w:val="C68EEB56"/>
@@ -39749,7 +40063,7 @@
       </w:rPr>
     </w:lvl>
   </w:abstractNum>
-  <w:abstractNum w:abstractNumId="7" w15:restartNumberingAfterBreak="0">
+  <w:abstractNum w:abstractNumId="7">
     <w:nsid w:val="07BC67A2"/>
     <w:multiLevelType w:val="multilevel"/>
     <w:tmpl w:val="03341B52"/>
@@ -39898,7 +40212,7 @@
       </w:rPr>
     </w:lvl>
   </w:abstractNum>
-  <w:abstractNum w:abstractNumId="8" w15:restartNumberingAfterBreak="0">
+  <w:abstractNum w:abstractNumId="8">
     <w:nsid w:val="0BAC696F"/>
     <w:multiLevelType w:val="hybridMultilevel"/>
     <w:tmpl w:val="E41A5ADA"/>
@@ -40013,7 +40327,7 @@
       </w:rPr>
     </w:lvl>
   </w:abstractNum>
-  <w:abstractNum w:abstractNumId="9" w15:restartNumberingAfterBreak="0">
+  <w:abstractNum w:abstractNumId="9">
     <w:nsid w:val="0E5E5A63"/>
     <w:multiLevelType w:val="multilevel"/>
     <w:tmpl w:val="8246173C"/>
@@ -40162,7 +40476,7 @@
       </w:rPr>
     </w:lvl>
   </w:abstractNum>
-  <w:abstractNum w:abstractNumId="10" w15:restartNumberingAfterBreak="0">
+  <w:abstractNum w:abstractNumId="10">
     <w:nsid w:val="0F207824"/>
     <w:multiLevelType w:val="multilevel"/>
     <w:tmpl w:val="A79449A4"/>
@@ -40311,7 +40625,7 @@
       </w:rPr>
     </w:lvl>
   </w:abstractNum>
-  <w:abstractNum w:abstractNumId="11" w15:restartNumberingAfterBreak="0">
+  <w:abstractNum w:abstractNumId="11">
     <w:nsid w:val="0F8E7FB5"/>
     <w:multiLevelType w:val="multilevel"/>
     <w:tmpl w:val="0F8E7FB5"/>
@@ -40424,7 +40738,7 @@
       </w:rPr>
     </w:lvl>
   </w:abstractNum>
-  <w:abstractNum w:abstractNumId="12" w15:restartNumberingAfterBreak="0">
+  <w:abstractNum w:abstractNumId="12">
     <w:nsid w:val="105E18E4"/>
     <w:multiLevelType w:val="multilevel"/>
     <w:tmpl w:val="37EEF63A"/>
@@ -40573,7 +40887,7 @@
       </w:rPr>
     </w:lvl>
   </w:abstractNum>
-  <w:abstractNum w:abstractNumId="13" w15:restartNumberingAfterBreak="0">
+  <w:abstractNum w:abstractNumId="13">
     <w:nsid w:val="11C1584E"/>
     <w:multiLevelType w:val="hybridMultilevel"/>
     <w:tmpl w:val="D5A47206"/>
@@ -40686,7 +41000,7 @@
       </w:rPr>
     </w:lvl>
   </w:abstractNum>
-  <w:abstractNum w:abstractNumId="14" w15:restartNumberingAfterBreak="0">
+  <w:abstractNum w:abstractNumId="14">
     <w:nsid w:val="127F3FC4"/>
     <w:multiLevelType w:val="multilevel"/>
     <w:tmpl w:val="1EA0483C"/>
@@ -40835,7 +41149,7 @@
       </w:rPr>
     </w:lvl>
   </w:abstractNum>
-  <w:abstractNum w:abstractNumId="15" w15:restartNumberingAfterBreak="0">
+  <w:abstractNum w:abstractNumId="15">
     <w:nsid w:val="1BF81EC2"/>
     <w:multiLevelType w:val="multilevel"/>
     <w:tmpl w:val="BEC05652"/>
@@ -40982,7 +41296,7 @@
       </w:rPr>
     </w:lvl>
   </w:abstractNum>
-  <w:abstractNum w:abstractNumId="16" w15:restartNumberingAfterBreak="0">
+  <w:abstractNum w:abstractNumId="16">
     <w:nsid w:val="1D655E42"/>
     <w:multiLevelType w:val="multilevel"/>
     <w:tmpl w:val="AA88C8CC"/>
@@ -41131,7 +41445,7 @@
       </w:rPr>
     </w:lvl>
   </w:abstractNum>
-  <w:abstractNum w:abstractNumId="17" w15:restartNumberingAfterBreak="0">
+  <w:abstractNum w:abstractNumId="17">
     <w:nsid w:val="1E0D7CC7"/>
     <w:multiLevelType w:val="multilevel"/>
     <w:tmpl w:val="879CFF40"/>
@@ -41280,7 +41594,7 @@
       </w:rPr>
     </w:lvl>
   </w:abstractNum>
-  <w:abstractNum w:abstractNumId="18" w15:restartNumberingAfterBreak="0">
+  <w:abstractNum w:abstractNumId="18">
     <w:nsid w:val="1FF53728"/>
     <w:multiLevelType w:val="multilevel"/>
     <w:tmpl w:val="4E06B310"/>
@@ -41429,7 +41743,7 @@
       </w:rPr>
     </w:lvl>
   </w:abstractNum>
-  <w:abstractNum w:abstractNumId="19" w15:restartNumberingAfterBreak="0">
+  <w:abstractNum w:abstractNumId="19">
     <w:nsid w:val="24446AAC"/>
     <w:multiLevelType w:val="multilevel"/>
     <w:tmpl w:val="3E2C72E6"/>
@@ -41578,7 +41892,7 @@
       </w:rPr>
     </w:lvl>
   </w:abstractNum>
-  <w:abstractNum w:abstractNumId="20" w15:restartNumberingAfterBreak="0">
+  <w:abstractNum w:abstractNumId="20">
     <w:nsid w:val="24DE24DC"/>
     <w:multiLevelType w:val="multilevel"/>
     <w:tmpl w:val="AC049F9A"/>
@@ -41727,7 +42041,7 @@
       </w:rPr>
     </w:lvl>
   </w:abstractNum>
-  <w:abstractNum w:abstractNumId="21" w15:restartNumberingAfterBreak="0">
+  <w:abstractNum w:abstractNumId="21">
     <w:nsid w:val="26912F9F"/>
     <w:multiLevelType w:val="multilevel"/>
     <w:tmpl w:val="332CA2C2"/>
@@ -41876,7 +42190,7 @@
       </w:rPr>
     </w:lvl>
   </w:abstractNum>
-  <w:abstractNum w:abstractNumId="22" w15:restartNumberingAfterBreak="0">
+  <w:abstractNum w:abstractNumId="22">
     <w:nsid w:val="282C6D3B"/>
     <w:multiLevelType w:val="multilevel"/>
     <w:tmpl w:val="77881E82"/>
@@ -42025,7 +42339,7 @@
       </w:rPr>
     </w:lvl>
   </w:abstractNum>
-  <w:abstractNum w:abstractNumId="23" w15:restartNumberingAfterBreak="0">
+  <w:abstractNum w:abstractNumId="23">
     <w:nsid w:val="288A5D60"/>
     <w:multiLevelType w:val="multilevel"/>
     <w:tmpl w:val="D85A9C5E"/>
@@ -42174,7 +42488,7 @@
       </w:rPr>
     </w:lvl>
   </w:abstractNum>
-  <w:abstractNum w:abstractNumId="24" w15:restartNumberingAfterBreak="0">
+  <w:abstractNum w:abstractNumId="24">
     <w:nsid w:val="28917D50"/>
     <w:multiLevelType w:val="multilevel"/>
     <w:tmpl w:val="89D2B98A"/>
@@ -42323,7 +42637,7 @@
       </w:rPr>
     </w:lvl>
   </w:abstractNum>
-  <w:abstractNum w:abstractNumId="25" w15:restartNumberingAfterBreak="0">
+  <w:abstractNum w:abstractNumId="25">
     <w:nsid w:val="2D3D44AC"/>
     <w:multiLevelType w:val="multilevel"/>
     <w:tmpl w:val="5ED0EB04"/>
@@ -42472,7 +42786,7 @@
       </w:rPr>
     </w:lvl>
   </w:abstractNum>
-  <w:abstractNum w:abstractNumId="26" w15:restartNumberingAfterBreak="0">
+  <w:abstractNum w:abstractNumId="26">
     <w:nsid w:val="2EDA26E5"/>
     <w:multiLevelType w:val="multilevel"/>
     <w:tmpl w:val="940E4BA2"/>
@@ -42621,7 +42935,7 @@
       </w:rPr>
     </w:lvl>
   </w:abstractNum>
-  <w:abstractNum w:abstractNumId="27" w15:restartNumberingAfterBreak="0">
+  <w:abstractNum w:abstractNumId="27">
     <w:nsid w:val="3005733D"/>
     <w:multiLevelType w:val="multilevel"/>
     <w:tmpl w:val="9B6CFFD8"/>
@@ -42770,7 +43084,7 @@
       </w:rPr>
     </w:lvl>
   </w:abstractNum>
-  <w:abstractNum w:abstractNumId="28" w15:restartNumberingAfterBreak="0">
+  <w:abstractNum w:abstractNumId="28">
     <w:nsid w:val="31176EC2"/>
     <w:multiLevelType w:val="multilevel"/>
     <w:tmpl w:val="C010B85C"/>
@@ -42919,7 +43233,7 @@
       </w:rPr>
     </w:lvl>
   </w:abstractNum>
-  <w:abstractNum w:abstractNumId="29" w15:restartNumberingAfterBreak="0">
+  <w:abstractNum w:abstractNumId="29">
     <w:nsid w:val="34526069"/>
     <w:multiLevelType w:val="multilevel"/>
     <w:tmpl w:val="EDCE94CC"/>
@@ -43068,7 +43382,7 @@
       </w:rPr>
     </w:lvl>
   </w:abstractNum>
-  <w:abstractNum w:abstractNumId="30" w15:restartNumberingAfterBreak="0">
+  <w:abstractNum w:abstractNumId="30">
     <w:nsid w:val="345C6FF8"/>
     <w:multiLevelType w:val="multilevel"/>
     <w:tmpl w:val="864ED8A6"/>
@@ -43217,7 +43531,7 @@
       </w:rPr>
     </w:lvl>
   </w:abstractNum>
-  <w:abstractNum w:abstractNumId="31" w15:restartNumberingAfterBreak="0">
+  <w:abstractNum w:abstractNumId="31">
     <w:nsid w:val="34623E82"/>
     <w:multiLevelType w:val="multilevel"/>
     <w:tmpl w:val="8E143E5C"/>
@@ -43366,7 +43680,7 @@
       </w:rPr>
     </w:lvl>
   </w:abstractNum>
-  <w:abstractNum w:abstractNumId="32" w15:restartNumberingAfterBreak="0">
+  <w:abstractNum w:abstractNumId="32">
     <w:nsid w:val="36B50528"/>
     <w:multiLevelType w:val="multilevel"/>
     <w:tmpl w:val="12EC591E"/>
@@ -43515,7 +43829,7 @@
       </w:rPr>
     </w:lvl>
   </w:abstractNum>
-  <w:abstractNum w:abstractNumId="33" w15:restartNumberingAfterBreak="0">
+  <w:abstractNum w:abstractNumId="33">
     <w:nsid w:val="37C6694F"/>
     <w:multiLevelType w:val="multilevel"/>
     <w:tmpl w:val="99DAE7CC"/>
@@ -43664,7 +43978,7 @@
       </w:rPr>
     </w:lvl>
   </w:abstractNum>
-  <w:abstractNum w:abstractNumId="34" w15:restartNumberingAfterBreak="0">
+  <w:abstractNum w:abstractNumId="34">
     <w:nsid w:val="3B0321E8"/>
     <w:multiLevelType w:val="multilevel"/>
     <w:tmpl w:val="E814CD38"/>
@@ -43813,7 +44127,7 @@
       </w:rPr>
     </w:lvl>
   </w:abstractNum>
-  <w:abstractNum w:abstractNumId="35" w15:restartNumberingAfterBreak="0">
+  <w:abstractNum w:abstractNumId="35">
     <w:nsid w:val="3C2F1D66"/>
     <w:multiLevelType w:val="hybridMultilevel"/>
     <w:tmpl w:val="9ED6214A"/>
@@ -43928,7 +44242,7 @@
       </w:rPr>
     </w:lvl>
   </w:abstractNum>
-  <w:abstractNum w:abstractNumId="36" w15:restartNumberingAfterBreak="0">
+  <w:abstractNum w:abstractNumId="36">
     <w:nsid w:val="3C442ED0"/>
     <w:multiLevelType w:val="multilevel"/>
     <w:tmpl w:val="53E6065A"/>
@@ -44077,7 +44391,7 @@
       </w:rPr>
     </w:lvl>
   </w:abstractNum>
-  <w:abstractNum w:abstractNumId="37" w15:restartNumberingAfterBreak="0">
+  <w:abstractNum w:abstractNumId="37">
     <w:nsid w:val="3C6D5637"/>
     <w:multiLevelType w:val="multilevel"/>
     <w:tmpl w:val="6E3A05D6"/>
@@ -44226,7 +44540,7 @@
       </w:rPr>
     </w:lvl>
   </w:abstractNum>
-  <w:abstractNum w:abstractNumId="38" w15:restartNumberingAfterBreak="0">
+  <w:abstractNum w:abstractNumId="38">
     <w:nsid w:val="3D7D2DFD"/>
     <w:multiLevelType w:val="multilevel"/>
     <w:tmpl w:val="18C6D8D8"/>
@@ -44375,7 +44689,7 @@
       </w:rPr>
     </w:lvl>
   </w:abstractNum>
-  <w:abstractNum w:abstractNumId="39" w15:restartNumberingAfterBreak="0">
+  <w:abstractNum w:abstractNumId="39">
     <w:nsid w:val="3EE6466A"/>
     <w:multiLevelType w:val="multilevel"/>
     <w:tmpl w:val="4BA69818"/>
@@ -44524,7 +44838,7 @@
       </w:rPr>
     </w:lvl>
   </w:abstractNum>
-  <w:abstractNum w:abstractNumId="40" w15:restartNumberingAfterBreak="0">
+  <w:abstractNum w:abstractNumId="40">
     <w:nsid w:val="3FA56DE0"/>
     <w:multiLevelType w:val="multilevel"/>
     <w:tmpl w:val="E4E244E2"/>
@@ -44673,7 +44987,7 @@
       </w:rPr>
     </w:lvl>
   </w:abstractNum>
-  <w:abstractNum w:abstractNumId="41" w15:restartNumberingAfterBreak="0">
+  <w:abstractNum w:abstractNumId="41">
     <w:nsid w:val="446C13B9"/>
     <w:multiLevelType w:val="multilevel"/>
     <w:tmpl w:val="B8D2E50C"/>
@@ -44822,7 +45136,7 @@
       </w:rPr>
     </w:lvl>
   </w:abstractNum>
-  <w:abstractNum w:abstractNumId="42" w15:restartNumberingAfterBreak="0">
+  <w:abstractNum w:abstractNumId="42">
     <w:nsid w:val="47206526"/>
     <w:multiLevelType w:val="hybridMultilevel"/>
     <w:tmpl w:val="A684A34C"/>
@@ -44935,7 +45249,7 @@
       </w:rPr>
     </w:lvl>
   </w:abstractNum>
-  <w:abstractNum w:abstractNumId="43" w15:restartNumberingAfterBreak="0">
+  <w:abstractNum w:abstractNumId="43">
     <w:nsid w:val="4B890138"/>
     <w:multiLevelType w:val="hybridMultilevel"/>
     <w:tmpl w:val="46F49028"/>
@@ -45048,7 +45362,7 @@
       </w:rPr>
     </w:lvl>
   </w:abstractNum>
-  <w:abstractNum w:abstractNumId="44" w15:restartNumberingAfterBreak="0">
+  <w:abstractNum w:abstractNumId="44">
     <w:nsid w:val="4E782790"/>
     <w:multiLevelType w:val="multilevel"/>
     <w:tmpl w:val="E6E6A8BA"/>
@@ -45197,7 +45511,7 @@
       </w:rPr>
     </w:lvl>
   </w:abstractNum>
-  <w:abstractNum w:abstractNumId="45" w15:restartNumberingAfterBreak="0">
+  <w:abstractNum w:abstractNumId="45">
     <w:nsid w:val="4E986F94"/>
     <w:multiLevelType w:val="multilevel"/>
     <w:tmpl w:val="7B46AD36"/>
@@ -45346,7 +45660,7 @@
       </w:rPr>
     </w:lvl>
   </w:abstractNum>
-  <w:abstractNum w:abstractNumId="46" w15:restartNumberingAfterBreak="0">
+  <w:abstractNum w:abstractNumId="46">
     <w:nsid w:val="4F9D04D6"/>
     <w:multiLevelType w:val="multilevel"/>
     <w:tmpl w:val="676042F6"/>
@@ -45495,7 +45809,7 @@
       </w:rPr>
     </w:lvl>
   </w:abstractNum>
-  <w:abstractNum w:abstractNumId="47" w15:restartNumberingAfterBreak="0">
+  <w:abstractNum w:abstractNumId="47">
     <w:nsid w:val="4FF06C8A"/>
     <w:multiLevelType w:val="hybridMultilevel"/>
     <w:tmpl w:val="4B4270A8"/>
@@ -45610,7 +45924,7 @@
       </w:rPr>
     </w:lvl>
   </w:abstractNum>
-  <w:abstractNum w:abstractNumId="48" w15:restartNumberingAfterBreak="0">
+  <w:abstractNum w:abstractNumId="48">
     <w:nsid w:val="50615C15"/>
     <w:multiLevelType w:val="multilevel"/>
     <w:tmpl w:val="A404D440"/>
@@ -45759,7 +46073,7 @@
       </w:rPr>
     </w:lvl>
   </w:abstractNum>
-  <w:abstractNum w:abstractNumId="49" w15:restartNumberingAfterBreak="0">
+  <w:abstractNum w:abstractNumId="49">
     <w:nsid w:val="51C702E3"/>
     <w:multiLevelType w:val="multilevel"/>
     <w:tmpl w:val="D62E4954"/>
@@ -45908,7 +46222,7 @@
       </w:rPr>
     </w:lvl>
   </w:abstractNum>
-  <w:abstractNum w:abstractNumId="50" w15:restartNumberingAfterBreak="0">
+  <w:abstractNum w:abstractNumId="50">
     <w:nsid w:val="53606222"/>
     <w:multiLevelType w:val="multilevel"/>
     <w:tmpl w:val="D86AE578"/>
@@ -46057,7 +46371,7 @@
       </w:rPr>
     </w:lvl>
   </w:abstractNum>
-  <w:abstractNum w:abstractNumId="51" w15:restartNumberingAfterBreak="0">
+  <w:abstractNum w:abstractNumId="51">
     <w:nsid w:val="53E94813"/>
     <w:multiLevelType w:val="hybridMultilevel"/>
     <w:tmpl w:val="7D941CFC"/>
@@ -46170,7 +46484,7 @@
       </w:rPr>
     </w:lvl>
   </w:abstractNum>
-  <w:abstractNum w:abstractNumId="52" w15:restartNumberingAfterBreak="0">
+  <w:abstractNum w:abstractNumId="52">
     <w:nsid w:val="54017CAB"/>
     <w:multiLevelType w:val="multilevel"/>
     <w:tmpl w:val="EC0AE8BE"/>
@@ -46319,7 +46633,7 @@
       </w:rPr>
     </w:lvl>
   </w:abstractNum>
-  <w:abstractNum w:abstractNumId="53" w15:restartNumberingAfterBreak="0">
+  <w:abstractNum w:abstractNumId="53">
     <w:nsid w:val="56CD3442"/>
     <w:multiLevelType w:val="hybridMultilevel"/>
     <w:tmpl w:val="FBE87DD8"/>
@@ -46432,7 +46746,7 @@
       </w:rPr>
     </w:lvl>
   </w:abstractNum>
-  <w:abstractNum w:abstractNumId="54" w15:restartNumberingAfterBreak="0">
+  <w:abstractNum w:abstractNumId="54">
     <w:nsid w:val="57DE1A03"/>
     <w:multiLevelType w:val="multilevel"/>
     <w:tmpl w:val="1C26631C"/>
@@ -46581,7 +46895,7 @@
       </w:rPr>
     </w:lvl>
   </w:abstractNum>
-  <w:abstractNum w:abstractNumId="55" w15:restartNumberingAfterBreak="0">
+  <w:abstractNum w:abstractNumId="55">
     <w:nsid w:val="59584137"/>
     <w:multiLevelType w:val="multilevel"/>
     <w:tmpl w:val="370AE3FA"/>
@@ -46730,7 +47044,7 @@
       </w:rPr>
     </w:lvl>
   </w:abstractNum>
-  <w:abstractNum w:abstractNumId="56" w15:restartNumberingAfterBreak="0">
+  <w:abstractNum w:abstractNumId="56">
     <w:nsid w:val="5B0B7B8C"/>
     <w:multiLevelType w:val="multilevel"/>
     <w:tmpl w:val="D42642BE"/>
@@ -46879,7 +47193,7 @@
       </w:rPr>
     </w:lvl>
   </w:abstractNum>
-  <w:abstractNum w:abstractNumId="57" w15:restartNumberingAfterBreak="0">
+  <w:abstractNum w:abstractNumId="57">
     <w:nsid w:val="5B522C6C"/>
     <w:multiLevelType w:val="multilevel"/>
     <w:tmpl w:val="E084DF1A"/>
@@ -47028,7 +47342,7 @@
       </w:rPr>
     </w:lvl>
   </w:abstractNum>
-  <w:abstractNum w:abstractNumId="58" w15:restartNumberingAfterBreak="0">
+  <w:abstractNum w:abstractNumId="58">
     <w:nsid w:val="5BE0745E"/>
     <w:multiLevelType w:val="multilevel"/>
     <w:tmpl w:val="324AAE62"/>
@@ -47177,7 +47491,7 @@
       </w:rPr>
     </w:lvl>
   </w:abstractNum>
-  <w:abstractNum w:abstractNumId="59" w15:restartNumberingAfterBreak="0">
+  <w:abstractNum w:abstractNumId="59">
     <w:nsid w:val="5E0D6B1A"/>
     <w:multiLevelType w:val="multilevel"/>
     <w:tmpl w:val="2A5C8A64"/>
@@ -47326,7 +47640,7 @@
       </w:rPr>
     </w:lvl>
   </w:abstractNum>
-  <w:abstractNum w:abstractNumId="60" w15:restartNumberingAfterBreak="0">
+  <w:abstractNum w:abstractNumId="60">
     <w:nsid w:val="60A14086"/>
     <w:multiLevelType w:val="multilevel"/>
     <w:tmpl w:val="1C8204E8"/>
@@ -47475,7 +47789,7 @@
       </w:rPr>
     </w:lvl>
   </w:abstractNum>
-  <w:abstractNum w:abstractNumId="61" w15:restartNumberingAfterBreak="0">
+  <w:abstractNum w:abstractNumId="61">
     <w:nsid w:val="61E430FC"/>
     <w:multiLevelType w:val="multilevel"/>
     <w:tmpl w:val="FDDC64EE"/>
@@ -47624,7 +47938,7 @@
       </w:rPr>
     </w:lvl>
   </w:abstractNum>
-  <w:abstractNum w:abstractNumId="62" w15:restartNumberingAfterBreak="0">
+  <w:abstractNum w:abstractNumId="62">
     <w:nsid w:val="662A293D"/>
     <w:multiLevelType w:val="multilevel"/>
     <w:tmpl w:val="81808686"/>
@@ -47773,7 +48087,7 @@
       </w:rPr>
     </w:lvl>
   </w:abstractNum>
-  <w:abstractNum w:abstractNumId="63" w15:restartNumberingAfterBreak="0">
+  <w:abstractNum w:abstractNumId="63">
     <w:nsid w:val="66DE1FA2"/>
     <w:multiLevelType w:val="multilevel"/>
     <w:tmpl w:val="7A442240"/>
@@ -47922,7 +48236,7 @@
       </w:rPr>
     </w:lvl>
   </w:abstractNum>
-  <w:abstractNum w:abstractNumId="64" w15:restartNumberingAfterBreak="0">
+  <w:abstractNum w:abstractNumId="64">
     <w:nsid w:val="66F465C4"/>
     <w:multiLevelType w:val="multilevel"/>
     <w:tmpl w:val="A1CC92FE"/>
@@ -48071,7 +48385,7 @@
       </w:rPr>
     </w:lvl>
   </w:abstractNum>
-  <w:abstractNum w:abstractNumId="65" w15:restartNumberingAfterBreak="0">
+  <w:abstractNum w:abstractNumId="65">
     <w:nsid w:val="681775FC"/>
     <w:multiLevelType w:val="multilevel"/>
     <w:tmpl w:val="3E4A1C14"/>
@@ -48220,7 +48534,7 @@
       </w:rPr>
     </w:lvl>
   </w:abstractNum>
-  <w:abstractNum w:abstractNumId="66" w15:restartNumberingAfterBreak="0">
+  <w:abstractNum w:abstractNumId="66">
     <w:nsid w:val="694013D0"/>
     <w:multiLevelType w:val="multilevel"/>
     <w:tmpl w:val="8A0ED438"/>
@@ -48369,7 +48683,7 @@
       </w:rPr>
     </w:lvl>
   </w:abstractNum>
-  <w:abstractNum w:abstractNumId="67" w15:restartNumberingAfterBreak="0">
+  <w:abstractNum w:abstractNumId="67">
     <w:nsid w:val="69484D0D"/>
     <w:multiLevelType w:val="multilevel"/>
     <w:tmpl w:val="5E3218EC"/>
@@ -48518,7 +48832,7 @@
       </w:rPr>
     </w:lvl>
   </w:abstractNum>
-  <w:abstractNum w:abstractNumId="68" w15:restartNumberingAfterBreak="0">
+  <w:abstractNum w:abstractNumId="68">
     <w:nsid w:val="69AB0C2F"/>
     <w:multiLevelType w:val="multilevel"/>
     <w:tmpl w:val="54A6FB72"/>
@@ -48667,7 +48981,7 @@
       </w:rPr>
     </w:lvl>
   </w:abstractNum>
-  <w:abstractNum w:abstractNumId="69" w15:restartNumberingAfterBreak="0">
+  <w:abstractNum w:abstractNumId="69">
     <w:nsid w:val="6C292BDE"/>
     <w:multiLevelType w:val="multilevel"/>
     <w:tmpl w:val="55309F0C"/>
@@ -48816,7 +49130,7 @@
       </w:rPr>
     </w:lvl>
   </w:abstractNum>
-  <w:abstractNum w:abstractNumId="70" w15:restartNumberingAfterBreak="0">
+  <w:abstractNum w:abstractNumId="70">
     <w:nsid w:val="6EC13AC8"/>
     <w:multiLevelType w:val="multilevel"/>
     <w:tmpl w:val="A1C69458"/>
@@ -48965,7 +49279,7 @@
       </w:rPr>
     </w:lvl>
   </w:abstractNum>
-  <w:abstractNum w:abstractNumId="71" w15:restartNumberingAfterBreak="0">
+  <w:abstractNum w:abstractNumId="71">
     <w:nsid w:val="76EC0A17"/>
     <w:multiLevelType w:val="multilevel"/>
     <w:tmpl w:val="8CE6FB20"/>
@@ -49114,7 +49428,7 @@
       </w:rPr>
     </w:lvl>
   </w:abstractNum>
-  <w:abstractNum w:abstractNumId="72" w15:restartNumberingAfterBreak="0">
+  <w:abstractNum w:abstractNumId="72">
     <w:nsid w:val="76F43B88"/>
     <w:multiLevelType w:val="multilevel"/>
     <w:tmpl w:val="1E343668"/>
@@ -49487,7 +49801,7 @@
 </file>
 
 <file path=word/styles.xml><?xml version="1.0" encoding="utf-8"?>
-<w:styles xmlns:mc="http://schemas.openxmlformats.org/markup-compatibility/2006" xmlns:r="http://schemas.openxmlformats.org/officeDocument/2006/relationships" xmlns:w="http://schemas.openxmlformats.org/wordprocessingml/2006/main" xmlns:w14="http://schemas.microsoft.com/office/word/2010/wordml" xmlns:w15="http://schemas.microsoft.com/office/word/2012/wordml" xmlns:w16se="http://schemas.microsoft.com/office/word/2015/wordml/symex" mc:Ignorable="w14 w15 w16se">
+<w:styles xmlns:mc="http://schemas.openxmlformats.org/markup-compatibility/2006" xmlns:r="http://schemas.openxmlformats.org/officeDocument/2006/relationships" xmlns:w="http://schemas.openxmlformats.org/wordprocessingml/2006/main" xmlns:w14="http://schemas.microsoft.com/office/word/2010/wordml" xmlns:w15="http://schemas.microsoft.com/office/word/2012/wordml" mc:Ignorable="w14 w15">
   <w:docDefaults>
     <w:rPrDefault>
       <w:rPr>
@@ -50064,7 +50378,7 @@
       <w:szCs w:val="30"/>
     </w:rPr>
   </w:style>
-  <w:style w:type="paragraph" w:styleId="Ttulo">
+  <w:style w:type="paragraph" w:styleId="Puesto">
     <w:name w:val="Title"/>
     <w:basedOn w:val="Normal"/>
     <w:next w:val="Normal"/>
@@ -50128,6 +50442,7 @@
       <w:spacing w:line="240" w:lineRule="auto"/>
     </w:pPr>
     <w:tblPr>
+      <w:tblInd w:w="0" w:type="dxa"/>
       <w:tblBorders>
         <w:top w:val="single" w:sz="4" w:space="0" w:color="auto"/>
         <w:left w:val="single" w:sz="4" w:space="0" w:color="auto"/>
@@ -50136,6 +50451,12 @@
         <w:insideH w:val="single" w:sz="4" w:space="0" w:color="auto"/>
         <w:insideV w:val="single" w:sz="4" w:space="0" w:color="auto"/>
       </w:tblBorders>
+      <w:tblCellMar>
+        <w:top w:w="0" w:type="dxa"/>
+        <w:left w:w="108" w:type="dxa"/>
+        <w:bottom w:w="0" w:type="dxa"/>
+        <w:right w:w="108" w:type="dxa"/>
+      </w:tblCellMar>
     </w:tblPr>
   </w:style>
   <w:style w:type="table" w:customStyle="1" w:styleId="TableNormal1">
@@ -50197,6 +50518,7 @@
       <w:spacing w:line="240" w:lineRule="auto"/>
     </w:pPr>
     <w:tblPr>
+      <w:tblInd w:w="0" w:type="dxa"/>
       <w:tblBorders>
         <w:top w:val="single" w:sz="4" w:space="0" w:color="E5B8B7" w:themeColor="accent2" w:themeTint="66"/>
         <w:left w:val="single" w:sz="4" w:space="0" w:color="E5B8B7" w:themeColor="accent2" w:themeTint="66"/>
@@ -50205,6 +50527,12 @@
         <w:insideH w:val="single" w:sz="4" w:space="0" w:color="E5B8B7" w:themeColor="accent2" w:themeTint="66"/>
         <w:insideV w:val="single" w:sz="4" w:space="0" w:color="E5B8B7" w:themeColor="accent2" w:themeTint="66"/>
       </w:tblBorders>
+      <w:tblCellMar>
+        <w:top w:w="0" w:type="dxa"/>
+        <w:left w:w="108" w:type="dxa"/>
+        <w:bottom w:w="0" w:type="dxa"/>
+        <w:right w:w="108" w:type="dxa"/>
+      </w:tblCellMar>
     </w:tblPr>
     <w:tblStylePr w:type="firstRow">
       <w:rPr>
@@ -50250,7 +50578,15 @@
     <w:pPr>
       <w:spacing w:line="240" w:lineRule="auto"/>
     </w:pPr>
-    <w:tblPr/>
+    <w:tblPr>
+      <w:tblInd w:w="0" w:type="dxa"/>
+      <w:tblCellMar>
+        <w:top w:w="0" w:type="dxa"/>
+        <w:left w:w="108" w:type="dxa"/>
+        <w:bottom w:w="0" w:type="dxa"/>
+        <w:right w:w="108" w:type="dxa"/>
+      </w:tblCellMar>
+    </w:tblPr>
     <w:tblStylePr w:type="firstRow">
       <w:rPr>
         <w:rFonts w:asciiTheme="majorHAnsi" w:eastAsiaTheme="majorEastAsia" w:hAnsiTheme="majorHAnsi" w:cstheme="majorBidi"/>
@@ -50367,6 +50703,7 @@
       <w:spacing w:line="240" w:lineRule="auto"/>
     </w:pPr>
     <w:tblPr>
+      <w:tblInd w:w="0" w:type="dxa"/>
       <w:tblBorders>
         <w:top w:val="single" w:sz="4" w:space="0" w:color="999999" w:themeColor="text1" w:themeTint="66"/>
         <w:left w:val="single" w:sz="4" w:space="0" w:color="999999" w:themeColor="text1" w:themeTint="66"/>
@@ -50375,6 +50712,12 @@
         <w:insideH w:val="single" w:sz="4" w:space="0" w:color="999999" w:themeColor="text1" w:themeTint="66"/>
         <w:insideV w:val="single" w:sz="4" w:space="0" w:color="999999" w:themeColor="text1" w:themeTint="66"/>
       </w:tblBorders>
+      <w:tblCellMar>
+        <w:top w:w="0" w:type="dxa"/>
+        <w:left w:w="108" w:type="dxa"/>
+        <w:bottom w:w="0" w:type="dxa"/>
+        <w:right w:w="108" w:type="dxa"/>
+      </w:tblCellMar>
     </w:tblPr>
     <w:tblStylePr w:type="firstRow">
       <w:rPr>
@@ -50433,6 +50776,7 @@
     <w:tblPr>
       <w:tblStyleRowBandSize w:val="1"/>
       <w:tblStyleColBandSize w:val="1"/>
+      <w:tblInd w:w="0" w:type="dxa"/>
       <w:tblBorders>
         <w:top w:val="single" w:sz="4" w:space="0" w:color="B6DDE8" w:themeColor="accent5" w:themeTint="66"/>
         <w:left w:val="single" w:sz="4" w:space="0" w:color="B6DDE8" w:themeColor="accent5" w:themeTint="66"/>
@@ -50441,6 +50785,12 @@
         <w:insideH w:val="single" w:sz="4" w:space="0" w:color="B6DDE8" w:themeColor="accent5" w:themeTint="66"/>
         <w:insideV w:val="single" w:sz="4" w:space="0" w:color="B6DDE8" w:themeColor="accent5" w:themeTint="66"/>
       </w:tblBorders>
+      <w:tblCellMar>
+        <w:top w:w="0" w:type="dxa"/>
+        <w:left w:w="108" w:type="dxa"/>
+        <w:bottom w:w="0" w:type="dxa"/>
+        <w:right w:w="108" w:type="dxa"/>
+      </w:tblCellMar>
     </w:tblPr>
     <w:tblStylePr w:type="firstRow">
       <w:rPr>
@@ -50490,6 +50840,7 @@
     <w:tblPr>
       <w:tblStyleRowBandSize w:val="1"/>
       <w:tblStyleColBandSize w:val="1"/>
+      <w:tblInd w:w="0" w:type="dxa"/>
       <w:tblBorders>
         <w:top w:val="single" w:sz="4" w:space="0" w:color="999999" w:themeColor="text1" w:themeTint="66"/>
         <w:left w:val="single" w:sz="4" w:space="0" w:color="999999" w:themeColor="text1" w:themeTint="66"/>
@@ -50498,6 +50849,12 @@
         <w:insideH w:val="single" w:sz="4" w:space="0" w:color="999999" w:themeColor="text1" w:themeTint="66"/>
         <w:insideV w:val="single" w:sz="4" w:space="0" w:color="999999" w:themeColor="text1" w:themeTint="66"/>
       </w:tblBorders>
+      <w:tblCellMar>
+        <w:top w:w="0" w:type="dxa"/>
+        <w:left w:w="108" w:type="dxa"/>
+        <w:bottom w:w="0" w:type="dxa"/>
+        <w:right w:w="108" w:type="dxa"/>
+      </w:tblCellMar>
     </w:tblPr>
     <w:tblStylePr w:type="firstRow">
       <w:rPr>
@@ -50554,6 +50911,7 @@
     <w:tblPr>
       <w:tblStyleRowBandSize w:val="1"/>
       <w:tblStyleColBandSize w:val="1"/>
+      <w:tblInd w:w="0" w:type="dxa"/>
       <w:tblBorders>
         <w:top w:val="single" w:sz="4" w:space="0" w:color="BFBFBF" w:themeColor="background1" w:themeShade="BF"/>
         <w:left w:val="single" w:sz="4" w:space="0" w:color="BFBFBF" w:themeColor="background1" w:themeShade="BF"/>
@@ -50562,6 +50920,12 @@
         <w:insideH w:val="single" w:sz="4" w:space="0" w:color="BFBFBF" w:themeColor="background1" w:themeShade="BF"/>
         <w:insideV w:val="single" w:sz="4" w:space="0" w:color="BFBFBF" w:themeColor="background1" w:themeShade="BF"/>
       </w:tblBorders>
+      <w:tblCellMar>
+        <w:top w:w="0" w:type="dxa"/>
+        <w:left w:w="108" w:type="dxa"/>
+        <w:bottom w:w="0" w:type="dxa"/>
+        <w:right w:w="108" w:type="dxa"/>
+      </w:tblCellMar>
     </w:tblPr>
     <w:tblStylePr w:type="firstRow">
       <w:rPr>

</xml_diff>